<commit_message>
Liste recette dans le Plan de test Fix de 2 recette
</commit_message>
<xml_diff>
--- a/Plan de test.docx
+++ b/Plan de test.docx
@@ -199,7 +199,13 @@
     <w:sdt>
       <w:sdtPr>
         <w:rPr>
-          <w:lang w:val="fr-FR"/>
+          <w:rFonts w:asciiTheme="minorHAnsi" w:eastAsiaTheme="minorHAnsi" w:hAnsiTheme="minorHAnsi" w:cstheme="minorBidi"/>
+          <w:b w:val="0"/>
+          <w:bCs w:val="0"/>
+          <w:color w:val="auto"/>
+          <w:sz w:val="22"/>
+          <w:szCs w:val="22"/>
+          <w:lang w:val="fr-FR" w:eastAsia="en-US"/>
         </w:rPr>
         <w:id w:val="1057368951"/>
         <w:docPartObj>
@@ -207,15 +213,6 @@
           <w:docPartUnique/>
         </w:docPartObj>
       </w:sdtPr>
-      <w:sdtEndPr>
-        <w:rPr>
-          <w:rFonts w:asciiTheme="minorHAnsi" w:eastAsiaTheme="minorHAnsi" w:hAnsiTheme="minorHAnsi" w:cstheme="minorBidi"/>
-          <w:color w:val="auto"/>
-          <w:sz w:val="22"/>
-          <w:szCs w:val="22"/>
-          <w:lang w:eastAsia="en-US"/>
-        </w:rPr>
-      </w:sdtEndPr>
       <w:sdtContent>
         <w:p>
           <w:pPr>
@@ -2305,20 +2302,18 @@
             <w:fldChar w:fldCharType="end"/>
           </w:r>
         </w:p>
-        <w:bookmarkStart w:id="0" w:name="_GoBack" w:displacedByCustomXml="next"/>
-        <w:bookmarkEnd w:id="0" w:displacedByCustomXml="next"/>
       </w:sdtContent>
     </w:sdt>
     <w:p>
       <w:pPr>
         <w:pStyle w:val="Titre1"/>
       </w:pPr>
-      <w:bookmarkStart w:id="1" w:name="_Toc410898065"/>
+      <w:bookmarkStart w:id="0" w:name="_Toc410898065"/>
       <w:r>
         <w:lastRenderedPageBreak/>
         <w:t>Début de partie</w:t>
       </w:r>
-      <w:bookmarkEnd w:id="1"/>
+      <w:bookmarkEnd w:id="0"/>
     </w:p>
     <w:p/>
     <w:tbl>
@@ -2399,7 +2394,7 @@
                 <w:rFonts w:eastAsia="Times New Roman"/>
               </w:rPr>
             </w:pPr>
-            <w:bookmarkStart w:id="2" w:name="_Toc410898066"/>
+            <w:bookmarkStart w:id="1" w:name="_Toc410898066"/>
             <w:r>
               <w:rPr>
                 <w:rFonts w:eastAsia="Times New Roman"/>
@@ -2438,7 +2433,7 @@
               </w:rPr>
               <w:t>"</w:t>
             </w:r>
-            <w:bookmarkEnd w:id="2"/>
+            <w:bookmarkEnd w:id="1"/>
           </w:p>
         </w:tc>
       </w:tr>
@@ -3261,14 +3256,14 @@
                 <w:rFonts w:eastAsia="Times New Roman"/>
               </w:rPr>
             </w:pPr>
-            <w:bookmarkStart w:id="3" w:name="_Toc410898067"/>
+            <w:bookmarkStart w:id="2" w:name="_Toc410898067"/>
             <w:r>
               <w:rPr>
                 <w:rFonts w:eastAsia="Times New Roman"/>
               </w:rPr>
               <w:t>Apparaître au niveau du sol</w:t>
             </w:r>
-            <w:bookmarkEnd w:id="3"/>
+            <w:bookmarkEnd w:id="2"/>
           </w:p>
         </w:tc>
       </w:tr>
@@ -3640,14 +3635,14 @@
                 <w:rFonts w:eastAsia="Times New Roman"/>
               </w:rPr>
             </w:pPr>
-            <w:bookmarkStart w:id="4" w:name="_Toc410898068"/>
+            <w:bookmarkStart w:id="3" w:name="_Toc410898068"/>
             <w:r>
               <w:rPr>
                 <w:rFonts w:eastAsia="Times New Roman"/>
               </w:rPr>
               <w:t>Créer une partie Créative</w:t>
             </w:r>
-            <w:bookmarkEnd w:id="4"/>
+            <w:bookmarkEnd w:id="3"/>
           </w:p>
         </w:tc>
       </w:tr>
@@ -4372,16 +4367,16 @@
                 <w:rFonts w:eastAsia="Times New Roman"/>
               </w:rPr>
             </w:pPr>
-            <w:bookmarkStart w:id="5" w:name="_Charger_une_partie"/>
-            <w:bookmarkStart w:id="6" w:name="_Toc410898069"/>
+            <w:bookmarkStart w:id="4" w:name="_Charger_une_partie"/>
+            <w:bookmarkStart w:id="5" w:name="_Toc410898069"/>
+            <w:bookmarkEnd w:id="4"/>
+            <w:r>
+              <w:rPr>
+                <w:rFonts w:eastAsia="Times New Roman"/>
+              </w:rPr>
+              <w:t>Charger une partie</w:t>
+            </w:r>
             <w:bookmarkEnd w:id="5"/>
-            <w:r>
-              <w:rPr>
-                <w:rFonts w:eastAsia="Times New Roman"/>
-              </w:rPr>
-              <w:t>Charger une partie</w:t>
-            </w:r>
-            <w:bookmarkEnd w:id="6"/>
           </w:p>
         </w:tc>
       </w:tr>
@@ -4952,7 +4947,7 @@
           <w:u w:val="single"/>
         </w:rPr>
       </w:pPr>
-      <w:bookmarkStart w:id="7" w:name="_Toc410898070"/>
+      <w:bookmarkStart w:id="6" w:name="_Toc410898070"/>
       <w:r>
         <w:rPr>
           <w:sz w:val="40"/>
@@ -4969,7 +4964,7 @@
         </w:rPr>
         <w:t>Survival</w:t>
       </w:r>
-      <w:bookmarkEnd w:id="7"/>
+      <w:bookmarkEnd w:id="6"/>
       <w:proofErr w:type="spellEnd"/>
     </w:p>
     <w:p>
@@ -5115,7 +5110,7 @@
                 <w:rFonts w:eastAsia="Times New Roman"/>
               </w:rPr>
             </w:pPr>
-            <w:bookmarkStart w:id="8" w:name="_Toc410898071"/>
+            <w:bookmarkStart w:id="7" w:name="_Toc410898071"/>
             <w:r>
               <w:rPr>
                 <w:rFonts w:eastAsia="Times New Roman"/>
@@ -5148,7 +5143,7 @@
               </w:rPr>
               <w:t xml:space="preserve"> désactivée</w:t>
             </w:r>
-            <w:bookmarkEnd w:id="8"/>
+            <w:bookmarkEnd w:id="7"/>
           </w:p>
         </w:tc>
       </w:tr>
@@ -5662,14 +5657,14 @@
                 <w:rFonts w:eastAsia="Times New Roman"/>
               </w:rPr>
             </w:pPr>
-            <w:bookmarkStart w:id="9" w:name="_Toc410898072"/>
+            <w:bookmarkStart w:id="8" w:name="_Toc410898072"/>
             <w:r>
               <w:rPr>
                 <w:rFonts w:eastAsia="Times New Roman"/>
               </w:rPr>
               <w:t>Bouton Save and exit</w:t>
             </w:r>
-            <w:bookmarkEnd w:id="9"/>
+            <w:bookmarkEnd w:id="8"/>
           </w:p>
         </w:tc>
       </w:tr>
@@ -6052,25 +6047,7 @@
                   <w:sz w:val="24"/>
                   <w:szCs w:val="24"/>
                 </w:rPr>
-                <w:t>(Voir</w:t>
-              </w:r>
-              <w:r>
-                <w:rPr>
-                  <w:rStyle w:val="Lienhypertexte"/>
-                  <w:rFonts w:ascii="Verdana" w:eastAsia="Times New Roman" w:hAnsi="Verdana" w:cs="Times New Roman"/>
-                  <w:sz w:val="24"/>
-                  <w:szCs w:val="24"/>
-                </w:rPr>
-                <w:t xml:space="preserve"> </w:t>
-              </w:r>
-              <w:r>
-                <w:rPr>
-                  <w:rStyle w:val="Lienhypertexte"/>
-                  <w:rFonts w:ascii="Verdana" w:eastAsia="Times New Roman" w:hAnsi="Verdana" w:cs="Times New Roman"/>
-                  <w:sz w:val="24"/>
-                  <w:szCs w:val="24"/>
-                </w:rPr>
-                <w:t xml:space="preserve">charger </w:t>
+                <w:t xml:space="preserve">(Voir charger </w:t>
               </w:r>
               <w:r>
                 <w:rPr>
@@ -6182,7 +6159,7 @@
                 <w:rFonts w:eastAsia="Times New Roman"/>
               </w:rPr>
             </w:pPr>
-            <w:bookmarkStart w:id="10" w:name="_Toc410898073"/>
+            <w:bookmarkStart w:id="9" w:name="_Toc410898073"/>
             <w:r>
               <w:rPr>
                 <w:rFonts w:eastAsia="Times New Roman"/>
@@ -6203,7 +6180,7 @@
               </w:rPr>
               <w:t xml:space="preserve"> chat</w:t>
             </w:r>
-            <w:bookmarkEnd w:id="10"/>
+            <w:bookmarkEnd w:id="9"/>
           </w:p>
         </w:tc>
       </w:tr>
@@ -6603,14 +6580,14 @@
                 <w:rFonts w:eastAsia="Times New Roman"/>
               </w:rPr>
             </w:pPr>
-            <w:bookmarkStart w:id="11" w:name="_Toc410898074"/>
+            <w:bookmarkStart w:id="10" w:name="_Toc410898074"/>
             <w:r>
               <w:rPr>
                 <w:rFonts w:eastAsia="Times New Roman"/>
               </w:rPr>
               <w:t>Affichage de position</w:t>
             </w:r>
-            <w:bookmarkEnd w:id="11"/>
+            <w:bookmarkEnd w:id="10"/>
           </w:p>
         </w:tc>
       </w:tr>
@@ -6965,7 +6942,7 @@
                 <w:rFonts w:eastAsia="Times New Roman"/>
               </w:rPr>
             </w:pPr>
-            <w:bookmarkStart w:id="12" w:name="_Toc410898075"/>
+            <w:bookmarkStart w:id="11" w:name="_Toc410898075"/>
             <w:r>
               <w:rPr>
                 <w:rFonts w:eastAsia="Times New Roman"/>
@@ -6978,7 +6955,7 @@
               </w:rPr>
               <w:t>Se pencher</w:t>
             </w:r>
-            <w:bookmarkEnd w:id="12"/>
+            <w:bookmarkEnd w:id="11"/>
           </w:p>
         </w:tc>
       </w:tr>
@@ -7467,7 +7444,7 @@
                 <w:rFonts w:eastAsia="Times New Roman"/>
               </w:rPr>
             </w:pPr>
-            <w:bookmarkStart w:id="13" w:name="_Toc410898076"/>
+            <w:bookmarkStart w:id="12" w:name="_Toc410898076"/>
             <w:r>
               <w:rPr>
                 <w:rFonts w:eastAsia="Times New Roman"/>
@@ -7481,7 +7458,7 @@
               </w:rPr>
               <w:t>Flowing</w:t>
             </w:r>
-            <w:bookmarkEnd w:id="13"/>
+            <w:bookmarkEnd w:id="12"/>
             <w:proofErr w:type="spellEnd"/>
           </w:p>
         </w:tc>
@@ -7806,14 +7783,14 @@
           <w:u w:val="single"/>
         </w:rPr>
       </w:pPr>
-      <w:bookmarkStart w:id="14" w:name="_Toc410898077"/>
+      <w:bookmarkStart w:id="13" w:name="_Toc410898077"/>
       <w:r>
         <w:rPr>
           <w:u w:val="single"/>
         </w:rPr>
         <w:t>Nouveauté (blocs et outils)</w:t>
       </w:r>
-      <w:bookmarkEnd w:id="14"/>
+      <w:bookmarkEnd w:id="13"/>
     </w:p>
     <w:tbl>
       <w:tblPr>
@@ -7895,7 +7872,7 @@
                 <w:rFonts w:eastAsia="Times New Roman"/>
               </w:rPr>
             </w:pPr>
-            <w:bookmarkStart w:id="15" w:name="_Toc410898078"/>
+            <w:bookmarkStart w:id="14" w:name="_Toc410898078"/>
             <w:r>
               <w:rPr>
                 <w:rFonts w:eastAsia="Times New Roman"/>
@@ -7926,7 +7903,7 @@
               </w:rPr>
               <w:t xml:space="preserve"> et outils</w:t>
             </w:r>
-            <w:bookmarkEnd w:id="15"/>
+            <w:bookmarkEnd w:id="14"/>
           </w:p>
         </w:tc>
       </w:tr>
@@ -8374,7 +8351,7 @@
                 <w:rFonts w:eastAsia="Times New Roman"/>
               </w:rPr>
             </w:pPr>
-            <w:bookmarkStart w:id="16" w:name="_Toc410898079"/>
+            <w:bookmarkStart w:id="15" w:name="_Toc410898079"/>
             <w:r>
               <w:rPr>
                 <w:rFonts w:eastAsia="Times New Roman"/>
@@ -8405,7 +8382,7 @@
               </w:rPr>
               <w:t xml:space="preserve"> et outils</w:t>
             </w:r>
-            <w:bookmarkEnd w:id="16"/>
+            <w:bookmarkEnd w:id="15"/>
           </w:p>
         </w:tc>
       </w:tr>
@@ -8810,14 +8787,14 @@
                 <w:rFonts w:eastAsia="Times New Roman"/>
               </w:rPr>
             </w:pPr>
-            <w:bookmarkStart w:id="17" w:name="_Toc410898080"/>
+            <w:bookmarkStart w:id="16" w:name="_Toc410898080"/>
             <w:r>
               <w:rPr>
                 <w:rFonts w:eastAsia="Times New Roman"/>
               </w:rPr>
               <w:t>Équiper un outil</w:t>
             </w:r>
-            <w:bookmarkEnd w:id="17"/>
+            <w:bookmarkEnd w:id="16"/>
           </w:p>
         </w:tc>
       </w:tr>
@@ -9237,7 +9214,7 @@
                 <w:rFonts w:eastAsia="Times New Roman"/>
               </w:rPr>
             </w:pPr>
-            <w:bookmarkStart w:id="18" w:name="_Toc410898081"/>
+            <w:bookmarkStart w:id="17" w:name="_Toc410898081"/>
             <w:r>
               <w:rPr>
                 <w:rFonts w:eastAsia="Times New Roman"/>
@@ -9250,7 +9227,7 @@
               </w:rPr>
               <w:t>inventaire</w:t>
             </w:r>
-            <w:bookmarkEnd w:id="18"/>
+            <w:bookmarkEnd w:id="17"/>
           </w:p>
         </w:tc>
       </w:tr>
@@ -9606,7 +9583,7 @@
       <w:pPr>
         <w:pStyle w:val="Titre1"/>
       </w:pPr>
-      <w:bookmarkStart w:id="19" w:name="_Toc410898082"/>
+      <w:bookmarkStart w:id="18" w:name="_Toc410898082"/>
       <w:proofErr w:type="spellStart"/>
       <w:r>
         <w:t>Crafting</w:t>
@@ -9615,7 +9592,7 @@
       <w:r>
         <w:t xml:space="preserve"> dans l’inventaire</w:t>
       </w:r>
-      <w:bookmarkEnd w:id="19"/>
+      <w:bookmarkEnd w:id="18"/>
     </w:p>
     <w:p/>
     <w:tbl>
@@ -9698,7 +9675,7 @@
                 <w:rFonts w:eastAsia="Times New Roman"/>
               </w:rPr>
             </w:pPr>
-            <w:bookmarkStart w:id="20" w:name="_Toc410898083"/>
+            <w:bookmarkStart w:id="19" w:name="_Toc410898083"/>
             <w:r>
               <w:rPr>
                 <w:rFonts w:eastAsia="Times New Roman"/>
@@ -9712,7 +9689,7 @@
               </w:rPr>
               <w:t>crafting</w:t>
             </w:r>
-            <w:bookmarkEnd w:id="20"/>
+            <w:bookmarkEnd w:id="19"/>
             <w:proofErr w:type="spellEnd"/>
           </w:p>
         </w:tc>
@@ -10334,7 +10311,7 @@
                 <w:rFonts w:eastAsia="Times New Roman"/>
               </w:rPr>
             </w:pPr>
-            <w:bookmarkStart w:id="21" w:name="_Toc410898084"/>
+            <w:bookmarkStart w:id="20" w:name="_Toc410898084"/>
             <w:r>
               <w:rPr>
                 <w:rFonts w:eastAsia="Times New Roman"/>
@@ -10348,7 +10325,7 @@
               </w:rPr>
               <w:t>crafting</w:t>
             </w:r>
-            <w:bookmarkEnd w:id="21"/>
+            <w:bookmarkEnd w:id="20"/>
             <w:proofErr w:type="spellEnd"/>
           </w:p>
         </w:tc>
@@ -10948,7 +10925,7 @@
           <w:sz w:val="36"/>
         </w:rPr>
       </w:pPr>
-      <w:bookmarkStart w:id="22" w:name="_Toc410898085"/>
+      <w:bookmarkStart w:id="21" w:name="_Toc410898085"/>
       <w:proofErr w:type="spellStart"/>
       <w:r>
         <w:rPr>
@@ -10957,7 +10934,7 @@
         <w:lastRenderedPageBreak/>
         <w:t>Survival</w:t>
       </w:r>
-      <w:bookmarkEnd w:id="22"/>
+      <w:bookmarkEnd w:id="21"/>
       <w:proofErr w:type="spellEnd"/>
       <w:r>
         <w:rPr>
@@ -11073,7 +11050,7 @@
                 <w:rFonts w:eastAsia="Times New Roman"/>
               </w:rPr>
             </w:pPr>
-            <w:bookmarkStart w:id="23" w:name="_Toc410898086"/>
+            <w:bookmarkStart w:id="22" w:name="_Toc410898086"/>
             <w:r>
               <w:rPr>
                 <w:rFonts w:eastAsia="Times New Roman"/>
@@ -11086,7 +11063,7 @@
               </w:rPr>
               <w:t>s</w:t>
             </w:r>
-            <w:bookmarkEnd w:id="23"/>
+            <w:bookmarkEnd w:id="22"/>
           </w:p>
         </w:tc>
       </w:tr>
@@ -11519,14 +11496,14 @@
                 <w:rFonts w:eastAsia="Times New Roman"/>
               </w:rPr>
             </w:pPr>
-            <w:bookmarkStart w:id="24" w:name="_Toc410898087"/>
+            <w:bookmarkStart w:id="23" w:name="_Toc410898087"/>
             <w:r>
               <w:rPr>
                 <w:rFonts w:eastAsia="Times New Roman"/>
               </w:rPr>
               <w:t>Ramasser les blocs</w:t>
             </w:r>
-            <w:bookmarkEnd w:id="24"/>
+            <w:bookmarkEnd w:id="23"/>
           </w:p>
         </w:tc>
       </w:tr>
@@ -11955,14 +11932,14 @@
                 <w:rFonts w:eastAsia="Times New Roman"/>
               </w:rPr>
             </w:pPr>
-            <w:bookmarkStart w:id="25" w:name="_Toc410898088"/>
+            <w:bookmarkStart w:id="24" w:name="_Toc410898088"/>
             <w:r>
               <w:rPr>
                 <w:rFonts w:eastAsia="Times New Roman"/>
               </w:rPr>
               <w:t>Fonctionnalité des outils</w:t>
             </w:r>
-            <w:bookmarkEnd w:id="25"/>
+            <w:bookmarkEnd w:id="24"/>
           </w:p>
         </w:tc>
       </w:tr>
@@ -12446,14 +12423,14 @@
                 <w:rFonts w:eastAsia="Times New Roman"/>
               </w:rPr>
             </w:pPr>
-            <w:bookmarkStart w:id="26" w:name="_Toc410898089"/>
+            <w:bookmarkStart w:id="25" w:name="_Toc410898089"/>
             <w:r>
               <w:rPr>
                 <w:rFonts w:eastAsia="Times New Roman"/>
               </w:rPr>
               <w:t>Durabilité des outils</w:t>
             </w:r>
-            <w:bookmarkEnd w:id="26"/>
+            <w:bookmarkEnd w:id="25"/>
           </w:p>
         </w:tc>
       </w:tr>
@@ -12972,14 +12949,14 @@
                 <w:rFonts w:eastAsia="Times New Roman"/>
               </w:rPr>
             </w:pPr>
-            <w:bookmarkStart w:id="27" w:name="_Toc410898090"/>
+            <w:bookmarkStart w:id="26" w:name="_Toc410898090"/>
             <w:r>
               <w:rPr>
                 <w:rFonts w:eastAsia="Times New Roman"/>
               </w:rPr>
               <w:t>Vie et Mort du personnage</w:t>
             </w:r>
-            <w:bookmarkEnd w:id="27"/>
+            <w:bookmarkEnd w:id="26"/>
           </w:p>
         </w:tc>
       </w:tr>
@@ -13394,14 +13371,14 @@
       <w:pPr>
         <w:pStyle w:val="Titre1"/>
       </w:pPr>
-      <w:bookmarkStart w:id="28" w:name="_Liste_des_nouveaux"/>
-      <w:bookmarkStart w:id="29" w:name="_Toc410898091"/>
-      <w:bookmarkEnd w:id="28"/>
+      <w:bookmarkStart w:id="27" w:name="_Liste_des_nouveaux"/>
+      <w:bookmarkStart w:id="28" w:name="_Toc410898091"/>
+      <w:bookmarkEnd w:id="27"/>
       <w:r>
         <w:lastRenderedPageBreak/>
         <w:t>Liste des nouveaux blocs et ID</w:t>
       </w:r>
-      <w:bookmarkEnd w:id="29"/>
+      <w:bookmarkEnd w:id="28"/>
     </w:p>
     <w:p>
       <w:r>
@@ -13412,9 +13389,9 @@
       <w:pPr>
         <w:pStyle w:val="Titre1"/>
       </w:pPr>
-      <w:bookmarkStart w:id="30" w:name="_Liste_des_outils,"/>
-      <w:bookmarkStart w:id="31" w:name="_Toc410898092"/>
-      <w:bookmarkEnd w:id="30"/>
+      <w:bookmarkStart w:id="29" w:name="_Liste_des_outils,"/>
+      <w:bookmarkStart w:id="30" w:name="_Toc410898092"/>
+      <w:bookmarkEnd w:id="29"/>
       <w:r>
         <w:lastRenderedPageBreak/>
         <w:t xml:space="preserve">Liste des outils, durabilité et commande pour </w:t>
@@ -13423,7 +13400,7 @@
       <w:r>
         <w:t>debug</w:t>
       </w:r>
-      <w:bookmarkEnd w:id="31"/>
+      <w:bookmarkEnd w:id="30"/>
       <w:proofErr w:type="spellEnd"/>
     </w:p>
     <w:p>
@@ -13445,19 +13422,1533 @@
       <w:pPr>
         <w:pStyle w:val="Titre1"/>
       </w:pPr>
-      <w:bookmarkStart w:id="32" w:name="_Liste_des_recettes"/>
-      <w:bookmarkStart w:id="33" w:name="_Toc410898093"/>
-      <w:bookmarkEnd w:id="32"/>
+      <w:bookmarkStart w:id="31" w:name="_Liste_des_recettes"/>
+      <w:bookmarkStart w:id="32" w:name="_Toc410898093"/>
+      <w:bookmarkEnd w:id="31"/>
       <w:r>
         <w:lastRenderedPageBreak/>
         <w:t>Liste des recettes</w:t>
       </w:r>
-      <w:bookmarkEnd w:id="33"/>
+      <w:bookmarkEnd w:id="32"/>
     </w:p>
+    <w:tbl>
+      <w:tblPr>
+        <w:tblStyle w:val="Grilledutableau"/>
+        <w:tblpPr w:leftFromText="141" w:rightFromText="141" w:vertAnchor="text" w:horzAnchor="margin" w:tblpY="269"/>
+        <w:tblW w:w="0" w:type="auto"/>
+        <w:tblLook w:val="04A0" w:firstRow="1" w:lastRow="0" w:firstColumn="1" w:lastColumn="0" w:noHBand="0" w:noVBand="1"/>
+      </w:tblPr>
+      <w:tblGrid>
+        <w:gridCol w:w="222"/>
+        <w:gridCol w:w="1134"/>
+        <w:gridCol w:w="222"/>
+        <w:gridCol w:w="809"/>
+      </w:tblGrid>
+      <w:tr>
+        <w:trPr>
+          <w:trHeight w:val="253"/>
+        </w:trPr>
+        <w:tc>
+          <w:tcPr>
+            <w:tcW w:w="113" w:type="dxa"/>
+          </w:tcPr>
+          <w:p/>
+        </w:tc>
+        <w:tc>
+          <w:tcPr>
+            <w:tcW w:w="448" w:type="dxa"/>
+          </w:tcPr>
+          <w:p/>
+        </w:tc>
+        <w:tc>
+          <w:tcPr>
+            <w:tcW w:w="113" w:type="dxa"/>
+          </w:tcPr>
+          <w:p/>
+        </w:tc>
+        <w:tc>
+          <w:tcPr>
+            <w:tcW w:w="320" w:type="dxa"/>
+          </w:tcPr>
+          <w:p>
+            <w:r>
+              <w:t>Donne</w:t>
+            </w:r>
+          </w:p>
+        </w:tc>
+      </w:tr>
+      <w:tr>
+        <w:trPr>
+          <w:trHeight w:val="268"/>
+        </w:trPr>
+        <w:tc>
+          <w:tcPr>
+            <w:tcW w:w="113" w:type="dxa"/>
+          </w:tcPr>
+          <w:p/>
+        </w:tc>
+        <w:tc>
+          <w:tcPr>
+            <w:tcW w:w="448" w:type="dxa"/>
+          </w:tcPr>
+          <w:p>
+            <w:proofErr w:type="spellStart"/>
+            <w:r>
+              <w:t>TreeTrunk</w:t>
+            </w:r>
+            <w:proofErr w:type="spellEnd"/>
+          </w:p>
+        </w:tc>
+        <w:tc>
+          <w:tcPr>
+            <w:tcW w:w="113" w:type="dxa"/>
+          </w:tcPr>
+          <w:p/>
+        </w:tc>
+        <w:tc>
+          <w:tcPr>
+            <w:tcW w:w="320" w:type="dxa"/>
+          </w:tcPr>
+          <w:p>
+            <w:r>
+              <w:t>4</w:t>
+            </w:r>
+          </w:p>
+        </w:tc>
+      </w:tr>
+      <w:tr>
+        <w:trPr>
+          <w:trHeight w:val="268"/>
+        </w:trPr>
+        <w:tc>
+          <w:tcPr>
+            <w:tcW w:w="113" w:type="dxa"/>
+          </w:tcPr>
+          <w:p/>
+        </w:tc>
+        <w:tc>
+          <w:tcPr>
+            <w:tcW w:w="448" w:type="dxa"/>
+          </w:tcPr>
+          <w:p>
+            <w:proofErr w:type="spellStart"/>
+            <w:r>
+              <w:t>Treetrunk</w:t>
+            </w:r>
+            <w:proofErr w:type="spellEnd"/>
+          </w:p>
+        </w:tc>
+        <w:tc>
+          <w:tcPr>
+            <w:tcW w:w="113" w:type="dxa"/>
+          </w:tcPr>
+          <w:p/>
+        </w:tc>
+        <w:tc>
+          <w:tcPr>
+            <w:tcW w:w="320" w:type="dxa"/>
+          </w:tcPr>
+          <w:p>
+            <w:r>
+              <w:t>Wood</w:t>
+            </w:r>
+          </w:p>
+        </w:tc>
+      </w:tr>
+    </w:tbl>
+    <w:p/>
+    <w:tbl>
+      <w:tblPr>
+        <w:tblStyle w:val="Grilledutableau"/>
+        <w:tblpPr w:leftFromText="141" w:rightFromText="141" w:vertAnchor="text" w:horzAnchor="margin" w:tblpY="675"/>
+        <w:tblW w:w="0" w:type="auto"/>
+        <w:tblLook w:val="04A0" w:firstRow="1" w:lastRow="0" w:firstColumn="1" w:lastColumn="0" w:noHBand="0" w:noVBand="1"/>
+      </w:tblPr>
+      <w:tblGrid>
+        <w:gridCol w:w="222"/>
+        <w:gridCol w:w="760"/>
+        <w:gridCol w:w="222"/>
+        <w:gridCol w:w="809"/>
+      </w:tblGrid>
+      <w:tr>
+        <w:trPr>
+          <w:trHeight w:val="253"/>
+        </w:trPr>
+        <w:tc>
+          <w:tcPr>
+            <w:tcW w:w="222" w:type="dxa"/>
+          </w:tcPr>
+          <w:p/>
+        </w:tc>
+        <w:tc>
+          <w:tcPr>
+            <w:tcW w:w="760" w:type="dxa"/>
+          </w:tcPr>
+          <w:p/>
+        </w:tc>
+        <w:tc>
+          <w:tcPr>
+            <w:tcW w:w="222" w:type="dxa"/>
+          </w:tcPr>
+          <w:p/>
+        </w:tc>
+        <w:tc>
+          <w:tcPr>
+            <w:tcW w:w="809" w:type="dxa"/>
+          </w:tcPr>
+          <w:p>
+            <w:r>
+              <w:t>Donne</w:t>
+            </w:r>
+          </w:p>
+        </w:tc>
+      </w:tr>
+      <w:tr>
+        <w:trPr>
+          <w:trHeight w:val="268"/>
+        </w:trPr>
+        <w:tc>
+          <w:tcPr>
+            <w:tcW w:w="222" w:type="dxa"/>
+          </w:tcPr>
+          <w:p/>
+        </w:tc>
+        <w:tc>
+          <w:tcPr>
+            <w:tcW w:w="760" w:type="dxa"/>
+          </w:tcPr>
+          <w:p>
+            <w:r>
+              <w:t>Wood</w:t>
+            </w:r>
+          </w:p>
+        </w:tc>
+        <w:tc>
+          <w:tcPr>
+            <w:tcW w:w="222" w:type="dxa"/>
+          </w:tcPr>
+          <w:p/>
+        </w:tc>
+        <w:tc>
+          <w:tcPr>
+            <w:tcW w:w="809" w:type="dxa"/>
+          </w:tcPr>
+          <w:p>
+            <w:r>
+              <w:t>4</w:t>
+            </w:r>
+          </w:p>
+        </w:tc>
+      </w:tr>
+      <w:tr>
+        <w:trPr>
+          <w:trHeight w:val="268"/>
+        </w:trPr>
+        <w:tc>
+          <w:tcPr>
+            <w:tcW w:w="222" w:type="dxa"/>
+          </w:tcPr>
+          <w:p/>
+        </w:tc>
+        <w:tc>
+          <w:tcPr>
+            <w:tcW w:w="760" w:type="dxa"/>
+          </w:tcPr>
+          <w:p>
+            <w:r>
+              <w:t>Wood</w:t>
+            </w:r>
+          </w:p>
+        </w:tc>
+        <w:tc>
+          <w:tcPr>
+            <w:tcW w:w="222" w:type="dxa"/>
+          </w:tcPr>
+          <w:p/>
+        </w:tc>
+        <w:tc>
+          <w:tcPr>
+            <w:tcW w:w="809" w:type="dxa"/>
+          </w:tcPr>
+          <w:p>
+            <w:r>
+              <w:t>Stick</w:t>
+            </w:r>
+          </w:p>
+        </w:tc>
+      </w:tr>
+    </w:tbl>
+    <w:tbl>
+      <w:tblPr>
+        <w:tblStyle w:val="Grilledutableau"/>
+        <w:tblpPr w:leftFromText="141" w:rightFromText="141" w:vertAnchor="text" w:horzAnchor="margin" w:tblpY="1575"/>
+        <w:tblW w:w="0" w:type="auto"/>
+        <w:tblLook w:val="04A0" w:firstRow="1" w:lastRow="0" w:firstColumn="1" w:lastColumn="0" w:noHBand="0" w:noVBand="1"/>
+      </w:tblPr>
+      <w:tblGrid>
+        <w:gridCol w:w="222"/>
+        <w:gridCol w:w="938"/>
+        <w:gridCol w:w="222"/>
+        <w:gridCol w:w="809"/>
+      </w:tblGrid>
+      <w:tr>
+        <w:trPr>
+          <w:trHeight w:val="253"/>
+        </w:trPr>
+        <w:tc>
+          <w:tcPr>
+            <w:tcW w:w="222" w:type="dxa"/>
+          </w:tcPr>
+          <w:p/>
+        </w:tc>
+        <w:tc>
+          <w:tcPr>
+            <w:tcW w:w="938" w:type="dxa"/>
+          </w:tcPr>
+          <w:p/>
+        </w:tc>
+        <w:tc>
+          <w:tcPr>
+            <w:tcW w:w="222" w:type="dxa"/>
+          </w:tcPr>
+          <w:p/>
+        </w:tc>
+        <w:tc>
+          <w:tcPr>
+            <w:tcW w:w="809" w:type="dxa"/>
+          </w:tcPr>
+          <w:p>
+            <w:r>
+              <w:t>Donne</w:t>
+            </w:r>
+          </w:p>
+        </w:tc>
+      </w:tr>
+      <w:tr>
+        <w:trPr>
+          <w:trHeight w:val="268"/>
+        </w:trPr>
+        <w:tc>
+          <w:tcPr>
+            <w:tcW w:w="222" w:type="dxa"/>
+          </w:tcPr>
+          <w:p/>
+        </w:tc>
+        <w:tc>
+          <w:tcPr>
+            <w:tcW w:w="938" w:type="dxa"/>
+          </w:tcPr>
+          <w:p>
+            <w:proofErr w:type="spellStart"/>
+            <w:r>
+              <w:t>CoalOre</w:t>
+            </w:r>
+            <w:proofErr w:type="spellEnd"/>
+          </w:p>
+        </w:tc>
+        <w:tc>
+          <w:tcPr>
+            <w:tcW w:w="222" w:type="dxa"/>
+          </w:tcPr>
+          <w:p/>
+        </w:tc>
+        <w:tc>
+          <w:tcPr>
+            <w:tcW w:w="809" w:type="dxa"/>
+          </w:tcPr>
+          <w:p>
+            <w:r>
+              <w:t>4</w:t>
+            </w:r>
+          </w:p>
+        </w:tc>
+      </w:tr>
+      <w:tr>
+        <w:trPr>
+          <w:trHeight w:val="268"/>
+        </w:trPr>
+        <w:tc>
+          <w:tcPr>
+            <w:tcW w:w="222" w:type="dxa"/>
+          </w:tcPr>
+          <w:p/>
+        </w:tc>
+        <w:tc>
+          <w:tcPr>
+            <w:tcW w:w="938" w:type="dxa"/>
+          </w:tcPr>
+          <w:p>
+            <w:r>
+              <w:t>Stick</w:t>
+            </w:r>
+          </w:p>
+        </w:tc>
+        <w:tc>
+          <w:tcPr>
+            <w:tcW w:w="222" w:type="dxa"/>
+          </w:tcPr>
+          <w:p/>
+        </w:tc>
+        <w:tc>
+          <w:tcPr>
+            <w:tcW w:w="809" w:type="dxa"/>
+          </w:tcPr>
+          <w:p>
+            <w:proofErr w:type="spellStart"/>
+            <w:r>
+              <w:t>Torch</w:t>
+            </w:r>
+            <w:proofErr w:type="spellEnd"/>
+          </w:p>
+        </w:tc>
+      </w:tr>
+    </w:tbl>
+    <w:tbl>
+      <w:tblPr>
+        <w:tblStyle w:val="Grilledutableau"/>
+        <w:tblpPr w:leftFromText="141" w:rightFromText="141" w:vertAnchor="text" w:horzAnchor="margin" w:tblpY="2475"/>
+        <w:tblW w:w="0" w:type="auto"/>
+        <w:tblLook w:val="04A0" w:firstRow="1" w:lastRow="0" w:firstColumn="1" w:lastColumn="0" w:noHBand="0" w:noVBand="1"/>
+      </w:tblPr>
+      <w:tblGrid>
+        <w:gridCol w:w="760"/>
+        <w:gridCol w:w="760"/>
+        <w:gridCol w:w="760"/>
+        <w:gridCol w:w="809"/>
+      </w:tblGrid>
+      <w:tr>
+        <w:trPr>
+          <w:trHeight w:val="253"/>
+        </w:trPr>
+        <w:tc>
+          <w:tcPr>
+            <w:tcW w:w="760" w:type="dxa"/>
+          </w:tcPr>
+          <w:p>
+            <w:r>
+              <w:t>Wood</w:t>
+            </w:r>
+          </w:p>
+        </w:tc>
+        <w:tc>
+          <w:tcPr>
+            <w:tcW w:w="760" w:type="dxa"/>
+          </w:tcPr>
+          <w:p>
+            <w:r>
+              <w:t>Wood</w:t>
+            </w:r>
+          </w:p>
+        </w:tc>
+        <w:tc>
+          <w:tcPr>
+            <w:tcW w:w="760" w:type="dxa"/>
+          </w:tcPr>
+          <w:p>
+            <w:r>
+              <w:t>Wood</w:t>
+            </w:r>
+          </w:p>
+        </w:tc>
+        <w:tc>
+          <w:tcPr>
+            <w:tcW w:w="809" w:type="dxa"/>
+          </w:tcPr>
+          <w:p>
+            <w:r>
+              <w:t>Donne</w:t>
+            </w:r>
+          </w:p>
+        </w:tc>
+      </w:tr>
+      <w:tr>
+        <w:trPr>
+          <w:trHeight w:val="268"/>
+        </w:trPr>
+        <w:tc>
+          <w:tcPr>
+            <w:tcW w:w="760" w:type="dxa"/>
+          </w:tcPr>
+          <w:p>
+            <w:r>
+              <w:t>Wood</w:t>
+            </w:r>
+          </w:p>
+        </w:tc>
+        <w:tc>
+          <w:tcPr>
+            <w:tcW w:w="760" w:type="dxa"/>
+          </w:tcPr>
+          <w:p/>
+        </w:tc>
+        <w:tc>
+          <w:tcPr>
+            <w:tcW w:w="760" w:type="dxa"/>
+          </w:tcPr>
+          <w:p>
+            <w:r>
+              <w:t>Wood</w:t>
+            </w:r>
+          </w:p>
+        </w:tc>
+        <w:tc>
+          <w:tcPr>
+            <w:tcW w:w="809" w:type="dxa"/>
+          </w:tcPr>
+          <w:p>
+            <w:r>
+              <w:t>1</w:t>
+            </w:r>
+          </w:p>
+        </w:tc>
+      </w:tr>
+      <w:tr>
+        <w:trPr>
+          <w:trHeight w:val="268"/>
+        </w:trPr>
+        <w:tc>
+          <w:tcPr>
+            <w:tcW w:w="760" w:type="dxa"/>
+          </w:tcPr>
+          <w:p>
+            <w:r>
+              <w:t>Wood</w:t>
+            </w:r>
+          </w:p>
+        </w:tc>
+        <w:tc>
+          <w:tcPr>
+            <w:tcW w:w="760" w:type="dxa"/>
+          </w:tcPr>
+          <w:p>
+            <w:r>
+              <w:t>Wood</w:t>
+            </w:r>
+          </w:p>
+        </w:tc>
+        <w:tc>
+          <w:tcPr>
+            <w:tcW w:w="760" w:type="dxa"/>
+          </w:tcPr>
+          <w:p>
+            <w:r>
+              <w:t>Wood</w:t>
+            </w:r>
+          </w:p>
+        </w:tc>
+        <w:tc>
+          <w:tcPr>
+            <w:tcW w:w="809" w:type="dxa"/>
+          </w:tcPr>
+          <w:p>
+            <w:proofErr w:type="spellStart"/>
+            <w:r>
+              <w:t>Chest</w:t>
+            </w:r>
+            <w:proofErr w:type="spellEnd"/>
+          </w:p>
+        </w:tc>
+      </w:tr>
+    </w:tbl>
+    <w:tbl>
+      <w:tblPr>
+        <w:tblStyle w:val="Grilledutableau"/>
+        <w:tblpPr w:leftFromText="141" w:rightFromText="141" w:vertAnchor="text" w:horzAnchor="margin" w:tblpY="3450"/>
+        <w:tblW w:w="0" w:type="auto"/>
+        <w:tblLook w:val="04A0" w:firstRow="1" w:lastRow="0" w:firstColumn="1" w:lastColumn="0" w:noHBand="0" w:noVBand="1"/>
+      </w:tblPr>
+      <w:tblGrid>
+        <w:gridCol w:w="635"/>
+        <w:gridCol w:w="635"/>
+        <w:gridCol w:w="635"/>
+        <w:gridCol w:w="832"/>
+      </w:tblGrid>
+      <w:tr>
+        <w:trPr>
+          <w:trHeight w:val="253"/>
+        </w:trPr>
+        <w:tc>
+          <w:tcPr>
+            <w:tcW w:w="635" w:type="dxa"/>
+          </w:tcPr>
+          <w:p>
+            <w:r>
+              <w:t>Stick</w:t>
+            </w:r>
+          </w:p>
+        </w:tc>
+        <w:tc>
+          <w:tcPr>
+            <w:tcW w:w="635" w:type="dxa"/>
+          </w:tcPr>
+          <w:p/>
+        </w:tc>
+        <w:tc>
+          <w:tcPr>
+            <w:tcW w:w="635" w:type="dxa"/>
+          </w:tcPr>
+          <w:p>
+            <w:r>
+              <w:t>Stick</w:t>
+            </w:r>
+          </w:p>
+        </w:tc>
+        <w:tc>
+          <w:tcPr>
+            <w:tcW w:w="832" w:type="dxa"/>
+          </w:tcPr>
+          <w:p>
+            <w:r>
+              <w:t>Donne</w:t>
+            </w:r>
+          </w:p>
+        </w:tc>
+      </w:tr>
+      <w:tr>
+        <w:trPr>
+          <w:trHeight w:val="268"/>
+        </w:trPr>
+        <w:tc>
+          <w:tcPr>
+            <w:tcW w:w="635" w:type="dxa"/>
+          </w:tcPr>
+          <w:p>
+            <w:r>
+              <w:t>Stick</w:t>
+            </w:r>
+          </w:p>
+        </w:tc>
+        <w:tc>
+          <w:tcPr>
+            <w:tcW w:w="635" w:type="dxa"/>
+          </w:tcPr>
+          <w:p>
+            <w:r>
+              <w:t>Stick</w:t>
+            </w:r>
+          </w:p>
+        </w:tc>
+        <w:tc>
+          <w:tcPr>
+            <w:tcW w:w="635" w:type="dxa"/>
+          </w:tcPr>
+          <w:p>
+            <w:r>
+              <w:t>Stick</w:t>
+            </w:r>
+          </w:p>
+        </w:tc>
+        <w:tc>
+          <w:tcPr>
+            <w:tcW w:w="832" w:type="dxa"/>
+          </w:tcPr>
+          <w:p>
+            <w:r>
+              <w:t>3</w:t>
+            </w:r>
+          </w:p>
+        </w:tc>
+      </w:tr>
+      <w:tr>
+        <w:trPr>
+          <w:trHeight w:val="268"/>
+        </w:trPr>
+        <w:tc>
+          <w:tcPr>
+            <w:tcW w:w="635" w:type="dxa"/>
+          </w:tcPr>
+          <w:p>
+            <w:r>
+              <w:t>Stick</w:t>
+            </w:r>
+          </w:p>
+        </w:tc>
+        <w:tc>
+          <w:tcPr>
+            <w:tcW w:w="635" w:type="dxa"/>
+          </w:tcPr>
+          <w:p/>
+        </w:tc>
+        <w:tc>
+          <w:tcPr>
+            <w:tcW w:w="635" w:type="dxa"/>
+          </w:tcPr>
+          <w:p>
+            <w:r>
+              <w:t>Stick</w:t>
+            </w:r>
+          </w:p>
+        </w:tc>
+        <w:tc>
+          <w:tcPr>
+            <w:tcW w:w="832" w:type="dxa"/>
+          </w:tcPr>
+          <w:p>
+            <w:proofErr w:type="spellStart"/>
+            <w:r>
+              <w:t>Ladder</w:t>
+            </w:r>
+            <w:proofErr w:type="spellEnd"/>
+          </w:p>
+        </w:tc>
+      </w:tr>
+    </w:tbl>
+    <w:tbl>
+      <w:tblPr>
+        <w:tblStyle w:val="Grilledutableau"/>
+        <w:tblpPr w:leftFromText="141" w:rightFromText="141" w:vertAnchor="text" w:horzAnchor="margin" w:tblpY="4395"/>
+        <w:tblW w:w="0" w:type="auto"/>
+        <w:tblLook w:val="04A0" w:firstRow="1" w:lastRow="0" w:firstColumn="1" w:lastColumn="0" w:noHBand="0" w:noVBand="1"/>
+      </w:tblPr>
+      <w:tblGrid>
+        <w:gridCol w:w="760"/>
+        <w:gridCol w:w="635"/>
+        <w:gridCol w:w="760"/>
+        <w:gridCol w:w="809"/>
+      </w:tblGrid>
+      <w:tr>
+        <w:trPr>
+          <w:trHeight w:val="253"/>
+        </w:trPr>
+        <w:tc>
+          <w:tcPr>
+            <w:tcW w:w="257" w:type="dxa"/>
+          </w:tcPr>
+          <w:p/>
+        </w:tc>
+        <w:tc>
+          <w:tcPr>
+            <w:tcW w:w="257" w:type="dxa"/>
+          </w:tcPr>
+          <w:p/>
+        </w:tc>
+        <w:tc>
+          <w:tcPr>
+            <w:tcW w:w="257" w:type="dxa"/>
+          </w:tcPr>
+          <w:p/>
+        </w:tc>
+        <w:tc>
+          <w:tcPr>
+            <w:tcW w:w="257" w:type="dxa"/>
+          </w:tcPr>
+          <w:p>
+            <w:r>
+              <w:t>Donne</w:t>
+            </w:r>
+          </w:p>
+        </w:tc>
+      </w:tr>
+      <w:tr>
+        <w:trPr>
+          <w:trHeight w:val="268"/>
+        </w:trPr>
+        <w:tc>
+          <w:tcPr>
+            <w:tcW w:w="257" w:type="dxa"/>
+          </w:tcPr>
+          <w:p>
+            <w:r>
+              <w:t>Wood</w:t>
+            </w:r>
+          </w:p>
+        </w:tc>
+        <w:tc>
+          <w:tcPr>
+            <w:tcW w:w="257" w:type="dxa"/>
+          </w:tcPr>
+          <w:p>
+            <w:r>
+              <w:t>Stick</w:t>
+            </w:r>
+          </w:p>
+        </w:tc>
+        <w:tc>
+          <w:tcPr>
+            <w:tcW w:w="257" w:type="dxa"/>
+          </w:tcPr>
+          <w:p>
+            <w:r>
+              <w:t>Wood</w:t>
+            </w:r>
+          </w:p>
+        </w:tc>
+        <w:tc>
+          <w:tcPr>
+            <w:tcW w:w="257" w:type="dxa"/>
+          </w:tcPr>
+          <w:p>
+            <w:r>
+              <w:t>4</w:t>
+            </w:r>
+          </w:p>
+        </w:tc>
+      </w:tr>
+      <w:tr>
+        <w:trPr>
+          <w:trHeight w:val="268"/>
+        </w:trPr>
+        <w:tc>
+          <w:tcPr>
+            <w:tcW w:w="257" w:type="dxa"/>
+          </w:tcPr>
+          <w:p>
+            <w:r>
+              <w:t>Wood</w:t>
+            </w:r>
+          </w:p>
+        </w:tc>
+        <w:tc>
+          <w:tcPr>
+            <w:tcW w:w="257" w:type="dxa"/>
+          </w:tcPr>
+          <w:p>
+            <w:r>
+              <w:t>Stick</w:t>
+            </w:r>
+          </w:p>
+        </w:tc>
+        <w:tc>
+          <w:tcPr>
+            <w:tcW w:w="257" w:type="dxa"/>
+          </w:tcPr>
+          <w:p>
+            <w:r>
+              <w:t>Wood</w:t>
+            </w:r>
+          </w:p>
+        </w:tc>
+        <w:tc>
+          <w:tcPr>
+            <w:tcW w:w="257" w:type="dxa"/>
+          </w:tcPr>
+          <w:p>
+            <w:proofErr w:type="spellStart"/>
+            <w:r>
+              <w:t>Fence</w:t>
+            </w:r>
+            <w:proofErr w:type="spellEnd"/>
+          </w:p>
+        </w:tc>
+      </w:tr>
+    </w:tbl>
+    <w:tbl>
+      <w:tblPr>
+        <w:tblStyle w:val="Grilledutableau"/>
+        <w:tblpPr w:leftFromText="141" w:rightFromText="141" w:vertAnchor="text" w:horzAnchor="margin" w:tblpY="5340"/>
+        <w:tblW w:w="0" w:type="auto"/>
+        <w:tblLook w:val="04A0" w:firstRow="1" w:lastRow="0" w:firstColumn="1" w:lastColumn="0" w:noHBand="0" w:noVBand="1"/>
+      </w:tblPr>
+      <w:tblGrid>
+        <w:gridCol w:w="760"/>
+        <w:gridCol w:w="760"/>
+        <w:gridCol w:w="491"/>
+        <w:gridCol w:w="809"/>
+      </w:tblGrid>
+      <w:tr>
+        <w:trPr>
+          <w:trHeight w:val="253"/>
+        </w:trPr>
+        <w:tc>
+          <w:tcPr>
+            <w:tcW w:w="491" w:type="dxa"/>
+          </w:tcPr>
+          <w:p>
+            <w:r>
+              <w:t>Wood</w:t>
+            </w:r>
+          </w:p>
+        </w:tc>
+        <w:tc>
+          <w:tcPr>
+            <w:tcW w:w="491" w:type="dxa"/>
+          </w:tcPr>
+          <w:p>
+            <w:r>
+              <w:t>Wood</w:t>
+            </w:r>
+          </w:p>
+        </w:tc>
+        <w:tc>
+          <w:tcPr>
+            <w:tcW w:w="491" w:type="dxa"/>
+          </w:tcPr>
+          <w:p/>
+        </w:tc>
+        <w:tc>
+          <w:tcPr>
+            <w:tcW w:w="491" w:type="dxa"/>
+          </w:tcPr>
+          <w:p>
+            <w:r>
+              <w:t>Donne</w:t>
+            </w:r>
+          </w:p>
+        </w:tc>
+      </w:tr>
+      <w:tr>
+        <w:trPr>
+          <w:trHeight w:val="268"/>
+        </w:trPr>
+        <w:tc>
+          <w:tcPr>
+            <w:tcW w:w="491" w:type="dxa"/>
+          </w:tcPr>
+          <w:p>
+            <w:r>
+              <w:t>Wood</w:t>
+            </w:r>
+          </w:p>
+        </w:tc>
+        <w:tc>
+          <w:tcPr>
+            <w:tcW w:w="491" w:type="dxa"/>
+          </w:tcPr>
+          <w:p>
+            <w:r>
+              <w:t>Wood</w:t>
+            </w:r>
+          </w:p>
+        </w:tc>
+        <w:tc>
+          <w:tcPr>
+            <w:tcW w:w="491" w:type="dxa"/>
+          </w:tcPr>
+          <w:p/>
+        </w:tc>
+        <w:tc>
+          <w:tcPr>
+            <w:tcW w:w="491" w:type="dxa"/>
+          </w:tcPr>
+          <w:p>
+            <w:r>
+              <w:t>1</w:t>
+            </w:r>
+          </w:p>
+        </w:tc>
+      </w:tr>
+      <w:tr>
+        <w:trPr>
+          <w:trHeight w:val="268"/>
+        </w:trPr>
+        <w:tc>
+          <w:tcPr>
+            <w:tcW w:w="491" w:type="dxa"/>
+          </w:tcPr>
+          <w:p>
+            <w:r>
+              <w:t>Wood</w:t>
+            </w:r>
+          </w:p>
+        </w:tc>
+        <w:tc>
+          <w:tcPr>
+            <w:tcW w:w="491" w:type="dxa"/>
+          </w:tcPr>
+          <w:p>
+            <w:r>
+              <w:t>Wood</w:t>
+            </w:r>
+          </w:p>
+        </w:tc>
+        <w:tc>
+          <w:tcPr>
+            <w:tcW w:w="491" w:type="dxa"/>
+          </w:tcPr>
+          <w:p/>
+        </w:tc>
+        <w:tc>
+          <w:tcPr>
+            <w:tcW w:w="491" w:type="dxa"/>
+          </w:tcPr>
+          <w:p>
+            <w:r>
+              <w:t>Porte</w:t>
+            </w:r>
+          </w:p>
+        </w:tc>
+      </w:tr>
+    </w:tbl>
+    <w:tbl>
+      <w:tblPr>
+        <w:tblStyle w:val="Grilledutableau"/>
+        <w:tblpPr w:leftFromText="141" w:rightFromText="141" w:vertAnchor="text" w:horzAnchor="margin" w:tblpY="6375"/>
+        <w:tblW w:w="0" w:type="auto"/>
+        <w:tblLook w:val="04A0" w:firstRow="1" w:lastRow="0" w:firstColumn="1" w:lastColumn="0" w:noHBand="0" w:noVBand="1"/>
+      </w:tblPr>
+      <w:tblGrid>
+        <w:gridCol w:w="548"/>
+        <w:gridCol w:w="635"/>
+        <w:gridCol w:w="548"/>
+        <w:gridCol w:w="906"/>
+      </w:tblGrid>
+      <w:tr>
+        <w:trPr>
+          <w:trHeight w:val="253"/>
+        </w:trPr>
+        <w:tc>
+          <w:tcPr>
+            <w:tcW w:w="240" w:type="dxa"/>
+          </w:tcPr>
+          <w:p>
+            <w:r>
+              <w:t>Ore</w:t>
+            </w:r>
+          </w:p>
+        </w:tc>
+        <w:tc>
+          <w:tcPr>
+            <w:tcW w:w="240" w:type="dxa"/>
+          </w:tcPr>
+          <w:p>
+            <w:r>
+              <w:t>Ore</w:t>
+            </w:r>
+          </w:p>
+        </w:tc>
+        <w:tc>
+          <w:tcPr>
+            <w:tcW w:w="240" w:type="dxa"/>
+          </w:tcPr>
+          <w:p>
+            <w:r>
+              <w:t>Ore</w:t>
+            </w:r>
+          </w:p>
+        </w:tc>
+        <w:tc>
+          <w:tcPr>
+            <w:tcW w:w="271" w:type="dxa"/>
+          </w:tcPr>
+          <w:p>
+            <w:r>
+              <w:t>Donne</w:t>
+            </w:r>
+          </w:p>
+        </w:tc>
+      </w:tr>
+      <w:tr>
+        <w:trPr>
+          <w:trHeight w:val="268"/>
+        </w:trPr>
+        <w:tc>
+          <w:tcPr>
+            <w:tcW w:w="240" w:type="dxa"/>
+          </w:tcPr>
+          <w:p/>
+        </w:tc>
+        <w:tc>
+          <w:tcPr>
+            <w:tcW w:w="240" w:type="dxa"/>
+          </w:tcPr>
+          <w:p>
+            <w:r>
+              <w:t>Stick</w:t>
+            </w:r>
+          </w:p>
+        </w:tc>
+        <w:tc>
+          <w:tcPr>
+            <w:tcW w:w="240" w:type="dxa"/>
+          </w:tcPr>
+          <w:p/>
+        </w:tc>
+        <w:tc>
+          <w:tcPr>
+            <w:tcW w:w="271" w:type="dxa"/>
+          </w:tcPr>
+          <w:p>
+            <w:r>
+              <w:t>1</w:t>
+            </w:r>
+          </w:p>
+        </w:tc>
+      </w:tr>
+      <w:tr>
+        <w:trPr>
+          <w:trHeight w:val="268"/>
+        </w:trPr>
+        <w:tc>
+          <w:tcPr>
+            <w:tcW w:w="240" w:type="dxa"/>
+          </w:tcPr>
+          <w:p/>
+        </w:tc>
+        <w:tc>
+          <w:tcPr>
+            <w:tcW w:w="240" w:type="dxa"/>
+          </w:tcPr>
+          <w:p>
+            <w:r>
+              <w:t>Stick</w:t>
+            </w:r>
+          </w:p>
+        </w:tc>
+        <w:tc>
+          <w:tcPr>
+            <w:tcW w:w="240" w:type="dxa"/>
+          </w:tcPr>
+          <w:p/>
+        </w:tc>
+        <w:tc>
+          <w:tcPr>
+            <w:tcW w:w="271" w:type="dxa"/>
+          </w:tcPr>
+          <w:p>
+            <w:proofErr w:type="spellStart"/>
+            <w:r>
+              <w:t>PickAxe</w:t>
+            </w:r>
+            <w:proofErr w:type="spellEnd"/>
+          </w:p>
+        </w:tc>
+      </w:tr>
+    </w:tbl>
+    <w:p/>
+    <w:p/>
+    <w:p/>
+    <w:p/>
+    <w:p/>
+    <w:p/>
+    <w:p/>
+    <w:p/>
+    <w:p/>
+    <w:p/>
+    <w:p/>
+    <w:tbl>
+      <w:tblPr>
+        <w:tblStyle w:val="Grilledutableau"/>
+        <w:tblpPr w:leftFromText="141" w:rightFromText="141" w:vertAnchor="text" w:horzAnchor="margin" w:tblpY="929"/>
+        <w:tblW w:w="0" w:type="auto"/>
+        <w:tblLook w:val="04A0" w:firstRow="1" w:lastRow="0" w:firstColumn="1" w:lastColumn="0" w:noHBand="0" w:noVBand="1"/>
+      </w:tblPr>
+      <w:tblGrid>
+        <w:gridCol w:w="247"/>
+        <w:gridCol w:w="635"/>
+        <w:gridCol w:w="247"/>
+        <w:gridCol w:w="809"/>
+      </w:tblGrid>
+      <w:tr>
+        <w:trPr>
+          <w:trHeight w:val="253"/>
+        </w:trPr>
+        <w:tc>
+          <w:tcPr>
+            <w:tcW w:w="247" w:type="dxa"/>
+          </w:tcPr>
+          <w:p/>
+        </w:tc>
+        <w:tc>
+          <w:tcPr>
+            <w:tcW w:w="247" w:type="dxa"/>
+          </w:tcPr>
+          <w:p>
+            <w:r>
+              <w:t>Ore</w:t>
+            </w:r>
+          </w:p>
+        </w:tc>
+        <w:tc>
+          <w:tcPr>
+            <w:tcW w:w="247" w:type="dxa"/>
+          </w:tcPr>
+          <w:p/>
+        </w:tc>
+        <w:tc>
+          <w:tcPr>
+            <w:tcW w:w="249" w:type="dxa"/>
+          </w:tcPr>
+          <w:p/>
+        </w:tc>
+      </w:tr>
+      <w:tr>
+        <w:trPr>
+          <w:trHeight w:val="268"/>
+        </w:trPr>
+        <w:tc>
+          <w:tcPr>
+            <w:tcW w:w="247" w:type="dxa"/>
+          </w:tcPr>
+          <w:p/>
+        </w:tc>
+        <w:tc>
+          <w:tcPr>
+            <w:tcW w:w="247" w:type="dxa"/>
+          </w:tcPr>
+          <w:p>
+            <w:r>
+              <w:t>Stick</w:t>
+            </w:r>
+          </w:p>
+        </w:tc>
+        <w:tc>
+          <w:tcPr>
+            <w:tcW w:w="247" w:type="dxa"/>
+          </w:tcPr>
+          <w:p/>
+        </w:tc>
+        <w:tc>
+          <w:tcPr>
+            <w:tcW w:w="249" w:type="dxa"/>
+          </w:tcPr>
+          <w:p>
+            <w:proofErr w:type="spellStart"/>
+            <w:r>
+              <w:t>Shovel</w:t>
+            </w:r>
+            <w:proofErr w:type="spellEnd"/>
+          </w:p>
+        </w:tc>
+      </w:tr>
+      <w:tr>
+        <w:trPr>
+          <w:trHeight w:val="268"/>
+        </w:trPr>
+        <w:tc>
+          <w:tcPr>
+            <w:tcW w:w="247" w:type="dxa"/>
+          </w:tcPr>
+          <w:p/>
+        </w:tc>
+        <w:tc>
+          <w:tcPr>
+            <w:tcW w:w="247" w:type="dxa"/>
+          </w:tcPr>
+          <w:p>
+            <w:r>
+              <w:t>Stick</w:t>
+            </w:r>
+          </w:p>
+        </w:tc>
+        <w:tc>
+          <w:tcPr>
+            <w:tcW w:w="247" w:type="dxa"/>
+          </w:tcPr>
+          <w:p/>
+        </w:tc>
+        <w:tc>
+          <w:tcPr>
+            <w:tcW w:w="249" w:type="dxa"/>
+          </w:tcPr>
+          <w:p/>
+        </w:tc>
+      </w:tr>
+    </w:tbl>
     <w:p>
       <w:r>
-        <w:br w:type="page"/>
+        <w:t xml:space="preserve">Ore = </w:t>
       </w:r>
+      <w:proofErr w:type="spellStart"/>
+      <w:r>
+        <w:t>Wood</w:t>
+      </w:r>
+      <w:proofErr w:type="gramStart"/>
+      <w:r>
+        <w:t>,Stone,IronOre,SilverOre,GoldOre</w:t>
+      </w:r>
+      <w:proofErr w:type="spellEnd"/>
+      <w:proofErr w:type="gramEnd"/>
+    </w:p>
+    <w:p/>
+    <w:p>
+      <w:r>
+        <w:t xml:space="preserve">Ore = </w:t>
+      </w:r>
+      <w:proofErr w:type="spellStart"/>
+      <w:r>
+        <w:t>Wood</w:t>
+      </w:r>
+      <w:proofErr w:type="gramStart"/>
+      <w:r>
+        <w:t>,Stone,IronOre,SilverOre,GoldOre</w:t>
+      </w:r>
+      <w:proofErr w:type="spellEnd"/>
+      <w:proofErr w:type="gramEnd"/>
+    </w:p>
+    <w:p/>
+    <w:tbl>
+      <w:tblPr>
+        <w:tblStyle w:val="Grilledutableau"/>
+        <w:tblpPr w:leftFromText="141" w:rightFromText="141" w:vertAnchor="text" w:horzAnchor="margin" w:tblpY="393"/>
+        <w:tblW w:w="0" w:type="auto"/>
+        <w:tblLook w:val="04A0" w:firstRow="1" w:lastRow="0" w:firstColumn="1" w:lastColumn="0" w:noHBand="0" w:noVBand="1"/>
+      </w:tblPr>
+      <w:tblGrid>
+        <w:gridCol w:w="548"/>
+        <w:gridCol w:w="635"/>
+        <w:gridCol w:w="295"/>
+        <w:gridCol w:w="549"/>
+      </w:tblGrid>
+      <w:tr>
+        <w:trPr>
+          <w:trHeight w:val="253"/>
+        </w:trPr>
+        <w:tc>
+          <w:tcPr>
+            <w:tcW w:w="548" w:type="dxa"/>
+          </w:tcPr>
+          <w:p>
+            <w:r>
+              <w:t>Ore</w:t>
+            </w:r>
+          </w:p>
+        </w:tc>
+        <w:tc>
+          <w:tcPr>
+            <w:tcW w:w="635" w:type="dxa"/>
+          </w:tcPr>
+          <w:p>
+            <w:r>
+              <w:t>Ore</w:t>
+            </w:r>
+          </w:p>
+        </w:tc>
+        <w:tc>
+          <w:tcPr>
+            <w:tcW w:w="295" w:type="dxa"/>
+          </w:tcPr>
+          <w:p/>
+        </w:tc>
+        <w:tc>
+          <w:tcPr>
+            <w:tcW w:w="549" w:type="dxa"/>
+          </w:tcPr>
+          <w:p/>
+        </w:tc>
+      </w:tr>
+      <w:tr>
+        <w:trPr>
+          <w:trHeight w:val="268"/>
+        </w:trPr>
+        <w:tc>
+          <w:tcPr>
+            <w:tcW w:w="548" w:type="dxa"/>
+          </w:tcPr>
+          <w:p>
+            <w:r>
+              <w:t>Ore</w:t>
+            </w:r>
+          </w:p>
+        </w:tc>
+        <w:tc>
+          <w:tcPr>
+            <w:tcW w:w="635" w:type="dxa"/>
+          </w:tcPr>
+          <w:p>
+            <w:r>
+              <w:t>Stick</w:t>
+            </w:r>
+          </w:p>
+        </w:tc>
+        <w:tc>
+          <w:tcPr>
+            <w:tcW w:w="295" w:type="dxa"/>
+          </w:tcPr>
+          <w:p/>
+        </w:tc>
+        <w:tc>
+          <w:tcPr>
+            <w:tcW w:w="549" w:type="dxa"/>
+          </w:tcPr>
+          <w:p>
+            <w:r>
+              <w:t>Axe</w:t>
+            </w:r>
+          </w:p>
+        </w:tc>
+      </w:tr>
+      <w:tr>
+        <w:trPr>
+          <w:trHeight w:val="268"/>
+        </w:trPr>
+        <w:tc>
+          <w:tcPr>
+            <w:tcW w:w="548" w:type="dxa"/>
+          </w:tcPr>
+          <w:p/>
+        </w:tc>
+        <w:tc>
+          <w:tcPr>
+            <w:tcW w:w="635" w:type="dxa"/>
+          </w:tcPr>
+          <w:p>
+            <w:r>
+              <w:t>Stick</w:t>
+            </w:r>
+          </w:p>
+        </w:tc>
+        <w:tc>
+          <w:tcPr>
+            <w:tcW w:w="295" w:type="dxa"/>
+          </w:tcPr>
+          <w:p/>
+        </w:tc>
+        <w:tc>
+          <w:tcPr>
+            <w:tcW w:w="549" w:type="dxa"/>
+          </w:tcPr>
+          <w:p/>
+        </w:tc>
+      </w:tr>
+    </w:tbl>
+    <w:p/>
+    <w:p>
+      <w:r>
+        <w:t xml:space="preserve">Ore = </w:t>
+      </w:r>
+      <w:proofErr w:type="spellStart"/>
+      <w:r>
+        <w:t>Wood</w:t>
+      </w:r>
+      <w:proofErr w:type="gramStart"/>
+      <w:r>
+        <w:t>,Stone,IronOre,SilverOre,GoldOre</w:t>
+      </w:r>
+      <w:proofErr w:type="spellEnd"/>
+      <w:proofErr w:type="gramEnd"/>
+    </w:p>
+    <w:tbl>
+      <w:tblPr>
+        <w:tblStyle w:val="Grilledutableau"/>
+        <w:tblpPr w:leftFromText="141" w:rightFromText="141" w:vertAnchor="text" w:horzAnchor="margin" w:tblpY="920"/>
+        <w:tblW w:w="0" w:type="auto"/>
+        <w:tblLook w:val="04A0" w:firstRow="1" w:lastRow="0" w:firstColumn="1" w:lastColumn="0" w:noHBand="0" w:noVBand="1"/>
+      </w:tblPr>
+      <w:tblGrid>
+        <w:gridCol w:w="548"/>
+        <w:gridCol w:w="635"/>
+        <w:gridCol w:w="295"/>
+        <w:gridCol w:w="579"/>
+      </w:tblGrid>
+      <w:tr>
+        <w:trPr>
+          <w:trHeight w:val="253"/>
+        </w:trPr>
+        <w:tc>
+          <w:tcPr>
+            <w:tcW w:w="548" w:type="dxa"/>
+          </w:tcPr>
+          <w:p>
+            <w:r>
+              <w:t>Ore</w:t>
+            </w:r>
+          </w:p>
+        </w:tc>
+        <w:tc>
+          <w:tcPr>
+            <w:tcW w:w="635" w:type="dxa"/>
+          </w:tcPr>
+          <w:p>
+            <w:r>
+              <w:t>Ore</w:t>
+            </w:r>
+          </w:p>
+        </w:tc>
+        <w:tc>
+          <w:tcPr>
+            <w:tcW w:w="295" w:type="dxa"/>
+          </w:tcPr>
+          <w:p/>
+        </w:tc>
+        <w:tc>
+          <w:tcPr>
+            <w:tcW w:w="549" w:type="dxa"/>
+          </w:tcPr>
+          <w:p/>
+        </w:tc>
+      </w:tr>
+      <w:tr>
+        <w:trPr>
+          <w:trHeight w:val="268"/>
+        </w:trPr>
+        <w:tc>
+          <w:tcPr>
+            <w:tcW w:w="548" w:type="dxa"/>
+          </w:tcPr>
+          <w:p/>
+        </w:tc>
+        <w:tc>
+          <w:tcPr>
+            <w:tcW w:w="635" w:type="dxa"/>
+          </w:tcPr>
+          <w:p>
+            <w:r>
+              <w:t>Stick</w:t>
+            </w:r>
+          </w:p>
+        </w:tc>
+        <w:tc>
+          <w:tcPr>
+            <w:tcW w:w="295" w:type="dxa"/>
+          </w:tcPr>
+          <w:p/>
+        </w:tc>
+        <w:tc>
+          <w:tcPr>
+            <w:tcW w:w="549" w:type="dxa"/>
+          </w:tcPr>
+          <w:p>
+            <w:proofErr w:type="spellStart"/>
+            <w:r>
+              <w:t>Hoe</w:t>
+            </w:r>
+            <w:proofErr w:type="spellEnd"/>
+          </w:p>
+        </w:tc>
+      </w:tr>
+      <w:tr>
+        <w:trPr>
+          <w:trHeight w:val="268"/>
+        </w:trPr>
+        <w:tc>
+          <w:tcPr>
+            <w:tcW w:w="548" w:type="dxa"/>
+          </w:tcPr>
+          <w:p/>
+        </w:tc>
+        <w:tc>
+          <w:tcPr>
+            <w:tcW w:w="635" w:type="dxa"/>
+          </w:tcPr>
+          <w:p>
+            <w:r>
+              <w:t>Stick</w:t>
+            </w:r>
+          </w:p>
+        </w:tc>
+        <w:tc>
+          <w:tcPr>
+            <w:tcW w:w="295" w:type="dxa"/>
+          </w:tcPr>
+          <w:p/>
+        </w:tc>
+        <w:tc>
+          <w:tcPr>
+            <w:tcW w:w="549" w:type="dxa"/>
+          </w:tcPr>
+          <w:p/>
+        </w:tc>
+      </w:tr>
+    </w:tbl>
+    <w:p>
+      <w:bookmarkStart w:id="33" w:name="_GoBack"/>
+    </w:p>
+    <w:bookmarkEnd w:id="33"/>
+    <w:p/>
+    <w:p>
+      <w:r>
+        <w:t xml:space="preserve">Ore = </w:t>
+      </w:r>
+      <w:proofErr w:type="spellStart"/>
+      <w:r>
+        <w:t>Wood</w:t>
+      </w:r>
+      <w:proofErr w:type="gramStart"/>
+      <w:r>
+        <w:t>,Stone,IronOre,SilverOre,GoldOre</w:t>
+      </w:r>
+      <w:proofErr w:type="spellEnd"/>
+      <w:proofErr w:type="gramEnd"/>
     </w:p>
     <w:p/>
     <w:sectPr>
@@ -14108,15 +15599,6 @@
   </w:num>
   <w:num w:numId="2">
     <w:abstractNumId w:val="0"/>
-    <w:lvlOverride w:ilvl="0"/>
-    <w:lvlOverride w:ilvl="1"/>
-    <w:lvlOverride w:ilvl="2"/>
-    <w:lvlOverride w:ilvl="3"/>
-    <w:lvlOverride w:ilvl="4"/>
-    <w:lvlOverride w:ilvl="5"/>
-    <w:lvlOverride w:ilvl="6"/>
-    <w:lvlOverride w:ilvl="7"/>
-    <w:lvlOverride w:ilvl="8"/>
   </w:num>
   <w:num w:numId="3">
     <w:abstractNumId w:val="4"/>
@@ -14574,6 +16056,25 @@
       <w:u w:val="single"/>
     </w:rPr>
   </w:style>
+  <w:style w:type="table" w:styleId="Grilledutableau">
+    <w:name w:val="Table Grid"/>
+    <w:basedOn w:val="TableauNormal"/>
+    <w:uiPriority w:val="59"/>
+    <w:rsid w:val="008E08D8"/>
+    <w:pPr>
+      <w:spacing w:after="0" w:line="240" w:lineRule="auto"/>
+    </w:pPr>
+    <w:tblPr>
+      <w:tblBorders>
+        <w:top w:val="single" w:sz="4" w:space="0" w:color="auto"/>
+        <w:left w:val="single" w:sz="4" w:space="0" w:color="auto"/>
+        <w:bottom w:val="single" w:sz="4" w:space="0" w:color="auto"/>
+        <w:right w:val="single" w:sz="4" w:space="0" w:color="auto"/>
+        <w:insideH w:val="single" w:sz="4" w:space="0" w:color="auto"/>
+        <w:insideV w:val="single" w:sz="4" w:space="0" w:color="auto"/>
+      </w:tblBorders>
+    </w:tblPr>
+  </w:style>
 </w:styles>
 </file>
 
@@ -15021,6 +16522,25 @@
       <w:u w:val="single"/>
     </w:rPr>
   </w:style>
+  <w:style w:type="table" w:styleId="Grilledutableau">
+    <w:name w:val="Table Grid"/>
+    <w:basedOn w:val="TableauNormal"/>
+    <w:uiPriority w:val="59"/>
+    <w:rsid w:val="008E08D8"/>
+    <w:pPr>
+      <w:spacing w:after="0" w:line="240" w:lineRule="auto"/>
+    </w:pPr>
+    <w:tblPr>
+      <w:tblBorders>
+        <w:top w:val="single" w:sz="4" w:space="0" w:color="auto"/>
+        <w:left w:val="single" w:sz="4" w:space="0" w:color="auto"/>
+        <w:bottom w:val="single" w:sz="4" w:space="0" w:color="auto"/>
+        <w:right w:val="single" w:sz="4" w:space="0" w:color="auto"/>
+        <w:insideH w:val="single" w:sz="4" w:space="0" w:color="auto"/>
+        <w:insideV w:val="single" w:sz="4" w:space="0" w:color="auto"/>
+      </w:tblBorders>
+    </w:tblPr>
+  </w:style>
 </w:styles>
 </file>
 
@@ -15314,7 +16834,7 @@
 </file>
 
 <file path=customXml/itemProps1.xml><?xml version="1.0" encoding="utf-8"?>
-<ds:datastoreItem xmlns:ds="http://schemas.openxmlformats.org/officeDocument/2006/customXml" ds:itemID="{8BC9E02A-AABC-4454-8FD0-1DB8D476B1A1}">
+<ds:datastoreItem xmlns:ds="http://schemas.openxmlformats.org/officeDocument/2006/customXml" ds:itemID="{661B6B1F-7BBD-4FF6-8C7B-F1CDD3E4963E}">
   <ds:schemaRefs>
     <ds:schemaRef ds:uri="http://schemas.openxmlformats.org/officeDocument/2006/bibliography"/>
   </ds:schemaRefs>

</xml_diff>

<commit_message>
Update plan de test
</commit_message>
<xml_diff>
--- a/Plan de test.docx
+++ b/Plan de test.docx
@@ -18,12 +18,14 @@
           <w:sz w:val="32"/>
         </w:rPr>
       </w:pPr>
+      <w:proofErr w:type="spellStart"/>
       <w:r>
         <w:rPr>
           <w:sz w:val="32"/>
         </w:rPr>
         <w:t>ManicDigger</w:t>
       </w:r>
+      <w:proofErr w:type="spellEnd"/>
     </w:p>
     <w:p>
       <w:pPr>
@@ -144,12 +146,14 @@
           <w:sz w:val="32"/>
         </w:rPr>
       </w:pPr>
+      <w:proofErr w:type="spellStart"/>
       <w:r>
         <w:rPr>
           <w:sz w:val="32"/>
         </w:rPr>
         <w:t>MathewLemonde</w:t>
       </w:r>
+      <w:proofErr w:type="spellEnd"/>
     </w:p>
     <w:p>
       <w:r>
@@ -2366,14 +2370,22 @@
               <w:rPr>
                 <w:rFonts w:eastAsia="Times New Roman"/>
               </w:rPr>
-              <w:t xml:space="preserve"> en mode"</w:t>
-            </w:r>
+              <w:t xml:space="preserve"> en </w:t>
+            </w:r>
+            <w:proofErr w:type="spellStart"/>
             <w:r>
               <w:rPr>
                 <w:rFonts w:eastAsia="Times New Roman"/>
               </w:rPr>
+              <w:t>mode"</w:t>
+            </w:r>
+            <w:r>
+              <w:rPr>
+                <w:rFonts w:eastAsia="Times New Roman"/>
+              </w:rPr>
               <w:t>Survival</w:t>
             </w:r>
+            <w:proofErr w:type="spellEnd"/>
             <w:r>
               <w:rPr>
                 <w:rFonts w:eastAsia="Times New Roman"/>
@@ -2467,6 +2479,7 @@
               </w:rPr>
               <w:t>"</w:t>
             </w:r>
+            <w:proofErr w:type="spellStart"/>
             <w:r>
               <w:rPr>
                 <w:rFonts w:ascii="Verdana" w:eastAsia="Times New Roman" w:hAnsi="Verdana" w:cs="Times New Roman"/>
@@ -2476,6 +2489,7 @@
               </w:rPr>
               <w:t>SinglePlayer</w:t>
             </w:r>
+            <w:proofErr w:type="spellEnd"/>
             <w:r>
               <w:rPr>
                 <w:rFonts w:ascii="Verdana" w:eastAsia="Times New Roman" w:hAnsi="Verdana" w:cs="Times New Roman"/>
@@ -2610,6 +2624,7 @@
               </w:rPr>
               <w:t>"</w:t>
             </w:r>
+            <w:proofErr w:type="spellStart"/>
             <w:r>
               <w:rPr>
                 <w:rFonts w:ascii="Verdana" w:eastAsia="Times New Roman" w:hAnsi="Verdana" w:cs="Times New Roman"/>
@@ -2619,6 +2634,7 @@
               </w:rPr>
               <w:t>SinglePlayer</w:t>
             </w:r>
+            <w:proofErr w:type="spellEnd"/>
             <w:r>
               <w:rPr>
                 <w:rFonts w:ascii="Verdana" w:eastAsia="Times New Roman" w:hAnsi="Verdana" w:cs="Times New Roman"/>
@@ -2653,6 +2669,7 @@
               </w:rPr>
               <w:t>Click sur "</w:t>
             </w:r>
+            <w:proofErr w:type="spellStart"/>
             <w:r>
               <w:rPr>
                 <w:rFonts w:ascii="Verdana" w:eastAsia="Times New Roman" w:hAnsi="Verdana" w:cs="Times New Roman"/>
@@ -2662,6 +2679,7 @@
               </w:rPr>
               <w:t>CreateNewWorld</w:t>
             </w:r>
+            <w:proofErr w:type="spellEnd"/>
             <w:r>
               <w:rPr>
                 <w:rFonts w:ascii="Verdana" w:eastAsia="Times New Roman" w:hAnsi="Verdana" w:cs="Times New Roman"/>
@@ -2916,6 +2934,7 @@
                 <w:szCs w:val="24"/>
               </w:rPr>
             </w:pPr>
+            <w:proofErr w:type="spellStart"/>
             <w:r>
               <w:rPr>
                 <w:rFonts w:ascii="Verdana" w:eastAsia="Times New Roman" w:hAnsi="Verdana" w:cs="Times New Roman"/>
@@ -2925,6 +2944,7 @@
               </w:rPr>
               <w:t>Freemode</w:t>
             </w:r>
+            <w:proofErr w:type="spellEnd"/>
             <w:r>
               <w:rPr>
                 <w:rFonts w:ascii="Verdana" w:eastAsia="Times New Roman" w:hAnsi="Verdana" w:cs="Times New Roman"/>
@@ -3007,7 +3027,17 @@
                 <w:sz w:val="24"/>
                 <w:szCs w:val="24"/>
               </w:rPr>
-              <w:t>Durabilité des bloc</w:t>
+              <w:t xml:space="preserve">Durabilité </w:t>
+            </w:r>
+            <w:proofErr w:type="gramStart"/>
+            <w:r>
+              <w:rPr>
+                <w:rFonts w:ascii="Verdana" w:eastAsia="Times New Roman" w:hAnsi="Verdana" w:cs="Times New Roman"/>
+                <w:color w:val="000000"/>
+                <w:sz w:val="24"/>
+                <w:szCs w:val="24"/>
+              </w:rPr>
+              <w:t>des bloc</w:t>
             </w:r>
             <w:r>
               <w:rPr>
@@ -3027,6 +3057,7 @@
               </w:rPr>
               <w:t xml:space="preserve"> activé</w:t>
             </w:r>
+            <w:proofErr w:type="gramEnd"/>
           </w:p>
           <w:p>
             <w:pPr>
@@ -3052,14 +3083,25 @@
               </w:rPr>
               <w:t xml:space="preserve">Système de </w:t>
             </w:r>
-            <w:r>
-              <w:rPr>
-                <w:rFonts w:ascii="Verdana" w:eastAsia="Times New Roman" w:hAnsi="Verdana" w:cs="Times New Roman"/>
-                <w:color w:val="000000"/>
-                <w:sz w:val="24"/>
-                <w:szCs w:val="24"/>
-              </w:rPr>
-              <w:t>Crafting activé</w:t>
+            <w:proofErr w:type="spellStart"/>
+            <w:r>
+              <w:rPr>
+                <w:rFonts w:ascii="Verdana" w:eastAsia="Times New Roman" w:hAnsi="Verdana" w:cs="Times New Roman"/>
+                <w:color w:val="000000"/>
+                <w:sz w:val="24"/>
+                <w:szCs w:val="24"/>
+              </w:rPr>
+              <w:t>Crafting</w:t>
+            </w:r>
+            <w:proofErr w:type="spellEnd"/>
+            <w:r>
+              <w:rPr>
+                <w:rFonts w:ascii="Verdana" w:eastAsia="Times New Roman" w:hAnsi="Verdana" w:cs="Times New Roman"/>
+                <w:color w:val="000000"/>
+                <w:sz w:val="24"/>
+                <w:szCs w:val="24"/>
+              </w:rPr>
+              <w:t xml:space="preserve"> activé</w:t>
             </w:r>
           </w:p>
           <w:p>
@@ -3634,7 +3676,27 @@
                 <w:sz w:val="24"/>
                 <w:szCs w:val="24"/>
               </w:rPr>
-              <w:t>Lancer l’application. Aller dans le mode SinglePlayer et choisir créer un nouveau monde.</w:t>
+              <w:t xml:space="preserve">Lancer l’application. Aller dans le mode </w:t>
+            </w:r>
+            <w:proofErr w:type="spellStart"/>
+            <w:r>
+              <w:rPr>
+                <w:rFonts w:ascii="Verdana" w:eastAsia="Times New Roman" w:hAnsi="Verdana" w:cs="Times New Roman"/>
+                <w:color w:val="000000"/>
+                <w:sz w:val="24"/>
+                <w:szCs w:val="24"/>
+              </w:rPr>
+              <w:t>SinglePlayer</w:t>
+            </w:r>
+            <w:proofErr w:type="spellEnd"/>
+            <w:r>
+              <w:rPr>
+                <w:rFonts w:ascii="Verdana" w:eastAsia="Times New Roman" w:hAnsi="Verdana" w:cs="Times New Roman"/>
+                <w:color w:val="000000"/>
+                <w:sz w:val="24"/>
+                <w:szCs w:val="24"/>
+              </w:rPr>
+              <w:t xml:space="preserve"> et choisir créer un nouveau monde.</w:t>
             </w:r>
           </w:p>
         </w:tc>
@@ -3742,7 +3804,27 @@
                 <w:sz w:val="24"/>
                 <w:szCs w:val="24"/>
               </w:rPr>
-              <w:t>Click sur SinglePlayer.</w:t>
+              <w:t xml:space="preserve">Click sur </w:t>
+            </w:r>
+            <w:proofErr w:type="spellStart"/>
+            <w:r>
+              <w:rPr>
+                <w:rFonts w:ascii="Verdana" w:eastAsia="Times New Roman" w:hAnsi="Verdana" w:cs="Times New Roman"/>
+                <w:color w:val="000000"/>
+                <w:sz w:val="24"/>
+                <w:szCs w:val="24"/>
+              </w:rPr>
+              <w:t>SinglePlayer</w:t>
+            </w:r>
+            <w:proofErr w:type="spellEnd"/>
+            <w:r>
+              <w:rPr>
+                <w:rFonts w:ascii="Verdana" w:eastAsia="Times New Roman" w:hAnsi="Verdana" w:cs="Times New Roman"/>
+                <w:color w:val="000000"/>
+                <w:sz w:val="24"/>
+                <w:szCs w:val="24"/>
+              </w:rPr>
+              <w:t>.</w:t>
             </w:r>
           </w:p>
           <w:p>
@@ -3760,14 +3842,25 @@
                 <w:szCs w:val="24"/>
               </w:rPr>
             </w:pPr>
-            <w:r>
-              <w:rPr>
-                <w:rFonts w:ascii="Verdana" w:eastAsia="Times New Roman" w:hAnsi="Verdana" w:cs="Times New Roman"/>
-                <w:color w:val="000000"/>
-                <w:sz w:val="24"/>
-                <w:szCs w:val="24"/>
-              </w:rPr>
-              <w:t>CreateNewWorld.</w:t>
+            <w:proofErr w:type="spellStart"/>
+            <w:r>
+              <w:rPr>
+                <w:rFonts w:ascii="Verdana" w:eastAsia="Times New Roman" w:hAnsi="Verdana" w:cs="Times New Roman"/>
+                <w:color w:val="000000"/>
+                <w:sz w:val="24"/>
+                <w:szCs w:val="24"/>
+              </w:rPr>
+              <w:t>CreateNewWorld</w:t>
+            </w:r>
+            <w:proofErr w:type="spellEnd"/>
+            <w:r>
+              <w:rPr>
+                <w:rFonts w:ascii="Verdana" w:eastAsia="Times New Roman" w:hAnsi="Verdana" w:cs="Times New Roman"/>
+                <w:color w:val="000000"/>
+                <w:sz w:val="24"/>
+                <w:szCs w:val="24"/>
+              </w:rPr>
+              <w:t>.</w:t>
             </w:r>
           </w:p>
           <w:p>
@@ -3817,8 +3910,19 @@
                 <w:sz w:val="24"/>
                 <w:szCs w:val="24"/>
               </w:rPr>
-              <w:t>Choisir Creative</w:t>
-            </w:r>
+              <w:t xml:space="preserve">Choisir </w:t>
+            </w:r>
+            <w:proofErr w:type="spellStart"/>
+            <w:r>
+              <w:rPr>
+                <w:rFonts w:ascii="Verdana" w:eastAsia="Times New Roman" w:hAnsi="Verdana" w:cs="Times New Roman"/>
+                <w:color w:val="000000"/>
+                <w:sz w:val="24"/>
+                <w:szCs w:val="24"/>
+              </w:rPr>
+              <w:t>Creative</w:t>
+            </w:r>
+            <w:proofErr w:type="spellEnd"/>
           </w:p>
         </w:tc>
       </w:tr>
@@ -3943,6 +4047,7 @@
                 <w:szCs w:val="24"/>
               </w:rPr>
             </w:pPr>
+            <w:proofErr w:type="spellStart"/>
             <w:r>
               <w:rPr>
                 <w:rFonts w:ascii="Verdana" w:eastAsia="Times New Roman" w:hAnsi="Verdana" w:cs="Times New Roman"/>
@@ -3959,7 +4064,17 @@
                 <w:sz w:val="24"/>
                 <w:szCs w:val="24"/>
               </w:rPr>
-              <w:t>activé (F2-F3)</w:t>
+              <w:t>activé</w:t>
+            </w:r>
+            <w:proofErr w:type="spellEnd"/>
+            <w:r>
+              <w:rPr>
+                <w:rFonts w:ascii="Verdana" w:eastAsia="Times New Roman" w:hAnsi="Verdana" w:cs="Times New Roman"/>
+                <w:color w:val="000000"/>
+                <w:sz w:val="24"/>
+                <w:szCs w:val="24"/>
+              </w:rPr>
+              <w:t xml:space="preserve"> (F2-F3)</w:t>
             </w:r>
           </w:p>
           <w:p>
@@ -4079,14 +4194,25 @@
               </w:rPr>
               <w:t xml:space="preserve">Système de </w:t>
             </w:r>
-            <w:r>
-              <w:rPr>
-                <w:rFonts w:ascii="Verdana" w:eastAsia="Times New Roman" w:hAnsi="Verdana" w:cs="Times New Roman"/>
-                <w:color w:val="000000"/>
-                <w:sz w:val="24"/>
-                <w:szCs w:val="24"/>
-              </w:rPr>
-              <w:t>Crafting activé</w:t>
+            <w:proofErr w:type="spellStart"/>
+            <w:r>
+              <w:rPr>
+                <w:rFonts w:ascii="Verdana" w:eastAsia="Times New Roman" w:hAnsi="Verdana" w:cs="Times New Roman"/>
+                <w:color w:val="000000"/>
+                <w:sz w:val="24"/>
+                <w:szCs w:val="24"/>
+              </w:rPr>
+              <w:t>Crafting</w:t>
+            </w:r>
+            <w:proofErr w:type="spellEnd"/>
+            <w:r>
+              <w:rPr>
+                <w:rFonts w:ascii="Verdana" w:eastAsia="Times New Roman" w:hAnsi="Verdana" w:cs="Times New Roman"/>
+                <w:color w:val="000000"/>
+                <w:sz w:val="24"/>
+                <w:szCs w:val="24"/>
+              </w:rPr>
+              <w:t xml:space="preserve"> activé</w:t>
             </w:r>
           </w:p>
           <w:p>
@@ -4284,16 +4410,56 @@
                 <w:sz w:val="24"/>
                 <w:szCs w:val="24"/>
               </w:rPr>
-              <w:t xml:space="preserve">Lancer l’application. Aller dans le mode SinglePlayer et choisir </w:t>
-            </w:r>
-            <w:r>
-              <w:rPr>
-                <w:rFonts w:ascii="Verdana" w:eastAsia="Times New Roman" w:hAnsi="Verdana" w:cs="Times New Roman"/>
-                <w:color w:val="000000"/>
-                <w:sz w:val="24"/>
-                <w:szCs w:val="24"/>
-              </w:rPr>
-              <w:t>"Play Existing world".</w:t>
+              <w:t xml:space="preserve">Lancer l’application. Aller dans le mode </w:t>
+            </w:r>
+            <w:proofErr w:type="spellStart"/>
+            <w:r>
+              <w:rPr>
+                <w:rFonts w:ascii="Verdana" w:eastAsia="Times New Roman" w:hAnsi="Verdana" w:cs="Times New Roman"/>
+                <w:color w:val="000000"/>
+                <w:sz w:val="24"/>
+                <w:szCs w:val="24"/>
+              </w:rPr>
+              <w:t>SinglePlayer</w:t>
+            </w:r>
+            <w:proofErr w:type="spellEnd"/>
+            <w:r>
+              <w:rPr>
+                <w:rFonts w:ascii="Verdana" w:eastAsia="Times New Roman" w:hAnsi="Verdana" w:cs="Times New Roman"/>
+                <w:color w:val="000000"/>
+                <w:sz w:val="24"/>
+                <w:szCs w:val="24"/>
+              </w:rPr>
+              <w:t xml:space="preserve"> et choisir </w:t>
+            </w:r>
+            <w:r>
+              <w:rPr>
+                <w:rFonts w:ascii="Verdana" w:eastAsia="Times New Roman" w:hAnsi="Verdana" w:cs="Times New Roman"/>
+                <w:color w:val="000000"/>
+                <w:sz w:val="24"/>
+                <w:szCs w:val="24"/>
+              </w:rPr>
+              <w:t xml:space="preserve">"Play </w:t>
+            </w:r>
+            <w:proofErr w:type="spellStart"/>
+            <w:r>
+              <w:rPr>
+                <w:rFonts w:ascii="Verdana" w:eastAsia="Times New Roman" w:hAnsi="Verdana" w:cs="Times New Roman"/>
+                <w:color w:val="000000"/>
+                <w:sz w:val="24"/>
+                <w:szCs w:val="24"/>
+              </w:rPr>
+              <w:t>Existing</w:t>
+            </w:r>
+            <w:proofErr w:type="spellEnd"/>
+            <w:r>
+              <w:rPr>
+                <w:rFonts w:ascii="Verdana" w:eastAsia="Times New Roman" w:hAnsi="Verdana" w:cs="Times New Roman"/>
+                <w:color w:val="000000"/>
+                <w:sz w:val="24"/>
+                <w:szCs w:val="24"/>
+              </w:rPr>
+              <w:t xml:space="preserve"> world".</w:t>
             </w:r>
           </w:p>
         </w:tc>
@@ -4401,7 +4567,27 @@
                 <w:sz w:val="24"/>
                 <w:szCs w:val="24"/>
               </w:rPr>
-              <w:t>Click sur SinglePlayer.</w:t>
+              <w:t xml:space="preserve">Click sur </w:t>
+            </w:r>
+            <w:proofErr w:type="spellStart"/>
+            <w:r>
+              <w:rPr>
+                <w:rFonts w:ascii="Verdana" w:eastAsia="Times New Roman" w:hAnsi="Verdana" w:cs="Times New Roman"/>
+                <w:color w:val="000000"/>
+                <w:sz w:val="24"/>
+                <w:szCs w:val="24"/>
+              </w:rPr>
+              <w:t>SinglePlayer</w:t>
+            </w:r>
+            <w:proofErr w:type="spellEnd"/>
+            <w:r>
+              <w:rPr>
+                <w:rFonts w:ascii="Verdana" w:eastAsia="Times New Roman" w:hAnsi="Verdana" w:cs="Times New Roman"/>
+                <w:color w:val="000000"/>
+                <w:sz w:val="24"/>
+                <w:szCs w:val="24"/>
+              </w:rPr>
+              <w:t>.</w:t>
             </w:r>
           </w:p>
           <w:p>
@@ -4426,7 +4612,27 @@
                 <w:sz w:val="24"/>
                 <w:szCs w:val="24"/>
               </w:rPr>
-              <w:t>Play existing world.</w:t>
+              <w:t xml:space="preserve">Play </w:t>
+            </w:r>
+            <w:proofErr w:type="spellStart"/>
+            <w:r>
+              <w:rPr>
+                <w:rFonts w:ascii="Verdana" w:eastAsia="Times New Roman" w:hAnsi="Verdana" w:cs="Times New Roman"/>
+                <w:color w:val="000000"/>
+                <w:sz w:val="24"/>
+                <w:szCs w:val="24"/>
+              </w:rPr>
+              <w:t>existing</w:t>
+            </w:r>
+            <w:proofErr w:type="spellEnd"/>
+            <w:r>
+              <w:rPr>
+                <w:rFonts w:ascii="Verdana" w:eastAsia="Times New Roman" w:hAnsi="Verdana" w:cs="Times New Roman"/>
+                <w:color w:val="000000"/>
+                <w:sz w:val="24"/>
+                <w:szCs w:val="24"/>
+              </w:rPr>
+              <w:t xml:space="preserve"> world.</w:t>
             </w:r>
           </w:p>
           <w:p>
@@ -4647,8 +4853,19 @@
                 <w:sz w:val="24"/>
                 <w:szCs w:val="24"/>
               </w:rPr>
-              <w:t>Rétablir Hp</w:t>
-            </w:r>
+              <w:t xml:space="preserve">Rétablir </w:t>
+            </w:r>
+            <w:proofErr w:type="spellStart"/>
+            <w:r>
+              <w:rPr>
+                <w:rFonts w:ascii="Verdana" w:eastAsia="Times New Roman" w:hAnsi="Verdana" w:cs="Times New Roman"/>
+                <w:color w:val="000000"/>
+                <w:sz w:val="24"/>
+                <w:szCs w:val="24"/>
+              </w:rPr>
+              <w:t>Hp</w:t>
+            </w:r>
+            <w:proofErr w:type="spellEnd"/>
           </w:p>
           <w:p>
             <w:pPr>
@@ -4846,12 +5063,14 @@
               </w:rPr>
               <w:t>"</w:t>
             </w:r>
+            <w:proofErr w:type="spellStart"/>
             <w:r>
               <w:rPr>
                 <w:rFonts w:eastAsia="Times New Roman"/>
               </w:rPr>
               <w:t>gamemode</w:t>
             </w:r>
+            <w:proofErr w:type="spellEnd"/>
             <w:r>
               <w:rPr>
                 <w:rFonts w:eastAsia="Times New Roman"/>
@@ -5049,8 +5268,39 @@
                 <w:sz w:val="24"/>
                 <w:szCs w:val="24"/>
               </w:rPr>
-              <w:t>/gamemode 1 pour survival</w:t>
-            </w:r>
+              <w:t>/</w:t>
+            </w:r>
+            <w:proofErr w:type="spellStart"/>
+            <w:r>
+              <w:rPr>
+                <w:rFonts w:ascii="Verdana" w:eastAsia="Times New Roman" w:hAnsi="Verdana" w:cs="Times New Roman"/>
+                <w:color w:val="000000"/>
+                <w:sz w:val="24"/>
+                <w:szCs w:val="24"/>
+              </w:rPr>
+              <w:t>gamemode</w:t>
+            </w:r>
+            <w:proofErr w:type="spellEnd"/>
+            <w:r>
+              <w:rPr>
+                <w:rFonts w:ascii="Verdana" w:eastAsia="Times New Roman" w:hAnsi="Verdana" w:cs="Times New Roman"/>
+                <w:color w:val="000000"/>
+                <w:sz w:val="24"/>
+                <w:szCs w:val="24"/>
+              </w:rPr>
+              <w:t xml:space="preserve"> 1 pour </w:t>
+            </w:r>
+            <w:proofErr w:type="spellStart"/>
+            <w:r>
+              <w:rPr>
+                <w:rFonts w:ascii="Verdana" w:eastAsia="Times New Roman" w:hAnsi="Verdana" w:cs="Times New Roman"/>
+                <w:color w:val="000000"/>
+                <w:sz w:val="24"/>
+                <w:szCs w:val="24"/>
+              </w:rPr>
+              <w:t>survival</w:t>
+            </w:r>
+            <w:proofErr w:type="spellEnd"/>
           </w:p>
           <w:p>
             <w:pPr>
@@ -5074,8 +5324,39 @@
                 <w:sz w:val="24"/>
                 <w:szCs w:val="24"/>
               </w:rPr>
-              <w:t>/gamemode 0 pour creatif</w:t>
-            </w:r>
+              <w:t>/</w:t>
+            </w:r>
+            <w:proofErr w:type="spellStart"/>
+            <w:r>
+              <w:rPr>
+                <w:rFonts w:ascii="Verdana" w:eastAsia="Times New Roman" w:hAnsi="Verdana" w:cs="Times New Roman"/>
+                <w:color w:val="000000"/>
+                <w:sz w:val="24"/>
+                <w:szCs w:val="24"/>
+              </w:rPr>
+              <w:t>gamemode</w:t>
+            </w:r>
+            <w:proofErr w:type="spellEnd"/>
+            <w:r>
+              <w:rPr>
+                <w:rFonts w:ascii="Verdana" w:eastAsia="Times New Roman" w:hAnsi="Verdana" w:cs="Times New Roman"/>
+                <w:color w:val="000000"/>
+                <w:sz w:val="24"/>
+                <w:szCs w:val="24"/>
+              </w:rPr>
+              <w:t xml:space="preserve"> 0 pour </w:t>
+            </w:r>
+            <w:proofErr w:type="spellStart"/>
+            <w:r>
+              <w:rPr>
+                <w:rFonts w:ascii="Verdana" w:eastAsia="Times New Roman" w:hAnsi="Verdana" w:cs="Times New Roman"/>
+                <w:color w:val="000000"/>
+                <w:sz w:val="24"/>
+                <w:szCs w:val="24"/>
+              </w:rPr>
+              <w:t>creatif</w:t>
+            </w:r>
+            <w:proofErr w:type="spellEnd"/>
           </w:p>
         </w:tc>
       </w:tr>
@@ -5157,8 +5438,19 @@
                 <w:sz w:val="24"/>
                 <w:szCs w:val="24"/>
               </w:rPr>
-              <w:t>Doit être desactivée</w:t>
-            </w:r>
+              <w:t xml:space="preserve">Doit être </w:t>
+            </w:r>
+            <w:proofErr w:type="spellStart"/>
+            <w:r>
+              <w:rPr>
+                <w:rFonts w:ascii="Verdana" w:eastAsia="Times New Roman" w:hAnsi="Verdana" w:cs="Times New Roman"/>
+                <w:color w:val="000000"/>
+                <w:sz w:val="24"/>
+                <w:szCs w:val="24"/>
+              </w:rPr>
+              <w:t>desactivée</w:t>
+            </w:r>
+            <w:proofErr w:type="spellEnd"/>
           </w:p>
           <w:p>
             <w:pPr>
@@ -5207,8 +5499,19 @@
                 <w:sz w:val="24"/>
                 <w:szCs w:val="24"/>
               </w:rPr>
-              <w:t>Commande pour debug</w:t>
-            </w:r>
+              <w:t xml:space="preserve">Commande pour </w:t>
+            </w:r>
+            <w:proofErr w:type="spellStart"/>
+            <w:r>
+              <w:rPr>
+                <w:rFonts w:ascii="Verdana" w:eastAsia="Times New Roman" w:hAnsi="Verdana" w:cs="Times New Roman"/>
+                <w:color w:val="000000"/>
+                <w:sz w:val="24"/>
+                <w:szCs w:val="24"/>
+              </w:rPr>
+              <w:t>debug</w:t>
+            </w:r>
+            <w:proofErr w:type="spellEnd"/>
           </w:p>
         </w:tc>
       </w:tr>
@@ -5511,8 +5814,19 @@
                 <w:sz w:val="24"/>
                 <w:szCs w:val="24"/>
               </w:rPr>
-              <w:t>Save and quit</w:t>
-            </w:r>
+              <w:t xml:space="preserve">Save and </w:t>
+            </w:r>
+            <w:proofErr w:type="spellStart"/>
+            <w:r>
+              <w:rPr>
+                <w:rFonts w:ascii="Verdana" w:eastAsia="Times New Roman" w:hAnsi="Verdana" w:cs="Times New Roman"/>
+                <w:color w:val="000000"/>
+                <w:sz w:val="24"/>
+                <w:szCs w:val="24"/>
+              </w:rPr>
+              <w:t>quit</w:t>
+            </w:r>
+            <w:proofErr w:type="spellEnd"/>
           </w:p>
           <w:p>
             <w:pPr>
@@ -5529,14 +5843,45 @@
                 <w:szCs w:val="24"/>
               </w:rPr>
             </w:pPr>
-            <w:r>
-              <w:rPr>
-                <w:rFonts w:ascii="Verdana" w:eastAsia="Times New Roman" w:hAnsi="Verdana" w:cs="Times New Roman"/>
-                <w:color w:val="000000"/>
-                <w:sz w:val="24"/>
-                <w:szCs w:val="24"/>
-              </w:rPr>
-              <w:t>Load la game.</w:t>
+            <w:proofErr w:type="spellStart"/>
+            <w:r>
+              <w:rPr>
+                <w:rFonts w:ascii="Verdana" w:eastAsia="Times New Roman" w:hAnsi="Verdana" w:cs="Times New Roman"/>
+                <w:color w:val="000000"/>
+                <w:sz w:val="24"/>
+                <w:szCs w:val="24"/>
+              </w:rPr>
+              <w:t>Load</w:t>
+            </w:r>
+            <w:proofErr w:type="spellEnd"/>
+            <w:r>
+              <w:rPr>
+                <w:rFonts w:ascii="Verdana" w:eastAsia="Times New Roman" w:hAnsi="Verdana" w:cs="Times New Roman"/>
+                <w:color w:val="000000"/>
+                <w:sz w:val="24"/>
+                <w:szCs w:val="24"/>
+              </w:rPr>
+              <w:t xml:space="preserve"> la </w:t>
+            </w:r>
+            <w:proofErr w:type="spellStart"/>
+            <w:r>
+              <w:rPr>
+                <w:rFonts w:ascii="Verdana" w:eastAsia="Times New Roman" w:hAnsi="Verdana" w:cs="Times New Roman"/>
+                <w:color w:val="000000"/>
+                <w:sz w:val="24"/>
+                <w:szCs w:val="24"/>
+              </w:rPr>
+              <w:t>game</w:t>
+            </w:r>
+            <w:proofErr w:type="spellEnd"/>
+            <w:r>
+              <w:rPr>
+                <w:rFonts w:ascii="Verdana" w:eastAsia="Times New Roman" w:hAnsi="Verdana" w:cs="Times New Roman"/>
+                <w:color w:val="000000"/>
+                <w:sz w:val="24"/>
+                <w:szCs w:val="24"/>
+              </w:rPr>
+              <w:t>.</w:t>
             </w:r>
           </w:p>
           <w:p>
@@ -5759,7 +6104,21 @@
               <w:rPr>
                 <w:rFonts w:eastAsia="Times New Roman"/>
               </w:rPr>
-              <w:t>Escape pour quitter le in-game chat</w:t>
+              <w:t>Escape pour quitter le in-</w:t>
+            </w:r>
+            <w:proofErr w:type="spellStart"/>
+            <w:r>
+              <w:rPr>
+                <w:rFonts w:eastAsia="Times New Roman"/>
+              </w:rPr>
+              <w:t>game</w:t>
+            </w:r>
+            <w:proofErr w:type="spellEnd"/>
+            <w:r>
+              <w:rPr>
+                <w:rFonts w:eastAsia="Times New Roman"/>
+              </w:rPr>
+              <w:t xml:space="preserve"> chat</w:t>
             </w:r>
             <w:bookmarkEnd w:id="9"/>
           </w:p>
@@ -6054,7 +6413,27 @@
                 <w:sz w:val="24"/>
                 <w:szCs w:val="24"/>
               </w:rPr>
-              <w:t>La fenetre de chat doit se fermer</w:t>
+              <w:t xml:space="preserve">La </w:t>
+            </w:r>
+            <w:proofErr w:type="spellStart"/>
+            <w:r>
+              <w:rPr>
+                <w:rFonts w:ascii="Verdana" w:eastAsia="Times New Roman" w:hAnsi="Verdana" w:cs="Times New Roman"/>
+                <w:color w:val="000000"/>
+                <w:sz w:val="24"/>
+                <w:szCs w:val="24"/>
+              </w:rPr>
+              <w:t>fenetre</w:t>
+            </w:r>
+            <w:proofErr w:type="spellEnd"/>
+            <w:r>
+              <w:rPr>
+                <w:rFonts w:ascii="Verdana" w:eastAsia="Times New Roman" w:hAnsi="Verdana" w:cs="Times New Roman"/>
+                <w:color w:val="000000"/>
+                <w:sz w:val="24"/>
+                <w:szCs w:val="24"/>
+              </w:rPr>
+              <w:t xml:space="preserve"> de chat doit se fermer</w:t>
             </w:r>
           </w:p>
         </w:tc>
@@ -6768,8 +7147,6 @@
               </w:rPr>
               <w:t>Espace permet de sauter</w:t>
             </w:r>
-            <w:bookmarkStart w:id="12" w:name="_GoBack"/>
-            <w:bookmarkEnd w:id="12"/>
           </w:p>
         </w:tc>
       </w:tr>
@@ -7028,14 +7405,22 @@
                 <w:rFonts w:eastAsia="Times New Roman"/>
               </w:rPr>
             </w:pPr>
-            <w:bookmarkStart w:id="13" w:name="_Toc410898076"/>
+            <w:bookmarkStart w:id="12" w:name="_Toc410898076"/>
             <w:r>
               <w:rPr>
                 <w:rFonts w:eastAsia="Times New Roman"/>
               </w:rPr>
-              <w:t>Water Flowing</w:t>
-            </w:r>
-            <w:bookmarkEnd w:id="13"/>
+              <w:t xml:space="preserve">Water </w:t>
+            </w:r>
+            <w:proofErr w:type="spellStart"/>
+            <w:r>
+              <w:rPr>
+                <w:rFonts w:eastAsia="Times New Roman"/>
+              </w:rPr>
+              <w:t>Flowing</w:t>
+            </w:r>
+            <w:bookmarkEnd w:id="12"/>
+            <w:proofErr w:type="spellEnd"/>
           </w:p>
         </w:tc>
       </w:tr>
@@ -7359,14 +7744,14 @@
           <w:u w:val="single"/>
         </w:rPr>
       </w:pPr>
-      <w:bookmarkStart w:id="14" w:name="_Toc410898077"/>
+      <w:bookmarkStart w:id="13" w:name="_Toc410898077"/>
       <w:r>
         <w:rPr>
           <w:u w:val="single"/>
         </w:rPr>
         <w:t>Nouveauté (blocs et outils)</w:t>
       </w:r>
-      <w:bookmarkEnd w:id="14"/>
+      <w:bookmarkEnd w:id="13"/>
     </w:p>
     <w:tbl>
       <w:tblPr>
@@ -7448,7 +7833,7 @@
                 <w:rFonts w:eastAsia="Times New Roman"/>
               </w:rPr>
             </w:pPr>
-            <w:bookmarkStart w:id="15" w:name="_Toc410898078"/>
+            <w:bookmarkStart w:id="14" w:name="_Toc410898078"/>
             <w:r>
               <w:rPr>
                 <w:rFonts w:eastAsia="Times New Roman"/>
@@ -7479,7 +7864,7 @@
               </w:rPr>
               <w:t xml:space="preserve"> et outils</w:t>
             </w:r>
-            <w:bookmarkEnd w:id="15"/>
+            <w:bookmarkEnd w:id="14"/>
           </w:p>
         </w:tc>
       </w:tr>
@@ -7927,7 +8312,7 @@
                 <w:rFonts w:eastAsia="Times New Roman"/>
               </w:rPr>
             </w:pPr>
-            <w:bookmarkStart w:id="16" w:name="_Toc410898079"/>
+            <w:bookmarkStart w:id="15" w:name="_Toc410898079"/>
             <w:r>
               <w:rPr>
                 <w:rFonts w:eastAsia="Times New Roman"/>
@@ -7958,7 +8343,7 @@
               </w:rPr>
               <w:t xml:space="preserve"> et outils</w:t>
             </w:r>
-            <w:bookmarkEnd w:id="16"/>
+            <w:bookmarkEnd w:id="15"/>
           </w:p>
         </w:tc>
       </w:tr>
@@ -8364,14 +8749,14 @@
                 <w:rFonts w:eastAsia="Times New Roman"/>
               </w:rPr>
             </w:pPr>
-            <w:bookmarkStart w:id="17" w:name="_Toc410898080"/>
+            <w:bookmarkStart w:id="16" w:name="_Toc410898080"/>
             <w:r>
               <w:rPr>
                 <w:rFonts w:eastAsia="Times New Roman"/>
               </w:rPr>
               <w:t>Équiper un outil</w:t>
             </w:r>
-            <w:bookmarkEnd w:id="17"/>
+            <w:bookmarkEnd w:id="16"/>
           </w:p>
         </w:tc>
       </w:tr>
@@ -8657,7 +9042,27 @@
                 <w:sz w:val="24"/>
                 <w:szCs w:val="24"/>
               </w:rPr>
-              <w:t>L’outil dans la main doit s’afficher en bas, à coté de la vie du personnage</w:t>
+              <w:t xml:space="preserve">L’outil dans la main doit s’afficher en bas, à </w:t>
+            </w:r>
+            <w:proofErr w:type="spellStart"/>
+            <w:r>
+              <w:rPr>
+                <w:rFonts w:ascii="Verdana" w:eastAsia="Times New Roman" w:hAnsi="Verdana" w:cs="Times New Roman"/>
+                <w:color w:val="000000"/>
+                <w:sz w:val="24"/>
+                <w:szCs w:val="24"/>
+              </w:rPr>
+              <w:t>coté</w:t>
+            </w:r>
+            <w:proofErr w:type="spellEnd"/>
+            <w:r>
+              <w:rPr>
+                <w:rFonts w:ascii="Verdana" w:eastAsia="Times New Roman" w:hAnsi="Verdana" w:cs="Times New Roman"/>
+                <w:color w:val="000000"/>
+                <w:sz w:val="24"/>
+                <w:szCs w:val="24"/>
+              </w:rPr>
+              <w:t xml:space="preserve"> de la vie du personnage</w:t>
             </w:r>
           </w:p>
           <w:p>
@@ -8771,7 +9176,7 @@
                 <w:rFonts w:eastAsia="Times New Roman"/>
               </w:rPr>
             </w:pPr>
-            <w:bookmarkStart w:id="18" w:name="_Toc410898081"/>
+            <w:bookmarkStart w:id="17" w:name="_Toc410898081"/>
             <w:r>
               <w:rPr>
                 <w:rFonts w:eastAsia="Times New Roman"/>
@@ -8784,7 +9189,7 @@
               </w:rPr>
               <w:t>inventaire</w:t>
             </w:r>
-            <w:bookmarkEnd w:id="18"/>
+            <w:bookmarkEnd w:id="17"/>
           </w:p>
         </w:tc>
       </w:tr>
@@ -9077,7 +9482,47 @@
                 <w:sz w:val="24"/>
                 <w:szCs w:val="24"/>
               </w:rPr>
-              <w:t>Si le stack de bloc est plus que 1, split le stack en 2</w:t>
+              <w:t xml:space="preserve">Si le </w:t>
+            </w:r>
+            <w:proofErr w:type="spellStart"/>
+            <w:r>
+              <w:rPr>
+                <w:rFonts w:ascii="Verdana" w:eastAsia="Times New Roman" w:hAnsi="Verdana" w:cs="Times New Roman"/>
+                <w:color w:val="000000"/>
+                <w:sz w:val="24"/>
+                <w:szCs w:val="24"/>
+              </w:rPr>
+              <w:t>stack</w:t>
+            </w:r>
+            <w:proofErr w:type="spellEnd"/>
+            <w:r>
+              <w:rPr>
+                <w:rFonts w:ascii="Verdana" w:eastAsia="Times New Roman" w:hAnsi="Verdana" w:cs="Times New Roman"/>
+                <w:color w:val="000000"/>
+                <w:sz w:val="24"/>
+                <w:szCs w:val="24"/>
+              </w:rPr>
+              <w:t xml:space="preserve"> de bloc est plus que 1, split le </w:t>
+            </w:r>
+            <w:proofErr w:type="spellStart"/>
+            <w:r>
+              <w:rPr>
+                <w:rFonts w:ascii="Verdana" w:eastAsia="Times New Roman" w:hAnsi="Verdana" w:cs="Times New Roman"/>
+                <w:color w:val="000000"/>
+                <w:sz w:val="24"/>
+                <w:szCs w:val="24"/>
+              </w:rPr>
+              <w:t>stack</w:t>
+            </w:r>
+            <w:proofErr w:type="spellEnd"/>
+            <w:r>
+              <w:rPr>
+                <w:rFonts w:ascii="Verdana" w:eastAsia="Times New Roman" w:hAnsi="Verdana" w:cs="Times New Roman"/>
+                <w:color w:val="000000"/>
+                <w:sz w:val="24"/>
+                <w:szCs w:val="24"/>
+              </w:rPr>
+              <w:t xml:space="preserve"> en 2</w:t>
             </w:r>
           </w:p>
         </w:tc>
@@ -9100,11 +9545,16 @@
       <w:pPr>
         <w:pStyle w:val="Titre1"/>
       </w:pPr>
-      <w:bookmarkStart w:id="19" w:name="_Toc410898082"/>
+      <w:bookmarkStart w:id="18" w:name="_Toc410898082"/>
+      <w:proofErr w:type="spellStart"/>
       <w:r>
-        <w:t>Crafting dans l’inventaire</w:t>
+        <w:t>Crafting</w:t>
       </w:r>
-      <w:bookmarkEnd w:id="19"/>
+      <w:proofErr w:type="spellEnd"/>
+      <w:r>
+        <w:t xml:space="preserve"> dans l’inventaire</w:t>
+      </w:r>
+      <w:bookmarkEnd w:id="18"/>
     </w:p>
     <w:p/>
     <w:tbl>
@@ -9187,14 +9637,22 @@
                 <w:rFonts w:eastAsia="Times New Roman"/>
               </w:rPr>
             </w:pPr>
-            <w:bookmarkStart w:id="20" w:name="_Toc410898083"/>
+            <w:bookmarkStart w:id="19" w:name="_Toc410898083"/>
             <w:r>
               <w:rPr>
                 <w:rFonts w:eastAsia="Times New Roman"/>
               </w:rPr>
-              <w:t>Fonctionnalité de l’interface de crafting</w:t>
-            </w:r>
-            <w:bookmarkEnd w:id="20"/>
+              <w:t xml:space="preserve">Fonctionnalité de l’interface de </w:t>
+            </w:r>
+            <w:proofErr w:type="spellStart"/>
+            <w:r>
+              <w:rPr>
+                <w:rFonts w:eastAsia="Times New Roman"/>
+              </w:rPr>
+              <w:t>crafting</w:t>
+            </w:r>
+            <w:bookmarkEnd w:id="19"/>
+            <w:proofErr w:type="spellEnd"/>
           </w:p>
         </w:tc>
       </w:tr>
@@ -9543,8 +10001,19 @@
                 <w:sz w:val="24"/>
                 <w:szCs w:val="24"/>
               </w:rPr>
-              <w:t xml:space="preserve"> dans l’interface s’affiche</w:t>
-            </w:r>
+              <w:t xml:space="preserve"> dans l’interface </w:t>
+            </w:r>
+            <w:proofErr w:type="gramStart"/>
+            <w:r>
+              <w:rPr>
+                <w:rFonts w:ascii="Verdana" w:eastAsia="Times New Roman" w:hAnsi="Verdana" w:cs="Times New Roman"/>
+                <w:color w:val="000000"/>
+                <w:sz w:val="24"/>
+                <w:szCs w:val="24"/>
+              </w:rPr>
+              <w:t>s’affiche</w:t>
+            </w:r>
+            <w:proofErr w:type="gramEnd"/>
           </w:p>
           <w:p>
             <w:pPr>
@@ -9568,8 +10037,19 @@
                 <w:sz w:val="24"/>
                 <w:szCs w:val="24"/>
               </w:rPr>
-              <w:t>L’information du bloc s’affiche lors d’un mouseover</w:t>
-            </w:r>
+              <w:t xml:space="preserve">L’information du bloc s’affiche lors d’un </w:t>
+            </w:r>
+            <w:proofErr w:type="spellStart"/>
+            <w:r>
+              <w:rPr>
+                <w:rFonts w:ascii="Verdana" w:eastAsia="Times New Roman" w:hAnsi="Verdana" w:cs="Times New Roman"/>
+                <w:color w:val="000000"/>
+                <w:sz w:val="24"/>
+                <w:szCs w:val="24"/>
+              </w:rPr>
+              <w:t>mouseover</w:t>
+            </w:r>
+            <w:proofErr w:type="spellEnd"/>
           </w:p>
           <w:p>
             <w:pPr>
@@ -9620,6 +10100,7 @@
                 <w:szCs w:val="24"/>
               </w:rPr>
             </w:pPr>
+            <w:proofErr w:type="spellStart"/>
             <w:r>
               <w:rPr>
                 <w:rFonts w:ascii="Verdana" w:eastAsia="Times New Roman" w:hAnsi="Verdana" w:cs="Times New Roman"/>
@@ -9636,7 +10117,17 @@
                 <w:sz w:val="24"/>
                 <w:szCs w:val="24"/>
               </w:rPr>
-              <w:t>ker des blocs du mê</w:t>
+              <w:t>ker</w:t>
+            </w:r>
+            <w:proofErr w:type="spellEnd"/>
+            <w:r>
+              <w:rPr>
+                <w:rFonts w:ascii="Verdana" w:eastAsia="Times New Roman" w:hAnsi="Verdana" w:cs="Times New Roman"/>
+                <w:color w:val="000000"/>
+                <w:sz w:val="24"/>
+                <w:szCs w:val="24"/>
+              </w:rPr>
+              <w:t xml:space="preserve"> des blocs du mê</w:t>
             </w:r>
             <w:r>
               <w:rPr>
@@ -9782,14 +10273,22 @@
                 <w:rFonts w:eastAsia="Times New Roman"/>
               </w:rPr>
             </w:pPr>
-            <w:bookmarkStart w:id="21" w:name="_Toc410898084"/>
+            <w:bookmarkStart w:id="20" w:name="_Toc410898084"/>
             <w:r>
               <w:rPr>
                 <w:rFonts w:eastAsia="Times New Roman"/>
               </w:rPr>
-              <w:t>Fonctionnalité du système de crafting</w:t>
-            </w:r>
-            <w:bookmarkEnd w:id="21"/>
+              <w:t xml:space="preserve">Fonctionnalité du système de </w:t>
+            </w:r>
+            <w:proofErr w:type="spellStart"/>
+            <w:r>
+              <w:rPr>
+                <w:rFonts w:eastAsia="Times New Roman"/>
+              </w:rPr>
+              <w:t>crafting</w:t>
+            </w:r>
+            <w:bookmarkEnd w:id="20"/>
+            <w:proofErr w:type="spellEnd"/>
           </w:p>
         </w:tc>
       </w:tr>
@@ -9999,8 +10498,19 @@
                 <w:sz w:val="24"/>
                 <w:szCs w:val="24"/>
               </w:rPr>
-              <w:t>Envoyer les ingrédients dans l’interface de crafting</w:t>
-            </w:r>
+              <w:t xml:space="preserve">Envoyer les ingrédients dans l’interface de </w:t>
+            </w:r>
+            <w:proofErr w:type="spellStart"/>
+            <w:r>
+              <w:rPr>
+                <w:rFonts w:ascii="Verdana" w:eastAsia="Times New Roman" w:hAnsi="Verdana" w:cs="Times New Roman"/>
+                <w:color w:val="000000"/>
+                <w:sz w:val="24"/>
+                <w:szCs w:val="24"/>
+              </w:rPr>
+              <w:t>crafting</w:t>
+            </w:r>
+            <w:proofErr w:type="spellEnd"/>
           </w:p>
           <w:p>
             <w:pPr>
@@ -10095,7 +10605,27 @@
                 <w:sz w:val="24"/>
                 <w:szCs w:val="24"/>
               </w:rPr>
-              <w:t xml:space="preserve">Lorsque les ingrédients sont correct, le résultat de la recette s’affiche dans l’output </w:t>
+              <w:t xml:space="preserve">Lorsque les ingrédients sont </w:t>
+            </w:r>
+            <w:proofErr w:type="gramStart"/>
+            <w:r>
+              <w:rPr>
+                <w:rFonts w:ascii="Verdana" w:eastAsia="Times New Roman" w:hAnsi="Verdana" w:cs="Times New Roman"/>
+                <w:color w:val="000000"/>
+                <w:sz w:val="24"/>
+                <w:szCs w:val="24"/>
+              </w:rPr>
+              <w:t>correct</w:t>
+            </w:r>
+            <w:proofErr w:type="gramEnd"/>
+            <w:r>
+              <w:rPr>
+                <w:rFonts w:ascii="Verdana" w:eastAsia="Times New Roman" w:hAnsi="Verdana" w:cs="Times New Roman"/>
+                <w:color w:val="000000"/>
+                <w:sz w:val="24"/>
+                <w:szCs w:val="24"/>
+              </w:rPr>
+              <w:t xml:space="preserve">, le résultat de la recette s’affiche dans l’output </w:t>
             </w:r>
           </w:p>
           <w:p>
@@ -10120,7 +10650,27 @@
                 <w:sz w:val="24"/>
                 <w:szCs w:val="24"/>
               </w:rPr>
-              <w:t>Si le resultat est pris, les ingrédients disparaissent</w:t>
+              <w:t xml:space="preserve">Si le </w:t>
+            </w:r>
+            <w:proofErr w:type="spellStart"/>
+            <w:r>
+              <w:rPr>
+                <w:rFonts w:ascii="Verdana" w:eastAsia="Times New Roman" w:hAnsi="Verdana" w:cs="Times New Roman"/>
+                <w:color w:val="000000"/>
+                <w:sz w:val="24"/>
+                <w:szCs w:val="24"/>
+              </w:rPr>
+              <w:t>resultat</w:t>
+            </w:r>
+            <w:proofErr w:type="spellEnd"/>
+            <w:r>
+              <w:rPr>
+                <w:rFonts w:ascii="Verdana" w:eastAsia="Times New Roman" w:hAnsi="Verdana" w:cs="Times New Roman"/>
+                <w:color w:val="000000"/>
+                <w:sz w:val="24"/>
+                <w:szCs w:val="24"/>
+              </w:rPr>
+              <w:t xml:space="preserve"> est pris, les ingrédients disparaissent</w:t>
             </w:r>
           </w:p>
           <w:p>
@@ -10138,14 +10688,25 @@
                 <w:szCs w:val="24"/>
               </w:rPr>
             </w:pPr>
-            <w:r>
-              <w:rPr>
-                <w:rFonts w:ascii="Verdana" w:eastAsia="Times New Roman" w:hAnsi="Verdana" w:cs="Times New Roman"/>
-                <w:color w:val="000000"/>
-                <w:sz w:val="24"/>
-                <w:szCs w:val="24"/>
-              </w:rPr>
-              <w:t>Repeter la recette en click plusieurs fois, jusqu’à manque d’ingrédient</w:t>
+            <w:proofErr w:type="spellStart"/>
+            <w:r>
+              <w:rPr>
+                <w:rFonts w:ascii="Verdana" w:eastAsia="Times New Roman" w:hAnsi="Verdana" w:cs="Times New Roman"/>
+                <w:color w:val="000000"/>
+                <w:sz w:val="24"/>
+                <w:szCs w:val="24"/>
+              </w:rPr>
+              <w:t>Repeter</w:t>
+            </w:r>
+            <w:proofErr w:type="spellEnd"/>
+            <w:r>
+              <w:rPr>
+                <w:rFonts w:ascii="Verdana" w:eastAsia="Times New Roman" w:hAnsi="Verdana" w:cs="Times New Roman"/>
+                <w:color w:val="000000"/>
+                <w:sz w:val="24"/>
+                <w:szCs w:val="24"/>
+              </w:rPr>
+              <w:t xml:space="preserve"> la recette en click plusieurs fois, jusqu’à manque d’ingrédient</w:t>
             </w:r>
           </w:p>
           <w:p>
@@ -10163,14 +10724,25 @@
                 <w:szCs w:val="24"/>
               </w:rPr>
             </w:pPr>
-            <w:r>
-              <w:rPr>
-                <w:rFonts w:ascii="Verdana" w:eastAsia="Times New Roman" w:hAnsi="Verdana" w:cs="Times New Roman"/>
-                <w:color w:val="000000"/>
-                <w:sz w:val="24"/>
-                <w:szCs w:val="24"/>
-              </w:rPr>
-              <w:t>Si il manque d’ingrédient, le résultat n’est plus dans l’output</w:t>
+            <w:proofErr w:type="gramStart"/>
+            <w:r>
+              <w:rPr>
+                <w:rFonts w:ascii="Verdana" w:eastAsia="Times New Roman" w:hAnsi="Verdana" w:cs="Times New Roman"/>
+                <w:color w:val="000000"/>
+                <w:sz w:val="24"/>
+                <w:szCs w:val="24"/>
+              </w:rPr>
+              <w:t>Si il</w:t>
+            </w:r>
+            <w:proofErr w:type="gramEnd"/>
+            <w:r>
+              <w:rPr>
+                <w:rFonts w:ascii="Verdana" w:eastAsia="Times New Roman" w:hAnsi="Verdana" w:cs="Times New Roman"/>
+                <w:color w:val="000000"/>
+                <w:sz w:val="24"/>
+                <w:szCs w:val="24"/>
+              </w:rPr>
+              <w:t xml:space="preserve"> manque d’ingrédient, le résultat n’est plus dans l’output</w:t>
             </w:r>
           </w:p>
           <w:p>
@@ -10195,7 +10767,27 @@
                 <w:sz w:val="24"/>
                 <w:szCs w:val="24"/>
               </w:rPr>
-              <w:t>Si des ingrédient sont rajouté ou enlevé, le résultat change</w:t>
+              <w:t xml:space="preserve">Si des ingrédient sont </w:t>
+            </w:r>
+            <w:proofErr w:type="gramStart"/>
+            <w:r>
+              <w:rPr>
+                <w:rFonts w:ascii="Verdana" w:eastAsia="Times New Roman" w:hAnsi="Verdana" w:cs="Times New Roman"/>
+                <w:color w:val="000000"/>
+                <w:sz w:val="24"/>
+                <w:szCs w:val="24"/>
+              </w:rPr>
+              <w:t>rajouté</w:t>
+            </w:r>
+            <w:proofErr w:type="gramEnd"/>
+            <w:r>
+              <w:rPr>
+                <w:rFonts w:ascii="Verdana" w:eastAsia="Times New Roman" w:hAnsi="Verdana" w:cs="Times New Roman"/>
+                <w:color w:val="000000"/>
+                <w:sz w:val="24"/>
+                <w:szCs w:val="24"/>
+              </w:rPr>
+              <w:t xml:space="preserve"> ou enlevé, le résultat change</w:t>
             </w:r>
           </w:p>
           <w:p>
@@ -10295,7 +10887,7 @@
           <w:sz w:val="36"/>
         </w:rPr>
       </w:pPr>
-      <w:bookmarkStart w:id="22" w:name="_Toc410898085"/>
+      <w:bookmarkStart w:id="21" w:name="_Toc410898085"/>
       <w:r>
         <w:rPr>
           <w:sz w:val="36"/>
@@ -10303,7 +10895,7 @@
         <w:lastRenderedPageBreak/>
         <w:t>Survival</w:t>
       </w:r>
-      <w:bookmarkEnd w:id="22"/>
+      <w:bookmarkEnd w:id="21"/>
       <w:r>
         <w:rPr>
           <w:sz w:val="36"/>
@@ -10327,8 +10919,16 @@
         <w:rPr>
           <w:sz w:val="24"/>
         </w:rPr>
-        <w:t xml:space="preserve"> faire seulement en mode survival</w:t>
+        <w:t xml:space="preserve"> faire seulement en mode </w:t>
       </w:r>
+      <w:proofErr w:type="spellStart"/>
+      <w:r>
+        <w:rPr>
+          <w:sz w:val="24"/>
+        </w:rPr>
+        <w:t>survival</w:t>
+      </w:r>
+      <w:proofErr w:type="spellEnd"/>
     </w:p>
     <w:tbl>
       <w:tblPr>
@@ -10410,7 +11010,7 @@
                 <w:rFonts w:eastAsia="Times New Roman"/>
               </w:rPr>
             </w:pPr>
-            <w:bookmarkStart w:id="23" w:name="_Toc410898086"/>
+            <w:bookmarkStart w:id="22" w:name="_Toc410898086"/>
             <w:r>
               <w:rPr>
                 <w:rFonts w:eastAsia="Times New Roman"/>
@@ -10423,7 +11023,7 @@
               </w:rPr>
               <w:t>s</w:t>
             </w:r>
-            <w:bookmarkEnd w:id="23"/>
+            <w:bookmarkEnd w:id="22"/>
           </w:p>
         </w:tc>
       </w:tr>
@@ -10856,14 +11456,14 @@
                 <w:rFonts w:eastAsia="Times New Roman"/>
               </w:rPr>
             </w:pPr>
-            <w:bookmarkStart w:id="24" w:name="_Toc410898087"/>
+            <w:bookmarkStart w:id="23" w:name="_Toc410898087"/>
             <w:r>
               <w:rPr>
                 <w:rFonts w:eastAsia="Times New Roman"/>
               </w:rPr>
               <w:t>Ramasser les blocs</w:t>
             </w:r>
-            <w:bookmarkEnd w:id="24"/>
+            <w:bookmarkEnd w:id="23"/>
           </w:p>
         </w:tc>
       </w:tr>
@@ -11292,14 +11892,14 @@
                 <w:rFonts w:eastAsia="Times New Roman"/>
               </w:rPr>
             </w:pPr>
-            <w:bookmarkStart w:id="25" w:name="_Toc410898088"/>
+            <w:bookmarkStart w:id="24" w:name="_Toc410898088"/>
             <w:r>
               <w:rPr>
                 <w:rFonts w:eastAsia="Times New Roman"/>
               </w:rPr>
               <w:t>Fonctionnalité des outils</w:t>
             </w:r>
-            <w:bookmarkEnd w:id="25"/>
+            <w:bookmarkEnd w:id="24"/>
           </w:p>
         </w:tc>
       </w:tr>
@@ -11783,14 +12383,14 @@
                 <w:rFonts w:eastAsia="Times New Roman"/>
               </w:rPr>
             </w:pPr>
-            <w:bookmarkStart w:id="26" w:name="_Toc410898089"/>
+            <w:bookmarkStart w:id="25" w:name="_Toc410898089"/>
             <w:r>
               <w:rPr>
                 <w:rFonts w:eastAsia="Times New Roman"/>
               </w:rPr>
               <w:t>Durabilité des outils</w:t>
             </w:r>
-            <w:bookmarkEnd w:id="26"/>
+            <w:bookmarkEnd w:id="25"/>
           </w:p>
         </w:tc>
       </w:tr>
@@ -12309,14 +12909,14 @@
                 <w:rFonts w:eastAsia="Times New Roman"/>
               </w:rPr>
             </w:pPr>
-            <w:bookmarkStart w:id="27" w:name="_Toc410898090"/>
+            <w:bookmarkStart w:id="26" w:name="_Toc410898090"/>
             <w:r>
               <w:rPr>
                 <w:rFonts w:eastAsia="Times New Roman"/>
               </w:rPr>
               <w:t>Vie et Mort du personnage</w:t>
             </w:r>
-            <w:bookmarkEnd w:id="27"/>
+            <w:bookmarkEnd w:id="26"/>
           </w:p>
         </w:tc>
       </w:tr>
@@ -12683,7 +13283,27 @@
                 <w:sz w:val="24"/>
                 <w:szCs w:val="24"/>
               </w:rPr>
-              <w:t xml:space="preserve"> l’origine du monde (ou son point de respawn)</w:t>
+              <w:t xml:space="preserve"> l’origine du monde (ou son point de </w:t>
+            </w:r>
+            <w:proofErr w:type="spellStart"/>
+            <w:r>
+              <w:rPr>
+                <w:rFonts w:ascii="Verdana" w:eastAsia="Times New Roman" w:hAnsi="Verdana" w:cs="Times New Roman"/>
+                <w:color w:val="000000"/>
+                <w:sz w:val="24"/>
+                <w:szCs w:val="24"/>
+              </w:rPr>
+              <w:t>respawn</w:t>
+            </w:r>
+            <w:proofErr w:type="spellEnd"/>
+            <w:r>
+              <w:rPr>
+                <w:rFonts w:ascii="Verdana" w:eastAsia="Times New Roman" w:hAnsi="Verdana" w:cs="Times New Roman"/>
+                <w:color w:val="000000"/>
+                <w:sz w:val="24"/>
+                <w:szCs w:val="24"/>
+              </w:rPr>
+              <w:t>)</w:t>
             </w:r>
           </w:p>
           <w:p>
@@ -12711,14 +13331,14 @@
       <w:pPr>
         <w:pStyle w:val="Titre1"/>
       </w:pPr>
-      <w:bookmarkStart w:id="28" w:name="_Liste_des_nouveaux"/>
-      <w:bookmarkStart w:id="29" w:name="_Toc410898091"/>
-      <w:bookmarkEnd w:id="28"/>
+      <w:bookmarkStart w:id="27" w:name="_Liste_des_nouveaux"/>
+      <w:bookmarkStart w:id="28" w:name="_Toc410898091"/>
+      <w:bookmarkEnd w:id="27"/>
       <w:r>
         <w:lastRenderedPageBreak/>
         <w:t>Liste des nouveaux blocs et ID</w:t>
       </w:r>
-      <w:bookmarkEnd w:id="29"/>
+      <w:bookmarkEnd w:id="28"/>
     </w:p>
     <w:p/>
     <w:tbl>
@@ -12832,6 +13452,7 @@
                 <w:lang w:eastAsia="fr-CA"/>
               </w:rPr>
             </w:pPr>
+            <w:proofErr w:type="spellStart"/>
             <w:r>
               <w:rPr>
                 <w:rFonts w:ascii="Calibri" w:eastAsia="Times New Roman" w:hAnsi="Calibri" w:cs="Times New Roman"/>
@@ -12840,6 +13461,7 @@
               </w:rPr>
               <w:t>Chest</w:t>
             </w:r>
+            <w:proofErr w:type="spellEnd"/>
           </w:p>
         </w:tc>
         <w:tc>
@@ -12865,6 +13487,16 @@
                 <w:lang w:eastAsia="fr-CA"/>
               </w:rPr>
             </w:pPr>
+            <w:r>
+              <w:rPr>
+                <w:rFonts w:ascii="Calibri" w:eastAsia="Times New Roman" w:hAnsi="Calibri" w:cs="Times New Roman"/>
+                <w:color w:val="000000"/>
+                <w:lang w:eastAsia="fr-CA"/>
+              </w:rPr>
+              <w:t>54</w:t>
+            </w:r>
+            <w:bookmarkStart w:id="29" w:name="_GoBack"/>
+            <w:bookmarkEnd w:id="29"/>
           </w:p>
         </w:tc>
       </w:tr>
@@ -12967,14 +13599,34 @@
                 <w:lang w:eastAsia="fr-CA"/>
               </w:rPr>
             </w:pPr>
-            <w:r>
-              <w:rPr>
-                <w:rFonts w:ascii="Calibri" w:eastAsia="Times New Roman" w:hAnsi="Calibri" w:cs="Times New Roman"/>
-                <w:color w:val="000000"/>
-                <w:lang w:eastAsia="fr-CA"/>
-              </w:rPr>
-              <w:t>Silver pickaxe</w:t>
-            </w:r>
+            <w:proofErr w:type="spellStart"/>
+            <w:r>
+              <w:rPr>
+                <w:rFonts w:ascii="Calibri" w:eastAsia="Times New Roman" w:hAnsi="Calibri" w:cs="Times New Roman"/>
+                <w:color w:val="000000"/>
+                <w:lang w:eastAsia="fr-CA"/>
+              </w:rPr>
+              <w:t>Silver</w:t>
+            </w:r>
+            <w:proofErr w:type="spellEnd"/>
+            <w:r>
+              <w:rPr>
+                <w:rFonts w:ascii="Calibri" w:eastAsia="Times New Roman" w:hAnsi="Calibri" w:cs="Times New Roman"/>
+                <w:color w:val="000000"/>
+                <w:lang w:eastAsia="fr-CA"/>
+              </w:rPr>
+              <w:t xml:space="preserve"> </w:t>
+            </w:r>
+            <w:proofErr w:type="spellStart"/>
+            <w:r>
+              <w:rPr>
+                <w:rFonts w:ascii="Calibri" w:eastAsia="Times New Roman" w:hAnsi="Calibri" w:cs="Times New Roman"/>
+                <w:color w:val="000000"/>
+                <w:lang w:eastAsia="fr-CA"/>
+              </w:rPr>
+              <w:t>pickaxe</w:t>
+            </w:r>
+            <w:proofErr w:type="spellEnd"/>
           </w:p>
         </w:tc>
         <w:tc>
@@ -13039,14 +13691,34 @@
                 <w:lang w:eastAsia="fr-CA"/>
               </w:rPr>
             </w:pPr>
-            <w:r>
-              <w:rPr>
-                <w:rFonts w:ascii="Calibri" w:eastAsia="Times New Roman" w:hAnsi="Calibri" w:cs="Times New Roman"/>
-                <w:color w:val="000000"/>
-                <w:lang w:eastAsia="fr-CA"/>
-              </w:rPr>
-              <w:t>Iron pickaxe</w:t>
-            </w:r>
+            <w:proofErr w:type="spellStart"/>
+            <w:r>
+              <w:rPr>
+                <w:rFonts w:ascii="Calibri" w:eastAsia="Times New Roman" w:hAnsi="Calibri" w:cs="Times New Roman"/>
+                <w:color w:val="000000"/>
+                <w:lang w:eastAsia="fr-CA"/>
+              </w:rPr>
+              <w:t>Iron</w:t>
+            </w:r>
+            <w:proofErr w:type="spellEnd"/>
+            <w:r>
+              <w:rPr>
+                <w:rFonts w:ascii="Calibri" w:eastAsia="Times New Roman" w:hAnsi="Calibri" w:cs="Times New Roman"/>
+                <w:color w:val="000000"/>
+                <w:lang w:eastAsia="fr-CA"/>
+              </w:rPr>
+              <w:t xml:space="preserve"> </w:t>
+            </w:r>
+            <w:proofErr w:type="spellStart"/>
+            <w:r>
+              <w:rPr>
+                <w:rFonts w:ascii="Calibri" w:eastAsia="Times New Roman" w:hAnsi="Calibri" w:cs="Times New Roman"/>
+                <w:color w:val="000000"/>
+                <w:lang w:eastAsia="fr-CA"/>
+              </w:rPr>
+              <w:t>pickaxe</w:t>
+            </w:r>
+            <w:proofErr w:type="spellEnd"/>
           </w:p>
         </w:tc>
         <w:tc>
@@ -13117,8 +13789,18 @@
                 <w:color w:val="000000"/>
                 <w:lang w:eastAsia="fr-CA"/>
               </w:rPr>
-              <w:t>Golden pickaxe</w:t>
-            </w:r>
+              <w:t xml:space="preserve">Golden </w:t>
+            </w:r>
+            <w:proofErr w:type="spellStart"/>
+            <w:r>
+              <w:rPr>
+                <w:rFonts w:ascii="Calibri" w:eastAsia="Times New Roman" w:hAnsi="Calibri" w:cs="Times New Roman"/>
+                <w:color w:val="000000"/>
+                <w:lang w:eastAsia="fr-CA"/>
+              </w:rPr>
+              <w:t>pickaxe</w:t>
+            </w:r>
+            <w:proofErr w:type="spellEnd"/>
           </w:p>
         </w:tc>
         <w:tc>
@@ -13189,8 +13871,18 @@
                 <w:color w:val="000000"/>
                 <w:lang w:eastAsia="fr-CA"/>
               </w:rPr>
-              <w:t>Stone pickaxe</w:t>
-            </w:r>
+              <w:t xml:space="preserve">Stone </w:t>
+            </w:r>
+            <w:proofErr w:type="spellStart"/>
+            <w:r>
+              <w:rPr>
+                <w:rFonts w:ascii="Calibri" w:eastAsia="Times New Roman" w:hAnsi="Calibri" w:cs="Times New Roman"/>
+                <w:color w:val="000000"/>
+                <w:lang w:eastAsia="fr-CA"/>
+              </w:rPr>
+              <w:t>pickaxe</w:t>
+            </w:r>
+            <w:proofErr w:type="spellEnd"/>
           </w:p>
         </w:tc>
         <w:tc>
@@ -13255,14 +13947,34 @@
                 <w:lang w:eastAsia="fr-CA"/>
               </w:rPr>
             </w:pPr>
-            <w:r>
-              <w:rPr>
-                <w:rFonts w:ascii="Calibri" w:eastAsia="Times New Roman" w:hAnsi="Calibri" w:cs="Times New Roman"/>
-                <w:color w:val="000000"/>
-                <w:lang w:eastAsia="fr-CA"/>
-              </w:rPr>
-              <w:t>Wooden pickaxe</w:t>
-            </w:r>
+            <w:proofErr w:type="spellStart"/>
+            <w:r>
+              <w:rPr>
+                <w:rFonts w:ascii="Calibri" w:eastAsia="Times New Roman" w:hAnsi="Calibri" w:cs="Times New Roman"/>
+                <w:color w:val="000000"/>
+                <w:lang w:eastAsia="fr-CA"/>
+              </w:rPr>
+              <w:t>Wooden</w:t>
+            </w:r>
+            <w:proofErr w:type="spellEnd"/>
+            <w:r>
+              <w:rPr>
+                <w:rFonts w:ascii="Calibri" w:eastAsia="Times New Roman" w:hAnsi="Calibri" w:cs="Times New Roman"/>
+                <w:color w:val="000000"/>
+                <w:lang w:eastAsia="fr-CA"/>
+              </w:rPr>
+              <w:t xml:space="preserve"> </w:t>
+            </w:r>
+            <w:proofErr w:type="spellStart"/>
+            <w:r>
+              <w:rPr>
+                <w:rFonts w:ascii="Calibri" w:eastAsia="Times New Roman" w:hAnsi="Calibri" w:cs="Times New Roman"/>
+                <w:color w:val="000000"/>
+                <w:lang w:eastAsia="fr-CA"/>
+              </w:rPr>
+              <w:t>pickaxe</w:t>
+            </w:r>
+            <w:proofErr w:type="spellEnd"/>
           </w:p>
         </w:tc>
         <w:tc>
@@ -13327,13 +14039,23 @@
                 <w:lang w:eastAsia="fr-CA"/>
               </w:rPr>
             </w:pPr>
-            <w:r>
-              <w:rPr>
-                <w:rFonts w:ascii="Calibri" w:eastAsia="Times New Roman" w:hAnsi="Calibri" w:cs="Times New Roman"/>
-                <w:color w:val="000000"/>
-                <w:lang w:eastAsia="fr-CA"/>
-              </w:rPr>
-              <w:t>Silver axe</w:t>
+            <w:proofErr w:type="spellStart"/>
+            <w:r>
+              <w:rPr>
+                <w:rFonts w:ascii="Calibri" w:eastAsia="Times New Roman" w:hAnsi="Calibri" w:cs="Times New Roman"/>
+                <w:color w:val="000000"/>
+                <w:lang w:eastAsia="fr-CA"/>
+              </w:rPr>
+              <w:t>Silver</w:t>
+            </w:r>
+            <w:proofErr w:type="spellEnd"/>
+            <w:r>
+              <w:rPr>
+                <w:rFonts w:ascii="Calibri" w:eastAsia="Times New Roman" w:hAnsi="Calibri" w:cs="Times New Roman"/>
+                <w:color w:val="000000"/>
+                <w:lang w:eastAsia="fr-CA"/>
+              </w:rPr>
+              <w:t xml:space="preserve"> axe</w:t>
             </w:r>
           </w:p>
         </w:tc>
@@ -13399,13 +14121,23 @@
                 <w:lang w:eastAsia="fr-CA"/>
               </w:rPr>
             </w:pPr>
-            <w:r>
-              <w:rPr>
-                <w:rFonts w:ascii="Calibri" w:eastAsia="Times New Roman" w:hAnsi="Calibri" w:cs="Times New Roman"/>
-                <w:color w:val="000000"/>
-                <w:lang w:eastAsia="fr-CA"/>
-              </w:rPr>
-              <w:t>Iron axe</w:t>
+            <w:proofErr w:type="spellStart"/>
+            <w:r>
+              <w:rPr>
+                <w:rFonts w:ascii="Calibri" w:eastAsia="Times New Roman" w:hAnsi="Calibri" w:cs="Times New Roman"/>
+                <w:color w:val="000000"/>
+                <w:lang w:eastAsia="fr-CA"/>
+              </w:rPr>
+              <w:t>Iron</w:t>
+            </w:r>
+            <w:proofErr w:type="spellEnd"/>
+            <w:r>
+              <w:rPr>
+                <w:rFonts w:ascii="Calibri" w:eastAsia="Times New Roman" w:hAnsi="Calibri" w:cs="Times New Roman"/>
+                <w:color w:val="000000"/>
+                <w:lang w:eastAsia="fr-CA"/>
+              </w:rPr>
+              <w:t xml:space="preserve"> axe</w:t>
             </w:r>
           </w:p>
         </w:tc>
@@ -13615,13 +14347,23 @@
                 <w:lang w:eastAsia="fr-CA"/>
               </w:rPr>
             </w:pPr>
-            <w:r>
-              <w:rPr>
-                <w:rFonts w:ascii="Calibri" w:eastAsia="Times New Roman" w:hAnsi="Calibri" w:cs="Times New Roman"/>
-                <w:color w:val="000000"/>
-                <w:lang w:eastAsia="fr-CA"/>
-              </w:rPr>
-              <w:t>Wooden axe</w:t>
+            <w:proofErr w:type="spellStart"/>
+            <w:r>
+              <w:rPr>
+                <w:rFonts w:ascii="Calibri" w:eastAsia="Times New Roman" w:hAnsi="Calibri" w:cs="Times New Roman"/>
+                <w:color w:val="000000"/>
+                <w:lang w:eastAsia="fr-CA"/>
+              </w:rPr>
+              <w:t>Wooden</w:t>
+            </w:r>
+            <w:proofErr w:type="spellEnd"/>
+            <w:r>
+              <w:rPr>
+                <w:rFonts w:ascii="Calibri" w:eastAsia="Times New Roman" w:hAnsi="Calibri" w:cs="Times New Roman"/>
+                <w:color w:val="000000"/>
+                <w:lang w:eastAsia="fr-CA"/>
+              </w:rPr>
+              <w:t xml:space="preserve"> axe</w:t>
             </w:r>
           </w:p>
         </w:tc>
@@ -13687,14 +14429,34 @@
                 <w:lang w:eastAsia="fr-CA"/>
               </w:rPr>
             </w:pPr>
-            <w:r>
-              <w:rPr>
-                <w:rFonts w:ascii="Calibri" w:eastAsia="Times New Roman" w:hAnsi="Calibri" w:cs="Times New Roman"/>
-                <w:color w:val="000000"/>
-                <w:lang w:eastAsia="fr-CA"/>
-              </w:rPr>
-              <w:t>Silver hoe</w:t>
-            </w:r>
+            <w:proofErr w:type="spellStart"/>
+            <w:r>
+              <w:rPr>
+                <w:rFonts w:ascii="Calibri" w:eastAsia="Times New Roman" w:hAnsi="Calibri" w:cs="Times New Roman"/>
+                <w:color w:val="000000"/>
+                <w:lang w:eastAsia="fr-CA"/>
+              </w:rPr>
+              <w:t>Silver</w:t>
+            </w:r>
+            <w:proofErr w:type="spellEnd"/>
+            <w:r>
+              <w:rPr>
+                <w:rFonts w:ascii="Calibri" w:eastAsia="Times New Roman" w:hAnsi="Calibri" w:cs="Times New Roman"/>
+                <w:color w:val="000000"/>
+                <w:lang w:eastAsia="fr-CA"/>
+              </w:rPr>
+              <w:t xml:space="preserve"> </w:t>
+            </w:r>
+            <w:proofErr w:type="spellStart"/>
+            <w:r>
+              <w:rPr>
+                <w:rFonts w:ascii="Calibri" w:eastAsia="Times New Roman" w:hAnsi="Calibri" w:cs="Times New Roman"/>
+                <w:color w:val="000000"/>
+                <w:lang w:eastAsia="fr-CA"/>
+              </w:rPr>
+              <w:t>hoe</w:t>
+            </w:r>
+            <w:proofErr w:type="spellEnd"/>
           </w:p>
         </w:tc>
         <w:tc>
@@ -13759,14 +14521,34 @@
                 <w:lang w:eastAsia="fr-CA"/>
               </w:rPr>
             </w:pPr>
-            <w:r>
-              <w:rPr>
-                <w:rFonts w:ascii="Calibri" w:eastAsia="Times New Roman" w:hAnsi="Calibri" w:cs="Times New Roman"/>
-                <w:color w:val="000000"/>
-                <w:lang w:eastAsia="fr-CA"/>
-              </w:rPr>
-              <w:t>Iron hoe</w:t>
-            </w:r>
+            <w:proofErr w:type="spellStart"/>
+            <w:r>
+              <w:rPr>
+                <w:rFonts w:ascii="Calibri" w:eastAsia="Times New Roman" w:hAnsi="Calibri" w:cs="Times New Roman"/>
+                <w:color w:val="000000"/>
+                <w:lang w:eastAsia="fr-CA"/>
+              </w:rPr>
+              <w:t>Iron</w:t>
+            </w:r>
+            <w:proofErr w:type="spellEnd"/>
+            <w:r>
+              <w:rPr>
+                <w:rFonts w:ascii="Calibri" w:eastAsia="Times New Roman" w:hAnsi="Calibri" w:cs="Times New Roman"/>
+                <w:color w:val="000000"/>
+                <w:lang w:eastAsia="fr-CA"/>
+              </w:rPr>
+              <w:t xml:space="preserve"> </w:t>
+            </w:r>
+            <w:proofErr w:type="spellStart"/>
+            <w:r>
+              <w:rPr>
+                <w:rFonts w:ascii="Calibri" w:eastAsia="Times New Roman" w:hAnsi="Calibri" w:cs="Times New Roman"/>
+                <w:color w:val="000000"/>
+                <w:lang w:eastAsia="fr-CA"/>
+              </w:rPr>
+              <w:t>hoe</w:t>
+            </w:r>
+            <w:proofErr w:type="spellEnd"/>
           </w:p>
         </w:tc>
         <w:tc>
@@ -13837,8 +14619,18 @@
                 <w:color w:val="000000"/>
                 <w:lang w:eastAsia="fr-CA"/>
               </w:rPr>
-              <w:t>Golden hoe</w:t>
-            </w:r>
+              <w:t xml:space="preserve">Golden </w:t>
+            </w:r>
+            <w:proofErr w:type="spellStart"/>
+            <w:r>
+              <w:rPr>
+                <w:rFonts w:ascii="Calibri" w:eastAsia="Times New Roman" w:hAnsi="Calibri" w:cs="Times New Roman"/>
+                <w:color w:val="000000"/>
+                <w:lang w:eastAsia="fr-CA"/>
+              </w:rPr>
+              <w:t>hoe</w:t>
+            </w:r>
+            <w:proofErr w:type="spellEnd"/>
           </w:p>
         </w:tc>
         <w:tc>
@@ -13909,8 +14701,18 @@
                 <w:color w:val="000000"/>
                 <w:lang w:eastAsia="fr-CA"/>
               </w:rPr>
-              <w:t>Stone hoe</w:t>
-            </w:r>
+              <w:t xml:space="preserve">Stone </w:t>
+            </w:r>
+            <w:proofErr w:type="spellStart"/>
+            <w:r>
+              <w:rPr>
+                <w:rFonts w:ascii="Calibri" w:eastAsia="Times New Roman" w:hAnsi="Calibri" w:cs="Times New Roman"/>
+                <w:color w:val="000000"/>
+                <w:lang w:eastAsia="fr-CA"/>
+              </w:rPr>
+              <w:t>hoe</w:t>
+            </w:r>
+            <w:proofErr w:type="spellEnd"/>
           </w:p>
         </w:tc>
         <w:tc>
@@ -13975,14 +14777,34 @@
                 <w:lang w:eastAsia="fr-CA"/>
               </w:rPr>
             </w:pPr>
-            <w:r>
-              <w:rPr>
-                <w:rFonts w:ascii="Calibri" w:eastAsia="Times New Roman" w:hAnsi="Calibri" w:cs="Times New Roman"/>
-                <w:color w:val="000000"/>
-                <w:lang w:eastAsia="fr-CA"/>
-              </w:rPr>
-              <w:t>Wooden hoe</w:t>
-            </w:r>
+            <w:proofErr w:type="spellStart"/>
+            <w:r>
+              <w:rPr>
+                <w:rFonts w:ascii="Calibri" w:eastAsia="Times New Roman" w:hAnsi="Calibri" w:cs="Times New Roman"/>
+                <w:color w:val="000000"/>
+                <w:lang w:eastAsia="fr-CA"/>
+              </w:rPr>
+              <w:t>Wooden</w:t>
+            </w:r>
+            <w:proofErr w:type="spellEnd"/>
+            <w:r>
+              <w:rPr>
+                <w:rFonts w:ascii="Calibri" w:eastAsia="Times New Roman" w:hAnsi="Calibri" w:cs="Times New Roman"/>
+                <w:color w:val="000000"/>
+                <w:lang w:eastAsia="fr-CA"/>
+              </w:rPr>
+              <w:t xml:space="preserve"> </w:t>
+            </w:r>
+            <w:proofErr w:type="spellStart"/>
+            <w:r>
+              <w:rPr>
+                <w:rFonts w:ascii="Calibri" w:eastAsia="Times New Roman" w:hAnsi="Calibri" w:cs="Times New Roman"/>
+                <w:color w:val="000000"/>
+                <w:lang w:eastAsia="fr-CA"/>
+              </w:rPr>
+              <w:t>hoe</w:t>
+            </w:r>
+            <w:proofErr w:type="spellEnd"/>
           </w:p>
         </w:tc>
         <w:tc>
@@ -14047,14 +14869,34 @@
                 <w:lang w:eastAsia="fr-CA"/>
               </w:rPr>
             </w:pPr>
-            <w:r>
-              <w:rPr>
-                <w:rFonts w:ascii="Calibri" w:eastAsia="Times New Roman" w:hAnsi="Calibri" w:cs="Times New Roman"/>
-                <w:color w:val="000000"/>
-                <w:lang w:eastAsia="fr-CA"/>
-              </w:rPr>
-              <w:t>Silver shovel</w:t>
-            </w:r>
+            <w:proofErr w:type="spellStart"/>
+            <w:r>
+              <w:rPr>
+                <w:rFonts w:ascii="Calibri" w:eastAsia="Times New Roman" w:hAnsi="Calibri" w:cs="Times New Roman"/>
+                <w:color w:val="000000"/>
+                <w:lang w:eastAsia="fr-CA"/>
+              </w:rPr>
+              <w:t>Silver</w:t>
+            </w:r>
+            <w:proofErr w:type="spellEnd"/>
+            <w:r>
+              <w:rPr>
+                <w:rFonts w:ascii="Calibri" w:eastAsia="Times New Roman" w:hAnsi="Calibri" w:cs="Times New Roman"/>
+                <w:color w:val="000000"/>
+                <w:lang w:eastAsia="fr-CA"/>
+              </w:rPr>
+              <w:t xml:space="preserve"> </w:t>
+            </w:r>
+            <w:proofErr w:type="spellStart"/>
+            <w:r>
+              <w:rPr>
+                <w:rFonts w:ascii="Calibri" w:eastAsia="Times New Roman" w:hAnsi="Calibri" w:cs="Times New Roman"/>
+                <w:color w:val="000000"/>
+                <w:lang w:eastAsia="fr-CA"/>
+              </w:rPr>
+              <w:t>shovel</w:t>
+            </w:r>
+            <w:proofErr w:type="spellEnd"/>
           </w:p>
         </w:tc>
         <w:tc>
@@ -14119,14 +14961,34 @@
                 <w:lang w:eastAsia="fr-CA"/>
               </w:rPr>
             </w:pPr>
-            <w:r>
-              <w:rPr>
-                <w:rFonts w:ascii="Calibri" w:eastAsia="Times New Roman" w:hAnsi="Calibri" w:cs="Times New Roman"/>
-                <w:color w:val="000000"/>
-                <w:lang w:eastAsia="fr-CA"/>
-              </w:rPr>
-              <w:t>Iron shovel</w:t>
-            </w:r>
+            <w:proofErr w:type="spellStart"/>
+            <w:r>
+              <w:rPr>
+                <w:rFonts w:ascii="Calibri" w:eastAsia="Times New Roman" w:hAnsi="Calibri" w:cs="Times New Roman"/>
+                <w:color w:val="000000"/>
+                <w:lang w:eastAsia="fr-CA"/>
+              </w:rPr>
+              <w:t>Iron</w:t>
+            </w:r>
+            <w:proofErr w:type="spellEnd"/>
+            <w:r>
+              <w:rPr>
+                <w:rFonts w:ascii="Calibri" w:eastAsia="Times New Roman" w:hAnsi="Calibri" w:cs="Times New Roman"/>
+                <w:color w:val="000000"/>
+                <w:lang w:eastAsia="fr-CA"/>
+              </w:rPr>
+              <w:t xml:space="preserve"> </w:t>
+            </w:r>
+            <w:proofErr w:type="spellStart"/>
+            <w:r>
+              <w:rPr>
+                <w:rFonts w:ascii="Calibri" w:eastAsia="Times New Roman" w:hAnsi="Calibri" w:cs="Times New Roman"/>
+                <w:color w:val="000000"/>
+                <w:lang w:eastAsia="fr-CA"/>
+              </w:rPr>
+              <w:t>shovel</w:t>
+            </w:r>
+            <w:proofErr w:type="spellEnd"/>
           </w:p>
         </w:tc>
         <w:tc>
@@ -14197,8 +15059,18 @@
                 <w:color w:val="000000"/>
                 <w:lang w:eastAsia="fr-CA"/>
               </w:rPr>
-              <w:t>Golden shovel</w:t>
-            </w:r>
+              <w:t xml:space="preserve">Golden </w:t>
+            </w:r>
+            <w:proofErr w:type="spellStart"/>
+            <w:r>
+              <w:rPr>
+                <w:rFonts w:ascii="Calibri" w:eastAsia="Times New Roman" w:hAnsi="Calibri" w:cs="Times New Roman"/>
+                <w:color w:val="000000"/>
+                <w:lang w:eastAsia="fr-CA"/>
+              </w:rPr>
+              <w:t>shovel</w:t>
+            </w:r>
+            <w:proofErr w:type="spellEnd"/>
           </w:p>
         </w:tc>
         <w:tc>
@@ -14269,8 +15141,18 @@
                 <w:color w:val="000000"/>
                 <w:lang w:eastAsia="fr-CA"/>
               </w:rPr>
-              <w:t>Stone shovel</w:t>
-            </w:r>
+              <w:t xml:space="preserve">Stone </w:t>
+            </w:r>
+            <w:proofErr w:type="spellStart"/>
+            <w:r>
+              <w:rPr>
+                <w:rFonts w:ascii="Calibri" w:eastAsia="Times New Roman" w:hAnsi="Calibri" w:cs="Times New Roman"/>
+                <w:color w:val="000000"/>
+                <w:lang w:eastAsia="fr-CA"/>
+              </w:rPr>
+              <w:t>shovel</w:t>
+            </w:r>
+            <w:proofErr w:type="spellEnd"/>
           </w:p>
         </w:tc>
         <w:tc>
@@ -14335,14 +15217,34 @@
                 <w:lang w:eastAsia="fr-CA"/>
               </w:rPr>
             </w:pPr>
-            <w:r>
-              <w:rPr>
-                <w:rFonts w:ascii="Calibri" w:eastAsia="Times New Roman" w:hAnsi="Calibri" w:cs="Times New Roman"/>
-                <w:color w:val="000000"/>
-                <w:lang w:eastAsia="fr-CA"/>
-              </w:rPr>
-              <w:t>Wooden shovel</w:t>
-            </w:r>
+            <w:proofErr w:type="spellStart"/>
+            <w:r>
+              <w:rPr>
+                <w:rFonts w:ascii="Calibri" w:eastAsia="Times New Roman" w:hAnsi="Calibri" w:cs="Times New Roman"/>
+                <w:color w:val="000000"/>
+                <w:lang w:eastAsia="fr-CA"/>
+              </w:rPr>
+              <w:t>Wooden</w:t>
+            </w:r>
+            <w:proofErr w:type="spellEnd"/>
+            <w:r>
+              <w:rPr>
+                <w:rFonts w:ascii="Calibri" w:eastAsia="Times New Roman" w:hAnsi="Calibri" w:cs="Times New Roman"/>
+                <w:color w:val="000000"/>
+                <w:lang w:eastAsia="fr-CA"/>
+              </w:rPr>
+              <w:t xml:space="preserve"> </w:t>
+            </w:r>
+            <w:proofErr w:type="spellStart"/>
+            <w:r>
+              <w:rPr>
+                <w:rFonts w:ascii="Calibri" w:eastAsia="Times New Roman" w:hAnsi="Calibri" w:cs="Times New Roman"/>
+                <w:color w:val="000000"/>
+                <w:lang w:eastAsia="fr-CA"/>
+              </w:rPr>
+              <w:t>shovel</w:t>
+            </w:r>
+            <w:proofErr w:type="spellEnd"/>
           </w:p>
         </w:tc>
         <w:tc>
@@ -14382,238 +15284,32 @@
       </w:tr>
     </w:tbl>
     <w:p/>
-    <w:tbl>
-      <w:tblPr>
-        <w:tblStyle w:val="Grilledutableau"/>
-        <w:tblW w:w="0" w:type="auto"/>
-        <w:tblLook w:val="04A0" w:firstRow="1" w:lastRow="0" w:firstColumn="1" w:lastColumn="0" w:noHBand="0" w:noVBand="1"/>
-      </w:tblPr>
-      <w:tblGrid>
-        <w:gridCol w:w="2376"/>
-        <w:gridCol w:w="6404"/>
-      </w:tblGrid>
-      <w:tr>
-        <w:tc>
-          <w:tcPr>
-            <w:tcW w:w="2376" w:type="dxa"/>
-          </w:tcPr>
-          <w:p>
-            <w:pPr>
-              <w:rPr>
-                <w:b/>
-              </w:rPr>
-            </w:pPr>
-            <w:r>
-              <w:br w:type="page"/>
-            </w:r>
-            <w:r>
-              <w:rPr>
-                <w:b/>
-              </w:rPr>
-              <w:t>Type d’outils</w:t>
-            </w:r>
-          </w:p>
-        </w:tc>
-        <w:tc>
-          <w:tcPr>
-            <w:tcW w:w="6404" w:type="dxa"/>
-          </w:tcPr>
-          <w:p>
-            <w:pPr>
-              <w:rPr>
-                <w:b/>
-              </w:rPr>
-            </w:pPr>
-            <w:r>
-              <w:rPr>
-                <w:b/>
-              </w:rPr>
-              <w:t>Efficace contre…</w:t>
-            </w:r>
-            <w:r>
-              <w:rPr>
-                <w:b/>
-              </w:rPr>
-              <w:t xml:space="preserve"> (en anglais)</w:t>
-            </w:r>
-          </w:p>
-        </w:tc>
-      </w:tr>
-      <w:tr>
-        <w:tc>
-          <w:tcPr>
-            <w:tcW w:w="2376" w:type="dxa"/>
-          </w:tcPr>
-          <w:p>
-            <w:r>
-              <w:t>Pioche</w:t>
-            </w:r>
-          </w:p>
-        </w:tc>
-        <w:tc>
-          <w:tcPr>
-            <w:tcW w:w="6404" w:type="dxa"/>
-          </w:tcPr>
-          <w:p>
-            <w:pPr>
-              <w:rPr>
-                <w:lang w:val="en-US"/>
-              </w:rPr>
-            </w:pPr>
-            <w:r>
-              <w:rPr>
-                <w:lang w:val="en-US"/>
-              </w:rPr>
-              <w:t xml:space="preserve">Stone, cobblestone, gold ore, coal ore, iron block, brick, mossy cobblestone, </w:t>
-            </w:r>
-            <w:r>
-              <w:rPr>
-                <w:lang w:val="en-US"/>
-              </w:rPr>
-              <w:t>fournaise, gold bar, dirt brick, sand brick, and asphalt.</w:t>
-            </w:r>
-          </w:p>
-        </w:tc>
-      </w:tr>
-      <w:tr>
-        <w:tc>
-          <w:tcPr>
-            <w:tcW w:w="2376" w:type="dxa"/>
-          </w:tcPr>
-          <w:p>
-            <w:r>
-              <w:t>Hache</w:t>
-            </w:r>
-          </w:p>
-        </w:tc>
-        <w:tc>
-          <w:tcPr>
-            <w:tcW w:w="6404" w:type="dxa"/>
-          </w:tcPr>
-          <w:p>
-            <w:pPr>
-              <w:rPr>
-                <w:lang w:val="en-US"/>
-              </w:rPr>
-            </w:pPr>
-            <w:r>
-              <w:rPr>
-                <w:lang w:val="en-US"/>
-              </w:rPr>
-              <w:t>W</w:t>
-            </w:r>
-            <w:r>
-              <w:rPr>
-                <w:lang w:val="en-US"/>
-              </w:rPr>
-              <w:t>ood, tree</w:t>
-            </w:r>
-            <w:r>
-              <w:rPr>
-                <w:lang w:val="en-US"/>
-              </w:rPr>
-              <w:t xml:space="preserve"> </w:t>
-            </w:r>
-            <w:r>
-              <w:rPr>
-                <w:lang w:val="en-US"/>
-              </w:rPr>
-              <w:t>trunk, double</w:t>
-            </w:r>
-            <w:r>
-              <w:rPr>
-                <w:lang w:val="en-US"/>
-              </w:rPr>
-              <w:t xml:space="preserve"> </w:t>
-            </w:r>
-            <w:r>
-              <w:rPr>
-                <w:lang w:val="en-US"/>
-              </w:rPr>
-              <w:t>stair, stair,</w:t>
-            </w:r>
-            <w:r>
-              <w:rPr>
-                <w:lang w:val="en-US"/>
-              </w:rPr>
-              <w:t xml:space="preserve"> bookcase, chest</w:t>
-            </w:r>
-            <w:r>
-              <w:rPr>
-                <w:lang w:val="en-US"/>
-              </w:rPr>
-              <w:t>, crafting</w:t>
-            </w:r>
-            <w:r>
-              <w:rPr>
-                <w:lang w:val="en-US"/>
-              </w:rPr>
-              <w:t xml:space="preserve"> </w:t>
-            </w:r>
-            <w:r>
-              <w:rPr>
-                <w:lang w:val="en-US"/>
-              </w:rPr>
-              <w:t>table, fake</w:t>
-            </w:r>
-            <w:r>
-              <w:rPr>
-                <w:lang w:val="en-US"/>
-              </w:rPr>
-              <w:t xml:space="preserve"> </w:t>
-            </w:r>
-            <w:r>
-              <w:rPr>
-                <w:lang w:val="en-US"/>
-              </w:rPr>
-              <w:t>bookcase, wood</w:t>
-            </w:r>
-            <w:r>
-              <w:rPr>
-                <w:lang w:val="en-US"/>
-              </w:rPr>
-              <w:t xml:space="preserve"> desk, fence and</w:t>
-            </w:r>
-            <w:r>
-              <w:rPr>
-                <w:lang w:val="en-US"/>
-              </w:rPr>
-              <w:t xml:space="preserve"> ladder</w:t>
-            </w:r>
-          </w:p>
-        </w:tc>
-      </w:tr>
-      <w:tr>
-        <w:tc>
-          <w:tcPr>
-            <w:tcW w:w="2376" w:type="dxa"/>
-          </w:tcPr>
-          <w:p>
-            <w:r>
-              <w:t>Pelle</w:t>
-            </w:r>
-          </w:p>
-        </w:tc>
-        <w:tc>
-          <w:tcPr>
-            <w:tcW w:w="6404" w:type="dxa"/>
-          </w:tcPr>
-          <w:p>
-            <w:pPr>
-              <w:rPr>
-                <w:lang w:val="en-US"/>
-              </w:rPr>
-            </w:pPr>
-            <w:r>
-              <w:rPr>
-                <w:lang w:val="en-US"/>
-              </w:rPr>
-              <w:t>Grass, dirt, sand, gravel and dirt for farming</w:t>
-            </w:r>
-          </w:p>
-        </w:tc>
-      </w:tr>
-    </w:tbl>
+    <w:p>
+      <w:pPr>
+        <w:rPr>
+          <w:rFonts w:asciiTheme="majorHAnsi" w:eastAsiaTheme="majorEastAsia" w:hAnsiTheme="majorHAnsi" w:cstheme="majorBidi"/>
+          <w:b/>
+          <w:bCs/>
+          <w:color w:val="365F91" w:themeColor="accent1" w:themeShade="BF"/>
+          <w:sz w:val="28"/>
+          <w:szCs w:val="28"/>
+          <w:lang w:val="en-US"/>
+        </w:rPr>
+      </w:pPr>
+    </w:p>
+    <w:p>
+      <w:pPr>
+        <w:rPr>
+          <w:rFonts w:asciiTheme="majorHAnsi" w:eastAsiaTheme="majorEastAsia" w:hAnsiTheme="majorHAnsi" w:cstheme="majorBidi"/>
+          <w:b/>
+          <w:bCs/>
+          <w:color w:val="365F91" w:themeColor="accent1" w:themeShade="BF"/>
+          <w:sz w:val="28"/>
+          <w:szCs w:val="28"/>
+          <w:lang w:val="en-US"/>
+        </w:rPr>
+      </w:pPr>
+    </w:p>
     <w:p>
       <w:pPr>
         <w:rPr>
@@ -14830,6 +15526,7 @@
       </w:tr>
     </w:tbl>
     <w:p/>
+    <w:p/>
     <w:p>
       <w:pPr>
         <w:pStyle w:val="Titre1"/>
@@ -14839,9 +15536,14 @@
       <w:bookmarkEnd w:id="30"/>
       <w:r>
         <w:lastRenderedPageBreak/>
-        <w:t>Liste des outils, durabilité et commande pour debug</w:t>
+        <w:t xml:space="preserve">Liste des outils, durabilité et commande pour </w:t>
+      </w:r>
+      <w:proofErr w:type="spellStart"/>
+      <w:r>
+        <w:t>debug</w:t>
       </w:r>
       <w:bookmarkEnd w:id="31"/>
+      <w:proofErr w:type="spellEnd"/>
     </w:p>
     <w:p/>
     <w:tbl>
@@ -35659,9 +36361,11 @@
             <w:tcW w:w="448" w:type="dxa"/>
           </w:tcPr>
           <w:p>
+            <w:proofErr w:type="spellStart"/>
             <w:r>
               <w:t>TreeTrunk</w:t>
             </w:r>
+            <w:proofErr w:type="spellEnd"/>
           </w:p>
         </w:tc>
         <w:tc>
@@ -35696,9 +36400,11 @@
             <w:tcW w:w="448" w:type="dxa"/>
           </w:tcPr>
           <w:p>
+            <w:proofErr w:type="spellStart"/>
             <w:r>
               <w:t>Treetrunk</w:t>
             </w:r>
+            <w:proofErr w:type="spellEnd"/>
           </w:p>
         </w:tc>
         <w:tc>
@@ -35902,9 +36608,11 @@
             <w:tcW w:w="938" w:type="dxa"/>
           </w:tcPr>
           <w:p>
+            <w:proofErr w:type="spellStart"/>
             <w:r>
               <w:t>CoalOre</w:t>
             </w:r>
+            <w:proofErr w:type="spellEnd"/>
           </w:p>
         </w:tc>
         <w:tc>
@@ -35955,9 +36663,11 @@
             <w:tcW w:w="809" w:type="dxa"/>
           </w:tcPr>
           <w:p>
+            <w:proofErr w:type="spellStart"/>
             <w:r>
               <w:t>Torch</w:t>
             </w:r>
+            <w:proofErr w:type="spellEnd"/>
           </w:p>
         </w:tc>
       </w:tr>
@@ -36100,9 +36810,11 @@
             <w:tcW w:w="809" w:type="dxa"/>
           </w:tcPr>
           <w:p>
+            <w:proofErr w:type="spellStart"/>
             <w:r>
               <w:t>Chest</w:t>
             </w:r>
+            <w:proofErr w:type="spellEnd"/>
           </w:p>
         </w:tc>
       </w:tr>
@@ -36241,9 +36953,11 @@
             <w:tcW w:w="832" w:type="dxa"/>
           </w:tcPr>
           <w:p>
+            <w:proofErr w:type="spellStart"/>
             <w:r>
               <w:t>Ladder</w:t>
             </w:r>
+            <w:proofErr w:type="spellEnd"/>
           </w:p>
         </w:tc>
       </w:tr>
@@ -36378,9 +37092,11 @@
             <w:tcW w:w="257" w:type="dxa"/>
           </w:tcPr>
           <w:p>
+            <w:proofErr w:type="spellStart"/>
             <w:r>
               <w:t>Fence</w:t>
             </w:r>
+            <w:proofErr w:type="spellEnd"/>
           </w:p>
         </w:tc>
       </w:tr>
@@ -36648,9 +37364,11 @@
             <w:tcW w:w="271" w:type="dxa"/>
           </w:tcPr>
           <w:p>
+            <w:proofErr w:type="spellStart"/>
             <w:r>
               <w:t>PickAxe</w:t>
             </w:r>
+            <w:proofErr w:type="spellEnd"/>
           </w:p>
         </w:tc>
       </w:tr>
@@ -36743,9 +37461,11 @@
             <w:tcW w:w="249" w:type="dxa"/>
           </w:tcPr>
           <w:p>
+            <w:proofErr w:type="spellStart"/>
             <w:r>
               <w:t>Shovel</w:t>
             </w:r>
+            <w:proofErr w:type="spellEnd"/>
           </w:p>
         </w:tc>
       </w:tr>
@@ -36793,8 +37513,24 @@
         <w:rPr>
           <w:lang w:val="en-CA"/>
         </w:rPr>
-        <w:t>Ore = Wood,Stone,IronOre,SilverOre,GoldOre</w:t>
+        <w:t xml:space="preserve">Ore = </w:t>
       </w:r>
+      <w:proofErr w:type="spellStart"/>
+      <w:r>
+        <w:rPr>
+          <w:lang w:val="en-CA"/>
+        </w:rPr>
+        <w:t>Wood</w:t>
+      </w:r>
+      <w:proofErr w:type="gramStart"/>
+      <w:r>
+        <w:rPr>
+          <w:lang w:val="en-CA"/>
+        </w:rPr>
+        <w:t>,Stone,IronOre,SilverOre,GoldOre</w:t>
+      </w:r>
+      <w:proofErr w:type="spellEnd"/>
+      <w:proofErr w:type="gramEnd"/>
     </w:p>
     <w:p>
       <w:pPr>
@@ -36813,8 +37549,24 @@
         <w:rPr>
           <w:lang w:val="en-CA"/>
         </w:rPr>
-        <w:t>Ore = Wood,Stone,IronOre,SilverOre,GoldOre</w:t>
+        <w:t xml:space="preserve">Ore = </w:t>
       </w:r>
+      <w:proofErr w:type="spellStart"/>
+      <w:r>
+        <w:rPr>
+          <w:lang w:val="en-CA"/>
+        </w:rPr>
+        <w:t>Wood</w:t>
+      </w:r>
+      <w:proofErr w:type="gramStart"/>
+      <w:r>
+        <w:rPr>
+          <w:lang w:val="en-CA"/>
+        </w:rPr>
+        <w:t>,Stone,IronOre,SilverOre,GoldOre</w:t>
+      </w:r>
+      <w:proofErr w:type="spellEnd"/>
+      <w:proofErr w:type="gramEnd"/>
     </w:p>
     <w:p>
       <w:pPr>
@@ -36959,8 +37711,24 @@
         <w:rPr>
           <w:lang w:val="en-CA"/>
         </w:rPr>
-        <w:t>Ore = Wood,Stone,IronOre,SilverOre,GoldOre</w:t>
+        <w:t xml:space="preserve">Ore = </w:t>
       </w:r>
+      <w:proofErr w:type="spellStart"/>
+      <w:r>
+        <w:rPr>
+          <w:lang w:val="en-CA"/>
+        </w:rPr>
+        <w:t>Wood</w:t>
+      </w:r>
+      <w:proofErr w:type="gramStart"/>
+      <w:r>
+        <w:rPr>
+          <w:lang w:val="en-CA"/>
+        </w:rPr>
+        <w:t>,Stone,IronOre,SilverOre,GoldOre</w:t>
+      </w:r>
+      <w:proofErr w:type="spellEnd"/>
+      <w:proofErr w:type="gramEnd"/>
     </w:p>
     <w:tbl>
       <w:tblPr>
@@ -37043,9 +37811,11 @@
             <w:tcW w:w="549" w:type="dxa"/>
           </w:tcPr>
           <w:p>
+            <w:proofErr w:type="spellStart"/>
             <w:r>
               <w:t>Hoe</w:t>
             </w:r>
+            <w:proofErr w:type="spellEnd"/>
           </w:p>
         </w:tc>
       </w:tr>
@@ -37095,8 +37865,24 @@
         <w:rPr>
           <w:lang w:val="en-CA"/>
         </w:rPr>
-        <w:t>Ore = Wood,Stone,IronOre,SilverOre,GoldOre</w:t>
+        <w:t xml:space="preserve">Ore = </w:t>
       </w:r>
+      <w:proofErr w:type="spellStart"/>
+      <w:r>
+        <w:rPr>
+          <w:lang w:val="en-CA"/>
+        </w:rPr>
+        <w:t>Wood</w:t>
+      </w:r>
+      <w:proofErr w:type="gramStart"/>
+      <w:r>
+        <w:rPr>
+          <w:lang w:val="en-CA"/>
+        </w:rPr>
+        <w:t>,Stone,IronOre,SilverOre,GoldOre</w:t>
+      </w:r>
+      <w:proofErr w:type="spellEnd"/>
+      <w:proofErr w:type="gramEnd"/>
     </w:p>
     <w:p>
       <w:pPr>
@@ -38713,7 +39499,7 @@
 </file>
 
 <file path=customXml/itemProps1.xml><?xml version="1.0" encoding="utf-8"?>
-<ds:datastoreItem xmlns:ds="http://schemas.openxmlformats.org/officeDocument/2006/customXml" ds:itemID="{745EBF5D-F5E6-4E0E-985B-4BFFFDF4A06D}">
+<ds:datastoreItem xmlns:ds="http://schemas.openxmlformats.org/officeDocument/2006/customXml" ds:itemID="{5E1FB5FC-6791-4B50-A42F-11E5DC84BA9D}">
   <ds:schemaRefs>
     <ds:schemaRef ds:uri="http://schemas.openxmlformats.org/officeDocument/2006/bibliography"/>
   </ds:schemaRefs>

</xml_diff>

<commit_message>
Update Plan de test.docx + Rajouter currentArmor dans le Proto
</commit_message>
<xml_diff>
--- a/Plan de test.docx
+++ b/Plan de test.docx
@@ -146,14 +146,24 @@
           <w:sz w:val="32"/>
         </w:rPr>
       </w:pPr>
-      <w:proofErr w:type="spellStart"/>
       <w:r>
         <w:rPr>
           <w:sz w:val="32"/>
         </w:rPr>
-        <w:t>MathewLemonde</w:t>
+        <w:t>Mathew</w:t>
       </w:r>
-      <w:proofErr w:type="spellEnd"/>
+      <w:r>
+        <w:rPr>
+          <w:sz w:val="32"/>
+        </w:rPr>
+        <w:t xml:space="preserve"> </w:t>
+      </w:r>
+      <w:r>
+        <w:rPr>
+          <w:sz w:val="32"/>
+        </w:rPr>
+        <w:t>Lemonde</w:t>
+      </w:r>
     </w:p>
     <w:p>
       <w:r>
@@ -177,7 +187,6 @@
           <w:docPartUnique/>
         </w:docPartObj>
       </w:sdtPr>
-      <w:sdtEndPr/>
       <w:sdtContent>
         <w:p>
           <w:pPr>
@@ -211,7 +220,7 @@
           <w:r>
             <w:fldChar w:fldCharType="separate"/>
           </w:r>
-          <w:hyperlink w:anchor="_Toc410898065" w:history="1">
+          <w:hyperlink w:anchor="_Toc411500443" w:history="1">
             <w:r>
               <w:rPr>
                 <w:rStyle w:val="Lienhypertexte"/>
@@ -238,7 +247,7 @@
                 <w:noProof/>
                 <w:webHidden/>
               </w:rPr>
-              <w:instrText xml:space="preserve"> PAGEREF _Toc410898065 \h </w:instrText>
+              <w:instrText xml:space="preserve"> PAGEREF _Toc411500443 \h </w:instrText>
             </w:r>
             <w:r>
               <w:rPr>
@@ -258,7 +267,7 @@
                 <w:noProof/>
                 <w:webHidden/>
               </w:rPr>
-              <w:t>4</w:t>
+              <w:t>3</w:t>
             </w:r>
             <w:r>
               <w:rPr>
@@ -281,14 +290,14 @@
               <w:lang w:eastAsia="fr-CA"/>
             </w:rPr>
           </w:pPr>
-          <w:hyperlink w:anchor="_Toc410898066" w:history="1">
+          <w:hyperlink w:anchor="_Toc411500444" w:history="1">
             <w:r>
               <w:rPr>
                 <w:rStyle w:val="Lienhypertexte"/>
                 <w:rFonts w:eastAsia="Times New Roman"/>
                 <w:noProof/>
               </w:rPr>
-              <w:t>Créer une partie en mode "Survival"</w:t>
+              <w:t>Créer une partie en mode"Survival"</w:t>
             </w:r>
             <w:r>
               <w:rPr>
@@ -309,7 +318,7 @@
                 <w:noProof/>
                 <w:webHidden/>
               </w:rPr>
-              <w:instrText xml:space="preserve"> PAGEREF _Toc410898066 \h </w:instrText>
+              <w:instrText xml:space="preserve"> PAGEREF _Toc411500444 \h </w:instrText>
             </w:r>
             <w:r>
               <w:rPr>
@@ -329,7 +338,7 @@
                 <w:noProof/>
                 <w:webHidden/>
               </w:rPr>
-              <w:t>4</w:t>
+              <w:t>3</w:t>
             </w:r>
             <w:r>
               <w:rPr>
@@ -352,7 +361,7 @@
               <w:lang w:eastAsia="fr-CA"/>
             </w:rPr>
           </w:pPr>
-          <w:hyperlink w:anchor="_Toc410898067" w:history="1">
+          <w:hyperlink w:anchor="_Toc411500445" w:history="1">
             <w:r>
               <w:rPr>
                 <w:rStyle w:val="Lienhypertexte"/>
@@ -380,7 +389,7 @@
                 <w:noProof/>
                 <w:webHidden/>
               </w:rPr>
-              <w:instrText xml:space="preserve"> PAGEREF _Toc410898067 \h </w:instrText>
+              <w:instrText xml:space="preserve"> PAGEREF _Toc411500445 \h </w:instrText>
             </w:r>
             <w:r>
               <w:rPr>
@@ -400,7 +409,7 @@
                 <w:noProof/>
                 <w:webHidden/>
               </w:rPr>
-              <w:t>4</w:t>
+              <w:t>3</w:t>
             </w:r>
             <w:r>
               <w:rPr>
@@ -423,7 +432,7 @@
               <w:lang w:eastAsia="fr-CA"/>
             </w:rPr>
           </w:pPr>
-          <w:hyperlink w:anchor="_Toc410898068" w:history="1">
+          <w:hyperlink w:anchor="_Toc411500446" w:history="1">
             <w:r>
               <w:rPr>
                 <w:rStyle w:val="Lienhypertexte"/>
@@ -451,7 +460,7 @@
                 <w:noProof/>
                 <w:webHidden/>
               </w:rPr>
-              <w:instrText xml:space="preserve"> PAGEREF _Toc410898068 \h </w:instrText>
+              <w:instrText xml:space="preserve"> PAGEREF _Toc411500446 \h </w:instrText>
             </w:r>
             <w:r>
               <w:rPr>
@@ -471,7 +480,7 @@
                 <w:noProof/>
                 <w:webHidden/>
               </w:rPr>
-              <w:t>5</w:t>
+              <w:t>4</w:t>
             </w:r>
             <w:r>
               <w:rPr>
@@ -494,7 +503,7 @@
               <w:lang w:eastAsia="fr-CA"/>
             </w:rPr>
           </w:pPr>
-          <w:hyperlink w:anchor="_Toc410898069" w:history="1">
+          <w:hyperlink w:anchor="_Toc411500447" w:history="1">
             <w:r>
               <w:rPr>
                 <w:rStyle w:val="Lienhypertexte"/>
@@ -522,7 +531,7 @@
                 <w:noProof/>
                 <w:webHidden/>
               </w:rPr>
-              <w:instrText xml:space="preserve"> PAGEREF _Toc410898069 \h </w:instrText>
+              <w:instrText xml:space="preserve"> PAGEREF _Toc411500447 \h </w:instrText>
             </w:r>
             <w:r>
               <w:rPr>
@@ -542,7 +551,7 @@
                 <w:noProof/>
                 <w:webHidden/>
               </w:rPr>
-              <w:t>5</w:t>
+              <w:t>4</w:t>
             </w:r>
             <w:r>
               <w:rPr>
@@ -565,7 +574,7 @@
               <w:lang w:eastAsia="fr-CA"/>
             </w:rPr>
           </w:pPr>
-          <w:hyperlink w:anchor="_Toc410898070" w:history="1">
+          <w:hyperlink w:anchor="_Toc411500448" w:history="1">
             <w:r>
               <w:rPr>
                 <w:rStyle w:val="Lienhypertexte"/>
@@ -592,7 +601,7 @@
                 <w:noProof/>
                 <w:webHidden/>
               </w:rPr>
-              <w:instrText xml:space="preserve"> PAGEREF _Toc410898070 \h </w:instrText>
+              <w:instrText xml:space="preserve"> PAGEREF _Toc411500448 \h </w:instrText>
             </w:r>
             <w:r>
               <w:rPr>
@@ -612,7 +621,7 @@
                 <w:noProof/>
                 <w:webHidden/>
               </w:rPr>
-              <w:t>6</w:t>
+              <w:t>5</w:t>
             </w:r>
             <w:r>
               <w:rPr>
@@ -635,7 +644,7 @@
               <w:lang w:eastAsia="fr-CA"/>
             </w:rPr>
           </w:pPr>
-          <w:hyperlink w:anchor="_Toc410898071" w:history="1">
+          <w:hyperlink w:anchor="_Toc411500449" w:history="1">
             <w:r>
               <w:rPr>
                 <w:rStyle w:val="Lienhypertexte"/>
@@ -663,7 +672,7 @@
                 <w:noProof/>
                 <w:webHidden/>
               </w:rPr>
-              <w:instrText xml:space="preserve"> PAGEREF _Toc410898071 \h </w:instrText>
+              <w:instrText xml:space="preserve"> PAGEREF _Toc411500449 \h </w:instrText>
             </w:r>
             <w:r>
               <w:rPr>
@@ -683,7 +692,7 @@
                 <w:noProof/>
                 <w:webHidden/>
               </w:rPr>
-              <w:t>6</w:t>
+              <w:t>5</w:t>
             </w:r>
             <w:r>
               <w:rPr>
@@ -706,7 +715,7 @@
               <w:lang w:eastAsia="fr-CA"/>
             </w:rPr>
           </w:pPr>
-          <w:hyperlink w:anchor="_Toc410898072" w:history="1">
+          <w:hyperlink w:anchor="_Toc411500450" w:history="1">
             <w:r>
               <w:rPr>
                 <w:rStyle w:val="Lienhypertexte"/>
@@ -734,7 +743,7 @@
                 <w:noProof/>
                 <w:webHidden/>
               </w:rPr>
-              <w:instrText xml:space="preserve"> PAGEREF _Toc410898072 \h </w:instrText>
+              <w:instrText xml:space="preserve"> PAGEREF _Toc411500450 \h </w:instrText>
             </w:r>
             <w:r>
               <w:rPr>
@@ -754,7 +763,7 @@
                 <w:noProof/>
                 <w:webHidden/>
               </w:rPr>
-              <w:t>6</w:t>
+              <w:t>5</w:t>
             </w:r>
             <w:r>
               <w:rPr>
@@ -777,7 +786,7 @@
               <w:lang w:eastAsia="fr-CA"/>
             </w:rPr>
           </w:pPr>
-          <w:hyperlink w:anchor="_Toc410898073" w:history="1">
+          <w:hyperlink w:anchor="_Toc411500451" w:history="1">
             <w:r>
               <w:rPr>
                 <w:rStyle w:val="Lienhypertexte"/>
@@ -805,7 +814,7 @@
                 <w:noProof/>
                 <w:webHidden/>
               </w:rPr>
-              <w:instrText xml:space="preserve"> PAGEREF _Toc410898073 \h </w:instrText>
+              <w:instrText xml:space="preserve"> PAGEREF _Toc411500451 \h </w:instrText>
             </w:r>
             <w:r>
               <w:rPr>
@@ -825,7 +834,7 @@
                 <w:noProof/>
                 <w:webHidden/>
               </w:rPr>
-              <w:t>7</w:t>
+              <w:t>6</w:t>
             </w:r>
             <w:r>
               <w:rPr>
@@ -848,7 +857,7 @@
               <w:lang w:eastAsia="fr-CA"/>
             </w:rPr>
           </w:pPr>
-          <w:hyperlink w:anchor="_Toc410898074" w:history="1">
+          <w:hyperlink w:anchor="_Toc411500452" w:history="1">
             <w:r>
               <w:rPr>
                 <w:rStyle w:val="Lienhypertexte"/>
@@ -876,7 +885,7 @@
                 <w:noProof/>
                 <w:webHidden/>
               </w:rPr>
-              <w:instrText xml:space="preserve"> PAGEREF _Toc410898074 \h </w:instrText>
+              <w:instrText xml:space="preserve"> PAGEREF _Toc411500452 \h </w:instrText>
             </w:r>
             <w:r>
               <w:rPr>
@@ -896,7 +905,7 @@
                 <w:noProof/>
                 <w:webHidden/>
               </w:rPr>
-              <w:t>7</w:t>
+              <w:t>6</w:t>
             </w:r>
             <w:r>
               <w:rPr>
@@ -919,14 +928,14 @@
               <w:lang w:eastAsia="fr-CA"/>
             </w:rPr>
           </w:pPr>
-          <w:hyperlink w:anchor="_Toc410898075" w:history="1">
+          <w:hyperlink w:anchor="_Toc411500453" w:history="1">
             <w:r>
               <w:rPr>
                 <w:rStyle w:val="Lienhypertexte"/>
                 <w:rFonts w:eastAsia="Times New Roman"/>
                 <w:noProof/>
               </w:rPr>
-              <w:t>Courir / Se pencher</w:t>
+              <w:t>Courir / Se pencher / Sauter</w:t>
             </w:r>
             <w:r>
               <w:rPr>
@@ -947,7 +956,7 @@
                 <w:noProof/>
                 <w:webHidden/>
               </w:rPr>
-              <w:instrText xml:space="preserve"> PAGEREF _Toc410898075 \h </w:instrText>
+              <w:instrText xml:space="preserve"> PAGEREF _Toc411500453 \h </w:instrText>
             </w:r>
             <w:r>
               <w:rPr>
@@ -967,7 +976,7 @@
                 <w:noProof/>
                 <w:webHidden/>
               </w:rPr>
-              <w:t>7</w:t>
+              <w:t>6</w:t>
             </w:r>
             <w:r>
               <w:rPr>
@@ -990,7 +999,7 @@
               <w:lang w:eastAsia="fr-CA"/>
             </w:rPr>
           </w:pPr>
-          <w:hyperlink w:anchor="_Toc410898076" w:history="1">
+          <w:hyperlink w:anchor="_Toc411500454" w:history="1">
             <w:r>
               <w:rPr>
                 <w:rStyle w:val="Lienhypertexte"/>
@@ -1018,7 +1027,7 @@
                 <w:noProof/>
                 <w:webHidden/>
               </w:rPr>
-              <w:instrText xml:space="preserve"> PAGEREF _Toc410898076 \h </w:instrText>
+              <w:instrText xml:space="preserve"> PAGEREF _Toc411500454 \h </w:instrText>
             </w:r>
             <w:r>
               <w:rPr>
@@ -1038,7 +1047,78 @@
                 <w:noProof/>
                 <w:webHidden/>
               </w:rPr>
-              <w:t>8</w:t>
+              <w:t>7</w:t>
+            </w:r>
+            <w:r>
+              <w:rPr>
+                <w:noProof/>
+                <w:webHidden/>
+              </w:rPr>
+              <w:fldChar w:fldCharType="end"/>
+            </w:r>
+          </w:hyperlink>
+        </w:p>
+        <w:p>
+          <w:pPr>
+            <w:pStyle w:val="TM2"/>
+            <w:tabs>
+              <w:tab w:val="right" w:leader="dot" w:pos="8630"/>
+            </w:tabs>
+            <w:rPr>
+              <w:rFonts w:eastAsiaTheme="minorEastAsia"/>
+              <w:noProof/>
+              <w:lang w:eastAsia="fr-CA"/>
+            </w:rPr>
+          </w:pPr>
+          <w:hyperlink w:anchor="_Toc411500455" w:history="1">
+            <w:r>
+              <w:rPr>
+                <w:rStyle w:val="Lienhypertexte"/>
+                <w:rFonts w:eastAsia="Times New Roman"/>
+                <w:noProof/>
+              </w:rPr>
+              <w:t>Bucket d’eau / Bucket de lave</w:t>
+            </w:r>
+            <w:r>
+              <w:rPr>
+                <w:noProof/>
+                <w:webHidden/>
+              </w:rPr>
+              <w:tab/>
+            </w:r>
+            <w:r>
+              <w:rPr>
+                <w:noProof/>
+                <w:webHidden/>
+              </w:rPr>
+              <w:fldChar w:fldCharType="begin"/>
+            </w:r>
+            <w:r>
+              <w:rPr>
+                <w:noProof/>
+                <w:webHidden/>
+              </w:rPr>
+              <w:instrText xml:space="preserve"> PAGEREF _Toc411500455 \h </w:instrText>
+            </w:r>
+            <w:r>
+              <w:rPr>
+                <w:noProof/>
+                <w:webHidden/>
+              </w:rPr>
+            </w:r>
+            <w:r>
+              <w:rPr>
+                <w:noProof/>
+                <w:webHidden/>
+              </w:rPr>
+              <w:fldChar w:fldCharType="separate"/>
+            </w:r>
+            <w:r>
+              <w:rPr>
+                <w:noProof/>
+                <w:webHidden/>
+              </w:rPr>
+              <w:t>7</w:t>
             </w:r>
             <w:r>
               <w:rPr>
@@ -1061,7 +1141,7 @@
               <w:lang w:eastAsia="fr-CA"/>
             </w:rPr>
           </w:pPr>
-          <w:hyperlink w:anchor="_Toc410898077" w:history="1">
+          <w:hyperlink w:anchor="_Toc411500456" w:history="1">
             <w:r>
               <w:rPr>
                 <w:rStyle w:val="Lienhypertexte"/>
@@ -1088,7 +1168,7 @@
                 <w:noProof/>
                 <w:webHidden/>
               </w:rPr>
-              <w:instrText xml:space="preserve"> PAGEREF _Toc410898077 \h </w:instrText>
+              <w:instrText xml:space="preserve"> PAGEREF _Toc411500456 \h </w:instrText>
             </w:r>
             <w:r>
               <w:rPr>
@@ -1108,7 +1188,7 @@
                 <w:noProof/>
                 <w:webHidden/>
               </w:rPr>
-              <w:t>8</w:t>
+              <w:t>7</w:t>
             </w:r>
             <w:r>
               <w:rPr>
@@ -1131,7 +1211,7 @@
               <w:lang w:eastAsia="fr-CA"/>
             </w:rPr>
           </w:pPr>
-          <w:hyperlink w:anchor="_Toc410898078" w:history="1">
+          <w:hyperlink w:anchor="_Toc411500457" w:history="1">
             <w:r>
               <w:rPr>
                 <w:rStyle w:val="Lienhypertexte"/>
@@ -1159,7 +1239,7 @@
                 <w:noProof/>
                 <w:webHidden/>
               </w:rPr>
-              <w:instrText xml:space="preserve"> PAGEREF _Toc410898078 \h </w:instrText>
+              <w:instrText xml:space="preserve"> PAGEREF _Toc411500457 \h </w:instrText>
             </w:r>
             <w:r>
               <w:rPr>
@@ -1179,7 +1259,7 @@
                 <w:noProof/>
                 <w:webHidden/>
               </w:rPr>
-              <w:t>8</w:t>
+              <w:t>7</w:t>
             </w:r>
             <w:r>
               <w:rPr>
@@ -1202,7 +1282,7 @@
               <w:lang w:eastAsia="fr-CA"/>
             </w:rPr>
           </w:pPr>
-          <w:hyperlink w:anchor="_Toc410898079" w:history="1">
+          <w:hyperlink w:anchor="_Toc411500458" w:history="1">
             <w:r>
               <w:rPr>
                 <w:rStyle w:val="Lienhypertexte"/>
@@ -1230,7 +1310,7 @@
                 <w:noProof/>
                 <w:webHidden/>
               </w:rPr>
-              <w:instrText xml:space="preserve"> PAGEREF _Toc410898079 \h </w:instrText>
+              <w:instrText xml:space="preserve"> PAGEREF _Toc411500458 \h </w:instrText>
             </w:r>
             <w:r>
               <w:rPr>
@@ -1273,7 +1353,7 @@
               <w:lang w:eastAsia="fr-CA"/>
             </w:rPr>
           </w:pPr>
-          <w:hyperlink w:anchor="_Toc410898080" w:history="1">
+          <w:hyperlink w:anchor="_Toc411500459" w:history="1">
             <w:r>
               <w:rPr>
                 <w:rStyle w:val="Lienhypertexte"/>
@@ -1301,7 +1381,7 @@
                 <w:noProof/>
                 <w:webHidden/>
               </w:rPr>
-              <w:instrText xml:space="preserve"> PAGEREF _Toc410898080 \h </w:instrText>
+              <w:instrText xml:space="preserve"> PAGEREF _Toc411500459 \h </w:instrText>
             </w:r>
             <w:r>
               <w:rPr>
@@ -1321,7 +1401,7 @@
                 <w:noProof/>
                 <w:webHidden/>
               </w:rPr>
-              <w:t>9</w:t>
+              <w:t>8</w:t>
             </w:r>
             <w:r>
               <w:rPr>
@@ -1344,7 +1424,7 @@
               <w:lang w:eastAsia="fr-CA"/>
             </w:rPr>
           </w:pPr>
-          <w:hyperlink w:anchor="_Toc410898081" w:history="1">
+          <w:hyperlink w:anchor="_Toc411500460" w:history="1">
             <w:r>
               <w:rPr>
                 <w:rStyle w:val="Lienhypertexte"/>
@@ -1372,7 +1452,7 @@
                 <w:noProof/>
                 <w:webHidden/>
               </w:rPr>
-              <w:instrText xml:space="preserve"> PAGEREF _Toc410898081 \h </w:instrText>
+              <w:instrText xml:space="preserve"> PAGEREF _Toc411500460 \h </w:instrText>
             </w:r>
             <w:r>
               <w:rPr>
@@ -1392,7 +1472,7 @@
                 <w:noProof/>
                 <w:webHidden/>
               </w:rPr>
-              <w:t>9</w:t>
+              <w:t>8</w:t>
             </w:r>
             <w:r>
               <w:rPr>
@@ -1415,7 +1495,7 @@
               <w:lang w:eastAsia="fr-CA"/>
             </w:rPr>
           </w:pPr>
-          <w:hyperlink w:anchor="_Toc410898082" w:history="1">
+          <w:hyperlink w:anchor="_Toc411500461" w:history="1">
             <w:r>
               <w:rPr>
                 <w:rStyle w:val="Lienhypertexte"/>
@@ -1442,7 +1522,7 @@
                 <w:noProof/>
                 <w:webHidden/>
               </w:rPr>
-              <w:instrText xml:space="preserve"> PAGEREF _Toc410898082 \h </w:instrText>
+              <w:instrText xml:space="preserve"> PAGEREF _Toc411500461 \h </w:instrText>
             </w:r>
             <w:r>
               <w:rPr>
@@ -1462,7 +1542,7 @@
                 <w:noProof/>
                 <w:webHidden/>
               </w:rPr>
-              <w:t>10</w:t>
+              <w:t>9</w:t>
             </w:r>
             <w:r>
               <w:rPr>
@@ -1485,7 +1565,7 @@
               <w:lang w:eastAsia="fr-CA"/>
             </w:rPr>
           </w:pPr>
-          <w:hyperlink w:anchor="_Toc410898083" w:history="1">
+          <w:hyperlink w:anchor="_Toc411500462" w:history="1">
             <w:r>
               <w:rPr>
                 <w:rStyle w:val="Lienhypertexte"/>
@@ -1513,7 +1593,7 @@
                 <w:noProof/>
                 <w:webHidden/>
               </w:rPr>
-              <w:instrText xml:space="preserve"> PAGEREF _Toc410898083 \h </w:instrText>
+              <w:instrText xml:space="preserve"> PAGEREF _Toc411500462 \h </w:instrText>
             </w:r>
             <w:r>
               <w:rPr>
@@ -1533,7 +1613,7 @@
                 <w:noProof/>
                 <w:webHidden/>
               </w:rPr>
-              <w:t>10</w:t>
+              <w:t>9</w:t>
             </w:r>
             <w:r>
               <w:rPr>
@@ -1556,7 +1636,7 @@
               <w:lang w:eastAsia="fr-CA"/>
             </w:rPr>
           </w:pPr>
-          <w:hyperlink w:anchor="_Toc410898084" w:history="1">
+          <w:hyperlink w:anchor="_Toc411500463" w:history="1">
             <w:r>
               <w:rPr>
                 <w:rStyle w:val="Lienhypertexte"/>
@@ -1584,7 +1664,7 @@
                 <w:noProof/>
                 <w:webHidden/>
               </w:rPr>
-              <w:instrText xml:space="preserve"> PAGEREF _Toc410898084 \h </w:instrText>
+              <w:instrText xml:space="preserve"> PAGEREF _Toc411500463 \h </w:instrText>
             </w:r>
             <w:r>
               <w:rPr>
@@ -1604,7 +1684,7 @@
                 <w:noProof/>
                 <w:webHidden/>
               </w:rPr>
-              <w:t>11</w:t>
+              <w:t>10</w:t>
             </w:r>
             <w:r>
               <w:rPr>
@@ -1627,7 +1707,7 @@
               <w:lang w:eastAsia="fr-CA"/>
             </w:rPr>
           </w:pPr>
-          <w:hyperlink w:anchor="_Toc410898085" w:history="1">
+          <w:hyperlink w:anchor="_Toc411500464" w:history="1">
             <w:r>
               <w:rPr>
                 <w:rStyle w:val="Lienhypertexte"/>
@@ -1654,7 +1734,7 @@
                 <w:noProof/>
                 <w:webHidden/>
               </w:rPr>
-              <w:instrText xml:space="preserve"> PAGEREF _Toc410898085 \h </w:instrText>
+              <w:instrText xml:space="preserve"> PAGEREF _Toc411500464 \h </w:instrText>
             </w:r>
             <w:r>
               <w:rPr>
@@ -1674,7 +1754,7 @@
                 <w:noProof/>
                 <w:webHidden/>
               </w:rPr>
-              <w:t>12</w:t>
+              <w:t>11</w:t>
             </w:r>
             <w:r>
               <w:rPr>
@@ -1697,7 +1777,7 @@
               <w:lang w:eastAsia="fr-CA"/>
             </w:rPr>
           </w:pPr>
-          <w:hyperlink w:anchor="_Toc410898086" w:history="1">
+          <w:hyperlink w:anchor="_Toc411500465" w:history="1">
             <w:r>
               <w:rPr>
                 <w:rStyle w:val="Lienhypertexte"/>
@@ -1725,7 +1805,7 @@
                 <w:noProof/>
                 <w:webHidden/>
               </w:rPr>
-              <w:instrText xml:space="preserve"> PAGEREF _Toc410898086 \h </w:instrText>
+              <w:instrText xml:space="preserve"> PAGEREF _Toc411500465 \h </w:instrText>
             </w:r>
             <w:r>
               <w:rPr>
@@ -1745,7 +1825,7 @@
                 <w:noProof/>
                 <w:webHidden/>
               </w:rPr>
-              <w:t>12</w:t>
+              <w:t>11</w:t>
             </w:r>
             <w:r>
               <w:rPr>
@@ -1768,7 +1848,7 @@
               <w:lang w:eastAsia="fr-CA"/>
             </w:rPr>
           </w:pPr>
-          <w:hyperlink w:anchor="_Toc410898087" w:history="1">
+          <w:hyperlink w:anchor="_Toc411500466" w:history="1">
             <w:r>
               <w:rPr>
                 <w:rStyle w:val="Lienhypertexte"/>
@@ -1796,7 +1876,7 @@
                 <w:noProof/>
                 <w:webHidden/>
               </w:rPr>
-              <w:instrText xml:space="preserve"> PAGEREF _Toc410898087 \h </w:instrText>
+              <w:instrText xml:space="preserve"> PAGEREF _Toc411500466 \h </w:instrText>
             </w:r>
             <w:r>
               <w:rPr>
@@ -1816,7 +1896,7 @@
                 <w:noProof/>
                 <w:webHidden/>
               </w:rPr>
-              <w:t>12</w:t>
+              <w:t>11</w:t>
             </w:r>
             <w:r>
               <w:rPr>
@@ -1839,7 +1919,7 @@
               <w:lang w:eastAsia="fr-CA"/>
             </w:rPr>
           </w:pPr>
-          <w:hyperlink w:anchor="_Toc410898088" w:history="1">
+          <w:hyperlink w:anchor="_Toc411500467" w:history="1">
             <w:r>
               <w:rPr>
                 <w:rStyle w:val="Lienhypertexte"/>
@@ -1867,7 +1947,7 @@
                 <w:noProof/>
                 <w:webHidden/>
               </w:rPr>
-              <w:instrText xml:space="preserve"> PAGEREF _Toc410898088 \h </w:instrText>
+              <w:instrText xml:space="preserve"> PAGEREF _Toc411500467 \h </w:instrText>
             </w:r>
             <w:r>
               <w:rPr>
@@ -1887,7 +1967,7 @@
                 <w:noProof/>
                 <w:webHidden/>
               </w:rPr>
-              <w:t>13</w:t>
+              <w:t>12</w:t>
             </w:r>
             <w:r>
               <w:rPr>
@@ -1910,7 +1990,7 @@
               <w:lang w:eastAsia="fr-CA"/>
             </w:rPr>
           </w:pPr>
-          <w:hyperlink w:anchor="_Toc410898089" w:history="1">
+          <w:hyperlink w:anchor="_Toc411500468" w:history="1">
             <w:r>
               <w:rPr>
                 <w:rStyle w:val="Lienhypertexte"/>
@@ -1938,7 +2018,7 @@
                 <w:noProof/>
                 <w:webHidden/>
               </w:rPr>
-              <w:instrText xml:space="preserve"> PAGEREF _Toc410898089 \h </w:instrText>
+              <w:instrText xml:space="preserve"> PAGEREF _Toc411500468 \h </w:instrText>
             </w:r>
             <w:r>
               <w:rPr>
@@ -1958,7 +2038,7 @@
                 <w:noProof/>
                 <w:webHidden/>
               </w:rPr>
-              <w:t>13</w:t>
+              <w:t>12</w:t>
             </w:r>
             <w:r>
               <w:rPr>
@@ -1981,14 +2061,13 @@
               <w:lang w:eastAsia="fr-CA"/>
             </w:rPr>
           </w:pPr>
-          <w:hyperlink w:anchor="_Toc410898090" w:history="1">
+          <w:hyperlink w:anchor="_Toc411500469" w:history="1">
             <w:r>
               <w:rPr>
                 <w:rStyle w:val="Lienhypertexte"/>
-                <w:rFonts w:eastAsia="Times New Roman"/>
                 <w:noProof/>
               </w:rPr>
-              <w:t>Vie et Mort du personnage</w:t>
+              <w:t>Armure</w:t>
             </w:r>
             <w:r>
               <w:rPr>
@@ -2009,7 +2088,7 @@
                 <w:noProof/>
                 <w:webHidden/>
               </w:rPr>
-              <w:instrText xml:space="preserve"> PAGEREF _Toc410898090 \h </w:instrText>
+              <w:instrText xml:space="preserve"> PAGEREF _Toc411500469 \h </w:instrText>
             </w:r>
             <w:r>
               <w:rPr>
@@ -2029,7 +2108,77 @@
                 <w:noProof/>
                 <w:webHidden/>
               </w:rPr>
-              <w:t>14</w:t>
+              <w:t>13</w:t>
+            </w:r>
+            <w:r>
+              <w:rPr>
+                <w:noProof/>
+                <w:webHidden/>
+              </w:rPr>
+              <w:fldChar w:fldCharType="end"/>
+            </w:r>
+          </w:hyperlink>
+        </w:p>
+        <w:p>
+          <w:pPr>
+            <w:pStyle w:val="TM2"/>
+            <w:tabs>
+              <w:tab w:val="right" w:leader="dot" w:pos="8630"/>
+            </w:tabs>
+            <w:rPr>
+              <w:rFonts w:eastAsiaTheme="minorEastAsia"/>
+              <w:noProof/>
+              <w:lang w:eastAsia="fr-CA"/>
+            </w:rPr>
+          </w:pPr>
+          <w:hyperlink w:anchor="_Toc411500470" w:history="1">
+            <w:r>
+              <w:rPr>
+                <w:rStyle w:val="Lienhypertexte"/>
+                <w:noProof/>
+              </w:rPr>
+              <w:t>Vie et Mort du personnage</w:t>
+            </w:r>
+            <w:r>
+              <w:rPr>
+                <w:noProof/>
+                <w:webHidden/>
+              </w:rPr>
+              <w:tab/>
+            </w:r>
+            <w:r>
+              <w:rPr>
+                <w:noProof/>
+                <w:webHidden/>
+              </w:rPr>
+              <w:fldChar w:fldCharType="begin"/>
+            </w:r>
+            <w:r>
+              <w:rPr>
+                <w:noProof/>
+                <w:webHidden/>
+              </w:rPr>
+              <w:instrText xml:space="preserve"> PAGEREF _Toc411500470 \h </w:instrText>
+            </w:r>
+            <w:r>
+              <w:rPr>
+                <w:noProof/>
+                <w:webHidden/>
+              </w:rPr>
+            </w:r>
+            <w:r>
+              <w:rPr>
+                <w:noProof/>
+                <w:webHidden/>
+              </w:rPr>
+              <w:fldChar w:fldCharType="separate"/>
+            </w:r>
+            <w:r>
+              <w:rPr>
+                <w:noProof/>
+                <w:webHidden/>
+              </w:rPr>
+              <w:t>13</w:t>
             </w:r>
             <w:r>
               <w:rPr>
@@ -2052,7 +2201,7 @@
               <w:lang w:eastAsia="fr-CA"/>
             </w:rPr>
           </w:pPr>
-          <w:hyperlink w:anchor="_Toc410898091" w:history="1">
+          <w:hyperlink w:anchor="_Toc411500471" w:history="1">
             <w:r>
               <w:rPr>
                 <w:rStyle w:val="Lienhypertexte"/>
@@ -2079,7 +2228,7 @@
                 <w:noProof/>
                 <w:webHidden/>
               </w:rPr>
-              <w:instrText xml:space="preserve"> PAGEREF _Toc410898091 \h </w:instrText>
+              <w:instrText xml:space="preserve"> PAGEREF _Toc411500471 \h </w:instrText>
             </w:r>
             <w:r>
               <w:rPr>
@@ -2122,7 +2271,7 @@
               <w:lang w:eastAsia="fr-CA"/>
             </w:rPr>
           </w:pPr>
-          <w:hyperlink w:anchor="_Toc410898092" w:history="1">
+          <w:hyperlink w:anchor="_Toc411500472" w:history="1">
             <w:r>
               <w:rPr>
                 <w:rStyle w:val="Lienhypertexte"/>
@@ -2149,7 +2298,7 @@
                 <w:noProof/>
                 <w:webHidden/>
               </w:rPr>
-              <w:instrText xml:space="preserve"> PAGEREF _Toc410898092 \h </w:instrText>
+              <w:instrText xml:space="preserve"> PAGEREF _Toc411500472 \h </w:instrText>
             </w:r>
             <w:r>
               <w:rPr>
@@ -2192,7 +2341,7 @@
               <w:lang w:eastAsia="fr-CA"/>
             </w:rPr>
           </w:pPr>
-          <w:hyperlink w:anchor="_Toc410898093" w:history="1">
+          <w:hyperlink w:anchor="_Toc411500473" w:history="1">
             <w:r>
               <w:rPr>
                 <w:rStyle w:val="Lienhypertexte"/>
@@ -2219,7 +2368,7 @@
                 <w:noProof/>
                 <w:webHidden/>
               </w:rPr>
-              <w:instrText xml:space="preserve"> PAGEREF _Toc410898093 \h </w:instrText>
+              <w:instrText xml:space="preserve"> PAGEREF _Toc411500473 \h </w:instrText>
             </w:r>
             <w:r>
               <w:rPr>
@@ -2264,6 +2413,7 @@
               <w:bCs/>
               <w:lang w:val="fr-FR"/>
             </w:rPr>
+            <w:lastRenderedPageBreak/>
             <w:fldChar w:fldCharType="end"/>
           </w:r>
         </w:p>
@@ -2273,9 +2423,8 @@
       <w:pPr>
         <w:pStyle w:val="Titre1"/>
       </w:pPr>
-      <w:bookmarkStart w:id="0" w:name="_Toc410898065"/>
+      <w:bookmarkStart w:id="0" w:name="_Toc411500443"/>
       <w:r>
-        <w:lastRenderedPageBreak/>
         <w:t>Début de partie</w:t>
       </w:r>
       <w:bookmarkEnd w:id="0"/>
@@ -2359,7 +2508,7 @@
                 <w:rFonts w:eastAsia="Times New Roman"/>
               </w:rPr>
             </w:pPr>
-            <w:bookmarkStart w:id="1" w:name="_Toc410898066"/>
+            <w:bookmarkStart w:id="1" w:name="_Toc411500444"/>
             <w:r>
               <w:rPr>
                 <w:rFonts w:eastAsia="Times New Roman"/>
@@ -3213,7 +3362,7 @@
                 <w:rFonts w:eastAsia="Times New Roman"/>
               </w:rPr>
             </w:pPr>
-            <w:bookmarkStart w:id="2" w:name="_Toc410898067"/>
+            <w:bookmarkStart w:id="2" w:name="_Toc411500445"/>
             <w:r>
               <w:rPr>
                 <w:rFonts w:eastAsia="Times New Roman"/>
@@ -3567,7 +3716,6 @@
                 <w:sz w:val="24"/>
                 <w:szCs w:val="24"/>
               </w:rPr>
-              <w:lastRenderedPageBreak/>
               <w:t>Objectif:</w:t>
             </w:r>
           </w:p>
@@ -3592,7 +3740,7 @@
                 <w:rFonts w:eastAsia="Times New Roman"/>
               </w:rPr>
             </w:pPr>
-            <w:bookmarkStart w:id="3" w:name="_Toc410898068"/>
+            <w:bookmarkStart w:id="3" w:name="_Toc411500446"/>
             <w:r>
               <w:rPr>
                 <w:rFonts w:eastAsia="Times New Roman"/>
@@ -4325,7 +4473,7 @@
               </w:rPr>
             </w:pPr>
             <w:bookmarkStart w:id="4" w:name="_Charger_une_partie"/>
-            <w:bookmarkStart w:id="5" w:name="_Toc410898069"/>
+            <w:bookmarkStart w:id="5" w:name="_Toc411500447"/>
             <w:bookmarkEnd w:id="4"/>
             <w:r>
               <w:rPr>
@@ -4904,7 +5052,7 @@
           <w:u w:val="single"/>
         </w:rPr>
       </w:pPr>
-      <w:bookmarkStart w:id="6" w:name="_Toc410898070"/>
+      <w:bookmarkStart w:id="6" w:name="_Toc411500448"/>
       <w:r>
         <w:rPr>
           <w:sz w:val="40"/>
@@ -5050,7 +5198,7 @@
                 <w:rFonts w:eastAsia="Times New Roman"/>
               </w:rPr>
             </w:pPr>
-            <w:bookmarkStart w:id="7" w:name="_Toc410898071"/>
+            <w:bookmarkStart w:id="7" w:name="_Toc411500449"/>
             <w:r>
               <w:rPr>
                 <w:rFonts w:eastAsia="Times New Roman"/>
@@ -5597,7 +5745,7 @@
                 <w:rFonts w:eastAsia="Times New Roman"/>
               </w:rPr>
             </w:pPr>
-            <w:bookmarkStart w:id="8" w:name="_Toc410898072"/>
+            <w:bookmarkStart w:id="8" w:name="_Toc411500450"/>
             <w:r>
               <w:rPr>
                 <w:rFonts w:eastAsia="Times New Roman"/>
@@ -6099,7 +6247,7 @@
                 <w:rFonts w:eastAsia="Times New Roman"/>
               </w:rPr>
             </w:pPr>
-            <w:bookmarkStart w:id="9" w:name="_Toc410898073"/>
+            <w:bookmarkStart w:id="9" w:name="_Toc411500451"/>
             <w:r>
               <w:rPr>
                 <w:rFonts w:eastAsia="Times New Roman"/>
@@ -6415,17 +6563,15 @@
               </w:rPr>
               <w:t xml:space="preserve">La </w:t>
             </w:r>
-            <w:proofErr w:type="spellStart"/>
-            <w:r>
-              <w:rPr>
-                <w:rFonts w:ascii="Verdana" w:eastAsia="Times New Roman" w:hAnsi="Verdana" w:cs="Times New Roman"/>
-                <w:color w:val="000000"/>
-                <w:sz w:val="24"/>
-                <w:szCs w:val="24"/>
-              </w:rPr>
-              <w:t>fenetre</w:t>
-            </w:r>
-            <w:proofErr w:type="spellEnd"/>
+            <w:r>
+              <w:rPr>
+                <w:rFonts w:ascii="Verdana" w:eastAsia="Times New Roman" w:hAnsi="Verdana" w:cs="Times New Roman"/>
+                <w:color w:val="000000"/>
+                <w:sz w:val="24"/>
+                <w:szCs w:val="24"/>
+              </w:rPr>
+              <w:t>fenêtre</w:t>
+            </w:r>
             <w:r>
               <w:rPr>
                 <w:rFonts w:ascii="Verdana" w:eastAsia="Times New Roman" w:hAnsi="Verdana" w:cs="Times New Roman"/>
@@ -6520,7 +6666,7 @@
                 <w:rFonts w:eastAsia="Times New Roman"/>
               </w:rPr>
             </w:pPr>
-            <w:bookmarkStart w:id="10" w:name="_Toc410898074"/>
+            <w:bookmarkStart w:id="10" w:name="_Toc411500452"/>
             <w:r>
               <w:rPr>
                 <w:rFonts w:eastAsia="Times New Roman"/>
@@ -6882,7 +7028,7 @@
                 <w:rFonts w:eastAsia="Times New Roman"/>
               </w:rPr>
             </w:pPr>
-            <w:bookmarkStart w:id="11" w:name="_Toc410898075"/>
+            <w:bookmarkStart w:id="11" w:name="_Toc411500453"/>
             <w:r>
               <w:rPr>
                 <w:rFonts w:eastAsia="Times New Roman"/>
@@ -6895,13 +7041,13 @@
               </w:rPr>
               <w:t>Se pencher</w:t>
             </w:r>
+            <w:r>
+              <w:rPr>
+                <w:rFonts w:eastAsia="Times New Roman"/>
+              </w:rPr>
+              <w:t xml:space="preserve"> / Sauter</w:t>
+            </w:r>
             <w:bookmarkEnd w:id="11"/>
-            <w:r>
-              <w:rPr>
-                <w:rFonts w:eastAsia="Times New Roman"/>
-              </w:rPr>
-              <w:t xml:space="preserve"> / Sauter</w:t>
-            </w:r>
           </w:p>
         </w:tc>
       </w:tr>
@@ -7322,7 +7468,6 @@
         </w:tc>
       </w:tr>
     </w:tbl>
-    <w:p/>
     <w:p/>
     <w:p/>
     <w:tbl>
@@ -7381,6 +7526,7 @@
                 <w:sz w:val="24"/>
                 <w:szCs w:val="24"/>
               </w:rPr>
+              <w:lastRenderedPageBreak/>
               <w:t>Objectif:</w:t>
             </w:r>
           </w:p>
@@ -7405,7 +7551,9 @@
                 <w:rFonts w:eastAsia="Times New Roman"/>
               </w:rPr>
             </w:pPr>
-            <w:bookmarkStart w:id="12" w:name="_Toc410898076"/>
+            <w:bookmarkStart w:id="12" w:name="_Toc411500454"/>
+            <w:bookmarkStart w:id="13" w:name="_Water_Flowing"/>
+            <w:bookmarkEnd w:id="13"/>
             <w:r>
               <w:rPr>
                 <w:rFonts w:eastAsia="Times New Roman"/>
@@ -7608,6 +7756,31 @@
               <w:t>Briser des blocs autour de l’eau</w:t>
             </w:r>
           </w:p>
+          <w:p>
+            <w:pPr>
+              <w:pStyle w:val="Paragraphedeliste"/>
+              <w:numPr>
+                <w:ilvl w:val="0"/>
+                <w:numId w:val="4"/>
+              </w:numPr>
+              <w:spacing w:before="100" w:beforeAutospacing="1" w:after="100" w:afterAutospacing="1" w:line="240" w:lineRule="auto"/>
+              <w:rPr>
+                <w:rFonts w:ascii="Verdana" w:eastAsia="Times New Roman" w:hAnsi="Verdana" w:cs="Times New Roman"/>
+                <w:color w:val="000000"/>
+                <w:sz w:val="24"/>
+                <w:szCs w:val="24"/>
+              </w:rPr>
+            </w:pPr>
+            <w:r>
+              <w:rPr>
+                <w:rFonts w:ascii="Verdana" w:eastAsia="Times New Roman" w:hAnsi="Verdana" w:cs="Times New Roman"/>
+                <w:color w:val="000000"/>
+                <w:sz w:val="24"/>
+                <w:szCs w:val="24"/>
+              </w:rPr>
+              <w:t>Prendre le bloc source d’eau</w:t>
+            </w:r>
+          </w:p>
         </w:tc>
       </w:tr>
       <w:tr>
@@ -7734,382 +7907,6 @@
               <w:t>’étendre sur les cotés</w:t>
             </w:r>
           </w:p>
-        </w:tc>
-      </w:tr>
-    </w:tbl>
-    <w:p>
-      <w:pPr>
-        <w:pStyle w:val="Titre1"/>
-        <w:rPr>
-          <w:u w:val="single"/>
-        </w:rPr>
-      </w:pPr>
-      <w:bookmarkStart w:id="13" w:name="_Toc410898077"/>
-      <w:r>
-        <w:rPr>
-          <w:u w:val="single"/>
-        </w:rPr>
-        <w:t>Nouveauté (blocs et outils)</w:t>
-      </w:r>
-      <w:bookmarkEnd w:id="13"/>
-    </w:p>
-    <w:tbl>
-      <w:tblPr>
-        <w:tblW w:w="5000" w:type="pct"/>
-        <w:tblCellSpacing w:w="15" w:type="dxa"/>
-        <w:tblCellMar>
-          <w:top w:w="45" w:type="dxa"/>
-          <w:left w:w="45" w:type="dxa"/>
-          <w:bottom w:w="45" w:type="dxa"/>
-          <w:right w:w="45" w:type="dxa"/>
-        </w:tblCellMar>
-        <w:tblLook w:val="04A0" w:firstRow="1" w:lastRow="0" w:firstColumn="1" w:lastColumn="0" w:noHBand="0" w:noVBand="1"/>
-      </w:tblPr>
-      <w:tblGrid>
-        <w:gridCol w:w="1611"/>
-        <w:gridCol w:w="30"/>
-        <w:gridCol w:w="7149"/>
-      </w:tblGrid>
-      <w:tr>
-        <w:trPr>
-          <w:tblCellSpacing w:w="15" w:type="dxa"/>
-        </w:trPr>
-        <w:tc>
-          <w:tcPr>
-            <w:tcW w:w="0" w:type="auto"/>
-            <w:shd w:val="clear" w:color="auto" w:fill="CCCCCC"/>
-            <w:noWrap/>
-            <w:tcMar>
-              <w:top w:w="30" w:type="dxa"/>
-              <w:left w:w="45" w:type="dxa"/>
-              <w:bottom w:w="30" w:type="dxa"/>
-              <w:right w:w="45" w:type="dxa"/>
-            </w:tcMar>
-            <w:hideMark/>
-          </w:tcPr>
-          <w:p>
-            <w:pPr>
-              <w:spacing w:line="240" w:lineRule="auto"/>
-              <w:jc w:val="right"/>
-              <w:rPr>
-                <w:rFonts w:ascii="Verdana" w:eastAsia="Times New Roman" w:hAnsi="Verdana" w:cs="Times New Roman"/>
-                <w:b/>
-                <w:bCs/>
-                <w:color w:val="000000"/>
-                <w:sz w:val="24"/>
-                <w:szCs w:val="24"/>
-              </w:rPr>
-            </w:pPr>
-            <w:r>
-              <w:rPr>
-                <w:rFonts w:ascii="Verdana" w:eastAsia="Times New Roman" w:hAnsi="Verdana" w:cs="Times New Roman"/>
-                <w:b/>
-                <w:bCs/>
-                <w:color w:val="000000"/>
-                <w:sz w:val="24"/>
-                <w:szCs w:val="24"/>
-              </w:rPr>
-              <w:t>Objectif:</w:t>
-            </w:r>
-          </w:p>
-        </w:tc>
-        <w:tc>
-          <w:tcPr>
-            <w:tcW w:w="0" w:type="auto"/>
-            <w:gridSpan w:val="2"/>
-            <w:shd w:val="clear" w:color="auto" w:fill="FFFFFF"/>
-            <w:tcMar>
-              <w:top w:w="30" w:type="dxa"/>
-              <w:left w:w="45" w:type="dxa"/>
-              <w:bottom w:w="30" w:type="dxa"/>
-              <w:right w:w="45" w:type="dxa"/>
-            </w:tcMar>
-            <w:hideMark/>
-          </w:tcPr>
-          <w:p>
-            <w:pPr>
-              <w:pStyle w:val="Titre2"/>
-              <w:rPr>
-                <w:rFonts w:eastAsia="Times New Roman"/>
-              </w:rPr>
-            </w:pPr>
-            <w:bookmarkStart w:id="14" w:name="_Toc410898078"/>
-            <w:r>
-              <w:rPr>
-                <w:rFonts w:eastAsia="Times New Roman"/>
-              </w:rPr>
-              <w:t>Affichage des nouveau</w:t>
-            </w:r>
-            <w:r>
-              <w:rPr>
-                <w:rFonts w:eastAsia="Times New Roman"/>
-              </w:rPr>
-              <w:t>x</w:t>
-            </w:r>
-            <w:r>
-              <w:rPr>
-                <w:rFonts w:eastAsia="Times New Roman"/>
-              </w:rPr>
-              <w:t xml:space="preserve"> bloc</w:t>
-            </w:r>
-            <w:r>
-              <w:rPr>
-                <w:rFonts w:eastAsia="Times New Roman"/>
-              </w:rPr>
-              <w:t>s</w:t>
-            </w:r>
-            <w:r>
-              <w:rPr>
-                <w:rFonts w:eastAsia="Times New Roman"/>
-              </w:rPr>
-              <w:t xml:space="preserve"> et outils</w:t>
-            </w:r>
-            <w:bookmarkEnd w:id="14"/>
-          </w:p>
-        </w:tc>
-      </w:tr>
-      <w:tr>
-        <w:trPr>
-          <w:tblCellSpacing w:w="15" w:type="dxa"/>
-        </w:trPr>
-        <w:tc>
-          <w:tcPr>
-            <w:tcW w:w="0" w:type="auto"/>
-            <w:shd w:val="clear" w:color="auto" w:fill="CCCCCC"/>
-            <w:noWrap/>
-            <w:tcMar>
-              <w:top w:w="30" w:type="dxa"/>
-              <w:left w:w="45" w:type="dxa"/>
-              <w:bottom w:w="30" w:type="dxa"/>
-              <w:right w:w="45" w:type="dxa"/>
-            </w:tcMar>
-            <w:hideMark/>
-          </w:tcPr>
-          <w:p>
-            <w:pPr>
-              <w:spacing w:line="240" w:lineRule="auto"/>
-              <w:jc w:val="right"/>
-              <w:rPr>
-                <w:rFonts w:ascii="Verdana" w:eastAsia="Times New Roman" w:hAnsi="Verdana" w:cs="Times New Roman"/>
-                <w:b/>
-                <w:bCs/>
-                <w:color w:val="000000"/>
-                <w:sz w:val="24"/>
-                <w:szCs w:val="24"/>
-              </w:rPr>
-            </w:pPr>
-            <w:r>
-              <w:rPr>
-                <w:rFonts w:ascii="Verdana" w:eastAsia="Times New Roman" w:hAnsi="Verdana" w:cs="Times New Roman"/>
-                <w:b/>
-                <w:bCs/>
-                <w:color w:val="000000"/>
-                <w:sz w:val="24"/>
-                <w:szCs w:val="24"/>
-              </w:rPr>
-              <w:t>Pré requis:</w:t>
-            </w:r>
-          </w:p>
-        </w:tc>
-        <w:tc>
-          <w:tcPr>
-            <w:tcW w:w="0" w:type="auto"/>
-            <w:gridSpan w:val="2"/>
-            <w:shd w:val="clear" w:color="auto" w:fill="FFFFFF"/>
-            <w:tcMar>
-              <w:top w:w="30" w:type="dxa"/>
-              <w:left w:w="45" w:type="dxa"/>
-              <w:bottom w:w="30" w:type="dxa"/>
-              <w:right w:w="45" w:type="dxa"/>
-            </w:tcMar>
-            <w:hideMark/>
-          </w:tcPr>
-          <w:p>
-            <w:pPr>
-              <w:spacing w:line="240" w:lineRule="auto"/>
-              <w:rPr>
-                <w:rFonts w:ascii="Verdana" w:eastAsia="Times New Roman" w:hAnsi="Verdana" w:cs="Times New Roman"/>
-                <w:color w:val="000000"/>
-                <w:sz w:val="24"/>
-                <w:szCs w:val="24"/>
-              </w:rPr>
-            </w:pPr>
-            <w:r>
-              <w:rPr>
-                <w:rFonts w:ascii="Verdana" w:eastAsia="Times New Roman" w:hAnsi="Verdana" w:cs="Times New Roman"/>
-                <w:color w:val="000000"/>
-                <w:sz w:val="24"/>
-                <w:szCs w:val="24"/>
-              </w:rPr>
-              <w:t xml:space="preserve">Être dans une partie </w:t>
-            </w:r>
-          </w:p>
-        </w:tc>
-      </w:tr>
-      <w:tr>
-        <w:trPr>
-          <w:tblCellSpacing w:w="15" w:type="dxa"/>
-        </w:trPr>
-        <w:tc>
-          <w:tcPr>
-            <w:tcW w:w="0" w:type="auto"/>
-            <w:shd w:val="clear" w:color="auto" w:fill="CCCCCC"/>
-            <w:noWrap/>
-            <w:tcMar>
-              <w:top w:w="30" w:type="dxa"/>
-              <w:left w:w="45" w:type="dxa"/>
-              <w:bottom w:w="30" w:type="dxa"/>
-              <w:right w:w="45" w:type="dxa"/>
-            </w:tcMar>
-            <w:hideMark/>
-          </w:tcPr>
-          <w:p>
-            <w:pPr>
-              <w:spacing w:line="240" w:lineRule="auto"/>
-              <w:jc w:val="right"/>
-              <w:rPr>
-                <w:rFonts w:ascii="Verdana" w:eastAsia="Times New Roman" w:hAnsi="Verdana" w:cs="Times New Roman"/>
-                <w:b/>
-                <w:bCs/>
-                <w:color w:val="000000"/>
-                <w:sz w:val="24"/>
-                <w:szCs w:val="24"/>
-              </w:rPr>
-            </w:pPr>
-            <w:r>
-              <w:rPr>
-                <w:rFonts w:ascii="Verdana" w:eastAsia="Times New Roman" w:hAnsi="Verdana" w:cs="Times New Roman"/>
-                <w:b/>
-                <w:bCs/>
-                <w:color w:val="000000"/>
-                <w:sz w:val="24"/>
-                <w:szCs w:val="24"/>
-              </w:rPr>
-              <w:t>Étapes:</w:t>
-            </w:r>
-          </w:p>
-        </w:tc>
-        <w:tc>
-          <w:tcPr>
-            <w:tcW w:w="0" w:type="auto"/>
-            <w:gridSpan w:val="2"/>
-            <w:shd w:val="clear" w:color="auto" w:fill="FFFFFF"/>
-            <w:tcMar>
-              <w:top w:w="30" w:type="dxa"/>
-              <w:left w:w="45" w:type="dxa"/>
-              <w:bottom w:w="30" w:type="dxa"/>
-              <w:right w:w="45" w:type="dxa"/>
-            </w:tcMar>
-            <w:hideMark/>
-          </w:tcPr>
-          <w:p>
-            <w:pPr>
-              <w:pStyle w:val="Paragraphedeliste"/>
-              <w:numPr>
-                <w:ilvl w:val="0"/>
-                <w:numId w:val="4"/>
-              </w:numPr>
-              <w:spacing w:before="100" w:beforeAutospacing="1" w:after="100" w:afterAutospacing="1" w:line="240" w:lineRule="auto"/>
-              <w:rPr>
-                <w:rFonts w:ascii="Verdana" w:eastAsia="Times New Roman" w:hAnsi="Verdana" w:cs="Times New Roman"/>
-                <w:color w:val="000000"/>
-                <w:sz w:val="24"/>
-                <w:szCs w:val="24"/>
-              </w:rPr>
-            </w:pPr>
-            <w:r>
-              <w:rPr>
-                <w:rFonts w:ascii="Verdana" w:eastAsia="Times New Roman" w:hAnsi="Verdana" w:cs="Times New Roman"/>
-                <w:color w:val="000000"/>
-                <w:sz w:val="24"/>
-                <w:szCs w:val="24"/>
-              </w:rPr>
-              <w:t>Entrer dans une partie</w:t>
-            </w:r>
-          </w:p>
-          <w:p>
-            <w:pPr>
-              <w:pStyle w:val="Paragraphedeliste"/>
-              <w:numPr>
-                <w:ilvl w:val="0"/>
-                <w:numId w:val="4"/>
-              </w:numPr>
-              <w:spacing w:before="100" w:beforeAutospacing="1" w:after="100" w:afterAutospacing="1" w:line="240" w:lineRule="auto"/>
-              <w:rPr>
-                <w:rFonts w:ascii="Verdana" w:eastAsia="Times New Roman" w:hAnsi="Verdana" w:cs="Times New Roman"/>
-                <w:color w:val="000000"/>
-                <w:sz w:val="24"/>
-                <w:szCs w:val="24"/>
-              </w:rPr>
-            </w:pPr>
-            <w:r>
-              <w:rPr>
-                <w:rFonts w:ascii="Verdana" w:eastAsia="Times New Roman" w:hAnsi="Verdana" w:cs="Times New Roman"/>
-                <w:color w:val="000000"/>
-                <w:sz w:val="24"/>
-                <w:szCs w:val="24"/>
-              </w:rPr>
-              <w:t>Équiper les différent bloc et outils</w:t>
-            </w:r>
-          </w:p>
-        </w:tc>
-      </w:tr>
-      <w:tr>
-        <w:trPr>
-          <w:tblCellSpacing w:w="15" w:type="dxa"/>
-        </w:trPr>
-        <w:tc>
-          <w:tcPr>
-            <w:tcW w:w="0" w:type="auto"/>
-            <w:gridSpan w:val="2"/>
-            <w:shd w:val="clear" w:color="auto" w:fill="CCCCCC"/>
-            <w:noWrap/>
-            <w:tcMar>
-              <w:top w:w="30" w:type="dxa"/>
-              <w:left w:w="45" w:type="dxa"/>
-              <w:bottom w:w="30" w:type="dxa"/>
-              <w:right w:w="45" w:type="dxa"/>
-            </w:tcMar>
-            <w:hideMark/>
-          </w:tcPr>
-          <w:p>
-            <w:pPr>
-              <w:spacing w:line="240" w:lineRule="auto"/>
-              <w:jc w:val="right"/>
-              <w:rPr>
-                <w:rFonts w:ascii="Verdana" w:eastAsia="Times New Roman" w:hAnsi="Verdana" w:cs="Times New Roman"/>
-                <w:b/>
-                <w:bCs/>
-                <w:color w:val="000000"/>
-                <w:sz w:val="24"/>
-                <w:szCs w:val="24"/>
-              </w:rPr>
-            </w:pPr>
-            <w:r>
-              <w:rPr>
-                <w:rFonts w:ascii="Verdana" w:eastAsia="Times New Roman" w:hAnsi="Verdana" w:cs="Times New Roman"/>
-                <w:b/>
-                <w:bCs/>
-                <w:color w:val="000000"/>
-                <w:sz w:val="24"/>
-                <w:szCs w:val="24"/>
-              </w:rPr>
-              <w:t>Résultat:</w:t>
-            </w:r>
-          </w:p>
-        </w:tc>
-        <w:tc>
-          <w:tcPr>
-            <w:tcW w:w="0" w:type="auto"/>
-            <w:shd w:val="clear" w:color="auto" w:fill="FFFFFF"/>
-            <w:tcMar>
-              <w:top w:w="30" w:type="dxa"/>
-              <w:left w:w="45" w:type="dxa"/>
-              <w:bottom w:w="30" w:type="dxa"/>
-              <w:right w:w="45" w:type="dxa"/>
-            </w:tcMar>
-            <w:hideMark/>
-          </w:tcPr>
           <w:p>
             <w:pPr>
               <w:pStyle w:val="Paragraphedeliste"/>
@@ -8132,94 +7929,8 @@
                 <w:sz w:val="24"/>
                 <w:szCs w:val="24"/>
               </w:rPr>
-              <w:t>Les outils doivent s’afficher dans la main du personnage</w:t>
-            </w:r>
-          </w:p>
-          <w:p>
-            <w:pPr>
-              <w:pStyle w:val="Paragraphedeliste"/>
-              <w:numPr>
-                <w:ilvl w:val="0"/>
-                <w:numId w:val="3"/>
-              </w:numPr>
-              <w:spacing w:before="100" w:beforeAutospacing="1" w:after="100" w:afterAutospacing="1" w:line="240" w:lineRule="auto"/>
-              <w:rPr>
-                <w:rFonts w:ascii="Verdana" w:eastAsia="Times New Roman" w:hAnsi="Verdana" w:cs="Times New Roman"/>
-                <w:color w:val="000000"/>
-                <w:sz w:val="24"/>
-                <w:szCs w:val="24"/>
-              </w:rPr>
-            </w:pPr>
-            <w:r>
-              <w:rPr>
-                <w:rFonts w:ascii="Verdana" w:eastAsia="Times New Roman" w:hAnsi="Verdana" w:cs="Times New Roman"/>
-                <w:color w:val="000000"/>
-                <w:sz w:val="24"/>
-                <w:szCs w:val="24"/>
-              </w:rPr>
-              <w:t>Pareil pour les nouveaux blocs</w:t>
-            </w:r>
-          </w:p>
-          <w:p>
-            <w:pPr>
-              <w:pStyle w:val="Paragraphedeliste"/>
-              <w:numPr>
-                <w:ilvl w:val="0"/>
-                <w:numId w:val="3"/>
-              </w:numPr>
-              <w:spacing w:before="100" w:beforeAutospacing="1" w:after="100" w:afterAutospacing="1" w:line="240" w:lineRule="auto"/>
-              <w:rPr>
-                <w:rFonts w:ascii="Verdana" w:eastAsia="Times New Roman" w:hAnsi="Verdana" w:cs="Times New Roman"/>
-                <w:color w:val="000000"/>
-                <w:sz w:val="24"/>
-                <w:szCs w:val="24"/>
-              </w:rPr>
-            </w:pPr>
-            <w:r>
-              <w:rPr>
-                <w:rFonts w:ascii="Verdana" w:eastAsia="Times New Roman" w:hAnsi="Verdana" w:cs="Times New Roman"/>
-                <w:color w:val="000000"/>
-                <w:sz w:val="24"/>
-                <w:szCs w:val="24"/>
-              </w:rPr>
-              <w:t>Ils doivent tous avoir un icône dans l’inventaire</w:t>
-            </w:r>
-          </w:p>
-          <w:p>
-            <w:pPr>
-              <w:pStyle w:val="Paragraphedeliste"/>
-              <w:numPr>
-                <w:ilvl w:val="0"/>
-                <w:numId w:val="3"/>
-              </w:numPr>
-              <w:spacing w:before="100" w:beforeAutospacing="1" w:after="100" w:afterAutospacing="1" w:line="240" w:lineRule="auto"/>
-              <w:rPr>
-                <w:rFonts w:ascii="Verdana" w:eastAsia="Times New Roman" w:hAnsi="Verdana" w:cs="Times New Roman"/>
-                <w:color w:val="000000"/>
-                <w:sz w:val="24"/>
-                <w:szCs w:val="24"/>
-              </w:rPr>
-            </w:pPr>
-            <w:hyperlink w:anchor="_Liste_des_nouveaux" w:history="1">
-              <w:r>
-                <w:rPr>
-                  <w:rStyle w:val="Lienhypertexte"/>
-                  <w:rFonts w:ascii="Verdana" w:eastAsia="Times New Roman" w:hAnsi="Verdana" w:cs="Times New Roman"/>
-                  <w:sz w:val="24"/>
-                  <w:szCs w:val="24"/>
-                </w:rPr>
-                <w:t>Voir liste des nouveaux bloc</w:t>
-              </w:r>
-              <w:r>
-                <w:rPr>
-                  <w:rStyle w:val="Lienhypertexte"/>
-                  <w:rFonts w:ascii="Verdana" w:eastAsia="Times New Roman" w:hAnsi="Verdana" w:cs="Times New Roman"/>
-                  <w:sz w:val="24"/>
-                  <w:szCs w:val="24"/>
-                </w:rPr>
-                <w:t>s</w:t>
-              </w:r>
-            </w:hyperlink>
+              <w:t>L’eau doit se retirer lorsqu’on prend le bloc source</w:t>
+            </w:r>
           </w:p>
         </w:tc>
       </w:tr>
@@ -8312,38 +8023,36 @@
                 <w:rFonts w:eastAsia="Times New Roman"/>
               </w:rPr>
             </w:pPr>
-            <w:bookmarkStart w:id="15" w:name="_Toc410898079"/>
+            <w:bookmarkStart w:id="14" w:name="_Toc411500455"/>
+            <w:proofErr w:type="spellStart"/>
             <w:r>
               <w:rPr>
                 <w:rFonts w:eastAsia="Times New Roman"/>
               </w:rPr>
-              <w:t>Affichage des nouveau</w:t>
-            </w:r>
+              <w:t>Bucket</w:t>
+            </w:r>
+            <w:proofErr w:type="spellEnd"/>
             <w:r>
               <w:rPr>
                 <w:rFonts w:eastAsia="Times New Roman"/>
               </w:rPr>
-              <w:t>x</w:t>
-            </w:r>
+              <w:t xml:space="preserve"> d’eau / </w:t>
+            </w:r>
+            <w:proofErr w:type="spellStart"/>
             <w:r>
               <w:rPr>
                 <w:rFonts w:eastAsia="Times New Roman"/>
               </w:rPr>
-              <w:t xml:space="preserve"> bloc</w:t>
-            </w:r>
+              <w:t>Bucket</w:t>
+            </w:r>
+            <w:proofErr w:type="spellEnd"/>
             <w:r>
               <w:rPr>
                 <w:rFonts w:eastAsia="Times New Roman"/>
               </w:rPr>
-              <w:t>s</w:t>
-            </w:r>
-            <w:r>
-              <w:rPr>
-                <w:rFonts w:eastAsia="Times New Roman"/>
-              </w:rPr>
-              <w:t xml:space="preserve"> et outils</w:t>
-            </w:r>
-            <w:bookmarkEnd w:id="15"/>
+              <w:t xml:space="preserve"> de lave</w:t>
+            </w:r>
+            <w:bookmarkEnd w:id="14"/>
           </w:p>
         </w:tc>
       </w:tr>
@@ -8503,7 +8212,7 @@
                 <w:sz w:val="24"/>
                 <w:szCs w:val="24"/>
               </w:rPr>
-              <w:t>Entrer dans une partie</w:t>
+              <w:t>Prendre de la lave/eau</w:t>
             </w:r>
           </w:p>
           <w:p>
@@ -8528,7 +8237,7 @@
                 <w:sz w:val="24"/>
                 <w:szCs w:val="24"/>
               </w:rPr>
-              <w:t>Équiper les différent bloc et outils</w:t>
+              <w:t>Utiliser de la lave/eau</w:t>
             </w:r>
           </w:p>
         </w:tc>
@@ -8611,8 +8320,39 @@
                 <w:sz w:val="24"/>
                 <w:szCs w:val="24"/>
               </w:rPr>
-              <w:t>Les outils doivent s’afficher dans la main du personnage</w:t>
-            </w:r>
+              <w:t xml:space="preserve">L’eau doit être mis/enlevé du jeu relativement au </w:t>
+            </w:r>
+            <w:hyperlink w:anchor="_Water_Flowing" w:history="1">
+              <w:r>
+                <w:rPr>
+                  <w:rStyle w:val="Lienhypertexte"/>
+                  <w:rFonts w:ascii="Verdana" w:eastAsia="Times New Roman" w:hAnsi="Verdana" w:cs="Times New Roman"/>
+                  <w:sz w:val="24"/>
+                  <w:szCs w:val="24"/>
+                </w:rPr>
+                <w:t xml:space="preserve">Water </w:t>
+              </w:r>
+              <w:proofErr w:type="spellStart"/>
+              <w:r>
+                <w:rPr>
+                  <w:rStyle w:val="Lienhypertexte"/>
+                  <w:rFonts w:ascii="Verdana" w:eastAsia="Times New Roman" w:hAnsi="Verdana" w:cs="Times New Roman"/>
+                  <w:sz w:val="24"/>
+                  <w:szCs w:val="24"/>
+                </w:rPr>
+                <w:t>F</w:t>
+              </w:r>
+              <w:r>
+                <w:rPr>
+                  <w:rStyle w:val="Lienhypertexte"/>
+                  <w:rFonts w:ascii="Verdana" w:eastAsia="Times New Roman" w:hAnsi="Verdana" w:cs="Times New Roman"/>
+                  <w:sz w:val="24"/>
+                  <w:szCs w:val="24"/>
+                </w:rPr>
+                <w:t>lowing</w:t>
+              </w:r>
+              <w:proofErr w:type="spellEnd"/>
+            </w:hyperlink>
           </w:p>
           <w:p>
             <w:pPr>
@@ -8636,7 +8376,7 @@
                 <w:sz w:val="24"/>
                 <w:szCs w:val="24"/>
               </w:rPr>
-              <w:t>Pareil pour les nouveaux blocs</w:t>
+              <w:t>La lave aussi</w:t>
             </w:r>
           </w:p>
           <w:p>
@@ -8661,13 +8401,1031 @@
                 <w:sz w:val="24"/>
                 <w:szCs w:val="24"/>
               </w:rPr>
-              <w:lastRenderedPageBreak/>
-              <w:t>Ils doivent tous avoir un icône dans l’inventaire</w:t>
+              <w:t xml:space="preserve">Un </w:t>
+            </w:r>
+            <w:proofErr w:type="spellStart"/>
+            <w:r>
+              <w:rPr>
+                <w:rFonts w:ascii="Verdana" w:eastAsia="Times New Roman" w:hAnsi="Verdana" w:cs="Times New Roman"/>
+                <w:color w:val="000000"/>
+                <w:sz w:val="24"/>
+                <w:szCs w:val="24"/>
+              </w:rPr>
+              <w:t>bucket</w:t>
+            </w:r>
+            <w:proofErr w:type="spellEnd"/>
+            <w:r>
+              <w:rPr>
+                <w:rFonts w:ascii="Verdana" w:eastAsia="Times New Roman" w:hAnsi="Verdana" w:cs="Times New Roman"/>
+                <w:color w:val="000000"/>
+                <w:sz w:val="24"/>
+                <w:szCs w:val="24"/>
+              </w:rPr>
+              <w:t xml:space="preserve"> vide doit pouvoir prendre de l’eau/lave une seule fois</w:t>
+            </w:r>
+          </w:p>
+          <w:p>
+            <w:pPr>
+              <w:pStyle w:val="Paragraphedeliste"/>
+              <w:numPr>
+                <w:ilvl w:val="0"/>
+                <w:numId w:val="3"/>
+              </w:numPr>
+              <w:spacing w:before="100" w:beforeAutospacing="1" w:after="100" w:afterAutospacing="1" w:line="240" w:lineRule="auto"/>
+              <w:rPr>
+                <w:rFonts w:ascii="Verdana" w:eastAsia="Times New Roman" w:hAnsi="Verdana" w:cs="Times New Roman"/>
+                <w:color w:val="000000"/>
+                <w:sz w:val="24"/>
+                <w:szCs w:val="24"/>
+              </w:rPr>
+            </w:pPr>
+            <w:r>
+              <w:rPr>
+                <w:rFonts w:ascii="Verdana" w:eastAsia="Times New Roman" w:hAnsi="Verdana" w:cs="Times New Roman"/>
+                <w:color w:val="000000"/>
+                <w:sz w:val="24"/>
+                <w:szCs w:val="24"/>
+              </w:rPr>
+              <w:t xml:space="preserve">Le </w:t>
+            </w:r>
+            <w:proofErr w:type="spellStart"/>
+            <w:r>
+              <w:rPr>
+                <w:rFonts w:ascii="Verdana" w:eastAsia="Times New Roman" w:hAnsi="Verdana" w:cs="Times New Roman"/>
+                <w:color w:val="000000"/>
+                <w:sz w:val="24"/>
+                <w:szCs w:val="24"/>
+              </w:rPr>
+              <w:t>bucket</w:t>
+            </w:r>
+            <w:proofErr w:type="spellEnd"/>
+            <w:r>
+              <w:rPr>
+                <w:rFonts w:ascii="Verdana" w:eastAsia="Times New Roman" w:hAnsi="Verdana" w:cs="Times New Roman"/>
+                <w:color w:val="000000"/>
+                <w:sz w:val="24"/>
+                <w:szCs w:val="24"/>
+              </w:rPr>
+              <w:t xml:space="preserve"> doit pouvoir se vide une seule fois s’il est plein</w:t>
             </w:r>
           </w:p>
         </w:tc>
       </w:tr>
     </w:tbl>
+    <w:p>
+      <w:pPr>
+        <w:pStyle w:val="Titre1"/>
+        <w:rPr>
+          <w:u w:val="single"/>
+        </w:rPr>
+      </w:pPr>
+      <w:bookmarkStart w:id="15" w:name="_Toc411500456"/>
+    </w:p>
+    <w:p>
+      <w:pPr>
+        <w:pStyle w:val="Titre1"/>
+        <w:rPr>
+          <w:u w:val="single"/>
+        </w:rPr>
+      </w:pPr>
+    </w:p>
+    <w:p/>
+    <w:p>
+      <w:pPr>
+        <w:pStyle w:val="Titre1"/>
+        <w:rPr>
+          <w:u w:val="single"/>
+        </w:rPr>
+      </w:pPr>
+      <w:r>
+        <w:rPr>
+          <w:u w:val="single"/>
+        </w:rPr>
+        <w:t>Nouveauté (blocs et outils)</w:t>
+      </w:r>
+      <w:bookmarkEnd w:id="15"/>
+    </w:p>
+    <w:tbl>
+      <w:tblPr>
+        <w:tblW w:w="5000" w:type="pct"/>
+        <w:tblCellSpacing w:w="15" w:type="dxa"/>
+        <w:tblCellMar>
+          <w:top w:w="45" w:type="dxa"/>
+          <w:left w:w="45" w:type="dxa"/>
+          <w:bottom w:w="45" w:type="dxa"/>
+          <w:right w:w="45" w:type="dxa"/>
+        </w:tblCellMar>
+        <w:tblLook w:val="04A0" w:firstRow="1" w:lastRow="0" w:firstColumn="1" w:lastColumn="0" w:noHBand="0" w:noVBand="1"/>
+      </w:tblPr>
+      <w:tblGrid>
+        <w:gridCol w:w="1611"/>
+        <w:gridCol w:w="30"/>
+        <w:gridCol w:w="7149"/>
+      </w:tblGrid>
+      <w:tr>
+        <w:trPr>
+          <w:tblCellSpacing w:w="15" w:type="dxa"/>
+        </w:trPr>
+        <w:tc>
+          <w:tcPr>
+            <w:tcW w:w="0" w:type="auto"/>
+            <w:shd w:val="clear" w:color="auto" w:fill="CCCCCC"/>
+            <w:noWrap/>
+            <w:tcMar>
+              <w:top w:w="30" w:type="dxa"/>
+              <w:left w:w="45" w:type="dxa"/>
+              <w:bottom w:w="30" w:type="dxa"/>
+              <w:right w:w="45" w:type="dxa"/>
+            </w:tcMar>
+            <w:hideMark/>
+          </w:tcPr>
+          <w:p>
+            <w:pPr>
+              <w:spacing w:line="240" w:lineRule="auto"/>
+              <w:jc w:val="right"/>
+              <w:rPr>
+                <w:rFonts w:ascii="Verdana" w:eastAsia="Times New Roman" w:hAnsi="Verdana" w:cs="Times New Roman"/>
+                <w:b/>
+                <w:bCs/>
+                <w:color w:val="000000"/>
+                <w:sz w:val="24"/>
+                <w:szCs w:val="24"/>
+              </w:rPr>
+            </w:pPr>
+            <w:r>
+              <w:rPr>
+                <w:rFonts w:ascii="Verdana" w:eastAsia="Times New Roman" w:hAnsi="Verdana" w:cs="Times New Roman"/>
+                <w:b/>
+                <w:bCs/>
+                <w:color w:val="000000"/>
+                <w:sz w:val="24"/>
+                <w:szCs w:val="24"/>
+              </w:rPr>
+              <w:t>Objectif:</w:t>
+            </w:r>
+          </w:p>
+        </w:tc>
+        <w:tc>
+          <w:tcPr>
+            <w:tcW w:w="0" w:type="auto"/>
+            <w:gridSpan w:val="2"/>
+            <w:shd w:val="clear" w:color="auto" w:fill="FFFFFF"/>
+            <w:tcMar>
+              <w:top w:w="30" w:type="dxa"/>
+              <w:left w:w="45" w:type="dxa"/>
+              <w:bottom w:w="30" w:type="dxa"/>
+              <w:right w:w="45" w:type="dxa"/>
+            </w:tcMar>
+            <w:hideMark/>
+          </w:tcPr>
+          <w:p>
+            <w:pPr>
+              <w:pStyle w:val="Titre2"/>
+              <w:rPr>
+                <w:rFonts w:eastAsia="Times New Roman"/>
+              </w:rPr>
+            </w:pPr>
+            <w:bookmarkStart w:id="16" w:name="_Toc411500457"/>
+            <w:r>
+              <w:rPr>
+                <w:rFonts w:eastAsia="Times New Roman"/>
+              </w:rPr>
+              <w:t>Affichage des nouveau</w:t>
+            </w:r>
+            <w:r>
+              <w:rPr>
+                <w:rFonts w:eastAsia="Times New Roman"/>
+              </w:rPr>
+              <w:t>x</w:t>
+            </w:r>
+            <w:r>
+              <w:rPr>
+                <w:rFonts w:eastAsia="Times New Roman"/>
+              </w:rPr>
+              <w:t xml:space="preserve"> bloc</w:t>
+            </w:r>
+            <w:r>
+              <w:rPr>
+                <w:rFonts w:eastAsia="Times New Roman"/>
+              </w:rPr>
+              <w:t>s</w:t>
+            </w:r>
+            <w:r>
+              <w:rPr>
+                <w:rFonts w:eastAsia="Times New Roman"/>
+              </w:rPr>
+              <w:t xml:space="preserve"> et outils</w:t>
+            </w:r>
+            <w:bookmarkEnd w:id="16"/>
+          </w:p>
+        </w:tc>
+      </w:tr>
+      <w:tr>
+        <w:trPr>
+          <w:tblCellSpacing w:w="15" w:type="dxa"/>
+        </w:trPr>
+        <w:tc>
+          <w:tcPr>
+            <w:tcW w:w="0" w:type="auto"/>
+            <w:shd w:val="clear" w:color="auto" w:fill="CCCCCC"/>
+            <w:noWrap/>
+            <w:tcMar>
+              <w:top w:w="30" w:type="dxa"/>
+              <w:left w:w="45" w:type="dxa"/>
+              <w:bottom w:w="30" w:type="dxa"/>
+              <w:right w:w="45" w:type="dxa"/>
+            </w:tcMar>
+            <w:hideMark/>
+          </w:tcPr>
+          <w:p>
+            <w:pPr>
+              <w:spacing w:line="240" w:lineRule="auto"/>
+              <w:jc w:val="right"/>
+              <w:rPr>
+                <w:rFonts w:ascii="Verdana" w:eastAsia="Times New Roman" w:hAnsi="Verdana" w:cs="Times New Roman"/>
+                <w:b/>
+                <w:bCs/>
+                <w:color w:val="000000"/>
+                <w:sz w:val="24"/>
+                <w:szCs w:val="24"/>
+              </w:rPr>
+            </w:pPr>
+            <w:r>
+              <w:rPr>
+                <w:rFonts w:ascii="Verdana" w:eastAsia="Times New Roman" w:hAnsi="Verdana" w:cs="Times New Roman"/>
+                <w:b/>
+                <w:bCs/>
+                <w:color w:val="000000"/>
+                <w:sz w:val="24"/>
+                <w:szCs w:val="24"/>
+              </w:rPr>
+              <w:lastRenderedPageBreak/>
+              <w:t>Pré requis:</w:t>
+            </w:r>
+          </w:p>
+        </w:tc>
+        <w:tc>
+          <w:tcPr>
+            <w:tcW w:w="0" w:type="auto"/>
+            <w:gridSpan w:val="2"/>
+            <w:shd w:val="clear" w:color="auto" w:fill="FFFFFF"/>
+            <w:tcMar>
+              <w:top w:w="30" w:type="dxa"/>
+              <w:left w:w="45" w:type="dxa"/>
+              <w:bottom w:w="30" w:type="dxa"/>
+              <w:right w:w="45" w:type="dxa"/>
+            </w:tcMar>
+            <w:hideMark/>
+          </w:tcPr>
+          <w:p>
+            <w:pPr>
+              <w:spacing w:line="240" w:lineRule="auto"/>
+              <w:rPr>
+                <w:rFonts w:ascii="Verdana" w:eastAsia="Times New Roman" w:hAnsi="Verdana" w:cs="Times New Roman"/>
+                <w:color w:val="000000"/>
+                <w:sz w:val="24"/>
+                <w:szCs w:val="24"/>
+              </w:rPr>
+            </w:pPr>
+            <w:r>
+              <w:rPr>
+                <w:rFonts w:ascii="Verdana" w:eastAsia="Times New Roman" w:hAnsi="Verdana" w:cs="Times New Roman"/>
+                <w:color w:val="000000"/>
+                <w:sz w:val="24"/>
+                <w:szCs w:val="24"/>
+              </w:rPr>
+              <w:t xml:space="preserve">Être dans une partie </w:t>
+            </w:r>
+          </w:p>
+        </w:tc>
+      </w:tr>
+      <w:tr>
+        <w:trPr>
+          <w:tblCellSpacing w:w="15" w:type="dxa"/>
+        </w:trPr>
+        <w:tc>
+          <w:tcPr>
+            <w:tcW w:w="0" w:type="auto"/>
+            <w:shd w:val="clear" w:color="auto" w:fill="CCCCCC"/>
+            <w:noWrap/>
+            <w:tcMar>
+              <w:top w:w="30" w:type="dxa"/>
+              <w:left w:w="45" w:type="dxa"/>
+              <w:bottom w:w="30" w:type="dxa"/>
+              <w:right w:w="45" w:type="dxa"/>
+            </w:tcMar>
+            <w:hideMark/>
+          </w:tcPr>
+          <w:p>
+            <w:pPr>
+              <w:spacing w:line="240" w:lineRule="auto"/>
+              <w:jc w:val="right"/>
+              <w:rPr>
+                <w:rFonts w:ascii="Verdana" w:eastAsia="Times New Roman" w:hAnsi="Verdana" w:cs="Times New Roman"/>
+                <w:b/>
+                <w:bCs/>
+                <w:color w:val="000000"/>
+                <w:sz w:val="24"/>
+                <w:szCs w:val="24"/>
+              </w:rPr>
+            </w:pPr>
+            <w:r>
+              <w:rPr>
+                <w:rFonts w:ascii="Verdana" w:eastAsia="Times New Roman" w:hAnsi="Verdana" w:cs="Times New Roman"/>
+                <w:b/>
+                <w:bCs/>
+                <w:color w:val="000000"/>
+                <w:sz w:val="24"/>
+                <w:szCs w:val="24"/>
+              </w:rPr>
+              <w:t>Étapes:</w:t>
+            </w:r>
+          </w:p>
+        </w:tc>
+        <w:tc>
+          <w:tcPr>
+            <w:tcW w:w="0" w:type="auto"/>
+            <w:gridSpan w:val="2"/>
+            <w:shd w:val="clear" w:color="auto" w:fill="FFFFFF"/>
+            <w:tcMar>
+              <w:top w:w="30" w:type="dxa"/>
+              <w:left w:w="45" w:type="dxa"/>
+              <w:bottom w:w="30" w:type="dxa"/>
+              <w:right w:w="45" w:type="dxa"/>
+            </w:tcMar>
+            <w:hideMark/>
+          </w:tcPr>
+          <w:p>
+            <w:pPr>
+              <w:pStyle w:val="Paragraphedeliste"/>
+              <w:numPr>
+                <w:ilvl w:val="0"/>
+                <w:numId w:val="4"/>
+              </w:numPr>
+              <w:spacing w:before="100" w:beforeAutospacing="1" w:after="100" w:afterAutospacing="1" w:line="240" w:lineRule="auto"/>
+              <w:rPr>
+                <w:rFonts w:ascii="Verdana" w:eastAsia="Times New Roman" w:hAnsi="Verdana" w:cs="Times New Roman"/>
+                <w:color w:val="000000"/>
+                <w:sz w:val="24"/>
+                <w:szCs w:val="24"/>
+              </w:rPr>
+            </w:pPr>
+            <w:r>
+              <w:rPr>
+                <w:rFonts w:ascii="Verdana" w:eastAsia="Times New Roman" w:hAnsi="Verdana" w:cs="Times New Roman"/>
+                <w:color w:val="000000"/>
+                <w:sz w:val="24"/>
+                <w:szCs w:val="24"/>
+              </w:rPr>
+              <w:t>Entrer dans une partie</w:t>
+            </w:r>
+          </w:p>
+          <w:p>
+            <w:pPr>
+              <w:pStyle w:val="Paragraphedeliste"/>
+              <w:numPr>
+                <w:ilvl w:val="0"/>
+                <w:numId w:val="4"/>
+              </w:numPr>
+              <w:spacing w:before="100" w:beforeAutospacing="1" w:after="100" w:afterAutospacing="1" w:line="240" w:lineRule="auto"/>
+              <w:rPr>
+                <w:rFonts w:ascii="Verdana" w:eastAsia="Times New Roman" w:hAnsi="Verdana" w:cs="Times New Roman"/>
+                <w:color w:val="000000"/>
+                <w:sz w:val="24"/>
+                <w:szCs w:val="24"/>
+              </w:rPr>
+            </w:pPr>
+            <w:r>
+              <w:rPr>
+                <w:rFonts w:ascii="Verdana" w:eastAsia="Times New Roman" w:hAnsi="Verdana" w:cs="Times New Roman"/>
+                <w:color w:val="000000"/>
+                <w:sz w:val="24"/>
+                <w:szCs w:val="24"/>
+              </w:rPr>
+              <w:t>Équiper les différent bloc et outils</w:t>
+            </w:r>
+          </w:p>
+        </w:tc>
+      </w:tr>
+      <w:tr>
+        <w:trPr>
+          <w:tblCellSpacing w:w="15" w:type="dxa"/>
+        </w:trPr>
+        <w:tc>
+          <w:tcPr>
+            <w:tcW w:w="0" w:type="auto"/>
+            <w:gridSpan w:val="2"/>
+            <w:shd w:val="clear" w:color="auto" w:fill="CCCCCC"/>
+            <w:noWrap/>
+            <w:tcMar>
+              <w:top w:w="30" w:type="dxa"/>
+              <w:left w:w="45" w:type="dxa"/>
+              <w:bottom w:w="30" w:type="dxa"/>
+              <w:right w:w="45" w:type="dxa"/>
+            </w:tcMar>
+            <w:hideMark/>
+          </w:tcPr>
+          <w:p>
+            <w:pPr>
+              <w:spacing w:line="240" w:lineRule="auto"/>
+              <w:jc w:val="right"/>
+              <w:rPr>
+                <w:rFonts w:ascii="Verdana" w:eastAsia="Times New Roman" w:hAnsi="Verdana" w:cs="Times New Roman"/>
+                <w:b/>
+                <w:bCs/>
+                <w:color w:val="000000"/>
+                <w:sz w:val="24"/>
+                <w:szCs w:val="24"/>
+              </w:rPr>
+            </w:pPr>
+            <w:r>
+              <w:rPr>
+                <w:rFonts w:ascii="Verdana" w:eastAsia="Times New Roman" w:hAnsi="Verdana" w:cs="Times New Roman"/>
+                <w:b/>
+                <w:bCs/>
+                <w:color w:val="000000"/>
+                <w:sz w:val="24"/>
+                <w:szCs w:val="24"/>
+              </w:rPr>
+              <w:t>Résultat:</w:t>
+            </w:r>
+          </w:p>
+        </w:tc>
+        <w:tc>
+          <w:tcPr>
+            <w:tcW w:w="0" w:type="auto"/>
+            <w:shd w:val="clear" w:color="auto" w:fill="FFFFFF"/>
+            <w:tcMar>
+              <w:top w:w="30" w:type="dxa"/>
+              <w:left w:w="45" w:type="dxa"/>
+              <w:bottom w:w="30" w:type="dxa"/>
+              <w:right w:w="45" w:type="dxa"/>
+            </w:tcMar>
+            <w:hideMark/>
+          </w:tcPr>
+          <w:p>
+            <w:pPr>
+              <w:pStyle w:val="Paragraphedeliste"/>
+              <w:numPr>
+                <w:ilvl w:val="0"/>
+                <w:numId w:val="3"/>
+              </w:numPr>
+              <w:spacing w:before="100" w:beforeAutospacing="1" w:after="100" w:afterAutospacing="1" w:line="240" w:lineRule="auto"/>
+              <w:rPr>
+                <w:rFonts w:ascii="Verdana" w:eastAsia="Times New Roman" w:hAnsi="Verdana" w:cs="Times New Roman"/>
+                <w:color w:val="000000"/>
+                <w:sz w:val="24"/>
+                <w:szCs w:val="24"/>
+              </w:rPr>
+            </w:pPr>
+            <w:r>
+              <w:rPr>
+                <w:rFonts w:ascii="Verdana" w:eastAsia="Times New Roman" w:hAnsi="Verdana" w:cs="Times New Roman"/>
+                <w:color w:val="000000"/>
+                <w:sz w:val="24"/>
+                <w:szCs w:val="24"/>
+              </w:rPr>
+              <w:t>Les outils doivent s’afficher dans la main du personnage</w:t>
+            </w:r>
+          </w:p>
+          <w:p>
+            <w:pPr>
+              <w:pStyle w:val="Paragraphedeliste"/>
+              <w:numPr>
+                <w:ilvl w:val="0"/>
+                <w:numId w:val="3"/>
+              </w:numPr>
+              <w:spacing w:before="100" w:beforeAutospacing="1" w:after="100" w:afterAutospacing="1" w:line="240" w:lineRule="auto"/>
+              <w:rPr>
+                <w:rFonts w:ascii="Verdana" w:eastAsia="Times New Roman" w:hAnsi="Verdana" w:cs="Times New Roman"/>
+                <w:color w:val="000000"/>
+                <w:sz w:val="24"/>
+                <w:szCs w:val="24"/>
+              </w:rPr>
+            </w:pPr>
+            <w:r>
+              <w:rPr>
+                <w:rFonts w:ascii="Verdana" w:eastAsia="Times New Roman" w:hAnsi="Verdana" w:cs="Times New Roman"/>
+                <w:color w:val="000000"/>
+                <w:sz w:val="24"/>
+                <w:szCs w:val="24"/>
+              </w:rPr>
+              <w:t>Pareil pour les nouveaux blocs</w:t>
+            </w:r>
+          </w:p>
+          <w:p>
+            <w:pPr>
+              <w:pStyle w:val="Paragraphedeliste"/>
+              <w:numPr>
+                <w:ilvl w:val="0"/>
+                <w:numId w:val="3"/>
+              </w:numPr>
+              <w:spacing w:before="100" w:beforeAutospacing="1" w:after="100" w:afterAutospacing="1" w:line="240" w:lineRule="auto"/>
+              <w:rPr>
+                <w:rFonts w:ascii="Verdana" w:eastAsia="Times New Roman" w:hAnsi="Verdana" w:cs="Times New Roman"/>
+                <w:color w:val="000000"/>
+                <w:sz w:val="24"/>
+                <w:szCs w:val="24"/>
+              </w:rPr>
+            </w:pPr>
+            <w:r>
+              <w:rPr>
+                <w:rFonts w:ascii="Verdana" w:eastAsia="Times New Roman" w:hAnsi="Verdana" w:cs="Times New Roman"/>
+                <w:color w:val="000000"/>
+                <w:sz w:val="24"/>
+                <w:szCs w:val="24"/>
+              </w:rPr>
+              <w:t>Ils doivent tous avoir un icône dans l’inventaire</w:t>
+            </w:r>
+          </w:p>
+          <w:p>
+            <w:pPr>
+              <w:pStyle w:val="Paragraphedeliste"/>
+              <w:numPr>
+                <w:ilvl w:val="0"/>
+                <w:numId w:val="3"/>
+              </w:numPr>
+              <w:spacing w:before="100" w:beforeAutospacing="1" w:after="100" w:afterAutospacing="1" w:line="240" w:lineRule="auto"/>
+              <w:rPr>
+                <w:rFonts w:ascii="Verdana" w:eastAsia="Times New Roman" w:hAnsi="Verdana" w:cs="Times New Roman"/>
+                <w:color w:val="000000"/>
+                <w:sz w:val="24"/>
+                <w:szCs w:val="24"/>
+              </w:rPr>
+            </w:pPr>
+            <w:hyperlink w:anchor="_Liste_des_nouveaux" w:history="1">
+              <w:r>
+                <w:rPr>
+                  <w:rStyle w:val="Lienhypertexte"/>
+                  <w:rFonts w:ascii="Verdana" w:eastAsia="Times New Roman" w:hAnsi="Verdana" w:cs="Times New Roman"/>
+                  <w:sz w:val="24"/>
+                  <w:szCs w:val="24"/>
+                </w:rPr>
+                <w:t>Voir liste des nouveaux bloc</w:t>
+              </w:r>
+              <w:r>
+                <w:rPr>
+                  <w:rStyle w:val="Lienhypertexte"/>
+                  <w:rFonts w:ascii="Verdana" w:eastAsia="Times New Roman" w:hAnsi="Verdana" w:cs="Times New Roman"/>
+                  <w:sz w:val="24"/>
+                  <w:szCs w:val="24"/>
+                </w:rPr>
+                <w:t>s</w:t>
+              </w:r>
+            </w:hyperlink>
+          </w:p>
+        </w:tc>
+      </w:tr>
+    </w:tbl>
+    <w:p>
+      <w:pPr>
+        <w:pStyle w:val="Titre1"/>
+        <w:rPr>
+          <w:u w:val="single"/>
+        </w:rPr>
+      </w:pPr>
+    </w:p>
+    <w:tbl>
+      <w:tblPr>
+        <w:tblW w:w="5000" w:type="pct"/>
+        <w:tblCellSpacing w:w="15" w:type="dxa"/>
+        <w:tblCellMar>
+          <w:top w:w="45" w:type="dxa"/>
+          <w:left w:w="45" w:type="dxa"/>
+          <w:bottom w:w="45" w:type="dxa"/>
+          <w:right w:w="45" w:type="dxa"/>
+        </w:tblCellMar>
+        <w:tblLook w:val="04A0" w:firstRow="1" w:lastRow="0" w:firstColumn="1" w:lastColumn="0" w:noHBand="0" w:noVBand="1"/>
+      </w:tblPr>
+      <w:tblGrid>
+        <w:gridCol w:w="1611"/>
+        <w:gridCol w:w="30"/>
+        <w:gridCol w:w="7149"/>
+      </w:tblGrid>
+      <w:tr>
+        <w:trPr>
+          <w:tblCellSpacing w:w="15" w:type="dxa"/>
+        </w:trPr>
+        <w:tc>
+          <w:tcPr>
+            <w:tcW w:w="0" w:type="auto"/>
+            <w:shd w:val="clear" w:color="auto" w:fill="CCCCCC"/>
+            <w:noWrap/>
+            <w:tcMar>
+              <w:top w:w="30" w:type="dxa"/>
+              <w:left w:w="45" w:type="dxa"/>
+              <w:bottom w:w="30" w:type="dxa"/>
+              <w:right w:w="45" w:type="dxa"/>
+            </w:tcMar>
+            <w:hideMark/>
+          </w:tcPr>
+          <w:p>
+            <w:pPr>
+              <w:spacing w:line="240" w:lineRule="auto"/>
+              <w:jc w:val="right"/>
+              <w:rPr>
+                <w:rFonts w:ascii="Verdana" w:eastAsia="Times New Roman" w:hAnsi="Verdana" w:cs="Times New Roman"/>
+                <w:b/>
+                <w:bCs/>
+                <w:color w:val="000000"/>
+                <w:sz w:val="24"/>
+                <w:szCs w:val="24"/>
+              </w:rPr>
+            </w:pPr>
+            <w:r>
+              <w:rPr>
+                <w:rFonts w:ascii="Verdana" w:eastAsia="Times New Roman" w:hAnsi="Verdana" w:cs="Times New Roman"/>
+                <w:b/>
+                <w:bCs/>
+                <w:color w:val="000000"/>
+                <w:sz w:val="24"/>
+                <w:szCs w:val="24"/>
+              </w:rPr>
+              <w:t>Objectif:</w:t>
+            </w:r>
+          </w:p>
+        </w:tc>
+        <w:tc>
+          <w:tcPr>
+            <w:tcW w:w="0" w:type="auto"/>
+            <w:gridSpan w:val="2"/>
+            <w:shd w:val="clear" w:color="auto" w:fill="FFFFFF"/>
+            <w:tcMar>
+              <w:top w:w="30" w:type="dxa"/>
+              <w:left w:w="45" w:type="dxa"/>
+              <w:bottom w:w="30" w:type="dxa"/>
+              <w:right w:w="45" w:type="dxa"/>
+            </w:tcMar>
+            <w:hideMark/>
+          </w:tcPr>
+          <w:p>
+            <w:pPr>
+              <w:pStyle w:val="Titre2"/>
+              <w:rPr>
+                <w:rFonts w:eastAsia="Times New Roman"/>
+              </w:rPr>
+            </w:pPr>
+            <w:bookmarkStart w:id="17" w:name="_Toc411500458"/>
+            <w:r>
+              <w:rPr>
+                <w:rFonts w:eastAsia="Times New Roman"/>
+              </w:rPr>
+              <w:t>Affichage des nouveau</w:t>
+            </w:r>
+            <w:r>
+              <w:rPr>
+                <w:rFonts w:eastAsia="Times New Roman"/>
+              </w:rPr>
+              <w:t>x</w:t>
+            </w:r>
+            <w:r>
+              <w:rPr>
+                <w:rFonts w:eastAsia="Times New Roman"/>
+              </w:rPr>
+              <w:t xml:space="preserve"> bloc</w:t>
+            </w:r>
+            <w:r>
+              <w:rPr>
+                <w:rFonts w:eastAsia="Times New Roman"/>
+              </w:rPr>
+              <w:t>s</w:t>
+            </w:r>
+            <w:r>
+              <w:rPr>
+                <w:rFonts w:eastAsia="Times New Roman"/>
+              </w:rPr>
+              <w:t xml:space="preserve"> et outils</w:t>
+            </w:r>
+            <w:bookmarkEnd w:id="17"/>
+          </w:p>
+        </w:tc>
+      </w:tr>
+      <w:tr>
+        <w:trPr>
+          <w:tblCellSpacing w:w="15" w:type="dxa"/>
+        </w:trPr>
+        <w:tc>
+          <w:tcPr>
+            <w:tcW w:w="0" w:type="auto"/>
+            <w:shd w:val="clear" w:color="auto" w:fill="CCCCCC"/>
+            <w:noWrap/>
+            <w:tcMar>
+              <w:top w:w="30" w:type="dxa"/>
+              <w:left w:w="45" w:type="dxa"/>
+              <w:bottom w:w="30" w:type="dxa"/>
+              <w:right w:w="45" w:type="dxa"/>
+            </w:tcMar>
+            <w:hideMark/>
+          </w:tcPr>
+          <w:p>
+            <w:pPr>
+              <w:spacing w:line="240" w:lineRule="auto"/>
+              <w:jc w:val="right"/>
+              <w:rPr>
+                <w:rFonts w:ascii="Verdana" w:eastAsia="Times New Roman" w:hAnsi="Verdana" w:cs="Times New Roman"/>
+                <w:b/>
+                <w:bCs/>
+                <w:color w:val="000000"/>
+                <w:sz w:val="24"/>
+                <w:szCs w:val="24"/>
+              </w:rPr>
+            </w:pPr>
+            <w:r>
+              <w:rPr>
+                <w:rFonts w:ascii="Verdana" w:eastAsia="Times New Roman" w:hAnsi="Verdana" w:cs="Times New Roman"/>
+                <w:b/>
+                <w:bCs/>
+                <w:color w:val="000000"/>
+                <w:sz w:val="24"/>
+                <w:szCs w:val="24"/>
+              </w:rPr>
+              <w:t>Pré requis:</w:t>
+            </w:r>
+          </w:p>
+        </w:tc>
+        <w:tc>
+          <w:tcPr>
+            <w:tcW w:w="0" w:type="auto"/>
+            <w:gridSpan w:val="2"/>
+            <w:shd w:val="clear" w:color="auto" w:fill="FFFFFF"/>
+            <w:tcMar>
+              <w:top w:w="30" w:type="dxa"/>
+              <w:left w:w="45" w:type="dxa"/>
+              <w:bottom w:w="30" w:type="dxa"/>
+              <w:right w:w="45" w:type="dxa"/>
+            </w:tcMar>
+            <w:hideMark/>
+          </w:tcPr>
+          <w:p>
+            <w:pPr>
+              <w:spacing w:line="240" w:lineRule="auto"/>
+              <w:rPr>
+                <w:rFonts w:ascii="Verdana" w:eastAsia="Times New Roman" w:hAnsi="Verdana" w:cs="Times New Roman"/>
+                <w:color w:val="000000"/>
+                <w:sz w:val="24"/>
+                <w:szCs w:val="24"/>
+              </w:rPr>
+            </w:pPr>
+            <w:r>
+              <w:rPr>
+                <w:rFonts w:ascii="Verdana" w:eastAsia="Times New Roman" w:hAnsi="Verdana" w:cs="Times New Roman"/>
+                <w:color w:val="000000"/>
+                <w:sz w:val="24"/>
+                <w:szCs w:val="24"/>
+              </w:rPr>
+              <w:t xml:space="preserve">Être dans une partie </w:t>
+            </w:r>
+          </w:p>
+        </w:tc>
+      </w:tr>
+      <w:tr>
+        <w:trPr>
+          <w:tblCellSpacing w:w="15" w:type="dxa"/>
+        </w:trPr>
+        <w:tc>
+          <w:tcPr>
+            <w:tcW w:w="0" w:type="auto"/>
+            <w:shd w:val="clear" w:color="auto" w:fill="CCCCCC"/>
+            <w:noWrap/>
+            <w:tcMar>
+              <w:top w:w="30" w:type="dxa"/>
+              <w:left w:w="45" w:type="dxa"/>
+              <w:bottom w:w="30" w:type="dxa"/>
+              <w:right w:w="45" w:type="dxa"/>
+            </w:tcMar>
+            <w:hideMark/>
+          </w:tcPr>
+          <w:p>
+            <w:pPr>
+              <w:spacing w:line="240" w:lineRule="auto"/>
+              <w:jc w:val="right"/>
+              <w:rPr>
+                <w:rFonts w:ascii="Verdana" w:eastAsia="Times New Roman" w:hAnsi="Verdana" w:cs="Times New Roman"/>
+                <w:b/>
+                <w:bCs/>
+                <w:color w:val="000000"/>
+                <w:sz w:val="24"/>
+                <w:szCs w:val="24"/>
+              </w:rPr>
+            </w:pPr>
+            <w:r>
+              <w:rPr>
+                <w:rFonts w:ascii="Verdana" w:eastAsia="Times New Roman" w:hAnsi="Verdana" w:cs="Times New Roman"/>
+                <w:b/>
+                <w:bCs/>
+                <w:color w:val="000000"/>
+                <w:sz w:val="24"/>
+                <w:szCs w:val="24"/>
+              </w:rPr>
+              <w:t>Étapes:</w:t>
+            </w:r>
+          </w:p>
+        </w:tc>
+        <w:tc>
+          <w:tcPr>
+            <w:tcW w:w="0" w:type="auto"/>
+            <w:gridSpan w:val="2"/>
+            <w:shd w:val="clear" w:color="auto" w:fill="FFFFFF"/>
+            <w:tcMar>
+              <w:top w:w="30" w:type="dxa"/>
+              <w:left w:w="45" w:type="dxa"/>
+              <w:bottom w:w="30" w:type="dxa"/>
+              <w:right w:w="45" w:type="dxa"/>
+            </w:tcMar>
+            <w:hideMark/>
+          </w:tcPr>
+          <w:p>
+            <w:pPr>
+              <w:pStyle w:val="Paragraphedeliste"/>
+              <w:numPr>
+                <w:ilvl w:val="0"/>
+                <w:numId w:val="4"/>
+              </w:numPr>
+              <w:spacing w:before="100" w:beforeAutospacing="1" w:after="100" w:afterAutospacing="1" w:line="240" w:lineRule="auto"/>
+              <w:rPr>
+                <w:rFonts w:ascii="Verdana" w:eastAsia="Times New Roman" w:hAnsi="Verdana" w:cs="Times New Roman"/>
+                <w:color w:val="000000"/>
+                <w:sz w:val="24"/>
+                <w:szCs w:val="24"/>
+              </w:rPr>
+            </w:pPr>
+            <w:r>
+              <w:rPr>
+                <w:rFonts w:ascii="Verdana" w:eastAsia="Times New Roman" w:hAnsi="Verdana" w:cs="Times New Roman"/>
+                <w:color w:val="000000"/>
+                <w:sz w:val="24"/>
+                <w:szCs w:val="24"/>
+              </w:rPr>
+              <w:t>Entrer dans une partie</w:t>
+            </w:r>
+          </w:p>
+          <w:p>
+            <w:pPr>
+              <w:pStyle w:val="Paragraphedeliste"/>
+              <w:numPr>
+                <w:ilvl w:val="0"/>
+                <w:numId w:val="4"/>
+              </w:numPr>
+              <w:spacing w:before="100" w:beforeAutospacing="1" w:after="100" w:afterAutospacing="1" w:line="240" w:lineRule="auto"/>
+              <w:rPr>
+                <w:rFonts w:ascii="Verdana" w:eastAsia="Times New Roman" w:hAnsi="Verdana" w:cs="Times New Roman"/>
+                <w:color w:val="000000"/>
+                <w:sz w:val="24"/>
+                <w:szCs w:val="24"/>
+              </w:rPr>
+            </w:pPr>
+            <w:r>
+              <w:rPr>
+                <w:rFonts w:ascii="Verdana" w:eastAsia="Times New Roman" w:hAnsi="Verdana" w:cs="Times New Roman"/>
+                <w:color w:val="000000"/>
+                <w:sz w:val="24"/>
+                <w:szCs w:val="24"/>
+              </w:rPr>
+              <w:t>Équiper les différent bloc et outils</w:t>
+            </w:r>
+          </w:p>
+        </w:tc>
+      </w:tr>
+      <w:tr>
+        <w:trPr>
+          <w:tblCellSpacing w:w="15" w:type="dxa"/>
+        </w:trPr>
+        <w:tc>
+          <w:tcPr>
+            <w:tcW w:w="0" w:type="auto"/>
+            <w:gridSpan w:val="2"/>
+            <w:shd w:val="clear" w:color="auto" w:fill="CCCCCC"/>
+            <w:noWrap/>
+            <w:tcMar>
+              <w:top w:w="30" w:type="dxa"/>
+              <w:left w:w="45" w:type="dxa"/>
+              <w:bottom w:w="30" w:type="dxa"/>
+              <w:right w:w="45" w:type="dxa"/>
+            </w:tcMar>
+            <w:hideMark/>
+          </w:tcPr>
+          <w:p>
+            <w:pPr>
+              <w:spacing w:line="240" w:lineRule="auto"/>
+              <w:jc w:val="right"/>
+              <w:rPr>
+                <w:rFonts w:ascii="Verdana" w:eastAsia="Times New Roman" w:hAnsi="Verdana" w:cs="Times New Roman"/>
+                <w:b/>
+                <w:bCs/>
+                <w:color w:val="000000"/>
+                <w:sz w:val="24"/>
+                <w:szCs w:val="24"/>
+              </w:rPr>
+            </w:pPr>
+            <w:r>
+              <w:rPr>
+                <w:rFonts w:ascii="Verdana" w:eastAsia="Times New Roman" w:hAnsi="Verdana" w:cs="Times New Roman"/>
+                <w:b/>
+                <w:bCs/>
+                <w:color w:val="000000"/>
+                <w:sz w:val="24"/>
+                <w:szCs w:val="24"/>
+              </w:rPr>
+              <w:t>Résultat:</w:t>
+            </w:r>
+          </w:p>
+        </w:tc>
+        <w:tc>
+          <w:tcPr>
+            <w:tcW w:w="0" w:type="auto"/>
+            <w:shd w:val="clear" w:color="auto" w:fill="FFFFFF"/>
+            <w:tcMar>
+              <w:top w:w="30" w:type="dxa"/>
+              <w:left w:w="45" w:type="dxa"/>
+              <w:bottom w:w="30" w:type="dxa"/>
+              <w:right w:w="45" w:type="dxa"/>
+            </w:tcMar>
+            <w:hideMark/>
+          </w:tcPr>
+          <w:p>
+            <w:pPr>
+              <w:pStyle w:val="Paragraphedeliste"/>
+              <w:numPr>
+                <w:ilvl w:val="0"/>
+                <w:numId w:val="3"/>
+              </w:numPr>
+              <w:spacing w:before="100" w:beforeAutospacing="1" w:after="100" w:afterAutospacing="1" w:line="240" w:lineRule="auto"/>
+              <w:rPr>
+                <w:rFonts w:ascii="Verdana" w:eastAsia="Times New Roman" w:hAnsi="Verdana" w:cs="Times New Roman"/>
+                <w:color w:val="000000"/>
+                <w:sz w:val="24"/>
+                <w:szCs w:val="24"/>
+              </w:rPr>
+            </w:pPr>
+            <w:r>
+              <w:rPr>
+                <w:rFonts w:ascii="Verdana" w:eastAsia="Times New Roman" w:hAnsi="Verdana" w:cs="Times New Roman"/>
+                <w:color w:val="000000"/>
+                <w:sz w:val="24"/>
+                <w:szCs w:val="24"/>
+              </w:rPr>
+              <w:t>Les outils doivent s’afficher dans la main du personnage</w:t>
+            </w:r>
+          </w:p>
+          <w:p>
+            <w:pPr>
+              <w:pStyle w:val="Paragraphedeliste"/>
+              <w:numPr>
+                <w:ilvl w:val="0"/>
+                <w:numId w:val="3"/>
+              </w:numPr>
+              <w:spacing w:before="100" w:beforeAutospacing="1" w:after="100" w:afterAutospacing="1" w:line="240" w:lineRule="auto"/>
+              <w:rPr>
+                <w:rFonts w:ascii="Verdana" w:eastAsia="Times New Roman" w:hAnsi="Verdana" w:cs="Times New Roman"/>
+                <w:color w:val="000000"/>
+                <w:sz w:val="24"/>
+                <w:szCs w:val="24"/>
+              </w:rPr>
+            </w:pPr>
+            <w:r>
+              <w:rPr>
+                <w:rFonts w:ascii="Verdana" w:eastAsia="Times New Roman" w:hAnsi="Verdana" w:cs="Times New Roman"/>
+                <w:color w:val="000000"/>
+                <w:sz w:val="24"/>
+                <w:szCs w:val="24"/>
+              </w:rPr>
+              <w:t>Pareil pour les nouveaux blocs</w:t>
+            </w:r>
+          </w:p>
+          <w:p>
+            <w:pPr>
+              <w:pStyle w:val="Paragraphedeliste"/>
+              <w:numPr>
+                <w:ilvl w:val="0"/>
+                <w:numId w:val="3"/>
+              </w:numPr>
+              <w:spacing w:before="100" w:beforeAutospacing="1" w:after="100" w:afterAutospacing="1" w:line="240" w:lineRule="auto"/>
+              <w:rPr>
+                <w:rFonts w:ascii="Verdana" w:eastAsia="Times New Roman" w:hAnsi="Verdana" w:cs="Times New Roman"/>
+                <w:color w:val="000000"/>
+                <w:sz w:val="24"/>
+                <w:szCs w:val="24"/>
+              </w:rPr>
+            </w:pPr>
+            <w:r>
+              <w:rPr>
+                <w:rFonts w:ascii="Verdana" w:eastAsia="Times New Roman" w:hAnsi="Verdana" w:cs="Times New Roman"/>
+                <w:color w:val="000000"/>
+                <w:sz w:val="24"/>
+                <w:szCs w:val="24"/>
+              </w:rPr>
+              <w:t>Ils doivent tous avoir un icône dans l’inventaire</w:t>
+            </w:r>
+          </w:p>
+        </w:tc>
+      </w:tr>
+    </w:tbl>
+    <w:p/>
+    <w:p/>
+    <w:p/>
+    <w:p/>
+    <w:p/>
+    <w:p/>
     <w:p/>
     <w:tbl>
       <w:tblPr>
@@ -8749,14 +9507,14 @@
                 <w:rFonts w:eastAsia="Times New Roman"/>
               </w:rPr>
             </w:pPr>
-            <w:bookmarkStart w:id="16" w:name="_Toc410898080"/>
+            <w:bookmarkStart w:id="18" w:name="_Toc411500459"/>
             <w:r>
               <w:rPr>
                 <w:rFonts w:eastAsia="Times New Roman"/>
               </w:rPr>
               <w:t>Équiper un outil</w:t>
             </w:r>
-            <w:bookmarkEnd w:id="16"/>
+            <w:bookmarkEnd w:id="18"/>
           </w:p>
         </w:tc>
       </w:tr>
@@ -8877,6 +9635,7 @@
                 <w:sz w:val="24"/>
                 <w:szCs w:val="24"/>
               </w:rPr>
+              <w:lastRenderedPageBreak/>
               <w:t>Étapes:</w:t>
             </w:r>
           </w:p>
@@ -9176,7 +9935,7 @@
                 <w:rFonts w:eastAsia="Times New Roman"/>
               </w:rPr>
             </w:pPr>
-            <w:bookmarkStart w:id="17" w:name="_Toc410898081"/>
+            <w:bookmarkStart w:id="19" w:name="_Toc411500460"/>
             <w:r>
               <w:rPr>
                 <w:rFonts w:eastAsia="Times New Roman"/>
@@ -9189,7 +9948,7 @@
               </w:rPr>
               <w:t>inventaire</w:t>
             </w:r>
-            <w:bookmarkEnd w:id="17"/>
+            <w:bookmarkEnd w:id="19"/>
           </w:p>
         </w:tc>
       </w:tr>
@@ -9541,11 +10300,12 @@
         <w:pStyle w:val="Titre1"/>
       </w:pPr>
     </w:p>
+    <w:p/>
     <w:p>
       <w:pPr>
         <w:pStyle w:val="Titre1"/>
       </w:pPr>
-      <w:bookmarkStart w:id="18" w:name="_Toc410898082"/>
+      <w:bookmarkStart w:id="20" w:name="_Toc411500461"/>
       <w:proofErr w:type="spellStart"/>
       <w:r>
         <w:t>Crafting</w:t>
@@ -9554,7 +10314,7 @@
       <w:r>
         <w:t xml:space="preserve"> dans l’inventaire</w:t>
       </w:r>
-      <w:bookmarkEnd w:id="18"/>
+      <w:bookmarkEnd w:id="20"/>
     </w:p>
     <w:p/>
     <w:tbl>
@@ -9613,6 +10373,7 @@
                 <w:sz w:val="24"/>
                 <w:szCs w:val="24"/>
               </w:rPr>
+              <w:lastRenderedPageBreak/>
               <w:t>Objectif:</w:t>
             </w:r>
           </w:p>
@@ -9637,7 +10398,7 @@
                 <w:rFonts w:eastAsia="Times New Roman"/>
               </w:rPr>
             </w:pPr>
-            <w:bookmarkStart w:id="19" w:name="_Toc410898083"/>
+            <w:bookmarkStart w:id="21" w:name="_Toc411500462"/>
             <w:r>
               <w:rPr>
                 <w:rFonts w:eastAsia="Times New Roman"/>
@@ -9651,7 +10412,7 @@
               </w:rPr>
               <w:t>crafting</w:t>
             </w:r>
-            <w:bookmarkEnd w:id="19"/>
+            <w:bookmarkEnd w:id="21"/>
             <w:proofErr w:type="spellEnd"/>
           </w:p>
         </w:tc>
@@ -10180,6 +10941,7 @@
         </w:tc>
       </w:tr>
     </w:tbl>
+    <w:p/>
     <w:p/>
     <w:p/>
     <w:p/>
@@ -10248,7 +11010,6 @@
                 <w:sz w:val="24"/>
                 <w:szCs w:val="24"/>
               </w:rPr>
-              <w:lastRenderedPageBreak/>
               <w:t>Objectif:</w:t>
             </w:r>
           </w:p>
@@ -10273,7 +11034,7 @@
                 <w:rFonts w:eastAsia="Times New Roman"/>
               </w:rPr>
             </w:pPr>
-            <w:bookmarkStart w:id="20" w:name="_Toc410898084"/>
+            <w:bookmarkStart w:id="22" w:name="_Toc411500463"/>
             <w:r>
               <w:rPr>
                 <w:rFonts w:eastAsia="Times New Roman"/>
@@ -10287,7 +11048,7 @@
               </w:rPr>
               <w:t>crafting</w:t>
             </w:r>
-            <w:bookmarkEnd w:id="20"/>
+            <w:bookmarkEnd w:id="22"/>
             <w:proofErr w:type="spellEnd"/>
           </w:p>
         </w:tc>
@@ -10409,6 +11170,7 @@
                 <w:sz w:val="24"/>
                 <w:szCs w:val="24"/>
               </w:rPr>
+              <w:lastRenderedPageBreak/>
               <w:t>Étapes:</w:t>
             </w:r>
           </w:p>
@@ -10652,17 +11414,17 @@
               </w:rPr>
               <w:t xml:space="preserve">Si le </w:t>
             </w:r>
-            <w:proofErr w:type="spellStart"/>
-            <w:r>
-              <w:rPr>
-                <w:rFonts w:ascii="Verdana" w:eastAsia="Times New Roman" w:hAnsi="Verdana" w:cs="Times New Roman"/>
-                <w:color w:val="000000"/>
-                <w:sz w:val="24"/>
-                <w:szCs w:val="24"/>
-              </w:rPr>
-              <w:t>resultat</w:t>
-            </w:r>
-            <w:proofErr w:type="spellEnd"/>
+            <w:r>
+              <w:rPr>
+                <w:rFonts w:ascii="Verdana" w:eastAsia="Times New Roman" w:hAnsi="Verdana" w:cs="Times New Roman"/>
+                <w:color w:val="000000"/>
+                <w:sz w:val="24"/>
+                <w:szCs w:val="24"/>
+              </w:rPr>
+              <w:t>résultat</w:t>
+            </w:r>
+            <w:bookmarkStart w:id="23" w:name="_GoBack"/>
+            <w:bookmarkEnd w:id="23"/>
             <w:r>
               <w:rPr>
                 <w:rFonts w:ascii="Verdana" w:eastAsia="Times New Roman" w:hAnsi="Verdana" w:cs="Times New Roman"/>
@@ -10688,17 +11450,15 @@
                 <w:szCs w:val="24"/>
               </w:rPr>
             </w:pPr>
-            <w:proofErr w:type="spellStart"/>
-            <w:r>
-              <w:rPr>
-                <w:rFonts w:ascii="Verdana" w:eastAsia="Times New Roman" w:hAnsi="Verdana" w:cs="Times New Roman"/>
-                <w:color w:val="000000"/>
-                <w:sz w:val="24"/>
-                <w:szCs w:val="24"/>
-              </w:rPr>
-              <w:t>Repeter</w:t>
-            </w:r>
-            <w:proofErr w:type="spellEnd"/>
+            <w:r>
+              <w:rPr>
+                <w:rFonts w:ascii="Verdana" w:eastAsia="Times New Roman" w:hAnsi="Verdana" w:cs="Times New Roman"/>
+                <w:color w:val="000000"/>
+                <w:sz w:val="24"/>
+                <w:szCs w:val="24"/>
+              </w:rPr>
+              <w:t>Répéter</w:t>
+            </w:r>
             <w:r>
               <w:rPr>
                 <w:rFonts w:ascii="Verdana" w:eastAsia="Times New Roman" w:hAnsi="Verdana" w:cs="Times New Roman"/>
@@ -10724,17 +11484,15 @@
                 <w:szCs w:val="24"/>
               </w:rPr>
             </w:pPr>
-            <w:proofErr w:type="gramStart"/>
-            <w:r>
-              <w:rPr>
-                <w:rFonts w:ascii="Verdana" w:eastAsia="Times New Roman" w:hAnsi="Verdana" w:cs="Times New Roman"/>
-                <w:color w:val="000000"/>
-                <w:sz w:val="24"/>
-                <w:szCs w:val="24"/>
-              </w:rPr>
-              <w:t>Si il</w:t>
-            </w:r>
-            <w:proofErr w:type="gramEnd"/>
+            <w:r>
+              <w:rPr>
+                <w:rFonts w:ascii="Verdana" w:eastAsia="Times New Roman" w:hAnsi="Verdana" w:cs="Times New Roman"/>
+                <w:color w:val="000000"/>
+                <w:sz w:val="24"/>
+                <w:szCs w:val="24"/>
+              </w:rPr>
+              <w:t>S’il</w:t>
+            </w:r>
             <w:r>
               <w:rPr>
                 <w:rFonts w:ascii="Verdana" w:eastAsia="Times New Roman" w:hAnsi="Verdana" w:cs="Times New Roman"/>
@@ -10769,25 +11527,41 @@
               </w:rPr>
               <w:t xml:space="preserve">Si des ingrédient sont </w:t>
             </w:r>
-            <w:proofErr w:type="gramStart"/>
-            <w:r>
-              <w:rPr>
-                <w:rFonts w:ascii="Verdana" w:eastAsia="Times New Roman" w:hAnsi="Verdana" w:cs="Times New Roman"/>
-                <w:color w:val="000000"/>
-                <w:sz w:val="24"/>
-                <w:szCs w:val="24"/>
-              </w:rPr>
-              <w:t>rajouté</w:t>
-            </w:r>
-            <w:proofErr w:type="gramEnd"/>
-            <w:r>
-              <w:rPr>
-                <w:rFonts w:ascii="Verdana" w:eastAsia="Times New Roman" w:hAnsi="Verdana" w:cs="Times New Roman"/>
-                <w:color w:val="000000"/>
-                <w:sz w:val="24"/>
-                <w:szCs w:val="24"/>
-              </w:rPr>
-              <w:t xml:space="preserve"> ou enlevé, le résultat change</w:t>
+            <w:r>
+              <w:rPr>
+                <w:rFonts w:ascii="Verdana" w:eastAsia="Times New Roman" w:hAnsi="Verdana" w:cs="Times New Roman"/>
+                <w:color w:val="000000"/>
+                <w:sz w:val="24"/>
+                <w:szCs w:val="24"/>
+              </w:rPr>
+              <w:t>rajoutés</w:t>
+            </w:r>
+            <w:r>
+              <w:rPr>
+                <w:rFonts w:ascii="Verdana" w:eastAsia="Times New Roman" w:hAnsi="Verdana" w:cs="Times New Roman"/>
+                <w:color w:val="000000"/>
+                <w:sz w:val="24"/>
+                <w:szCs w:val="24"/>
+              </w:rPr>
+              <w:t xml:space="preserve"> ou enlevé</w:t>
+            </w:r>
+            <w:r>
+              <w:rPr>
+                <w:rFonts w:ascii="Verdana" w:eastAsia="Times New Roman" w:hAnsi="Verdana" w:cs="Times New Roman"/>
+                <w:color w:val="000000"/>
+                <w:sz w:val="24"/>
+                <w:szCs w:val="24"/>
+              </w:rPr>
+              <w:t>s</w:t>
+            </w:r>
+            <w:r>
+              <w:rPr>
+                <w:rFonts w:ascii="Verdana" w:eastAsia="Times New Roman" w:hAnsi="Verdana" w:cs="Times New Roman"/>
+                <w:color w:val="000000"/>
+                <w:sz w:val="24"/>
+                <w:szCs w:val="24"/>
+              </w:rPr>
+              <w:t>, le résultat change</w:t>
             </w:r>
           </w:p>
           <w:p>
@@ -10887,15 +11661,14 @@
           <w:sz w:val="36"/>
         </w:rPr>
       </w:pPr>
-      <w:bookmarkStart w:id="21" w:name="_Toc410898085"/>
+      <w:bookmarkStart w:id="24" w:name="_Toc411500464"/>
       <w:r>
         <w:rPr>
           <w:sz w:val="36"/>
         </w:rPr>
-        <w:lastRenderedPageBreak/>
         <w:t>Survival</w:t>
       </w:r>
-      <w:bookmarkEnd w:id="21"/>
+      <w:bookmarkEnd w:id="24"/>
       <w:r>
         <w:rPr>
           <w:sz w:val="36"/>
@@ -11010,7 +11783,7 @@
                 <w:rFonts w:eastAsia="Times New Roman"/>
               </w:rPr>
             </w:pPr>
-            <w:bookmarkStart w:id="22" w:name="_Toc410898086"/>
+            <w:bookmarkStart w:id="25" w:name="_Toc411500465"/>
             <w:r>
               <w:rPr>
                 <w:rFonts w:eastAsia="Times New Roman"/>
@@ -11023,7 +11796,7 @@
               </w:rPr>
               <w:t>s</w:t>
             </w:r>
-            <w:bookmarkEnd w:id="22"/>
+            <w:bookmarkEnd w:id="25"/>
           </w:p>
         </w:tc>
       </w:tr>
@@ -11066,6 +11839,7 @@
                 <w:sz w:val="24"/>
                 <w:szCs w:val="24"/>
               </w:rPr>
+              <w:lastRenderedPageBreak/>
               <w:t>Pré requis:</w:t>
             </w:r>
           </w:p>
@@ -11456,14 +12230,14 @@
                 <w:rFonts w:eastAsia="Times New Roman"/>
               </w:rPr>
             </w:pPr>
-            <w:bookmarkStart w:id="23" w:name="_Toc410898087"/>
+            <w:bookmarkStart w:id="26" w:name="_Toc411500466"/>
             <w:r>
               <w:rPr>
                 <w:rFonts w:eastAsia="Times New Roman"/>
               </w:rPr>
               <w:t>Ramasser les blocs</w:t>
             </w:r>
-            <w:bookmarkEnd w:id="23"/>
+            <w:bookmarkEnd w:id="26"/>
           </w:p>
         </w:tc>
       </w:tr>
@@ -11867,7 +12641,6 @@
                 <w:sz w:val="24"/>
                 <w:szCs w:val="24"/>
               </w:rPr>
-              <w:lastRenderedPageBreak/>
               <w:t>Objectif:</w:t>
             </w:r>
           </w:p>
@@ -11892,14 +12665,14 @@
                 <w:rFonts w:eastAsia="Times New Roman"/>
               </w:rPr>
             </w:pPr>
-            <w:bookmarkStart w:id="24" w:name="_Toc410898088"/>
+            <w:bookmarkStart w:id="27" w:name="_Toc411500467"/>
             <w:r>
               <w:rPr>
                 <w:rFonts w:eastAsia="Times New Roman"/>
               </w:rPr>
               <w:t>Fonctionnalité des outils</w:t>
             </w:r>
-            <w:bookmarkEnd w:id="24"/>
+            <w:bookmarkEnd w:id="27"/>
           </w:p>
         </w:tc>
       </w:tr>
@@ -12109,6 +12882,7 @@
                 <w:sz w:val="24"/>
                 <w:szCs w:val="24"/>
               </w:rPr>
+              <w:lastRenderedPageBreak/>
               <w:t>Frapper les bloc</w:t>
             </w:r>
             <w:r>
@@ -12176,6 +12950,7 @@
                 <w:sz w:val="24"/>
                 <w:szCs w:val="24"/>
               </w:rPr>
+              <w:lastRenderedPageBreak/>
               <w:t>Résultat:</w:t>
             </w:r>
           </w:p>
@@ -12383,14 +13158,14 @@
                 <w:rFonts w:eastAsia="Times New Roman"/>
               </w:rPr>
             </w:pPr>
-            <w:bookmarkStart w:id="25" w:name="_Toc410898089"/>
+            <w:bookmarkStart w:id="28" w:name="_Toc411500468"/>
             <w:r>
               <w:rPr>
                 <w:rFonts w:eastAsia="Times New Roman"/>
               </w:rPr>
               <w:t>Durabilité des outils</w:t>
             </w:r>
-            <w:bookmarkEnd w:id="25"/>
+            <w:bookmarkEnd w:id="28"/>
           </w:p>
         </w:tc>
       </w:tr>
@@ -12820,7 +13595,6 @@
         </w:tc>
       </w:tr>
     </w:tbl>
-    <w:p/>
     <w:p/>
     <w:p/>
     <w:p/>
@@ -12905,18 +13679,497 @@
           <w:p>
             <w:pPr>
               <w:pStyle w:val="Titre2"/>
-              <w:rPr>
-                <w:rFonts w:eastAsia="Times New Roman"/>
-              </w:rPr>
-            </w:pPr>
-            <w:bookmarkStart w:id="26" w:name="_Toc410898090"/>
-            <w:r>
-              <w:rPr>
-                <w:rFonts w:eastAsia="Times New Roman"/>
-              </w:rPr>
+            </w:pPr>
+            <w:bookmarkStart w:id="29" w:name="_Toc411500469"/>
+            <w:r>
+              <w:t>Armure</w:t>
+            </w:r>
+            <w:bookmarkEnd w:id="29"/>
+          </w:p>
+        </w:tc>
+      </w:tr>
+      <w:tr>
+        <w:trPr>
+          <w:tblCellSpacing w:w="15" w:type="dxa"/>
+        </w:trPr>
+        <w:tc>
+          <w:tcPr>
+            <w:tcW w:w="0" w:type="auto"/>
+            <w:shd w:val="clear" w:color="auto" w:fill="CCCCCC"/>
+            <w:noWrap/>
+            <w:tcMar>
+              <w:top w:w="30" w:type="dxa"/>
+              <w:left w:w="45" w:type="dxa"/>
+              <w:bottom w:w="30" w:type="dxa"/>
+              <w:right w:w="45" w:type="dxa"/>
+            </w:tcMar>
+            <w:hideMark/>
+          </w:tcPr>
+          <w:p>
+            <w:pPr>
+              <w:spacing w:line="240" w:lineRule="auto"/>
+              <w:jc w:val="right"/>
+              <w:rPr>
+                <w:rFonts w:ascii="Verdana" w:eastAsia="Times New Roman" w:hAnsi="Verdana" w:cs="Times New Roman"/>
+                <w:b/>
+                <w:bCs/>
+                <w:color w:val="000000"/>
+                <w:sz w:val="24"/>
+                <w:szCs w:val="24"/>
+              </w:rPr>
+            </w:pPr>
+            <w:r>
+              <w:rPr>
+                <w:rFonts w:ascii="Verdana" w:eastAsia="Times New Roman" w:hAnsi="Verdana" w:cs="Times New Roman"/>
+                <w:b/>
+                <w:bCs/>
+                <w:color w:val="000000"/>
+                <w:sz w:val="24"/>
+                <w:szCs w:val="24"/>
+              </w:rPr>
+              <w:t>Pré requis:</w:t>
+            </w:r>
+          </w:p>
+        </w:tc>
+        <w:tc>
+          <w:tcPr>
+            <w:tcW w:w="0" w:type="auto"/>
+            <w:gridSpan w:val="2"/>
+            <w:shd w:val="clear" w:color="auto" w:fill="FFFFFF"/>
+            <w:tcMar>
+              <w:top w:w="30" w:type="dxa"/>
+              <w:left w:w="45" w:type="dxa"/>
+              <w:bottom w:w="30" w:type="dxa"/>
+              <w:right w:w="45" w:type="dxa"/>
+            </w:tcMar>
+            <w:hideMark/>
+          </w:tcPr>
+          <w:p>
+            <w:pPr>
+              <w:spacing w:line="240" w:lineRule="auto"/>
+              <w:rPr>
+                <w:rFonts w:ascii="Verdana" w:eastAsia="Times New Roman" w:hAnsi="Verdana" w:cs="Times New Roman"/>
+                <w:color w:val="000000"/>
+                <w:sz w:val="24"/>
+                <w:szCs w:val="24"/>
+              </w:rPr>
+            </w:pPr>
+            <w:r>
+              <w:rPr>
+                <w:rFonts w:ascii="Verdana" w:eastAsia="Times New Roman" w:hAnsi="Verdana" w:cs="Times New Roman"/>
+                <w:color w:val="000000"/>
+                <w:sz w:val="24"/>
+                <w:szCs w:val="24"/>
+              </w:rPr>
+              <w:t xml:space="preserve">Être dans une partie </w:t>
+            </w:r>
+          </w:p>
+        </w:tc>
+      </w:tr>
+      <w:tr>
+        <w:trPr>
+          <w:tblCellSpacing w:w="15" w:type="dxa"/>
+        </w:trPr>
+        <w:tc>
+          <w:tcPr>
+            <w:tcW w:w="0" w:type="auto"/>
+            <w:shd w:val="clear" w:color="auto" w:fill="CCCCCC"/>
+            <w:noWrap/>
+            <w:tcMar>
+              <w:top w:w="30" w:type="dxa"/>
+              <w:left w:w="45" w:type="dxa"/>
+              <w:bottom w:w="30" w:type="dxa"/>
+              <w:right w:w="45" w:type="dxa"/>
+            </w:tcMar>
+            <w:hideMark/>
+          </w:tcPr>
+          <w:p>
+            <w:pPr>
+              <w:spacing w:line="240" w:lineRule="auto"/>
+              <w:jc w:val="right"/>
+              <w:rPr>
+                <w:rFonts w:ascii="Verdana" w:eastAsia="Times New Roman" w:hAnsi="Verdana" w:cs="Times New Roman"/>
+                <w:b/>
+                <w:bCs/>
+                <w:color w:val="000000"/>
+                <w:sz w:val="24"/>
+                <w:szCs w:val="24"/>
+              </w:rPr>
+            </w:pPr>
+            <w:r>
+              <w:rPr>
+                <w:rFonts w:ascii="Verdana" w:eastAsia="Times New Roman" w:hAnsi="Verdana" w:cs="Times New Roman"/>
+                <w:b/>
+                <w:bCs/>
+                <w:color w:val="000000"/>
+                <w:sz w:val="24"/>
+                <w:szCs w:val="24"/>
+              </w:rPr>
+              <w:lastRenderedPageBreak/>
+              <w:t>Étapes:</w:t>
+            </w:r>
+          </w:p>
+        </w:tc>
+        <w:tc>
+          <w:tcPr>
+            <w:tcW w:w="0" w:type="auto"/>
+            <w:gridSpan w:val="2"/>
+            <w:shd w:val="clear" w:color="auto" w:fill="FFFFFF"/>
+            <w:tcMar>
+              <w:top w:w="30" w:type="dxa"/>
+              <w:left w:w="45" w:type="dxa"/>
+              <w:bottom w:w="30" w:type="dxa"/>
+              <w:right w:w="45" w:type="dxa"/>
+            </w:tcMar>
+            <w:hideMark/>
+          </w:tcPr>
+          <w:p>
+            <w:pPr>
+              <w:pStyle w:val="Paragraphedeliste"/>
+              <w:numPr>
+                <w:ilvl w:val="0"/>
+                <w:numId w:val="4"/>
+              </w:numPr>
+              <w:spacing w:before="100" w:beforeAutospacing="1" w:after="100" w:afterAutospacing="1" w:line="240" w:lineRule="auto"/>
+              <w:rPr>
+                <w:rFonts w:ascii="Verdana" w:eastAsia="Times New Roman" w:hAnsi="Verdana" w:cs="Times New Roman"/>
+                <w:color w:val="000000"/>
+                <w:sz w:val="24"/>
+                <w:szCs w:val="24"/>
+              </w:rPr>
+            </w:pPr>
+            <w:r>
+              <w:rPr>
+                <w:rFonts w:ascii="Verdana" w:eastAsia="Times New Roman" w:hAnsi="Verdana" w:cs="Times New Roman"/>
+                <w:color w:val="000000"/>
+                <w:sz w:val="24"/>
+                <w:szCs w:val="24"/>
+              </w:rPr>
+              <w:t>Entrer dans une partie</w:t>
+            </w:r>
+          </w:p>
+          <w:p>
+            <w:pPr>
+              <w:pStyle w:val="Paragraphedeliste"/>
+              <w:numPr>
+                <w:ilvl w:val="0"/>
+                <w:numId w:val="4"/>
+              </w:numPr>
+              <w:spacing w:before="100" w:beforeAutospacing="1" w:after="100" w:afterAutospacing="1" w:line="240" w:lineRule="auto"/>
+              <w:rPr>
+                <w:rFonts w:ascii="Verdana" w:eastAsia="Times New Roman" w:hAnsi="Verdana" w:cs="Times New Roman"/>
+                <w:color w:val="000000"/>
+                <w:sz w:val="24"/>
+                <w:szCs w:val="24"/>
+              </w:rPr>
+            </w:pPr>
+            <w:r>
+              <w:rPr>
+                <w:rFonts w:ascii="Verdana" w:eastAsia="Times New Roman" w:hAnsi="Verdana" w:cs="Times New Roman"/>
+                <w:color w:val="000000"/>
+                <w:sz w:val="24"/>
+                <w:szCs w:val="24"/>
+              </w:rPr>
+              <w:t>Équiper une armure</w:t>
+            </w:r>
+          </w:p>
+          <w:p>
+            <w:pPr>
+              <w:pStyle w:val="Paragraphedeliste"/>
+              <w:numPr>
+                <w:ilvl w:val="0"/>
+                <w:numId w:val="4"/>
+              </w:numPr>
+              <w:spacing w:before="100" w:beforeAutospacing="1" w:after="100" w:afterAutospacing="1" w:line="240" w:lineRule="auto"/>
+              <w:rPr>
+                <w:rFonts w:ascii="Verdana" w:eastAsia="Times New Roman" w:hAnsi="Verdana" w:cs="Times New Roman"/>
+                <w:color w:val="000000"/>
+                <w:sz w:val="24"/>
+                <w:szCs w:val="24"/>
+              </w:rPr>
+            </w:pPr>
+            <w:r>
+              <w:rPr>
+                <w:rFonts w:ascii="Verdana" w:eastAsia="Times New Roman" w:hAnsi="Verdana" w:cs="Times New Roman"/>
+                <w:color w:val="000000"/>
+                <w:sz w:val="24"/>
+                <w:szCs w:val="24"/>
+              </w:rPr>
+              <w:t>Dégât à l’armure</w:t>
+            </w:r>
+          </w:p>
+          <w:p>
+            <w:pPr>
+              <w:pStyle w:val="Paragraphedeliste"/>
+              <w:numPr>
+                <w:ilvl w:val="0"/>
+                <w:numId w:val="4"/>
+              </w:numPr>
+              <w:spacing w:before="100" w:beforeAutospacing="1" w:after="100" w:afterAutospacing="1" w:line="240" w:lineRule="auto"/>
+              <w:rPr>
+                <w:rFonts w:ascii="Verdana" w:eastAsia="Times New Roman" w:hAnsi="Verdana" w:cs="Times New Roman"/>
+                <w:color w:val="000000"/>
+                <w:sz w:val="24"/>
+                <w:szCs w:val="24"/>
+              </w:rPr>
+            </w:pPr>
+            <w:r>
+              <w:rPr>
+                <w:rFonts w:ascii="Verdana" w:eastAsia="Times New Roman" w:hAnsi="Verdana" w:cs="Times New Roman"/>
+                <w:color w:val="000000"/>
+                <w:sz w:val="24"/>
+                <w:szCs w:val="24"/>
+              </w:rPr>
+              <w:t>Destruction de l’armure</w:t>
+            </w:r>
+          </w:p>
+          <w:p>
+            <w:pPr>
+              <w:pStyle w:val="Paragraphedeliste"/>
+              <w:spacing w:before="100" w:beforeAutospacing="1" w:after="100" w:afterAutospacing="1" w:line="240" w:lineRule="auto"/>
+              <w:ind w:left="2160"/>
+              <w:rPr>
+                <w:rFonts w:ascii="Verdana" w:eastAsia="Times New Roman" w:hAnsi="Verdana" w:cs="Times New Roman"/>
+                <w:color w:val="000000"/>
+                <w:sz w:val="24"/>
+                <w:szCs w:val="24"/>
+              </w:rPr>
+            </w:pPr>
+          </w:p>
+        </w:tc>
+      </w:tr>
+      <w:tr>
+        <w:trPr>
+          <w:tblCellSpacing w:w="15" w:type="dxa"/>
+        </w:trPr>
+        <w:tc>
+          <w:tcPr>
+            <w:tcW w:w="0" w:type="auto"/>
+            <w:gridSpan w:val="2"/>
+            <w:shd w:val="clear" w:color="auto" w:fill="CCCCCC"/>
+            <w:noWrap/>
+            <w:tcMar>
+              <w:top w:w="30" w:type="dxa"/>
+              <w:left w:w="45" w:type="dxa"/>
+              <w:bottom w:w="30" w:type="dxa"/>
+              <w:right w:w="45" w:type="dxa"/>
+            </w:tcMar>
+            <w:hideMark/>
+          </w:tcPr>
+          <w:p>
+            <w:pPr>
+              <w:spacing w:line="240" w:lineRule="auto"/>
+              <w:jc w:val="right"/>
+              <w:rPr>
+                <w:rFonts w:ascii="Verdana" w:eastAsia="Times New Roman" w:hAnsi="Verdana" w:cs="Times New Roman"/>
+                <w:b/>
+                <w:bCs/>
+                <w:color w:val="000000"/>
+                <w:sz w:val="24"/>
+                <w:szCs w:val="24"/>
+              </w:rPr>
+            </w:pPr>
+            <w:r>
+              <w:rPr>
+                <w:rFonts w:ascii="Verdana" w:eastAsia="Times New Roman" w:hAnsi="Verdana" w:cs="Times New Roman"/>
+                <w:b/>
+                <w:bCs/>
+                <w:color w:val="000000"/>
+                <w:sz w:val="24"/>
+                <w:szCs w:val="24"/>
+              </w:rPr>
+              <w:t>Résultat:</w:t>
+            </w:r>
+          </w:p>
+        </w:tc>
+        <w:tc>
+          <w:tcPr>
+            <w:tcW w:w="0" w:type="auto"/>
+            <w:shd w:val="clear" w:color="auto" w:fill="FFFFFF"/>
+            <w:tcMar>
+              <w:top w:w="30" w:type="dxa"/>
+              <w:left w:w="45" w:type="dxa"/>
+              <w:bottom w:w="30" w:type="dxa"/>
+              <w:right w:w="45" w:type="dxa"/>
+            </w:tcMar>
+            <w:hideMark/>
+          </w:tcPr>
+          <w:p>
+            <w:pPr>
+              <w:pStyle w:val="Paragraphedeliste"/>
+              <w:numPr>
+                <w:ilvl w:val="0"/>
+                <w:numId w:val="5"/>
+              </w:numPr>
+              <w:spacing w:before="100" w:beforeAutospacing="1" w:after="100" w:afterAutospacing="1" w:line="240" w:lineRule="auto"/>
+              <w:rPr>
+                <w:rFonts w:ascii="Verdana" w:eastAsia="Times New Roman" w:hAnsi="Verdana" w:cs="Times New Roman"/>
+                <w:color w:val="000000"/>
+                <w:sz w:val="24"/>
+                <w:szCs w:val="24"/>
+              </w:rPr>
+            </w:pPr>
+            <w:r>
+              <w:rPr>
+                <w:rFonts w:ascii="Verdana" w:eastAsia="Times New Roman" w:hAnsi="Verdana" w:cs="Times New Roman"/>
+                <w:color w:val="000000"/>
+                <w:sz w:val="24"/>
+                <w:szCs w:val="24"/>
+              </w:rPr>
+              <w:t>Lorsque le personnage reçoit un dommage, la durabilité de l’armure baisse</w:t>
+            </w:r>
+          </w:p>
+          <w:p>
+            <w:pPr>
+              <w:pStyle w:val="Paragraphedeliste"/>
+              <w:numPr>
+                <w:ilvl w:val="0"/>
+                <w:numId w:val="5"/>
+              </w:numPr>
+              <w:spacing w:before="100" w:beforeAutospacing="1" w:after="100" w:afterAutospacing="1" w:line="240" w:lineRule="auto"/>
+              <w:rPr>
+                <w:rFonts w:ascii="Verdana" w:eastAsia="Times New Roman" w:hAnsi="Verdana" w:cs="Times New Roman"/>
+                <w:color w:val="000000"/>
+                <w:sz w:val="24"/>
+                <w:szCs w:val="24"/>
+              </w:rPr>
+            </w:pPr>
+            <w:r>
+              <w:rPr>
+                <w:rFonts w:ascii="Verdana" w:eastAsia="Times New Roman" w:hAnsi="Verdana" w:cs="Times New Roman"/>
+                <w:color w:val="000000"/>
+                <w:sz w:val="24"/>
+                <w:szCs w:val="24"/>
+              </w:rPr>
+              <w:t>Lorsque la durabilité de l’armure est à 0, il disparait</w:t>
+            </w:r>
+          </w:p>
+          <w:p>
+            <w:pPr>
+              <w:pStyle w:val="Paragraphedeliste"/>
+              <w:spacing w:before="100" w:beforeAutospacing="1" w:after="100" w:afterAutospacing="1" w:line="240" w:lineRule="auto"/>
+              <w:ind w:left="1080"/>
+              <w:rPr>
+                <w:rFonts w:ascii="Verdana" w:eastAsia="Times New Roman" w:hAnsi="Verdana" w:cs="Times New Roman"/>
+                <w:color w:val="000000"/>
+                <w:sz w:val="24"/>
+                <w:szCs w:val="24"/>
+              </w:rPr>
+            </w:pPr>
+          </w:p>
+          <w:p>
+            <w:pPr>
+              <w:pStyle w:val="Paragraphedeliste"/>
+              <w:spacing w:before="100" w:beforeAutospacing="1" w:after="100" w:afterAutospacing="1" w:line="240" w:lineRule="auto"/>
+              <w:ind w:left="1080"/>
+              <w:rPr>
+                <w:rFonts w:ascii="Verdana" w:eastAsia="Times New Roman" w:hAnsi="Verdana" w:cs="Times New Roman"/>
+                <w:color w:val="000000"/>
+                <w:sz w:val="24"/>
+                <w:szCs w:val="24"/>
+              </w:rPr>
+            </w:pPr>
+          </w:p>
+          <w:p>
+            <w:pPr>
+              <w:pStyle w:val="Paragraphedeliste"/>
+              <w:spacing w:before="100" w:beforeAutospacing="1" w:after="100" w:afterAutospacing="1" w:line="240" w:lineRule="auto"/>
+              <w:ind w:left="1080"/>
+              <w:rPr>
+                <w:rFonts w:ascii="Verdana" w:eastAsia="Times New Roman" w:hAnsi="Verdana" w:cs="Times New Roman"/>
+                <w:color w:val="000000"/>
+                <w:sz w:val="24"/>
+                <w:szCs w:val="24"/>
+              </w:rPr>
+            </w:pPr>
+          </w:p>
+        </w:tc>
+      </w:tr>
+    </w:tbl>
+    <w:p/>
+    <w:p/>
+    <w:tbl>
+      <w:tblPr>
+        <w:tblW w:w="5000" w:type="pct"/>
+        <w:tblCellSpacing w:w="15" w:type="dxa"/>
+        <w:tblCellMar>
+          <w:top w:w="45" w:type="dxa"/>
+          <w:left w:w="45" w:type="dxa"/>
+          <w:bottom w:w="45" w:type="dxa"/>
+          <w:right w:w="45" w:type="dxa"/>
+        </w:tblCellMar>
+        <w:tblLook w:val="04A0" w:firstRow="1" w:lastRow="0" w:firstColumn="1" w:lastColumn="0" w:noHBand="0" w:noVBand="1"/>
+      </w:tblPr>
+      <w:tblGrid>
+        <w:gridCol w:w="1611"/>
+        <w:gridCol w:w="30"/>
+        <w:gridCol w:w="7149"/>
+      </w:tblGrid>
+      <w:tr>
+        <w:trPr>
+          <w:tblCellSpacing w:w="15" w:type="dxa"/>
+        </w:trPr>
+        <w:tc>
+          <w:tcPr>
+            <w:tcW w:w="0" w:type="auto"/>
+            <w:shd w:val="clear" w:color="auto" w:fill="CCCCCC"/>
+            <w:noWrap/>
+            <w:tcMar>
+              <w:top w:w="30" w:type="dxa"/>
+              <w:left w:w="45" w:type="dxa"/>
+              <w:bottom w:w="30" w:type="dxa"/>
+              <w:right w:w="45" w:type="dxa"/>
+            </w:tcMar>
+            <w:hideMark/>
+          </w:tcPr>
+          <w:p>
+            <w:pPr>
+              <w:spacing w:line="240" w:lineRule="auto"/>
+              <w:jc w:val="right"/>
+              <w:rPr>
+                <w:rFonts w:ascii="Verdana" w:eastAsia="Times New Roman" w:hAnsi="Verdana" w:cs="Times New Roman"/>
+                <w:b/>
+                <w:bCs/>
+                <w:color w:val="000000"/>
+                <w:sz w:val="24"/>
+                <w:szCs w:val="24"/>
+              </w:rPr>
+            </w:pPr>
+            <w:r>
+              <w:rPr>
+                <w:rFonts w:ascii="Verdana" w:eastAsia="Times New Roman" w:hAnsi="Verdana" w:cs="Times New Roman"/>
+                <w:b/>
+                <w:bCs/>
+                <w:color w:val="000000"/>
+                <w:sz w:val="24"/>
+                <w:szCs w:val="24"/>
+              </w:rPr>
+              <w:t>Objectif:</w:t>
+            </w:r>
+          </w:p>
+        </w:tc>
+        <w:tc>
+          <w:tcPr>
+            <w:tcW w:w="0" w:type="auto"/>
+            <w:gridSpan w:val="2"/>
+            <w:shd w:val="clear" w:color="auto" w:fill="FFFFFF"/>
+            <w:tcMar>
+              <w:top w:w="30" w:type="dxa"/>
+              <w:left w:w="45" w:type="dxa"/>
+              <w:bottom w:w="30" w:type="dxa"/>
+              <w:right w:w="45" w:type="dxa"/>
+            </w:tcMar>
+            <w:hideMark/>
+          </w:tcPr>
+          <w:p>
+            <w:pPr>
+              <w:pStyle w:val="Titre2"/>
+            </w:pPr>
+            <w:bookmarkStart w:id="30" w:name="_Toc411500470"/>
+            <w:r>
               <w:t>Vie et Mort du personnage</w:t>
             </w:r>
-            <w:bookmarkEnd w:id="26"/>
+            <w:bookmarkEnd w:id="30"/>
           </w:p>
         </w:tc>
       </w:tr>
@@ -13331,14 +14584,14 @@
       <w:pPr>
         <w:pStyle w:val="Titre1"/>
       </w:pPr>
-      <w:bookmarkStart w:id="27" w:name="_Liste_des_nouveaux"/>
-      <w:bookmarkStart w:id="28" w:name="_Toc410898091"/>
-      <w:bookmarkEnd w:id="27"/>
+      <w:bookmarkStart w:id="31" w:name="_Liste_des_nouveaux"/>
+      <w:bookmarkStart w:id="32" w:name="_Toc411500471"/>
+      <w:bookmarkEnd w:id="31"/>
       <w:r>
         <w:lastRenderedPageBreak/>
         <w:t>Liste des nouveaux blocs et ID</w:t>
       </w:r>
-      <w:bookmarkEnd w:id="28"/>
+      <w:bookmarkEnd w:id="32"/>
     </w:p>
     <w:p/>
     <w:tbl>
@@ -13495,8 +14748,6 @@
               </w:rPr>
               <w:t>54</w:t>
             </w:r>
-            <w:bookmarkStart w:id="29" w:name="_GoBack"/>
-            <w:bookmarkEnd w:id="29"/>
           </w:p>
         </w:tc>
       </w:tr>
@@ -15531,9 +16782,9 @@
       <w:pPr>
         <w:pStyle w:val="Titre1"/>
       </w:pPr>
-      <w:bookmarkStart w:id="30" w:name="_Liste_des_outils,"/>
-      <w:bookmarkStart w:id="31" w:name="_Toc410898092"/>
-      <w:bookmarkEnd w:id="30"/>
+      <w:bookmarkStart w:id="33" w:name="_Liste_des_outils,"/>
+      <w:bookmarkStart w:id="34" w:name="_Toc411500472"/>
+      <w:bookmarkEnd w:id="33"/>
       <w:r>
         <w:lastRenderedPageBreak/>
         <w:t xml:space="preserve">Liste des outils, durabilité et commande pour </w:t>
@@ -15542,7 +16793,7 @@
       <w:r>
         <w:t>debug</w:t>
       </w:r>
-      <w:bookmarkEnd w:id="31"/>
+      <w:bookmarkEnd w:id="34"/>
       <w:proofErr w:type="spellEnd"/>
     </w:p>
     <w:p/>
@@ -36291,14 +37542,14 @@
       <w:pPr>
         <w:pStyle w:val="Titre1"/>
       </w:pPr>
-      <w:bookmarkStart w:id="32" w:name="_Liste_des_recettes"/>
-      <w:bookmarkStart w:id="33" w:name="_Toc410898093"/>
-      <w:bookmarkEnd w:id="32"/>
+      <w:bookmarkStart w:id="35" w:name="_Liste_des_recettes"/>
+      <w:bookmarkStart w:id="36" w:name="_Toc411500473"/>
+      <w:bookmarkEnd w:id="35"/>
       <w:r>
         <w:lastRenderedPageBreak/>
         <w:t>Liste des recettes</w:t>
       </w:r>
-      <w:bookmarkEnd w:id="33"/>
+      <w:bookmarkEnd w:id="36"/>
     </w:p>
     <w:tbl>
       <w:tblPr>
@@ -39499,7 +40750,7 @@
 </file>
 
 <file path=customXml/itemProps1.xml><?xml version="1.0" encoding="utf-8"?>
-<ds:datastoreItem xmlns:ds="http://schemas.openxmlformats.org/officeDocument/2006/customXml" ds:itemID="{5E1FB5FC-6791-4B50-A42F-11E5DC84BA9D}">
+<ds:datastoreItem xmlns:ds="http://schemas.openxmlformats.org/officeDocument/2006/customXml" ds:itemID="{BAEDEB65-1C13-4AC2-B9AF-AEFF8D251161}">
   <ds:schemaRefs>
     <ds:schemaRef ds:uri="http://schemas.openxmlformats.org/officeDocument/2006/bibliography"/>
   </ds:schemaRefs>

</xml_diff>

<commit_message>
coupe de fix relié au crafting
</commit_message>
<xml_diff>
--- a/Plan de test.docx
+++ b/Plan de test.docx
@@ -18,12 +18,14 @@
           <w:sz w:val="32"/>
         </w:rPr>
       </w:pPr>
+      <w:proofErr w:type="spellStart"/>
       <w:r>
         <w:rPr>
           <w:sz w:val="32"/>
         </w:rPr>
         <w:t>ManicDigger</w:t>
       </w:r>
+      <w:proofErr w:type="spellEnd"/>
     </w:p>
     <w:p>
       <w:pPr>
@@ -86,8 +88,16 @@
         <w:rPr>
           <w:sz w:val="32"/>
         </w:rPr>
-        <w:t>Jean-René Choinière</w:t>
+        <w:t xml:space="preserve">Jean-René </w:t>
       </w:r>
+      <w:proofErr w:type="spellStart"/>
+      <w:r>
+        <w:rPr>
+          <w:sz w:val="32"/>
+        </w:rPr>
+        <w:t>Choinière</w:t>
+      </w:r>
+      <w:proofErr w:type="spellEnd"/>
     </w:p>
     <w:p>
       <w:pPr>
@@ -144,24 +154,28 @@
           <w:sz w:val="32"/>
         </w:rPr>
       </w:pPr>
+      <w:proofErr w:type="spellStart"/>
       <w:r>
         <w:rPr>
           <w:sz w:val="32"/>
         </w:rPr>
         <w:t>Mathew</w:t>
       </w:r>
+      <w:proofErr w:type="spellEnd"/>
       <w:r>
         <w:rPr>
           <w:sz w:val="32"/>
         </w:rPr>
         <w:t xml:space="preserve"> </w:t>
       </w:r>
+      <w:proofErr w:type="spellStart"/>
       <w:r>
         <w:rPr>
           <w:sz w:val="32"/>
         </w:rPr>
         <w:t>Lemonde</w:t>
       </w:r>
+      <w:proofErr w:type="spellEnd"/>
     </w:p>
     <w:p>
       <w:r>
@@ -2518,14 +2532,22 @@
               <w:rPr>
                 <w:rFonts w:eastAsia="Times New Roman"/>
               </w:rPr>
-              <w:t xml:space="preserve"> en mode"</w:t>
-            </w:r>
+              <w:t xml:space="preserve"> en </w:t>
+            </w:r>
+            <w:proofErr w:type="spellStart"/>
             <w:r>
               <w:rPr>
                 <w:rFonts w:eastAsia="Times New Roman"/>
               </w:rPr>
+              <w:t>mode"</w:t>
+            </w:r>
+            <w:r>
+              <w:rPr>
+                <w:rFonts w:eastAsia="Times New Roman"/>
+              </w:rPr>
               <w:t>Survival</w:t>
             </w:r>
+            <w:proofErr w:type="spellEnd"/>
             <w:r>
               <w:rPr>
                 <w:rFonts w:eastAsia="Times New Roman"/>
@@ -2619,6 +2641,7 @@
               </w:rPr>
               <w:t>"</w:t>
             </w:r>
+            <w:proofErr w:type="spellStart"/>
             <w:r>
               <w:rPr>
                 <w:rFonts w:ascii="Verdana" w:eastAsia="Times New Roman" w:hAnsi="Verdana" w:cs="Times New Roman"/>
@@ -2628,6 +2651,7 @@
               </w:rPr>
               <w:t>SinglePlayer</w:t>
             </w:r>
+            <w:proofErr w:type="spellEnd"/>
             <w:r>
               <w:rPr>
                 <w:rFonts w:ascii="Verdana" w:eastAsia="Times New Roman" w:hAnsi="Verdana" w:cs="Times New Roman"/>
@@ -2762,6 +2786,7 @@
               </w:rPr>
               <w:t>"</w:t>
             </w:r>
+            <w:proofErr w:type="spellStart"/>
             <w:r>
               <w:rPr>
                 <w:rFonts w:ascii="Verdana" w:eastAsia="Times New Roman" w:hAnsi="Verdana" w:cs="Times New Roman"/>
@@ -2771,6 +2796,7 @@
               </w:rPr>
               <w:t>SinglePlayer</w:t>
             </w:r>
+            <w:proofErr w:type="spellEnd"/>
             <w:r>
               <w:rPr>
                 <w:rFonts w:ascii="Verdana" w:eastAsia="Times New Roman" w:hAnsi="Verdana" w:cs="Times New Roman"/>
@@ -2805,6 +2831,7 @@
               </w:rPr>
               <w:t>Click sur "</w:t>
             </w:r>
+            <w:proofErr w:type="spellStart"/>
             <w:r>
               <w:rPr>
                 <w:rFonts w:ascii="Verdana" w:eastAsia="Times New Roman" w:hAnsi="Verdana" w:cs="Times New Roman"/>
@@ -2814,6 +2841,7 @@
               </w:rPr>
               <w:t>CreateNewWorld</w:t>
             </w:r>
+            <w:proofErr w:type="spellEnd"/>
             <w:r>
               <w:rPr>
                 <w:rFonts w:ascii="Verdana" w:eastAsia="Times New Roman" w:hAnsi="Verdana" w:cs="Times New Roman"/>
@@ -2927,6 +2955,7 @@
               </w:rPr>
               <w:t>"</w:t>
             </w:r>
+            <w:proofErr w:type="spellStart"/>
             <w:r>
               <w:rPr>
                 <w:rFonts w:ascii="Verdana" w:eastAsia="Times New Roman" w:hAnsi="Verdana" w:cs="Times New Roman"/>
@@ -2936,6 +2965,7 @@
               </w:rPr>
               <w:t>Survival</w:t>
             </w:r>
+            <w:proofErr w:type="spellEnd"/>
             <w:r>
               <w:rPr>
                 <w:rFonts w:ascii="Verdana" w:eastAsia="Times New Roman" w:hAnsi="Verdana" w:cs="Times New Roman"/>
@@ -3068,6 +3098,7 @@
                 <w:szCs w:val="24"/>
               </w:rPr>
             </w:pPr>
+            <w:proofErr w:type="spellStart"/>
             <w:r>
               <w:rPr>
                 <w:rFonts w:ascii="Verdana" w:eastAsia="Times New Roman" w:hAnsi="Verdana" w:cs="Times New Roman"/>
@@ -3077,6 +3108,7 @@
               </w:rPr>
               <w:t>Freemode</w:t>
             </w:r>
+            <w:proofErr w:type="spellEnd"/>
             <w:r>
               <w:rPr>
                 <w:rFonts w:ascii="Verdana" w:eastAsia="Times New Roman" w:hAnsi="Verdana" w:cs="Times New Roman"/>
@@ -3159,7 +3191,17 @@
                 <w:sz w:val="24"/>
                 <w:szCs w:val="24"/>
               </w:rPr>
-              <w:t>Durabilité des bloc</w:t>
+              <w:t xml:space="preserve">Durabilité </w:t>
+            </w:r>
+            <w:proofErr w:type="gramStart"/>
+            <w:r>
+              <w:rPr>
+                <w:rFonts w:ascii="Verdana" w:eastAsia="Times New Roman" w:hAnsi="Verdana" w:cs="Times New Roman"/>
+                <w:color w:val="000000"/>
+                <w:sz w:val="24"/>
+                <w:szCs w:val="24"/>
+              </w:rPr>
+              <w:t>des bloc</w:t>
             </w:r>
             <w:r>
               <w:rPr>
@@ -3179,6 +3221,7 @@
               </w:rPr>
               <w:t xml:space="preserve"> activé</w:t>
             </w:r>
+            <w:proofErr w:type="gramEnd"/>
           </w:p>
           <w:p>
             <w:pPr>
@@ -3204,14 +3247,25 @@
               </w:rPr>
               <w:t xml:space="preserve">Système de </w:t>
             </w:r>
-            <w:r>
-              <w:rPr>
-                <w:rFonts w:ascii="Verdana" w:eastAsia="Times New Roman" w:hAnsi="Verdana" w:cs="Times New Roman"/>
-                <w:color w:val="000000"/>
-                <w:sz w:val="24"/>
-                <w:szCs w:val="24"/>
-              </w:rPr>
-              <w:t>Crafting activé</w:t>
+            <w:proofErr w:type="spellStart"/>
+            <w:r>
+              <w:rPr>
+                <w:rFonts w:ascii="Verdana" w:eastAsia="Times New Roman" w:hAnsi="Verdana" w:cs="Times New Roman"/>
+                <w:color w:val="000000"/>
+                <w:sz w:val="24"/>
+                <w:szCs w:val="24"/>
+              </w:rPr>
+              <w:t>Crafting</w:t>
+            </w:r>
+            <w:proofErr w:type="spellEnd"/>
+            <w:r>
+              <w:rPr>
+                <w:rFonts w:ascii="Verdana" w:eastAsia="Times New Roman" w:hAnsi="Verdana" w:cs="Times New Roman"/>
+                <w:color w:val="000000"/>
+                <w:sz w:val="24"/>
+                <w:szCs w:val="24"/>
+              </w:rPr>
+              <w:t xml:space="preserve"> activé</w:t>
             </w:r>
           </w:p>
           <w:p>
@@ -3785,7 +3839,27 @@
                 <w:sz w:val="24"/>
                 <w:szCs w:val="24"/>
               </w:rPr>
-              <w:t>Lancer l’application. Aller dans le mode SinglePlayer et choisir créer un nouveau monde.</w:t>
+              <w:t xml:space="preserve">Lancer l’application. Aller dans le mode </w:t>
+            </w:r>
+            <w:proofErr w:type="spellStart"/>
+            <w:r>
+              <w:rPr>
+                <w:rFonts w:ascii="Verdana" w:eastAsia="Times New Roman" w:hAnsi="Verdana" w:cs="Times New Roman"/>
+                <w:color w:val="000000"/>
+                <w:sz w:val="24"/>
+                <w:szCs w:val="24"/>
+              </w:rPr>
+              <w:t>SinglePlayer</w:t>
+            </w:r>
+            <w:proofErr w:type="spellEnd"/>
+            <w:r>
+              <w:rPr>
+                <w:rFonts w:ascii="Verdana" w:eastAsia="Times New Roman" w:hAnsi="Verdana" w:cs="Times New Roman"/>
+                <w:color w:val="000000"/>
+                <w:sz w:val="24"/>
+                <w:szCs w:val="24"/>
+              </w:rPr>
+              <w:t xml:space="preserve"> et choisir créer un nouveau monde.</w:t>
             </w:r>
           </w:p>
         </w:tc>
@@ -3893,7 +3967,27 @@
                 <w:sz w:val="24"/>
                 <w:szCs w:val="24"/>
               </w:rPr>
-              <w:t>Click sur SinglePlayer.</w:t>
+              <w:t xml:space="preserve">Click sur </w:t>
+            </w:r>
+            <w:proofErr w:type="spellStart"/>
+            <w:r>
+              <w:rPr>
+                <w:rFonts w:ascii="Verdana" w:eastAsia="Times New Roman" w:hAnsi="Verdana" w:cs="Times New Roman"/>
+                <w:color w:val="000000"/>
+                <w:sz w:val="24"/>
+                <w:szCs w:val="24"/>
+              </w:rPr>
+              <w:t>SinglePlayer</w:t>
+            </w:r>
+            <w:proofErr w:type="spellEnd"/>
+            <w:r>
+              <w:rPr>
+                <w:rFonts w:ascii="Verdana" w:eastAsia="Times New Roman" w:hAnsi="Verdana" w:cs="Times New Roman"/>
+                <w:color w:val="000000"/>
+                <w:sz w:val="24"/>
+                <w:szCs w:val="24"/>
+              </w:rPr>
+              <w:t>.</w:t>
             </w:r>
           </w:p>
           <w:p>
@@ -3911,14 +4005,25 @@
                 <w:szCs w:val="24"/>
               </w:rPr>
             </w:pPr>
-            <w:r>
-              <w:rPr>
-                <w:rFonts w:ascii="Verdana" w:eastAsia="Times New Roman" w:hAnsi="Verdana" w:cs="Times New Roman"/>
-                <w:color w:val="000000"/>
-                <w:sz w:val="24"/>
-                <w:szCs w:val="24"/>
-              </w:rPr>
-              <w:t>CreateNewWorld.</w:t>
+            <w:proofErr w:type="spellStart"/>
+            <w:r>
+              <w:rPr>
+                <w:rFonts w:ascii="Verdana" w:eastAsia="Times New Roman" w:hAnsi="Verdana" w:cs="Times New Roman"/>
+                <w:color w:val="000000"/>
+                <w:sz w:val="24"/>
+                <w:szCs w:val="24"/>
+              </w:rPr>
+              <w:t>CreateNewWorld</w:t>
+            </w:r>
+            <w:proofErr w:type="spellEnd"/>
+            <w:r>
+              <w:rPr>
+                <w:rFonts w:ascii="Verdana" w:eastAsia="Times New Roman" w:hAnsi="Verdana" w:cs="Times New Roman"/>
+                <w:color w:val="000000"/>
+                <w:sz w:val="24"/>
+                <w:szCs w:val="24"/>
+              </w:rPr>
+              <w:t>.</w:t>
             </w:r>
           </w:p>
           <w:p>
@@ -3968,8 +4073,19 @@
                 <w:sz w:val="24"/>
                 <w:szCs w:val="24"/>
               </w:rPr>
-              <w:t>Choisir Creative</w:t>
-            </w:r>
+              <w:t xml:space="preserve">Choisir </w:t>
+            </w:r>
+            <w:proofErr w:type="spellStart"/>
+            <w:r>
+              <w:rPr>
+                <w:rFonts w:ascii="Verdana" w:eastAsia="Times New Roman" w:hAnsi="Verdana" w:cs="Times New Roman"/>
+                <w:color w:val="000000"/>
+                <w:sz w:val="24"/>
+                <w:szCs w:val="24"/>
+              </w:rPr>
+              <w:t>Creative</w:t>
+            </w:r>
+            <w:proofErr w:type="spellEnd"/>
           </w:p>
         </w:tc>
       </w:tr>
@@ -4094,6 +4210,7 @@
                 <w:szCs w:val="24"/>
               </w:rPr>
             </w:pPr>
+            <w:proofErr w:type="spellStart"/>
             <w:r>
               <w:rPr>
                 <w:rFonts w:ascii="Verdana" w:eastAsia="Times New Roman" w:hAnsi="Verdana" w:cs="Times New Roman"/>
@@ -4110,7 +4227,17 @@
                 <w:sz w:val="24"/>
                 <w:szCs w:val="24"/>
               </w:rPr>
-              <w:t>activé (F2-F3)</w:t>
+              <w:t>activé</w:t>
+            </w:r>
+            <w:proofErr w:type="spellEnd"/>
+            <w:r>
+              <w:rPr>
+                <w:rFonts w:ascii="Verdana" w:eastAsia="Times New Roman" w:hAnsi="Verdana" w:cs="Times New Roman"/>
+                <w:color w:val="000000"/>
+                <w:sz w:val="24"/>
+                <w:szCs w:val="24"/>
+              </w:rPr>
+              <w:t xml:space="preserve"> (F2-F3)</w:t>
             </w:r>
           </w:p>
           <w:p>
@@ -4230,14 +4357,25 @@
               </w:rPr>
               <w:t xml:space="preserve">Système de </w:t>
             </w:r>
-            <w:r>
-              <w:rPr>
-                <w:rFonts w:ascii="Verdana" w:eastAsia="Times New Roman" w:hAnsi="Verdana" w:cs="Times New Roman"/>
-                <w:color w:val="000000"/>
-                <w:sz w:val="24"/>
-                <w:szCs w:val="24"/>
-              </w:rPr>
-              <w:t>Crafting activé</w:t>
+            <w:proofErr w:type="spellStart"/>
+            <w:r>
+              <w:rPr>
+                <w:rFonts w:ascii="Verdana" w:eastAsia="Times New Roman" w:hAnsi="Verdana" w:cs="Times New Roman"/>
+                <w:color w:val="000000"/>
+                <w:sz w:val="24"/>
+                <w:szCs w:val="24"/>
+              </w:rPr>
+              <w:t>Crafting</w:t>
+            </w:r>
+            <w:proofErr w:type="spellEnd"/>
+            <w:r>
+              <w:rPr>
+                <w:rFonts w:ascii="Verdana" w:eastAsia="Times New Roman" w:hAnsi="Verdana" w:cs="Times New Roman"/>
+                <w:color w:val="000000"/>
+                <w:sz w:val="24"/>
+                <w:szCs w:val="24"/>
+              </w:rPr>
+              <w:t xml:space="preserve"> activé</w:t>
             </w:r>
           </w:p>
           <w:p>
@@ -4435,16 +4573,56 @@
                 <w:sz w:val="24"/>
                 <w:szCs w:val="24"/>
               </w:rPr>
-              <w:t xml:space="preserve">Lancer l’application. Aller dans le mode SinglePlayer et choisir </w:t>
-            </w:r>
-            <w:r>
-              <w:rPr>
-                <w:rFonts w:ascii="Verdana" w:eastAsia="Times New Roman" w:hAnsi="Verdana" w:cs="Times New Roman"/>
-                <w:color w:val="000000"/>
-                <w:sz w:val="24"/>
-                <w:szCs w:val="24"/>
-              </w:rPr>
-              <w:t>"Play Existing world".</w:t>
+              <w:t xml:space="preserve">Lancer l’application. Aller dans le mode </w:t>
+            </w:r>
+            <w:proofErr w:type="spellStart"/>
+            <w:r>
+              <w:rPr>
+                <w:rFonts w:ascii="Verdana" w:eastAsia="Times New Roman" w:hAnsi="Verdana" w:cs="Times New Roman"/>
+                <w:color w:val="000000"/>
+                <w:sz w:val="24"/>
+                <w:szCs w:val="24"/>
+              </w:rPr>
+              <w:t>SinglePlayer</w:t>
+            </w:r>
+            <w:proofErr w:type="spellEnd"/>
+            <w:r>
+              <w:rPr>
+                <w:rFonts w:ascii="Verdana" w:eastAsia="Times New Roman" w:hAnsi="Verdana" w:cs="Times New Roman"/>
+                <w:color w:val="000000"/>
+                <w:sz w:val="24"/>
+                <w:szCs w:val="24"/>
+              </w:rPr>
+              <w:t xml:space="preserve"> et choisir </w:t>
+            </w:r>
+            <w:r>
+              <w:rPr>
+                <w:rFonts w:ascii="Verdana" w:eastAsia="Times New Roman" w:hAnsi="Verdana" w:cs="Times New Roman"/>
+                <w:color w:val="000000"/>
+                <w:sz w:val="24"/>
+                <w:szCs w:val="24"/>
+              </w:rPr>
+              <w:t xml:space="preserve">"Play </w:t>
+            </w:r>
+            <w:proofErr w:type="spellStart"/>
+            <w:r>
+              <w:rPr>
+                <w:rFonts w:ascii="Verdana" w:eastAsia="Times New Roman" w:hAnsi="Verdana" w:cs="Times New Roman"/>
+                <w:color w:val="000000"/>
+                <w:sz w:val="24"/>
+                <w:szCs w:val="24"/>
+              </w:rPr>
+              <w:t>Existing</w:t>
+            </w:r>
+            <w:proofErr w:type="spellEnd"/>
+            <w:r>
+              <w:rPr>
+                <w:rFonts w:ascii="Verdana" w:eastAsia="Times New Roman" w:hAnsi="Verdana" w:cs="Times New Roman"/>
+                <w:color w:val="000000"/>
+                <w:sz w:val="24"/>
+                <w:szCs w:val="24"/>
+              </w:rPr>
+              <w:t xml:space="preserve"> world".</w:t>
             </w:r>
           </w:p>
         </w:tc>
@@ -4552,7 +4730,27 @@
                 <w:sz w:val="24"/>
                 <w:szCs w:val="24"/>
               </w:rPr>
-              <w:t>Click sur SinglePlayer.</w:t>
+              <w:t xml:space="preserve">Click sur </w:t>
+            </w:r>
+            <w:proofErr w:type="spellStart"/>
+            <w:r>
+              <w:rPr>
+                <w:rFonts w:ascii="Verdana" w:eastAsia="Times New Roman" w:hAnsi="Verdana" w:cs="Times New Roman"/>
+                <w:color w:val="000000"/>
+                <w:sz w:val="24"/>
+                <w:szCs w:val="24"/>
+              </w:rPr>
+              <w:t>SinglePlayer</w:t>
+            </w:r>
+            <w:proofErr w:type="spellEnd"/>
+            <w:r>
+              <w:rPr>
+                <w:rFonts w:ascii="Verdana" w:eastAsia="Times New Roman" w:hAnsi="Verdana" w:cs="Times New Roman"/>
+                <w:color w:val="000000"/>
+                <w:sz w:val="24"/>
+                <w:szCs w:val="24"/>
+              </w:rPr>
+              <w:t>.</w:t>
             </w:r>
           </w:p>
           <w:p>
@@ -4577,7 +4775,27 @@
                 <w:sz w:val="24"/>
                 <w:szCs w:val="24"/>
               </w:rPr>
-              <w:t>Play existing world.</w:t>
+              <w:t xml:space="preserve">Play </w:t>
+            </w:r>
+            <w:proofErr w:type="spellStart"/>
+            <w:r>
+              <w:rPr>
+                <w:rFonts w:ascii="Verdana" w:eastAsia="Times New Roman" w:hAnsi="Verdana" w:cs="Times New Roman"/>
+                <w:color w:val="000000"/>
+                <w:sz w:val="24"/>
+                <w:szCs w:val="24"/>
+              </w:rPr>
+              <w:t>existing</w:t>
+            </w:r>
+            <w:proofErr w:type="spellEnd"/>
+            <w:r>
+              <w:rPr>
+                <w:rFonts w:ascii="Verdana" w:eastAsia="Times New Roman" w:hAnsi="Verdana" w:cs="Times New Roman"/>
+                <w:color w:val="000000"/>
+                <w:sz w:val="24"/>
+                <w:szCs w:val="24"/>
+              </w:rPr>
+              <w:t xml:space="preserve"> world.</w:t>
             </w:r>
           </w:p>
           <w:p>
@@ -4798,8 +5016,19 @@
                 <w:sz w:val="24"/>
                 <w:szCs w:val="24"/>
               </w:rPr>
-              <w:t>Rétablir Hp</w:t>
-            </w:r>
+              <w:t xml:space="preserve">Rétablir </w:t>
+            </w:r>
+            <w:proofErr w:type="spellStart"/>
+            <w:r>
+              <w:rPr>
+                <w:rFonts w:ascii="Verdana" w:eastAsia="Times New Roman" w:hAnsi="Verdana" w:cs="Times New Roman"/>
+                <w:color w:val="000000"/>
+                <w:sz w:val="24"/>
+                <w:szCs w:val="24"/>
+              </w:rPr>
+              <w:t>Hp</w:t>
+            </w:r>
+            <w:proofErr w:type="spellEnd"/>
           </w:p>
           <w:p>
             <w:pPr>
@@ -4845,9 +5074,18 @@
           <w:u w:val="single"/>
         </w:rPr>
         <w:lastRenderedPageBreak/>
-        <w:t>Créatif et Survival</w:t>
+        <w:t xml:space="preserve">Créatif et </w:t>
+      </w:r>
+      <w:proofErr w:type="spellStart"/>
+      <w:r>
+        <w:rPr>
+          <w:sz w:val="40"/>
+          <w:u w:val="single"/>
+        </w:rPr>
+        <w:t>Survival</w:t>
       </w:r>
       <w:bookmarkEnd w:id="6"/>
+      <w:proofErr w:type="spellEnd"/>
     </w:p>
     <w:p>
       <w:pPr>
@@ -4895,8 +5133,16 @@
         <w:rPr>
           <w:sz w:val="28"/>
         </w:rPr>
-        <w:t xml:space="preserve"> en mode Créatif ET en mode Survival</w:t>
+        <w:t xml:space="preserve"> en mode Créatif ET en mode </w:t>
       </w:r>
+      <w:proofErr w:type="spellStart"/>
+      <w:r>
+        <w:rPr>
+          <w:sz w:val="28"/>
+        </w:rPr>
+        <w:t>Survival</w:t>
+      </w:r>
+      <w:proofErr w:type="spellEnd"/>
       <w:r>
         <w:rPr>
           <w:sz w:val="28"/>
@@ -4997,12 +5243,14 @@
               </w:rPr>
               <w:t>"</w:t>
             </w:r>
+            <w:proofErr w:type="spellStart"/>
             <w:r>
               <w:rPr>
                 <w:rFonts w:eastAsia="Times New Roman"/>
               </w:rPr>
               <w:t>gamemode</w:t>
             </w:r>
+            <w:proofErr w:type="spellEnd"/>
             <w:r>
               <w:rPr>
                 <w:rFonts w:eastAsia="Times New Roman"/>
@@ -5200,8 +5448,39 @@
                 <w:sz w:val="24"/>
                 <w:szCs w:val="24"/>
               </w:rPr>
-              <w:t>/gamemode 1 pour survival</w:t>
-            </w:r>
+              <w:t>/</w:t>
+            </w:r>
+            <w:proofErr w:type="spellStart"/>
+            <w:r>
+              <w:rPr>
+                <w:rFonts w:ascii="Verdana" w:eastAsia="Times New Roman" w:hAnsi="Verdana" w:cs="Times New Roman"/>
+                <w:color w:val="000000"/>
+                <w:sz w:val="24"/>
+                <w:szCs w:val="24"/>
+              </w:rPr>
+              <w:t>gamemode</w:t>
+            </w:r>
+            <w:proofErr w:type="spellEnd"/>
+            <w:r>
+              <w:rPr>
+                <w:rFonts w:ascii="Verdana" w:eastAsia="Times New Roman" w:hAnsi="Verdana" w:cs="Times New Roman"/>
+                <w:color w:val="000000"/>
+                <w:sz w:val="24"/>
+                <w:szCs w:val="24"/>
+              </w:rPr>
+              <w:t xml:space="preserve"> 1 pour </w:t>
+            </w:r>
+            <w:proofErr w:type="spellStart"/>
+            <w:r>
+              <w:rPr>
+                <w:rFonts w:ascii="Verdana" w:eastAsia="Times New Roman" w:hAnsi="Verdana" w:cs="Times New Roman"/>
+                <w:color w:val="000000"/>
+                <w:sz w:val="24"/>
+                <w:szCs w:val="24"/>
+              </w:rPr>
+              <w:t>survival</w:t>
+            </w:r>
+            <w:proofErr w:type="spellEnd"/>
           </w:p>
           <w:p>
             <w:pPr>
@@ -5225,8 +5504,39 @@
                 <w:sz w:val="24"/>
                 <w:szCs w:val="24"/>
               </w:rPr>
-              <w:t>/gamemode 0 pour creatif</w:t>
-            </w:r>
+              <w:t>/</w:t>
+            </w:r>
+            <w:proofErr w:type="spellStart"/>
+            <w:r>
+              <w:rPr>
+                <w:rFonts w:ascii="Verdana" w:eastAsia="Times New Roman" w:hAnsi="Verdana" w:cs="Times New Roman"/>
+                <w:color w:val="000000"/>
+                <w:sz w:val="24"/>
+                <w:szCs w:val="24"/>
+              </w:rPr>
+              <w:t>gamemode</w:t>
+            </w:r>
+            <w:proofErr w:type="spellEnd"/>
+            <w:r>
+              <w:rPr>
+                <w:rFonts w:ascii="Verdana" w:eastAsia="Times New Roman" w:hAnsi="Verdana" w:cs="Times New Roman"/>
+                <w:color w:val="000000"/>
+                <w:sz w:val="24"/>
+                <w:szCs w:val="24"/>
+              </w:rPr>
+              <w:t xml:space="preserve"> 0 pour </w:t>
+            </w:r>
+            <w:proofErr w:type="spellStart"/>
+            <w:r>
+              <w:rPr>
+                <w:rFonts w:ascii="Verdana" w:eastAsia="Times New Roman" w:hAnsi="Verdana" w:cs="Times New Roman"/>
+                <w:color w:val="000000"/>
+                <w:sz w:val="24"/>
+                <w:szCs w:val="24"/>
+              </w:rPr>
+              <w:t>creatif</w:t>
+            </w:r>
+            <w:proofErr w:type="spellEnd"/>
           </w:p>
         </w:tc>
       </w:tr>
@@ -5308,8 +5618,19 @@
                 <w:sz w:val="24"/>
                 <w:szCs w:val="24"/>
               </w:rPr>
-              <w:t>Doit être desactivée</w:t>
-            </w:r>
+              <w:t xml:space="preserve">Doit être </w:t>
+            </w:r>
+            <w:proofErr w:type="spellStart"/>
+            <w:r>
+              <w:rPr>
+                <w:rFonts w:ascii="Verdana" w:eastAsia="Times New Roman" w:hAnsi="Verdana" w:cs="Times New Roman"/>
+                <w:color w:val="000000"/>
+                <w:sz w:val="24"/>
+                <w:szCs w:val="24"/>
+              </w:rPr>
+              <w:t>desactivée</w:t>
+            </w:r>
+            <w:proofErr w:type="spellEnd"/>
           </w:p>
           <w:p>
             <w:pPr>
@@ -5358,8 +5679,19 @@
                 <w:sz w:val="24"/>
                 <w:szCs w:val="24"/>
               </w:rPr>
-              <w:t>Commande pour debug</w:t>
-            </w:r>
+              <w:t xml:space="preserve">Commande pour </w:t>
+            </w:r>
+            <w:proofErr w:type="spellStart"/>
+            <w:r>
+              <w:rPr>
+                <w:rFonts w:ascii="Verdana" w:eastAsia="Times New Roman" w:hAnsi="Verdana" w:cs="Times New Roman"/>
+                <w:color w:val="000000"/>
+                <w:sz w:val="24"/>
+                <w:szCs w:val="24"/>
+              </w:rPr>
+              <w:t>debug</w:t>
+            </w:r>
+            <w:proofErr w:type="spellEnd"/>
           </w:p>
         </w:tc>
       </w:tr>
@@ -5662,8 +5994,19 @@
                 <w:sz w:val="24"/>
                 <w:szCs w:val="24"/>
               </w:rPr>
-              <w:t>Save and quit</w:t>
-            </w:r>
+              <w:t xml:space="preserve">Save and </w:t>
+            </w:r>
+            <w:proofErr w:type="spellStart"/>
+            <w:r>
+              <w:rPr>
+                <w:rFonts w:ascii="Verdana" w:eastAsia="Times New Roman" w:hAnsi="Verdana" w:cs="Times New Roman"/>
+                <w:color w:val="000000"/>
+                <w:sz w:val="24"/>
+                <w:szCs w:val="24"/>
+              </w:rPr>
+              <w:t>quit</w:t>
+            </w:r>
+            <w:proofErr w:type="spellEnd"/>
           </w:p>
           <w:p>
             <w:pPr>
@@ -5680,14 +6023,45 @@
                 <w:szCs w:val="24"/>
               </w:rPr>
             </w:pPr>
-            <w:r>
-              <w:rPr>
-                <w:rFonts w:ascii="Verdana" w:eastAsia="Times New Roman" w:hAnsi="Verdana" w:cs="Times New Roman"/>
-                <w:color w:val="000000"/>
-                <w:sz w:val="24"/>
-                <w:szCs w:val="24"/>
-              </w:rPr>
-              <w:t>Load la game.</w:t>
+            <w:proofErr w:type="spellStart"/>
+            <w:r>
+              <w:rPr>
+                <w:rFonts w:ascii="Verdana" w:eastAsia="Times New Roman" w:hAnsi="Verdana" w:cs="Times New Roman"/>
+                <w:color w:val="000000"/>
+                <w:sz w:val="24"/>
+                <w:szCs w:val="24"/>
+              </w:rPr>
+              <w:t>Load</w:t>
+            </w:r>
+            <w:proofErr w:type="spellEnd"/>
+            <w:r>
+              <w:rPr>
+                <w:rFonts w:ascii="Verdana" w:eastAsia="Times New Roman" w:hAnsi="Verdana" w:cs="Times New Roman"/>
+                <w:color w:val="000000"/>
+                <w:sz w:val="24"/>
+                <w:szCs w:val="24"/>
+              </w:rPr>
+              <w:t xml:space="preserve"> la </w:t>
+            </w:r>
+            <w:proofErr w:type="spellStart"/>
+            <w:r>
+              <w:rPr>
+                <w:rFonts w:ascii="Verdana" w:eastAsia="Times New Roman" w:hAnsi="Verdana" w:cs="Times New Roman"/>
+                <w:color w:val="000000"/>
+                <w:sz w:val="24"/>
+                <w:szCs w:val="24"/>
+              </w:rPr>
+              <w:t>game</w:t>
+            </w:r>
+            <w:proofErr w:type="spellEnd"/>
+            <w:r>
+              <w:rPr>
+                <w:rFonts w:ascii="Verdana" w:eastAsia="Times New Roman" w:hAnsi="Verdana" w:cs="Times New Roman"/>
+                <w:color w:val="000000"/>
+                <w:sz w:val="24"/>
+                <w:szCs w:val="24"/>
+              </w:rPr>
+              <w:t>.</w:t>
             </w:r>
           </w:p>
           <w:p>
@@ -5910,7 +6284,21 @@
               <w:rPr>
                 <w:rFonts w:eastAsia="Times New Roman"/>
               </w:rPr>
-              <w:t>Escape pour quitter le in-game chat</w:t>
+              <w:t>Escape pour quitter le in-</w:t>
+            </w:r>
+            <w:proofErr w:type="spellStart"/>
+            <w:r>
+              <w:rPr>
+                <w:rFonts w:eastAsia="Times New Roman"/>
+              </w:rPr>
+              <w:t>game</w:t>
+            </w:r>
+            <w:proofErr w:type="spellEnd"/>
+            <w:r>
+              <w:rPr>
+                <w:rFonts w:eastAsia="Times New Roman"/>
+              </w:rPr>
+              <w:t xml:space="preserve"> chat</w:t>
             </w:r>
             <w:bookmarkEnd w:id="9"/>
           </w:p>
@@ -7202,9 +7590,17 @@
               <w:rPr>
                 <w:rFonts w:eastAsia="Times New Roman"/>
               </w:rPr>
-              <w:t>Water Flowing</w:t>
+              <w:t xml:space="preserve">Water </w:t>
+            </w:r>
+            <w:proofErr w:type="spellStart"/>
+            <w:r>
+              <w:rPr>
+                <w:rFonts w:eastAsia="Times New Roman"/>
+              </w:rPr>
+              <w:t>Flowing</w:t>
             </w:r>
             <w:bookmarkEnd w:id="13"/>
+            <w:proofErr w:type="spellEnd"/>
           </w:p>
         </w:tc>
       </w:tr>
@@ -7660,11 +8056,33 @@
               </w:rPr>
             </w:pPr>
             <w:bookmarkStart w:id="14" w:name="_Toc411500455"/>
+            <w:proofErr w:type="spellStart"/>
             <w:r>
               <w:rPr>
                 <w:rFonts w:eastAsia="Times New Roman"/>
               </w:rPr>
-              <w:t>Bucket d’eau / Bucket de lave</w:t>
+              <w:t>Bucket</w:t>
+            </w:r>
+            <w:proofErr w:type="spellEnd"/>
+            <w:r>
+              <w:rPr>
+                <w:rFonts w:eastAsia="Times New Roman"/>
+              </w:rPr>
+              <w:t xml:space="preserve"> d’eau / </w:t>
+            </w:r>
+            <w:proofErr w:type="spellStart"/>
+            <w:r>
+              <w:rPr>
+                <w:rFonts w:eastAsia="Times New Roman"/>
+              </w:rPr>
+              <w:t>Bucket</w:t>
+            </w:r>
+            <w:proofErr w:type="spellEnd"/>
+            <w:r>
+              <w:rPr>
+                <w:rFonts w:eastAsia="Times New Roman"/>
+              </w:rPr>
+              <w:t xml:space="preserve"> de lave</w:t>
             </w:r>
             <w:bookmarkEnd w:id="14"/>
           </w:p>
@@ -7946,6 +8364,7 @@
                 </w:rPr>
                 <w:t xml:space="preserve">Water </w:t>
               </w:r>
+              <w:proofErr w:type="spellStart"/>
               <w:r>
                 <w:rPr>
                   <w:rStyle w:val="Lienhypertexte"/>
@@ -7964,6 +8383,7 @@
                 </w:rPr>
                 <w:t>lowing</w:t>
               </w:r>
+              <w:proofErr w:type="spellEnd"/>
             </w:hyperlink>
           </w:p>
           <w:p>
@@ -8013,7 +8433,27 @@
                 <w:sz w:val="24"/>
                 <w:szCs w:val="24"/>
               </w:rPr>
-              <w:t>Un bucket vide doit pouvoir prendre de l’eau/lave une seule fois</w:t>
+              <w:t xml:space="preserve">Un </w:t>
+            </w:r>
+            <w:proofErr w:type="spellStart"/>
+            <w:r>
+              <w:rPr>
+                <w:rFonts w:ascii="Verdana" w:eastAsia="Times New Roman" w:hAnsi="Verdana" w:cs="Times New Roman"/>
+                <w:color w:val="000000"/>
+                <w:sz w:val="24"/>
+                <w:szCs w:val="24"/>
+              </w:rPr>
+              <w:t>bucket</w:t>
+            </w:r>
+            <w:proofErr w:type="spellEnd"/>
+            <w:r>
+              <w:rPr>
+                <w:rFonts w:ascii="Verdana" w:eastAsia="Times New Roman" w:hAnsi="Verdana" w:cs="Times New Roman"/>
+                <w:color w:val="000000"/>
+                <w:sz w:val="24"/>
+                <w:szCs w:val="24"/>
+              </w:rPr>
+              <w:t xml:space="preserve"> vide doit pouvoir prendre de l’eau/lave une seule fois</w:t>
             </w:r>
           </w:p>
           <w:p>
@@ -8038,7 +8478,27 @@
                 <w:sz w:val="24"/>
                 <w:szCs w:val="24"/>
               </w:rPr>
-              <w:t>Le bucket doit pouvoir se vide une seule fois s’il est plein</w:t>
+              <w:t xml:space="preserve">Le </w:t>
+            </w:r>
+            <w:proofErr w:type="spellStart"/>
+            <w:r>
+              <w:rPr>
+                <w:rFonts w:ascii="Verdana" w:eastAsia="Times New Roman" w:hAnsi="Verdana" w:cs="Times New Roman"/>
+                <w:color w:val="000000"/>
+                <w:sz w:val="24"/>
+                <w:szCs w:val="24"/>
+              </w:rPr>
+              <w:t>bucket</w:t>
+            </w:r>
+            <w:proofErr w:type="spellEnd"/>
+            <w:r>
+              <w:rPr>
+                <w:rFonts w:ascii="Verdana" w:eastAsia="Times New Roman" w:hAnsi="Verdana" w:cs="Times New Roman"/>
+                <w:color w:val="000000"/>
+                <w:sz w:val="24"/>
+                <w:szCs w:val="24"/>
+              </w:rPr>
+              <w:t xml:space="preserve"> doit pouvoir se vide une seule fois s’il est plein</w:t>
             </w:r>
           </w:p>
         </w:tc>
@@ -8925,7 +9385,27 @@
                 <w:sz w:val="24"/>
                 <w:szCs w:val="24"/>
               </w:rPr>
-              <w:t>L’outil dans la main doit s’afficher en bas, à coté de la vie du personnage</w:t>
+              <w:t xml:space="preserve">L’outil dans la main doit s’afficher en bas, à </w:t>
+            </w:r>
+            <w:proofErr w:type="spellStart"/>
+            <w:r>
+              <w:rPr>
+                <w:rFonts w:ascii="Verdana" w:eastAsia="Times New Roman" w:hAnsi="Verdana" w:cs="Times New Roman"/>
+                <w:color w:val="000000"/>
+                <w:sz w:val="24"/>
+                <w:szCs w:val="24"/>
+              </w:rPr>
+              <w:t>coté</w:t>
+            </w:r>
+            <w:proofErr w:type="spellEnd"/>
+            <w:r>
+              <w:rPr>
+                <w:rFonts w:ascii="Verdana" w:eastAsia="Times New Roman" w:hAnsi="Verdana" w:cs="Times New Roman"/>
+                <w:color w:val="000000"/>
+                <w:sz w:val="24"/>
+                <w:szCs w:val="24"/>
+              </w:rPr>
+              <w:t xml:space="preserve"> de la vie du personnage</w:t>
             </w:r>
           </w:p>
           <w:p>
@@ -9352,7 +9832,47 @@
                 <w:sz w:val="24"/>
                 <w:szCs w:val="24"/>
               </w:rPr>
-              <w:t>Si le stack de bloc est plus que 1, split le stack en 2</w:t>
+              <w:t xml:space="preserve">Si le </w:t>
+            </w:r>
+            <w:proofErr w:type="spellStart"/>
+            <w:r>
+              <w:rPr>
+                <w:rFonts w:ascii="Verdana" w:eastAsia="Times New Roman" w:hAnsi="Verdana" w:cs="Times New Roman"/>
+                <w:color w:val="000000"/>
+                <w:sz w:val="24"/>
+                <w:szCs w:val="24"/>
+              </w:rPr>
+              <w:t>stack</w:t>
+            </w:r>
+            <w:proofErr w:type="spellEnd"/>
+            <w:r>
+              <w:rPr>
+                <w:rFonts w:ascii="Verdana" w:eastAsia="Times New Roman" w:hAnsi="Verdana" w:cs="Times New Roman"/>
+                <w:color w:val="000000"/>
+                <w:sz w:val="24"/>
+                <w:szCs w:val="24"/>
+              </w:rPr>
+              <w:t xml:space="preserve"> de bloc est plus que 1, split le </w:t>
+            </w:r>
+            <w:proofErr w:type="spellStart"/>
+            <w:r>
+              <w:rPr>
+                <w:rFonts w:ascii="Verdana" w:eastAsia="Times New Roman" w:hAnsi="Verdana" w:cs="Times New Roman"/>
+                <w:color w:val="000000"/>
+                <w:sz w:val="24"/>
+                <w:szCs w:val="24"/>
+              </w:rPr>
+              <w:t>stack</w:t>
+            </w:r>
+            <w:proofErr w:type="spellEnd"/>
+            <w:r>
+              <w:rPr>
+                <w:rFonts w:ascii="Verdana" w:eastAsia="Times New Roman" w:hAnsi="Verdana" w:cs="Times New Roman"/>
+                <w:color w:val="000000"/>
+                <w:sz w:val="24"/>
+                <w:szCs w:val="24"/>
+              </w:rPr>
+              <w:t xml:space="preserve"> en 2</w:t>
             </w:r>
           </w:p>
         </w:tc>
@@ -9364,8 +9884,13 @@
         <w:pStyle w:val="Titre1"/>
       </w:pPr>
       <w:bookmarkStart w:id="19" w:name="_Toc411500461"/>
+      <w:proofErr w:type="spellStart"/>
       <w:r>
-        <w:t>Crafting dans l’inventaire</w:t>
+        <w:t>Crafting</w:t>
+      </w:r>
+      <w:proofErr w:type="spellEnd"/>
+      <w:r>
+        <w:t xml:space="preserve"> dans l’inventaire</w:t>
       </w:r>
       <w:bookmarkEnd w:id="19"/>
     </w:p>
@@ -9455,9 +9980,17 @@
               <w:rPr>
                 <w:rFonts w:eastAsia="Times New Roman"/>
               </w:rPr>
-              <w:t>Fonctionnalité de l’interface de crafting</w:t>
+              <w:t xml:space="preserve">Fonctionnalité de l’interface de </w:t>
+            </w:r>
+            <w:proofErr w:type="spellStart"/>
+            <w:r>
+              <w:rPr>
+                <w:rFonts w:eastAsia="Times New Roman"/>
+              </w:rPr>
+              <w:t>crafting</w:t>
             </w:r>
             <w:bookmarkEnd w:id="20"/>
+            <w:proofErr w:type="spellEnd"/>
           </w:p>
         </w:tc>
       </w:tr>
@@ -9806,8 +10339,19 @@
                 <w:sz w:val="24"/>
                 <w:szCs w:val="24"/>
               </w:rPr>
-              <w:t xml:space="preserve"> dans l’interface s’affiche</w:t>
-            </w:r>
+              <w:t xml:space="preserve"> dans l’interface </w:t>
+            </w:r>
+            <w:proofErr w:type="gramStart"/>
+            <w:r>
+              <w:rPr>
+                <w:rFonts w:ascii="Verdana" w:eastAsia="Times New Roman" w:hAnsi="Verdana" w:cs="Times New Roman"/>
+                <w:color w:val="000000"/>
+                <w:sz w:val="24"/>
+                <w:szCs w:val="24"/>
+              </w:rPr>
+              <w:t>s’affiche</w:t>
+            </w:r>
+            <w:proofErr w:type="gramEnd"/>
           </w:p>
           <w:p>
             <w:pPr>
@@ -9831,8 +10375,19 @@
                 <w:sz w:val="24"/>
                 <w:szCs w:val="24"/>
               </w:rPr>
-              <w:t>L’information du bloc s’affiche lors d’un mouseover</w:t>
-            </w:r>
+              <w:t xml:space="preserve">L’information du bloc s’affiche lors d’un </w:t>
+            </w:r>
+            <w:proofErr w:type="spellStart"/>
+            <w:r>
+              <w:rPr>
+                <w:rFonts w:ascii="Verdana" w:eastAsia="Times New Roman" w:hAnsi="Verdana" w:cs="Times New Roman"/>
+                <w:color w:val="000000"/>
+                <w:sz w:val="24"/>
+                <w:szCs w:val="24"/>
+              </w:rPr>
+              <w:t>mouseover</w:t>
+            </w:r>
+            <w:proofErr w:type="spellEnd"/>
           </w:p>
           <w:p>
             <w:pPr>
@@ -9883,6 +10438,7 @@
                 <w:szCs w:val="24"/>
               </w:rPr>
             </w:pPr>
+            <w:proofErr w:type="spellStart"/>
             <w:r>
               <w:rPr>
                 <w:rFonts w:ascii="Verdana" w:eastAsia="Times New Roman" w:hAnsi="Verdana" w:cs="Times New Roman"/>
@@ -9899,7 +10455,17 @@
                 <w:sz w:val="24"/>
                 <w:szCs w:val="24"/>
               </w:rPr>
-              <w:t>ker des blocs du mê</w:t>
+              <w:t>ker</w:t>
+            </w:r>
+            <w:proofErr w:type="spellEnd"/>
+            <w:r>
+              <w:rPr>
+                <w:rFonts w:ascii="Verdana" w:eastAsia="Times New Roman" w:hAnsi="Verdana" w:cs="Times New Roman"/>
+                <w:color w:val="000000"/>
+                <w:sz w:val="24"/>
+                <w:szCs w:val="24"/>
+              </w:rPr>
+              <w:t xml:space="preserve"> des blocs du mê</w:t>
             </w:r>
             <w:r>
               <w:rPr>
@@ -10045,9 +10611,17 @@
               <w:rPr>
                 <w:rFonts w:eastAsia="Times New Roman"/>
               </w:rPr>
-              <w:t>Fonctionnalité du système de crafting</w:t>
+              <w:t xml:space="preserve">Fonctionnalité du système de </w:t>
+            </w:r>
+            <w:proofErr w:type="spellStart"/>
+            <w:r>
+              <w:rPr>
+                <w:rFonts w:eastAsia="Times New Roman"/>
+              </w:rPr>
+              <w:t>crafting</w:t>
             </w:r>
             <w:bookmarkEnd w:id="21"/>
+            <w:proofErr w:type="spellEnd"/>
           </w:p>
         </w:tc>
       </w:tr>
@@ -10257,8 +10831,19 @@
                 <w:sz w:val="24"/>
                 <w:szCs w:val="24"/>
               </w:rPr>
-              <w:t>Envoyer les ingrédients dans l’interface de crafting</w:t>
-            </w:r>
+              <w:t xml:space="preserve">Envoyer les ingrédients dans l’interface de </w:t>
+            </w:r>
+            <w:proofErr w:type="spellStart"/>
+            <w:r>
+              <w:rPr>
+                <w:rFonts w:ascii="Verdana" w:eastAsia="Times New Roman" w:hAnsi="Verdana" w:cs="Times New Roman"/>
+                <w:color w:val="000000"/>
+                <w:sz w:val="24"/>
+                <w:szCs w:val="24"/>
+              </w:rPr>
+              <w:t>crafting</w:t>
+            </w:r>
+            <w:proofErr w:type="spellEnd"/>
           </w:p>
           <w:p>
             <w:pPr>
@@ -10353,7 +10938,27 @@
                 <w:sz w:val="24"/>
                 <w:szCs w:val="24"/>
               </w:rPr>
-              <w:t xml:space="preserve">Lorsque les ingrédients sont correct, le résultat de la recette s’affiche dans l’output </w:t>
+              <w:t xml:space="preserve">Lorsque les ingrédients sont </w:t>
+            </w:r>
+            <w:proofErr w:type="gramStart"/>
+            <w:r>
+              <w:rPr>
+                <w:rFonts w:ascii="Verdana" w:eastAsia="Times New Roman" w:hAnsi="Verdana" w:cs="Times New Roman"/>
+                <w:color w:val="000000"/>
+                <w:sz w:val="24"/>
+                <w:szCs w:val="24"/>
+              </w:rPr>
+              <w:t>correct</w:t>
+            </w:r>
+            <w:proofErr w:type="gramEnd"/>
+            <w:r>
+              <w:rPr>
+                <w:rFonts w:ascii="Verdana" w:eastAsia="Times New Roman" w:hAnsi="Verdana" w:cs="Times New Roman"/>
+                <w:color w:val="000000"/>
+                <w:sz w:val="24"/>
+                <w:szCs w:val="24"/>
+              </w:rPr>
+              <w:t xml:space="preserve">, le résultat de la recette s’affiche dans l’output </w:t>
             </w:r>
           </w:p>
           <w:p>
@@ -10626,6 +11231,7 @@
         </w:rPr>
       </w:pPr>
       <w:bookmarkStart w:id="22" w:name="_Toc411500464"/>
+      <w:proofErr w:type="spellStart"/>
       <w:r>
         <w:rPr>
           <w:sz w:val="36"/>
@@ -10634,6 +11240,7 @@
         <w:t>Survival</w:t>
       </w:r>
       <w:bookmarkEnd w:id="22"/>
+      <w:proofErr w:type="spellEnd"/>
       <w:r>
         <w:rPr>
           <w:sz w:val="36"/>
@@ -10657,8 +11264,16 @@
         <w:rPr>
           <w:sz w:val="24"/>
         </w:rPr>
-        <w:t xml:space="preserve"> faire seulement en mode survival</w:t>
+        <w:t xml:space="preserve"> faire seulement en mode </w:t>
       </w:r>
+      <w:proofErr w:type="spellStart"/>
+      <w:r>
+        <w:rPr>
+          <w:sz w:val="24"/>
+        </w:rPr>
+        <w:t>survival</w:t>
+      </w:r>
+      <w:proofErr w:type="spellEnd"/>
     </w:p>
     <w:tbl>
       <w:tblPr>
@@ -11527,7 +12142,25 @@
                   <w:sz w:val="24"/>
                   <w:szCs w:val="24"/>
                 </w:rPr>
-                <w:t>Voir liste d’outils et bloc associés</w:t>
+                <w:t>Voir lis</w:t>
+              </w:r>
+              <w:r>
+                <w:rPr>
+                  <w:rStyle w:val="Lienhypertexte"/>
+                  <w:rFonts w:ascii="Verdana" w:eastAsia="Times New Roman" w:hAnsi="Verdana" w:cs="Times New Roman"/>
+                  <w:sz w:val="24"/>
+                  <w:szCs w:val="24"/>
+                </w:rPr>
+                <w:t>t</w:t>
+              </w:r>
+              <w:r>
+                <w:rPr>
+                  <w:rStyle w:val="Lienhypertexte"/>
+                  <w:rFonts w:ascii="Verdana" w:eastAsia="Times New Roman" w:hAnsi="Verdana" w:cs="Times New Roman"/>
+                  <w:sz w:val="24"/>
+                  <w:szCs w:val="24"/>
+                </w:rPr>
+                <w:t>e d’outils et bloc associés</w:t>
               </w:r>
             </w:hyperlink>
           </w:p>
@@ -13515,7 +14148,27 @@
                 <w:sz w:val="24"/>
                 <w:szCs w:val="24"/>
               </w:rPr>
-              <w:t xml:space="preserve"> l’origine du monde (ou son point de respawn)</w:t>
+              <w:t xml:space="preserve"> l’origine du monde (ou son point de </w:t>
+            </w:r>
+            <w:proofErr w:type="spellStart"/>
+            <w:r>
+              <w:rPr>
+                <w:rFonts w:ascii="Verdana" w:eastAsia="Times New Roman" w:hAnsi="Verdana" w:cs="Times New Roman"/>
+                <w:color w:val="000000"/>
+                <w:sz w:val="24"/>
+                <w:szCs w:val="24"/>
+              </w:rPr>
+              <w:t>respawn</w:t>
+            </w:r>
+            <w:proofErr w:type="spellEnd"/>
+            <w:r>
+              <w:rPr>
+                <w:rFonts w:ascii="Verdana" w:eastAsia="Times New Roman" w:hAnsi="Verdana" w:cs="Times New Roman"/>
+                <w:color w:val="000000"/>
+                <w:sz w:val="24"/>
+                <w:szCs w:val="24"/>
+              </w:rPr>
+              <w:t>)</w:t>
             </w:r>
           </w:p>
           <w:p>
@@ -13664,6 +14317,7 @@
                 <w:lang w:eastAsia="fr-CA"/>
               </w:rPr>
             </w:pPr>
+            <w:proofErr w:type="spellStart"/>
             <w:r>
               <w:rPr>
                 <w:rFonts w:ascii="Calibri" w:eastAsia="Times New Roman" w:hAnsi="Calibri" w:cs="Times New Roman"/>
@@ -13672,6 +14326,7 @@
               </w:rPr>
               <w:t>Chest</w:t>
             </w:r>
+            <w:proofErr w:type="spellEnd"/>
           </w:p>
         </w:tc>
         <w:tc>
@@ -13807,14 +14462,34 @@
                 <w:lang w:eastAsia="fr-CA"/>
               </w:rPr>
             </w:pPr>
-            <w:r>
-              <w:rPr>
-                <w:rFonts w:ascii="Calibri" w:eastAsia="Times New Roman" w:hAnsi="Calibri" w:cs="Times New Roman"/>
-                <w:color w:val="000000"/>
-                <w:lang w:eastAsia="fr-CA"/>
-              </w:rPr>
-              <w:t>Silver pickaxe</w:t>
-            </w:r>
+            <w:proofErr w:type="spellStart"/>
+            <w:r>
+              <w:rPr>
+                <w:rFonts w:ascii="Calibri" w:eastAsia="Times New Roman" w:hAnsi="Calibri" w:cs="Times New Roman"/>
+                <w:color w:val="000000"/>
+                <w:lang w:eastAsia="fr-CA"/>
+              </w:rPr>
+              <w:t>Silver</w:t>
+            </w:r>
+            <w:proofErr w:type="spellEnd"/>
+            <w:r>
+              <w:rPr>
+                <w:rFonts w:ascii="Calibri" w:eastAsia="Times New Roman" w:hAnsi="Calibri" w:cs="Times New Roman"/>
+                <w:color w:val="000000"/>
+                <w:lang w:eastAsia="fr-CA"/>
+              </w:rPr>
+              <w:t xml:space="preserve"> </w:t>
+            </w:r>
+            <w:proofErr w:type="spellStart"/>
+            <w:r>
+              <w:rPr>
+                <w:rFonts w:ascii="Calibri" w:eastAsia="Times New Roman" w:hAnsi="Calibri" w:cs="Times New Roman"/>
+                <w:color w:val="000000"/>
+                <w:lang w:eastAsia="fr-CA"/>
+              </w:rPr>
+              <w:t>pickaxe</w:t>
+            </w:r>
+            <w:proofErr w:type="spellEnd"/>
           </w:p>
         </w:tc>
         <w:tc>
@@ -13879,14 +14554,34 @@
                 <w:lang w:eastAsia="fr-CA"/>
               </w:rPr>
             </w:pPr>
-            <w:r>
-              <w:rPr>
-                <w:rFonts w:ascii="Calibri" w:eastAsia="Times New Roman" w:hAnsi="Calibri" w:cs="Times New Roman"/>
-                <w:color w:val="000000"/>
-                <w:lang w:eastAsia="fr-CA"/>
-              </w:rPr>
-              <w:t>Iron pickaxe</w:t>
-            </w:r>
+            <w:proofErr w:type="spellStart"/>
+            <w:r>
+              <w:rPr>
+                <w:rFonts w:ascii="Calibri" w:eastAsia="Times New Roman" w:hAnsi="Calibri" w:cs="Times New Roman"/>
+                <w:color w:val="000000"/>
+                <w:lang w:eastAsia="fr-CA"/>
+              </w:rPr>
+              <w:t>Iron</w:t>
+            </w:r>
+            <w:proofErr w:type="spellEnd"/>
+            <w:r>
+              <w:rPr>
+                <w:rFonts w:ascii="Calibri" w:eastAsia="Times New Roman" w:hAnsi="Calibri" w:cs="Times New Roman"/>
+                <w:color w:val="000000"/>
+                <w:lang w:eastAsia="fr-CA"/>
+              </w:rPr>
+              <w:t xml:space="preserve"> </w:t>
+            </w:r>
+            <w:proofErr w:type="spellStart"/>
+            <w:r>
+              <w:rPr>
+                <w:rFonts w:ascii="Calibri" w:eastAsia="Times New Roman" w:hAnsi="Calibri" w:cs="Times New Roman"/>
+                <w:color w:val="000000"/>
+                <w:lang w:eastAsia="fr-CA"/>
+              </w:rPr>
+              <w:t>pickaxe</w:t>
+            </w:r>
+            <w:proofErr w:type="spellEnd"/>
           </w:p>
         </w:tc>
         <w:tc>
@@ -13957,8 +14652,18 @@
                 <w:color w:val="000000"/>
                 <w:lang w:eastAsia="fr-CA"/>
               </w:rPr>
-              <w:t>Golden pickaxe</w:t>
-            </w:r>
+              <w:t xml:space="preserve">Golden </w:t>
+            </w:r>
+            <w:proofErr w:type="spellStart"/>
+            <w:r>
+              <w:rPr>
+                <w:rFonts w:ascii="Calibri" w:eastAsia="Times New Roman" w:hAnsi="Calibri" w:cs="Times New Roman"/>
+                <w:color w:val="000000"/>
+                <w:lang w:eastAsia="fr-CA"/>
+              </w:rPr>
+              <w:t>pickaxe</w:t>
+            </w:r>
+            <w:proofErr w:type="spellEnd"/>
           </w:p>
         </w:tc>
         <w:tc>
@@ -14029,8 +14734,18 @@
                 <w:color w:val="000000"/>
                 <w:lang w:eastAsia="fr-CA"/>
               </w:rPr>
-              <w:t>Stone pickaxe</w:t>
-            </w:r>
+              <w:t xml:space="preserve">Stone </w:t>
+            </w:r>
+            <w:proofErr w:type="spellStart"/>
+            <w:r>
+              <w:rPr>
+                <w:rFonts w:ascii="Calibri" w:eastAsia="Times New Roman" w:hAnsi="Calibri" w:cs="Times New Roman"/>
+                <w:color w:val="000000"/>
+                <w:lang w:eastAsia="fr-CA"/>
+              </w:rPr>
+              <w:t>pickaxe</w:t>
+            </w:r>
+            <w:proofErr w:type="spellEnd"/>
           </w:p>
         </w:tc>
         <w:tc>
@@ -14095,14 +14810,34 @@
                 <w:lang w:eastAsia="fr-CA"/>
               </w:rPr>
             </w:pPr>
-            <w:r>
-              <w:rPr>
-                <w:rFonts w:ascii="Calibri" w:eastAsia="Times New Roman" w:hAnsi="Calibri" w:cs="Times New Roman"/>
-                <w:color w:val="000000"/>
-                <w:lang w:eastAsia="fr-CA"/>
-              </w:rPr>
-              <w:t>Wooden pickaxe</w:t>
-            </w:r>
+            <w:proofErr w:type="spellStart"/>
+            <w:r>
+              <w:rPr>
+                <w:rFonts w:ascii="Calibri" w:eastAsia="Times New Roman" w:hAnsi="Calibri" w:cs="Times New Roman"/>
+                <w:color w:val="000000"/>
+                <w:lang w:eastAsia="fr-CA"/>
+              </w:rPr>
+              <w:t>Wooden</w:t>
+            </w:r>
+            <w:proofErr w:type="spellEnd"/>
+            <w:r>
+              <w:rPr>
+                <w:rFonts w:ascii="Calibri" w:eastAsia="Times New Roman" w:hAnsi="Calibri" w:cs="Times New Roman"/>
+                <w:color w:val="000000"/>
+                <w:lang w:eastAsia="fr-CA"/>
+              </w:rPr>
+              <w:t xml:space="preserve"> </w:t>
+            </w:r>
+            <w:proofErr w:type="spellStart"/>
+            <w:r>
+              <w:rPr>
+                <w:rFonts w:ascii="Calibri" w:eastAsia="Times New Roman" w:hAnsi="Calibri" w:cs="Times New Roman"/>
+                <w:color w:val="000000"/>
+                <w:lang w:eastAsia="fr-CA"/>
+              </w:rPr>
+              <w:t>pickaxe</w:t>
+            </w:r>
+            <w:proofErr w:type="spellEnd"/>
           </w:p>
         </w:tc>
         <w:tc>
@@ -14167,13 +14902,23 @@
                 <w:lang w:eastAsia="fr-CA"/>
               </w:rPr>
             </w:pPr>
-            <w:r>
-              <w:rPr>
-                <w:rFonts w:ascii="Calibri" w:eastAsia="Times New Roman" w:hAnsi="Calibri" w:cs="Times New Roman"/>
-                <w:color w:val="000000"/>
-                <w:lang w:eastAsia="fr-CA"/>
-              </w:rPr>
-              <w:t>Silver axe</w:t>
+            <w:proofErr w:type="spellStart"/>
+            <w:r>
+              <w:rPr>
+                <w:rFonts w:ascii="Calibri" w:eastAsia="Times New Roman" w:hAnsi="Calibri" w:cs="Times New Roman"/>
+                <w:color w:val="000000"/>
+                <w:lang w:eastAsia="fr-CA"/>
+              </w:rPr>
+              <w:t>Silver</w:t>
+            </w:r>
+            <w:proofErr w:type="spellEnd"/>
+            <w:r>
+              <w:rPr>
+                <w:rFonts w:ascii="Calibri" w:eastAsia="Times New Roman" w:hAnsi="Calibri" w:cs="Times New Roman"/>
+                <w:color w:val="000000"/>
+                <w:lang w:eastAsia="fr-CA"/>
+              </w:rPr>
+              <w:t xml:space="preserve"> axe</w:t>
             </w:r>
           </w:p>
         </w:tc>
@@ -14239,13 +14984,23 @@
                 <w:lang w:eastAsia="fr-CA"/>
               </w:rPr>
             </w:pPr>
-            <w:r>
-              <w:rPr>
-                <w:rFonts w:ascii="Calibri" w:eastAsia="Times New Roman" w:hAnsi="Calibri" w:cs="Times New Roman"/>
-                <w:color w:val="000000"/>
-                <w:lang w:eastAsia="fr-CA"/>
-              </w:rPr>
-              <w:t>Iron axe</w:t>
+            <w:proofErr w:type="spellStart"/>
+            <w:r>
+              <w:rPr>
+                <w:rFonts w:ascii="Calibri" w:eastAsia="Times New Roman" w:hAnsi="Calibri" w:cs="Times New Roman"/>
+                <w:color w:val="000000"/>
+                <w:lang w:eastAsia="fr-CA"/>
+              </w:rPr>
+              <w:t>Iron</w:t>
+            </w:r>
+            <w:proofErr w:type="spellEnd"/>
+            <w:r>
+              <w:rPr>
+                <w:rFonts w:ascii="Calibri" w:eastAsia="Times New Roman" w:hAnsi="Calibri" w:cs="Times New Roman"/>
+                <w:color w:val="000000"/>
+                <w:lang w:eastAsia="fr-CA"/>
+              </w:rPr>
+              <w:t xml:space="preserve"> axe</w:t>
             </w:r>
           </w:p>
         </w:tc>
@@ -14455,13 +15210,23 @@
                 <w:lang w:eastAsia="fr-CA"/>
               </w:rPr>
             </w:pPr>
-            <w:r>
-              <w:rPr>
-                <w:rFonts w:ascii="Calibri" w:eastAsia="Times New Roman" w:hAnsi="Calibri" w:cs="Times New Roman"/>
-                <w:color w:val="000000"/>
-                <w:lang w:eastAsia="fr-CA"/>
-              </w:rPr>
-              <w:t>Wooden axe</w:t>
+            <w:proofErr w:type="spellStart"/>
+            <w:r>
+              <w:rPr>
+                <w:rFonts w:ascii="Calibri" w:eastAsia="Times New Roman" w:hAnsi="Calibri" w:cs="Times New Roman"/>
+                <w:color w:val="000000"/>
+                <w:lang w:eastAsia="fr-CA"/>
+              </w:rPr>
+              <w:t>Wooden</w:t>
+            </w:r>
+            <w:proofErr w:type="spellEnd"/>
+            <w:r>
+              <w:rPr>
+                <w:rFonts w:ascii="Calibri" w:eastAsia="Times New Roman" w:hAnsi="Calibri" w:cs="Times New Roman"/>
+                <w:color w:val="000000"/>
+                <w:lang w:eastAsia="fr-CA"/>
+              </w:rPr>
+              <w:t xml:space="preserve"> axe</w:t>
             </w:r>
           </w:p>
         </w:tc>
@@ -14527,14 +15292,34 @@
                 <w:lang w:eastAsia="fr-CA"/>
               </w:rPr>
             </w:pPr>
-            <w:r>
-              <w:rPr>
-                <w:rFonts w:ascii="Calibri" w:eastAsia="Times New Roman" w:hAnsi="Calibri" w:cs="Times New Roman"/>
-                <w:color w:val="000000"/>
-                <w:lang w:eastAsia="fr-CA"/>
-              </w:rPr>
-              <w:t>Silver hoe</w:t>
-            </w:r>
+            <w:proofErr w:type="spellStart"/>
+            <w:r>
+              <w:rPr>
+                <w:rFonts w:ascii="Calibri" w:eastAsia="Times New Roman" w:hAnsi="Calibri" w:cs="Times New Roman"/>
+                <w:color w:val="000000"/>
+                <w:lang w:eastAsia="fr-CA"/>
+              </w:rPr>
+              <w:t>Silver</w:t>
+            </w:r>
+            <w:proofErr w:type="spellEnd"/>
+            <w:r>
+              <w:rPr>
+                <w:rFonts w:ascii="Calibri" w:eastAsia="Times New Roman" w:hAnsi="Calibri" w:cs="Times New Roman"/>
+                <w:color w:val="000000"/>
+                <w:lang w:eastAsia="fr-CA"/>
+              </w:rPr>
+              <w:t xml:space="preserve"> </w:t>
+            </w:r>
+            <w:proofErr w:type="spellStart"/>
+            <w:r>
+              <w:rPr>
+                <w:rFonts w:ascii="Calibri" w:eastAsia="Times New Roman" w:hAnsi="Calibri" w:cs="Times New Roman"/>
+                <w:color w:val="000000"/>
+                <w:lang w:eastAsia="fr-CA"/>
+              </w:rPr>
+              <w:t>hoe</w:t>
+            </w:r>
+            <w:proofErr w:type="spellEnd"/>
           </w:p>
         </w:tc>
         <w:tc>
@@ -14599,14 +15384,34 @@
                 <w:lang w:eastAsia="fr-CA"/>
               </w:rPr>
             </w:pPr>
-            <w:r>
-              <w:rPr>
-                <w:rFonts w:ascii="Calibri" w:eastAsia="Times New Roman" w:hAnsi="Calibri" w:cs="Times New Roman"/>
-                <w:color w:val="000000"/>
-                <w:lang w:eastAsia="fr-CA"/>
-              </w:rPr>
-              <w:t>Iron hoe</w:t>
-            </w:r>
+            <w:proofErr w:type="spellStart"/>
+            <w:r>
+              <w:rPr>
+                <w:rFonts w:ascii="Calibri" w:eastAsia="Times New Roman" w:hAnsi="Calibri" w:cs="Times New Roman"/>
+                <w:color w:val="000000"/>
+                <w:lang w:eastAsia="fr-CA"/>
+              </w:rPr>
+              <w:t>Iron</w:t>
+            </w:r>
+            <w:proofErr w:type="spellEnd"/>
+            <w:r>
+              <w:rPr>
+                <w:rFonts w:ascii="Calibri" w:eastAsia="Times New Roman" w:hAnsi="Calibri" w:cs="Times New Roman"/>
+                <w:color w:val="000000"/>
+                <w:lang w:eastAsia="fr-CA"/>
+              </w:rPr>
+              <w:t xml:space="preserve"> </w:t>
+            </w:r>
+            <w:proofErr w:type="spellStart"/>
+            <w:r>
+              <w:rPr>
+                <w:rFonts w:ascii="Calibri" w:eastAsia="Times New Roman" w:hAnsi="Calibri" w:cs="Times New Roman"/>
+                <w:color w:val="000000"/>
+                <w:lang w:eastAsia="fr-CA"/>
+              </w:rPr>
+              <w:t>hoe</w:t>
+            </w:r>
+            <w:proofErr w:type="spellEnd"/>
           </w:p>
         </w:tc>
         <w:tc>
@@ -14677,8 +15482,18 @@
                 <w:color w:val="000000"/>
                 <w:lang w:eastAsia="fr-CA"/>
               </w:rPr>
-              <w:t>Golden hoe</w:t>
-            </w:r>
+              <w:t xml:space="preserve">Golden </w:t>
+            </w:r>
+            <w:proofErr w:type="spellStart"/>
+            <w:r>
+              <w:rPr>
+                <w:rFonts w:ascii="Calibri" w:eastAsia="Times New Roman" w:hAnsi="Calibri" w:cs="Times New Roman"/>
+                <w:color w:val="000000"/>
+                <w:lang w:eastAsia="fr-CA"/>
+              </w:rPr>
+              <w:t>hoe</w:t>
+            </w:r>
+            <w:proofErr w:type="spellEnd"/>
           </w:p>
         </w:tc>
         <w:tc>
@@ -14749,8 +15564,18 @@
                 <w:color w:val="000000"/>
                 <w:lang w:eastAsia="fr-CA"/>
               </w:rPr>
-              <w:t>Stone hoe</w:t>
-            </w:r>
+              <w:t xml:space="preserve">Stone </w:t>
+            </w:r>
+            <w:proofErr w:type="spellStart"/>
+            <w:r>
+              <w:rPr>
+                <w:rFonts w:ascii="Calibri" w:eastAsia="Times New Roman" w:hAnsi="Calibri" w:cs="Times New Roman"/>
+                <w:color w:val="000000"/>
+                <w:lang w:eastAsia="fr-CA"/>
+              </w:rPr>
+              <w:t>hoe</w:t>
+            </w:r>
+            <w:proofErr w:type="spellEnd"/>
           </w:p>
         </w:tc>
         <w:tc>
@@ -14815,14 +15640,34 @@
                 <w:lang w:eastAsia="fr-CA"/>
               </w:rPr>
             </w:pPr>
-            <w:r>
-              <w:rPr>
-                <w:rFonts w:ascii="Calibri" w:eastAsia="Times New Roman" w:hAnsi="Calibri" w:cs="Times New Roman"/>
-                <w:color w:val="000000"/>
-                <w:lang w:eastAsia="fr-CA"/>
-              </w:rPr>
-              <w:t>Wooden hoe</w:t>
-            </w:r>
+            <w:proofErr w:type="spellStart"/>
+            <w:r>
+              <w:rPr>
+                <w:rFonts w:ascii="Calibri" w:eastAsia="Times New Roman" w:hAnsi="Calibri" w:cs="Times New Roman"/>
+                <w:color w:val="000000"/>
+                <w:lang w:eastAsia="fr-CA"/>
+              </w:rPr>
+              <w:t>Wooden</w:t>
+            </w:r>
+            <w:proofErr w:type="spellEnd"/>
+            <w:r>
+              <w:rPr>
+                <w:rFonts w:ascii="Calibri" w:eastAsia="Times New Roman" w:hAnsi="Calibri" w:cs="Times New Roman"/>
+                <w:color w:val="000000"/>
+                <w:lang w:eastAsia="fr-CA"/>
+              </w:rPr>
+              <w:t xml:space="preserve"> </w:t>
+            </w:r>
+            <w:proofErr w:type="spellStart"/>
+            <w:r>
+              <w:rPr>
+                <w:rFonts w:ascii="Calibri" w:eastAsia="Times New Roman" w:hAnsi="Calibri" w:cs="Times New Roman"/>
+                <w:color w:val="000000"/>
+                <w:lang w:eastAsia="fr-CA"/>
+              </w:rPr>
+              <w:t>hoe</w:t>
+            </w:r>
+            <w:proofErr w:type="spellEnd"/>
           </w:p>
         </w:tc>
         <w:tc>
@@ -14887,14 +15732,34 @@
                 <w:lang w:eastAsia="fr-CA"/>
               </w:rPr>
             </w:pPr>
-            <w:r>
-              <w:rPr>
-                <w:rFonts w:ascii="Calibri" w:eastAsia="Times New Roman" w:hAnsi="Calibri" w:cs="Times New Roman"/>
-                <w:color w:val="000000"/>
-                <w:lang w:eastAsia="fr-CA"/>
-              </w:rPr>
-              <w:t>Silver shovel</w:t>
-            </w:r>
+            <w:proofErr w:type="spellStart"/>
+            <w:r>
+              <w:rPr>
+                <w:rFonts w:ascii="Calibri" w:eastAsia="Times New Roman" w:hAnsi="Calibri" w:cs="Times New Roman"/>
+                <w:color w:val="000000"/>
+                <w:lang w:eastAsia="fr-CA"/>
+              </w:rPr>
+              <w:t>Silver</w:t>
+            </w:r>
+            <w:proofErr w:type="spellEnd"/>
+            <w:r>
+              <w:rPr>
+                <w:rFonts w:ascii="Calibri" w:eastAsia="Times New Roman" w:hAnsi="Calibri" w:cs="Times New Roman"/>
+                <w:color w:val="000000"/>
+                <w:lang w:eastAsia="fr-CA"/>
+              </w:rPr>
+              <w:t xml:space="preserve"> </w:t>
+            </w:r>
+            <w:proofErr w:type="spellStart"/>
+            <w:r>
+              <w:rPr>
+                <w:rFonts w:ascii="Calibri" w:eastAsia="Times New Roman" w:hAnsi="Calibri" w:cs="Times New Roman"/>
+                <w:color w:val="000000"/>
+                <w:lang w:eastAsia="fr-CA"/>
+              </w:rPr>
+              <w:t>shovel</w:t>
+            </w:r>
+            <w:proofErr w:type="spellEnd"/>
           </w:p>
         </w:tc>
         <w:tc>
@@ -14959,14 +15824,34 @@
                 <w:lang w:eastAsia="fr-CA"/>
               </w:rPr>
             </w:pPr>
-            <w:r>
-              <w:rPr>
-                <w:rFonts w:ascii="Calibri" w:eastAsia="Times New Roman" w:hAnsi="Calibri" w:cs="Times New Roman"/>
-                <w:color w:val="000000"/>
-                <w:lang w:eastAsia="fr-CA"/>
-              </w:rPr>
-              <w:t>Iron shovel</w:t>
-            </w:r>
+            <w:proofErr w:type="spellStart"/>
+            <w:r>
+              <w:rPr>
+                <w:rFonts w:ascii="Calibri" w:eastAsia="Times New Roman" w:hAnsi="Calibri" w:cs="Times New Roman"/>
+                <w:color w:val="000000"/>
+                <w:lang w:eastAsia="fr-CA"/>
+              </w:rPr>
+              <w:t>Iron</w:t>
+            </w:r>
+            <w:proofErr w:type="spellEnd"/>
+            <w:r>
+              <w:rPr>
+                <w:rFonts w:ascii="Calibri" w:eastAsia="Times New Roman" w:hAnsi="Calibri" w:cs="Times New Roman"/>
+                <w:color w:val="000000"/>
+                <w:lang w:eastAsia="fr-CA"/>
+              </w:rPr>
+              <w:t xml:space="preserve"> </w:t>
+            </w:r>
+            <w:proofErr w:type="spellStart"/>
+            <w:r>
+              <w:rPr>
+                <w:rFonts w:ascii="Calibri" w:eastAsia="Times New Roman" w:hAnsi="Calibri" w:cs="Times New Roman"/>
+                <w:color w:val="000000"/>
+                <w:lang w:eastAsia="fr-CA"/>
+              </w:rPr>
+              <w:t>shovel</w:t>
+            </w:r>
+            <w:proofErr w:type="spellEnd"/>
           </w:p>
         </w:tc>
         <w:tc>
@@ -15037,8 +15922,18 @@
                 <w:color w:val="000000"/>
                 <w:lang w:eastAsia="fr-CA"/>
               </w:rPr>
-              <w:t>Golden shovel</w:t>
-            </w:r>
+              <w:t xml:space="preserve">Golden </w:t>
+            </w:r>
+            <w:proofErr w:type="spellStart"/>
+            <w:r>
+              <w:rPr>
+                <w:rFonts w:ascii="Calibri" w:eastAsia="Times New Roman" w:hAnsi="Calibri" w:cs="Times New Roman"/>
+                <w:color w:val="000000"/>
+                <w:lang w:eastAsia="fr-CA"/>
+              </w:rPr>
+              <w:t>shovel</w:t>
+            </w:r>
+            <w:proofErr w:type="spellEnd"/>
           </w:p>
         </w:tc>
         <w:tc>
@@ -15109,8 +16004,18 @@
                 <w:color w:val="000000"/>
                 <w:lang w:eastAsia="fr-CA"/>
               </w:rPr>
-              <w:t>Stone shovel</w:t>
-            </w:r>
+              <w:t xml:space="preserve">Stone </w:t>
+            </w:r>
+            <w:proofErr w:type="spellStart"/>
+            <w:r>
+              <w:rPr>
+                <w:rFonts w:ascii="Calibri" w:eastAsia="Times New Roman" w:hAnsi="Calibri" w:cs="Times New Roman"/>
+                <w:color w:val="000000"/>
+                <w:lang w:eastAsia="fr-CA"/>
+              </w:rPr>
+              <w:t>shovel</w:t>
+            </w:r>
+            <w:proofErr w:type="spellEnd"/>
           </w:p>
         </w:tc>
         <w:tc>
@@ -15174,14 +16079,34 @@
                 <w:lang w:eastAsia="fr-CA"/>
               </w:rPr>
             </w:pPr>
-            <w:r>
-              <w:rPr>
-                <w:rFonts w:ascii="Calibri" w:eastAsia="Times New Roman" w:hAnsi="Calibri" w:cs="Times New Roman"/>
-                <w:color w:val="000000"/>
-                <w:lang w:eastAsia="fr-CA"/>
-              </w:rPr>
-              <w:t>Wooden shovel</w:t>
-            </w:r>
+            <w:proofErr w:type="spellStart"/>
+            <w:r>
+              <w:rPr>
+                <w:rFonts w:ascii="Calibri" w:eastAsia="Times New Roman" w:hAnsi="Calibri" w:cs="Times New Roman"/>
+                <w:color w:val="000000"/>
+                <w:lang w:eastAsia="fr-CA"/>
+              </w:rPr>
+              <w:t>Wooden</w:t>
+            </w:r>
+            <w:proofErr w:type="spellEnd"/>
+            <w:r>
+              <w:rPr>
+                <w:rFonts w:ascii="Calibri" w:eastAsia="Times New Roman" w:hAnsi="Calibri" w:cs="Times New Roman"/>
+                <w:color w:val="000000"/>
+                <w:lang w:eastAsia="fr-CA"/>
+              </w:rPr>
+              <w:t xml:space="preserve"> </w:t>
+            </w:r>
+            <w:proofErr w:type="spellStart"/>
+            <w:r>
+              <w:rPr>
+                <w:rFonts w:ascii="Calibri" w:eastAsia="Times New Roman" w:hAnsi="Calibri" w:cs="Times New Roman"/>
+                <w:color w:val="000000"/>
+                <w:lang w:eastAsia="fr-CA"/>
+              </w:rPr>
+              <w:t>shovel</w:t>
+            </w:r>
+            <w:proofErr w:type="spellEnd"/>
           </w:p>
         </w:tc>
         <w:tc>
@@ -15244,6 +16169,7 @@
                 <w:lang w:eastAsia="fr-CA"/>
               </w:rPr>
             </w:pPr>
+            <w:proofErr w:type="spellStart"/>
             <w:r>
               <w:rPr>
                 <w:rFonts w:ascii="Calibri" w:eastAsia="Times New Roman" w:hAnsi="Calibri" w:cs="Times New Roman"/>
@@ -15252,6 +16178,7 @@
               </w:rPr>
               <w:t>LavaBucket</w:t>
             </w:r>
+            <w:proofErr w:type="spellEnd"/>
           </w:p>
         </w:tc>
         <w:tc>
@@ -15314,6 +16241,7 @@
                 <w:lang w:eastAsia="fr-CA"/>
               </w:rPr>
             </w:pPr>
+            <w:proofErr w:type="spellStart"/>
             <w:r>
               <w:rPr>
                 <w:rFonts w:ascii="Calibri" w:eastAsia="Times New Roman" w:hAnsi="Calibri" w:cs="Times New Roman"/>
@@ -15322,6 +16250,7 @@
               </w:rPr>
               <w:t>WaterBucket</w:t>
             </w:r>
+            <w:proofErr w:type="spellEnd"/>
           </w:p>
         </w:tc>
         <w:tc>
@@ -15385,6 +16314,7 @@
                 <w:lang w:eastAsia="fr-CA"/>
               </w:rPr>
             </w:pPr>
+            <w:proofErr w:type="spellStart"/>
             <w:r>
               <w:rPr>
                 <w:rFonts w:ascii="Calibri" w:eastAsia="Times New Roman" w:hAnsi="Calibri" w:cs="Times New Roman"/>
@@ -15393,6 +16323,7 @@
               </w:rPr>
               <w:t>EmptyBucket</w:t>
             </w:r>
+            <w:proofErr w:type="spellEnd"/>
           </w:p>
         </w:tc>
         <w:tc>
@@ -15455,6 +16386,7 @@
                 <w:lang w:eastAsia="fr-CA"/>
               </w:rPr>
             </w:pPr>
+            <w:proofErr w:type="spellStart"/>
             <w:r>
               <w:rPr>
                 <w:rFonts w:ascii="Calibri" w:eastAsia="Times New Roman" w:hAnsi="Calibri" w:cs="Times New Roman"/>
@@ -15463,8 +16395,7 @@
               </w:rPr>
               <w:t>WaterSource</w:t>
             </w:r>
-            <w:bookmarkStart w:id="31" w:name="_GoBack"/>
-            <w:bookmarkEnd w:id="31"/>
+            <w:proofErr w:type="spellEnd"/>
           </w:p>
         </w:tc>
         <w:tc>
@@ -15503,7 +16434,10 @@
       </w:tr>
     </w:tbl>
     <w:p/>
-    <w:p/>
+    <w:p>
+      <w:bookmarkStart w:id="31" w:name="_GoBack"/>
+    </w:p>
+    <w:bookmarkEnd w:id="31"/>
     <w:p/>
     <w:p/>
     <w:p/>
@@ -15624,6 +16558,7 @@
                 <w:lang w:eastAsia="fr-CA"/>
               </w:rPr>
             </w:pPr>
+            <w:proofErr w:type="spellStart"/>
             <w:r>
               <w:rPr>
                 <w:rFonts w:ascii="Calibri" w:eastAsia="Times New Roman" w:hAnsi="Calibri" w:cs="Times New Roman"/>
@@ -15632,6 +16567,7 @@
               </w:rPr>
               <w:t>WoodHelm</w:t>
             </w:r>
+            <w:proofErr w:type="spellEnd"/>
           </w:p>
         </w:tc>
         <w:tc>
@@ -15696,6 +16632,7 @@
                 <w:lang w:eastAsia="fr-CA"/>
               </w:rPr>
             </w:pPr>
+            <w:proofErr w:type="spellStart"/>
             <w:r>
               <w:rPr>
                 <w:rFonts w:ascii="Calibri" w:eastAsia="Times New Roman" w:hAnsi="Calibri" w:cs="Times New Roman"/>
@@ -15704,6 +16641,7 @@
               </w:rPr>
               <w:t>Ironhelm</w:t>
             </w:r>
+            <w:proofErr w:type="spellEnd"/>
           </w:p>
         </w:tc>
         <w:tc>
@@ -15768,6 +16706,7 @@
                 <w:lang w:eastAsia="fr-CA"/>
               </w:rPr>
             </w:pPr>
+            <w:proofErr w:type="spellStart"/>
             <w:r>
               <w:rPr>
                 <w:rFonts w:ascii="Calibri" w:eastAsia="Times New Roman" w:hAnsi="Calibri" w:cs="Times New Roman"/>
@@ -15776,6 +16715,7 @@
               </w:rPr>
               <w:t>SilverHelm</w:t>
             </w:r>
+            <w:proofErr w:type="spellEnd"/>
           </w:p>
         </w:tc>
         <w:tc>
@@ -15840,6 +16780,7 @@
                 <w:lang w:eastAsia="fr-CA"/>
               </w:rPr>
             </w:pPr>
+            <w:proofErr w:type="spellStart"/>
             <w:r>
               <w:rPr>
                 <w:rFonts w:ascii="Calibri" w:eastAsia="Times New Roman" w:hAnsi="Calibri" w:cs="Times New Roman"/>
@@ -15848,6 +16789,7 @@
               </w:rPr>
               <w:t>GoldHelm</w:t>
             </w:r>
+            <w:proofErr w:type="spellEnd"/>
           </w:p>
         </w:tc>
         <w:tc>
@@ -15912,6 +16854,7 @@
                 <w:lang w:eastAsia="fr-CA"/>
               </w:rPr>
             </w:pPr>
+            <w:proofErr w:type="spellStart"/>
             <w:r>
               <w:rPr>
                 <w:rFonts w:ascii="Calibri" w:eastAsia="Times New Roman" w:hAnsi="Calibri" w:cs="Times New Roman"/>
@@ -15920,6 +16863,7 @@
               </w:rPr>
               <w:t>WoodGloves</w:t>
             </w:r>
+            <w:proofErr w:type="spellEnd"/>
           </w:p>
         </w:tc>
         <w:tc>
@@ -15984,6 +16928,7 @@
                 <w:lang w:eastAsia="fr-CA"/>
               </w:rPr>
             </w:pPr>
+            <w:proofErr w:type="spellStart"/>
             <w:r>
               <w:rPr>
                 <w:rFonts w:ascii="Calibri" w:eastAsia="Times New Roman" w:hAnsi="Calibri" w:cs="Times New Roman"/>
@@ -15992,6 +16937,7 @@
               </w:rPr>
               <w:t>IronGloves</w:t>
             </w:r>
+            <w:proofErr w:type="spellEnd"/>
           </w:p>
         </w:tc>
         <w:tc>
@@ -16056,6 +17002,7 @@
                 <w:lang w:eastAsia="fr-CA"/>
               </w:rPr>
             </w:pPr>
+            <w:proofErr w:type="spellStart"/>
             <w:r>
               <w:rPr>
                 <w:rFonts w:ascii="Calibri" w:eastAsia="Times New Roman" w:hAnsi="Calibri" w:cs="Times New Roman"/>
@@ -16064,6 +17011,7 @@
               </w:rPr>
               <w:t>SilverGloves</w:t>
             </w:r>
+            <w:proofErr w:type="spellEnd"/>
           </w:p>
         </w:tc>
         <w:tc>
@@ -16128,6 +17076,7 @@
                 <w:lang w:eastAsia="fr-CA"/>
               </w:rPr>
             </w:pPr>
+            <w:proofErr w:type="spellStart"/>
             <w:r>
               <w:rPr>
                 <w:rFonts w:ascii="Calibri" w:eastAsia="Times New Roman" w:hAnsi="Calibri" w:cs="Times New Roman"/>
@@ -16136,6 +17085,7 @@
               </w:rPr>
               <w:t>GoldGloves</w:t>
             </w:r>
+            <w:proofErr w:type="spellEnd"/>
           </w:p>
         </w:tc>
         <w:tc>
@@ -16200,6 +17150,7 @@
                 <w:lang w:eastAsia="fr-CA"/>
               </w:rPr>
             </w:pPr>
+            <w:proofErr w:type="spellStart"/>
             <w:r>
               <w:rPr>
                 <w:rFonts w:ascii="Calibri" w:eastAsia="Times New Roman" w:hAnsi="Calibri" w:cs="Times New Roman"/>
@@ -16208,6 +17159,7 @@
               </w:rPr>
               <w:t>WoodBoots</w:t>
             </w:r>
+            <w:proofErr w:type="spellEnd"/>
           </w:p>
         </w:tc>
         <w:tc>
@@ -16272,6 +17224,7 @@
                 <w:lang w:eastAsia="fr-CA"/>
               </w:rPr>
             </w:pPr>
+            <w:proofErr w:type="spellStart"/>
             <w:r>
               <w:rPr>
                 <w:rFonts w:ascii="Calibri" w:eastAsia="Times New Roman" w:hAnsi="Calibri" w:cs="Times New Roman"/>
@@ -16280,6 +17233,7 @@
               </w:rPr>
               <w:t>IronBoots</w:t>
             </w:r>
+            <w:proofErr w:type="spellEnd"/>
           </w:p>
         </w:tc>
         <w:tc>
@@ -16344,6 +17298,7 @@
                 <w:lang w:eastAsia="fr-CA"/>
               </w:rPr>
             </w:pPr>
+            <w:proofErr w:type="spellStart"/>
             <w:r>
               <w:rPr>
                 <w:rFonts w:ascii="Calibri" w:eastAsia="Times New Roman" w:hAnsi="Calibri" w:cs="Times New Roman"/>
@@ -16352,6 +17307,7 @@
               </w:rPr>
               <w:t>SilverBoots</w:t>
             </w:r>
+            <w:proofErr w:type="spellEnd"/>
           </w:p>
         </w:tc>
         <w:tc>
@@ -16416,6 +17372,7 @@
                 <w:lang w:eastAsia="fr-CA"/>
               </w:rPr>
             </w:pPr>
+            <w:proofErr w:type="spellStart"/>
             <w:r>
               <w:rPr>
                 <w:rFonts w:ascii="Calibri" w:eastAsia="Times New Roman" w:hAnsi="Calibri" w:cs="Times New Roman"/>
@@ -16424,6 +17381,7 @@
               </w:rPr>
               <w:t>GoldBoots</w:t>
             </w:r>
+            <w:proofErr w:type="spellEnd"/>
           </w:p>
         </w:tc>
         <w:tc>
@@ -16488,6 +17446,7 @@
                 <w:lang w:eastAsia="fr-CA"/>
               </w:rPr>
             </w:pPr>
+            <w:proofErr w:type="spellStart"/>
             <w:r>
               <w:rPr>
                 <w:rFonts w:ascii="Calibri" w:eastAsia="Times New Roman" w:hAnsi="Calibri" w:cs="Times New Roman"/>
@@ -16496,6 +17455,7 @@
               </w:rPr>
               <w:t>WoodChest</w:t>
             </w:r>
+            <w:proofErr w:type="spellEnd"/>
           </w:p>
         </w:tc>
         <w:tc>
@@ -16560,6 +17520,7 @@
                 <w:lang w:eastAsia="fr-CA"/>
               </w:rPr>
             </w:pPr>
+            <w:proofErr w:type="spellStart"/>
             <w:r>
               <w:rPr>
                 <w:rFonts w:ascii="Calibri" w:eastAsia="Times New Roman" w:hAnsi="Calibri" w:cs="Times New Roman"/>
@@ -16568,6 +17529,7 @@
               </w:rPr>
               <w:t>IronChest</w:t>
             </w:r>
+            <w:proofErr w:type="spellEnd"/>
           </w:p>
         </w:tc>
         <w:tc>
@@ -16632,6 +17594,7 @@
                 <w:lang w:eastAsia="fr-CA"/>
               </w:rPr>
             </w:pPr>
+            <w:proofErr w:type="spellStart"/>
             <w:r>
               <w:rPr>
                 <w:rFonts w:ascii="Calibri" w:eastAsia="Times New Roman" w:hAnsi="Calibri" w:cs="Times New Roman"/>
@@ -16640,6 +17603,7 @@
               </w:rPr>
               <w:t>SilverChest</w:t>
             </w:r>
+            <w:proofErr w:type="spellEnd"/>
           </w:p>
         </w:tc>
         <w:tc>
@@ -16704,6 +17668,7 @@
                 <w:lang w:eastAsia="fr-CA"/>
               </w:rPr>
             </w:pPr>
+            <w:proofErr w:type="spellStart"/>
             <w:r>
               <w:rPr>
                 <w:rFonts w:ascii="Calibri" w:eastAsia="Times New Roman" w:hAnsi="Calibri" w:cs="Times New Roman"/>
@@ -16712,6 +17677,7 @@
               </w:rPr>
               <w:t>GoldChest</w:t>
             </w:r>
+            <w:proofErr w:type="spellEnd"/>
           </w:p>
         </w:tc>
         <w:tc>
@@ -17006,9 +17972,14 @@
       <w:bookmarkEnd w:id="32"/>
       <w:r>
         <w:lastRenderedPageBreak/>
-        <w:t>Liste des outils, durabilité et commande pour debug</w:t>
+        <w:t xml:space="preserve">Liste des outils, durabilité et commande pour </w:t>
+      </w:r>
+      <w:proofErr w:type="spellStart"/>
+      <w:r>
+        <w:t>debug</w:t>
       </w:r>
       <w:bookmarkEnd w:id="33"/>
+      <w:proofErr w:type="spellEnd"/>
     </w:p>
     <w:p/>
     <w:tbl>
@@ -37826,9 +38797,11 @@
             <w:tcW w:w="448" w:type="dxa"/>
           </w:tcPr>
           <w:p>
+            <w:proofErr w:type="spellStart"/>
             <w:r>
               <w:t>TreeTrunk</w:t>
             </w:r>
+            <w:proofErr w:type="spellEnd"/>
           </w:p>
         </w:tc>
         <w:tc>
@@ -37862,11 +38835,7 @@
           <w:tcPr>
             <w:tcW w:w="448" w:type="dxa"/>
           </w:tcPr>
-          <w:p>
-            <w:r>
-              <w:t>Treetrunk</w:t>
-            </w:r>
-          </w:p>
+          <w:p/>
         </w:tc>
         <w:tc>
           <w:tcPr>
@@ -38069,9 +39038,11 @@
             <w:tcW w:w="938" w:type="dxa"/>
           </w:tcPr>
           <w:p>
+            <w:proofErr w:type="spellStart"/>
             <w:r>
               <w:t>CoalOre</w:t>
             </w:r>
+            <w:proofErr w:type="spellEnd"/>
           </w:p>
         </w:tc>
         <w:tc>
@@ -38122,9 +39093,11 @@
             <w:tcW w:w="809" w:type="dxa"/>
           </w:tcPr>
           <w:p>
+            <w:proofErr w:type="spellStart"/>
             <w:r>
               <w:t>Torch</w:t>
             </w:r>
+            <w:proofErr w:type="spellEnd"/>
           </w:p>
         </w:tc>
       </w:tr>
@@ -38267,9 +39240,11 @@
             <w:tcW w:w="809" w:type="dxa"/>
           </w:tcPr>
           <w:p>
+            <w:proofErr w:type="spellStart"/>
             <w:r>
               <w:t>Chest</w:t>
             </w:r>
+            <w:proofErr w:type="spellEnd"/>
           </w:p>
         </w:tc>
       </w:tr>
@@ -38408,9 +39383,11 @@
             <w:tcW w:w="832" w:type="dxa"/>
           </w:tcPr>
           <w:p>
+            <w:proofErr w:type="spellStart"/>
             <w:r>
               <w:t>Ladder</w:t>
             </w:r>
+            <w:proofErr w:type="spellEnd"/>
           </w:p>
         </w:tc>
       </w:tr>
@@ -38545,9 +39522,11 @@
             <w:tcW w:w="257" w:type="dxa"/>
           </w:tcPr>
           <w:p>
+            <w:proofErr w:type="spellStart"/>
             <w:r>
               <w:t>Fence</w:t>
             </w:r>
+            <w:proofErr w:type="spellEnd"/>
           </w:p>
         </w:tc>
       </w:tr>
@@ -38815,9 +39794,11 @@
             <w:tcW w:w="271" w:type="dxa"/>
           </w:tcPr>
           <w:p>
+            <w:proofErr w:type="spellStart"/>
             <w:r>
               <w:t>PickAxe</w:t>
             </w:r>
+            <w:proofErr w:type="spellEnd"/>
           </w:p>
         </w:tc>
       </w:tr>
@@ -38910,9 +39891,11 @@
             <w:tcW w:w="249" w:type="dxa"/>
           </w:tcPr>
           <w:p>
+            <w:proofErr w:type="spellStart"/>
             <w:r>
               <w:t>Shovel</w:t>
             </w:r>
+            <w:proofErr w:type="spellEnd"/>
           </w:p>
         </w:tc>
       </w:tr>
@@ -38960,8 +39943,24 @@
         <w:rPr>
           <w:lang w:val="en-CA"/>
         </w:rPr>
-        <w:t>Ore = Wood,Stone,IronOre,SilverOre,GoldOre</w:t>
+        <w:t xml:space="preserve">Ore = </w:t>
       </w:r>
+      <w:proofErr w:type="spellStart"/>
+      <w:r>
+        <w:rPr>
+          <w:lang w:val="en-CA"/>
+        </w:rPr>
+        <w:t>Wood</w:t>
+      </w:r>
+      <w:proofErr w:type="gramStart"/>
+      <w:r>
+        <w:rPr>
+          <w:lang w:val="en-CA"/>
+        </w:rPr>
+        <w:t>,Stone,IronOre,SilverOre,GoldOre</w:t>
+      </w:r>
+      <w:proofErr w:type="spellEnd"/>
+      <w:proofErr w:type="gramEnd"/>
     </w:p>
     <w:p>
       <w:pPr>
@@ -38980,8 +39979,24 @@
         <w:rPr>
           <w:lang w:val="en-CA"/>
         </w:rPr>
-        <w:t>Ore = Wood,Stone,IronOre,SilverOre,GoldOre</w:t>
+        <w:t xml:space="preserve">Ore = </w:t>
       </w:r>
+      <w:proofErr w:type="spellStart"/>
+      <w:r>
+        <w:rPr>
+          <w:lang w:val="en-CA"/>
+        </w:rPr>
+        <w:t>Wood</w:t>
+      </w:r>
+      <w:proofErr w:type="gramStart"/>
+      <w:r>
+        <w:rPr>
+          <w:lang w:val="en-CA"/>
+        </w:rPr>
+        <w:t>,Stone,IronOre,SilverOre,GoldOre</w:t>
+      </w:r>
+      <w:proofErr w:type="spellEnd"/>
+      <w:proofErr w:type="gramEnd"/>
     </w:p>
     <w:p>
       <w:pPr>
@@ -39126,8 +40141,24 @@
         <w:rPr>
           <w:lang w:val="en-CA"/>
         </w:rPr>
-        <w:t>Ore = Wood,Stone,IronOre,SilverOre,GoldOre</w:t>
+        <w:t xml:space="preserve">Ore = </w:t>
       </w:r>
+      <w:proofErr w:type="spellStart"/>
+      <w:r>
+        <w:rPr>
+          <w:lang w:val="en-CA"/>
+        </w:rPr>
+        <w:t>Wood</w:t>
+      </w:r>
+      <w:proofErr w:type="gramStart"/>
+      <w:r>
+        <w:rPr>
+          <w:lang w:val="en-CA"/>
+        </w:rPr>
+        <w:t>,Stone,IronOre,SilverOre,GoldOre</w:t>
+      </w:r>
+      <w:proofErr w:type="spellEnd"/>
+      <w:proofErr w:type="gramEnd"/>
       <w:r>
         <w:rPr>
           <w:lang w:val="en-CA"/>
@@ -39216,9 +40247,11 @@
             <w:tcW w:w="549" w:type="dxa"/>
           </w:tcPr>
           <w:p>
+            <w:proofErr w:type="spellStart"/>
             <w:r>
               <w:t>Hoe</w:t>
             </w:r>
+            <w:proofErr w:type="spellEnd"/>
           </w:p>
         </w:tc>
       </w:tr>
@@ -39268,8 +40301,24 @@
         <w:rPr>
           <w:lang w:val="en-CA"/>
         </w:rPr>
-        <w:t>Ore = Wood,Stone,IronOre,SilverOre,GoldOre</w:t>
+        <w:t xml:space="preserve">Ore = </w:t>
       </w:r>
+      <w:proofErr w:type="spellStart"/>
+      <w:r>
+        <w:rPr>
+          <w:lang w:val="en-CA"/>
+        </w:rPr>
+        <w:t>Wood</w:t>
+      </w:r>
+      <w:proofErr w:type="gramStart"/>
+      <w:r>
+        <w:rPr>
+          <w:lang w:val="en-CA"/>
+        </w:rPr>
+        <w:t>,Stone,IronOre,SilverOre,GoldOre</w:t>
+      </w:r>
+      <w:proofErr w:type="spellEnd"/>
+      <w:proofErr w:type="gramEnd"/>
     </w:p>
     <w:p>
       <w:pPr>
@@ -39514,9 +40563,11 @@
             <w:tcW w:w="1249" w:type="dxa"/>
           </w:tcPr>
           <w:p>
+            <w:proofErr w:type="spellStart"/>
             <w:r>
               <w:t>MainArmor</w:t>
             </w:r>
+            <w:proofErr w:type="spellEnd"/>
           </w:p>
         </w:tc>
       </w:tr>
@@ -39572,7 +40623,21 @@
         <w:rPr>
           <w:lang w:val="en-CA"/>
         </w:rPr>
-        <w:t>Ore = Wood,</w:t>
+        <w:t xml:space="preserve">Ore = </w:t>
+      </w:r>
+      <w:proofErr w:type="spellStart"/>
+      <w:r>
+        <w:rPr>
+          <w:lang w:val="en-CA"/>
+        </w:rPr>
+        <w:t>Wood</w:t>
+      </w:r>
+      <w:proofErr w:type="gramStart"/>
+      <w:r>
+        <w:rPr>
+          <w:lang w:val="en-CA"/>
+        </w:rPr>
+        <w:t>,</w:t>
       </w:r>
       <w:r>
         <w:rPr>
@@ -39580,6 +40645,8 @@
         </w:rPr>
         <w:t>IronOre,SilverOre,GoldOre</w:t>
       </w:r>
+      <w:proofErr w:type="spellEnd"/>
+      <w:proofErr w:type="gramEnd"/>
     </w:p>
     <w:p>
       <w:pPr>
@@ -39714,14 +40781,24 @@
         <w:rPr>
           <w:lang w:val="en-CA"/>
         </w:rPr>
-        <w:t>Ore = Wood</w:t>
+        <w:t xml:space="preserve">Ore = </w:t>
       </w:r>
+      <w:proofErr w:type="spellStart"/>
+      <w:r>
+        <w:rPr>
+          <w:lang w:val="en-CA"/>
+        </w:rPr>
+        <w:t>Wood</w:t>
+      </w:r>
+      <w:proofErr w:type="gramStart"/>
       <w:r>
         <w:rPr>
           <w:lang w:val="en-CA"/>
         </w:rPr>
         <w:t>,IronOre,SilverOre,GoldOre</w:t>
       </w:r>
+      <w:proofErr w:type="spellEnd"/>
+      <w:proofErr w:type="gramEnd"/>
     </w:p>
     <w:p>
       <w:pPr>
@@ -39826,9 +40903,11 @@
             <w:tcW w:w="689" w:type="dxa"/>
           </w:tcPr>
           <w:p>
+            <w:proofErr w:type="spellStart"/>
             <w:r>
               <w:t>Helm</w:t>
             </w:r>
+            <w:proofErr w:type="spellEnd"/>
           </w:p>
         </w:tc>
       </w:tr>
@@ -39874,6 +40953,7 @@
         </w:rPr>
         <w:t xml:space="preserve">Ore = </w:t>
       </w:r>
+      <w:proofErr w:type="gramStart"/>
       <w:r>
         <w:rPr>
           <w:lang w:val="en-CA"/>
@@ -39890,8 +40970,17 @@
         <w:rPr>
           <w:lang w:val="en-CA"/>
         </w:rPr>
-        <w:t>,IronOre,SilverOre,GoldOre</w:t>
+        <w:t>,</w:t>
       </w:r>
+      <w:proofErr w:type="spellStart"/>
+      <w:r>
+        <w:rPr>
+          <w:lang w:val="en-CA"/>
+        </w:rPr>
+        <w:t>IronOre,SilverOre,GoldOre</w:t>
+      </w:r>
+      <w:proofErr w:type="spellEnd"/>
+      <w:proofErr w:type="gramEnd"/>
     </w:p>
     <w:p>
       <w:pPr>
@@ -39910,7 +40999,14 @@
         <w:rPr>
           <w:lang w:val="en-CA"/>
         </w:rPr>
-        <w:t>Ore = Wood</w:t>
+        <w:t xml:space="preserve">Ore = </w:t>
+      </w:r>
+      <w:proofErr w:type="gramStart"/>
+      <w:r>
+        <w:rPr>
+          <w:lang w:val="en-CA"/>
+        </w:rPr>
+        <w:t>Wood</w:t>
       </w:r>
       <w:r>
         <w:rPr>
@@ -39922,8 +41018,17 @@
         <w:rPr>
           <w:lang w:val="en-CA"/>
         </w:rPr>
-        <w:t>,IronOre,SilverOre,GoldOre</w:t>
+        <w:t>,</w:t>
       </w:r>
+      <w:proofErr w:type="spellStart"/>
+      <w:r>
+        <w:rPr>
+          <w:lang w:val="en-CA"/>
+        </w:rPr>
+        <w:t>IronOre,SilverOre,GoldOre</w:t>
+      </w:r>
+      <w:proofErr w:type="spellEnd"/>
+      <w:proofErr w:type="gramEnd"/>
     </w:p>
     <w:sectPr>
       <w:pgSz w:w="12240" w:h="15840"/>
@@ -41533,7 +42638,7 @@
 </file>
 
 <file path=customXml/itemProps1.xml><?xml version="1.0" encoding="utf-8"?>
-<ds:datastoreItem xmlns:ds="http://schemas.openxmlformats.org/officeDocument/2006/customXml" ds:itemID="{87653547-31D0-453E-891B-69495B6EC29A}">
+<ds:datastoreItem xmlns:ds="http://schemas.openxmlformats.org/officeDocument/2006/customXml" ds:itemID="{C77B33E6-7813-4E96-8536-6A2FBD7BF7A7}">
   <ds:schemaRefs>
     <ds:schemaRef ds:uri="http://schemas.openxmlformats.org/officeDocument/2006/bibliography"/>
   </ds:schemaRefs>

</xml_diff>